<commit_message>
improved template a lot
</commit_message>
<xml_diff>
--- a/template/template_text.docx
+++ b/template/template_text.docx
@@ -1,6 +1,6 @@
 
 <file path=word/document.xml><?xml version="1.0" encoding="utf-8"?>
-<w:document xmlns:wpc="http://schemas.microsoft.com/office/word/2010/wordprocessingCanvas" xmlns:cx="http://schemas.microsoft.com/office/drawing/2014/chartex" xmlns:cx1="http://schemas.microsoft.com/office/drawing/2015/9/8/chartex" xmlns:cx2="http://schemas.microsoft.com/office/drawing/2015/10/21/chartex" xmlns:cx3="http://schemas.microsoft.com/office/drawing/2016/5/9/chartex" xmlns:cx4="http://schemas.microsoft.com/office/drawing/2016/5/10/chartex" xmlns:cx5="http://schemas.microsoft.com/office/drawing/2016/5/11/chartex" xmlns:cx6="http://schemas.microsoft.com/office/drawing/2016/5/12/chartex" xmlns:cx7="http://schemas.microsoft.com/office/drawing/2016/5/13/chartex" xmlns:cx8="http://schemas.microsoft.com/office/drawing/2016/5/14/chartex" xmlns:mc="http://schemas.openxmlformats.org/markup-compatibility/2006" xmlns:aink="http://schemas.microsoft.com/office/drawing/2016/ink" xmlns:am3d="http://schemas.microsoft.com/office/drawing/2017/model3d" xmlns:o="urn:schemas-microsoft-com:office:office" xmlns:r="http://schemas.openxmlformats.org/officeDocument/2006/relationships" xmlns:m="http://schemas.openxmlformats.org/officeDocument/2006/math" xmlns:v="urn:schemas-microsoft-com:vml" xmlns:wp14="http://schemas.microsoft.com/office/word/2010/wordprocessingDrawing" xmlns:wp="http://schemas.openxmlformats.org/drawingml/2006/wordprocessingDrawing" xmlns:w10="urn:schemas-microsoft-com:office:word" xmlns:w="http://schemas.openxmlformats.org/wordprocessingml/2006/main" xmlns:w14="http://schemas.microsoft.com/office/word/2010/wordml" xmlns:w15="http://schemas.microsoft.com/office/word/2012/wordml" xmlns:w16cex="http://schemas.microsoft.com/office/word/2018/wordml/cex" xmlns:w16cid="http://schemas.microsoft.com/office/word/2016/wordml/cid" xmlns:w16="http://schemas.microsoft.com/office/word/2018/wordml" xmlns:w16se="http://schemas.microsoft.com/office/word/2015/wordml/symex" xmlns:wpg="http://schemas.microsoft.com/office/word/2010/wordprocessingGroup" xmlns:wpi="http://schemas.microsoft.com/office/word/2010/wordprocessingInk" xmlns:wne="http://schemas.microsoft.com/office/word/2006/wordml" xmlns:wps="http://schemas.microsoft.com/office/word/2010/wordprocessingShape" mc:Ignorable="w14 w15 w16se w16cid w16 w16cex wp14">
+<w:document xmlns:wpc="http://schemas.microsoft.com/office/word/2010/wordprocessingCanvas" xmlns:cx="http://schemas.microsoft.com/office/drawing/2014/chartex" xmlns:cx1="http://schemas.microsoft.com/office/drawing/2015/9/8/chartex" xmlns:cx2="http://schemas.microsoft.com/office/drawing/2015/10/21/chartex" xmlns:cx3="http://schemas.microsoft.com/office/drawing/2016/5/9/chartex" xmlns:cx4="http://schemas.microsoft.com/office/drawing/2016/5/10/chartex" xmlns:cx5="http://schemas.microsoft.com/office/drawing/2016/5/11/chartex" xmlns:cx6="http://schemas.microsoft.com/office/drawing/2016/5/12/chartex" xmlns:cx7="http://schemas.microsoft.com/office/drawing/2016/5/13/chartex" xmlns:cx8="http://schemas.microsoft.com/office/drawing/2016/5/14/chartex" xmlns:mc="http://schemas.openxmlformats.org/markup-compatibility/2006" xmlns:aink="http://schemas.microsoft.com/office/drawing/2016/ink" xmlns:am3d="http://schemas.microsoft.com/office/drawing/2017/model3d" xmlns:o="urn:schemas-microsoft-com:office:office" xmlns:r="http://schemas.openxmlformats.org/officeDocument/2006/relationships" xmlns:m="http://schemas.openxmlformats.org/officeDocument/2006/math" xmlns:v="urn:schemas-microsoft-com:vml" xmlns:wp14="http://schemas.microsoft.com/office/word/2010/wordprocessingDrawing" xmlns:wp="http://schemas.openxmlformats.org/drawingml/2006/wordprocessingDrawing" xmlns:w10="urn:schemas-microsoft-com:office:word" xmlns:w="http://schemas.openxmlformats.org/wordprocessingml/2006/main" xmlns:w14="http://schemas.microsoft.com/office/word/2010/wordml" xmlns:w15="http://schemas.microsoft.com/office/word/2012/wordml" xmlns:w16cid="http://schemas.microsoft.com/office/word/2016/wordml/cid" xmlns:w16se="http://schemas.microsoft.com/office/word/2015/wordml/symex" xmlns:wpg="http://schemas.microsoft.com/office/word/2010/wordprocessingGroup" xmlns:wpi="http://schemas.microsoft.com/office/word/2010/wordprocessingInk" xmlns:wne="http://schemas.microsoft.com/office/word/2006/wordml" xmlns:wps="http://schemas.microsoft.com/office/word/2010/wordprocessingShape" mc:Ignorable="w14 w15 w16se w16cid wp14">
   <w:body>
     <w:p>
       <w:pPr>
@@ -37,23 +37,16 @@
         <w:t>structure_figure</w:t>
       </w:r>
       <w:proofErr w:type="spellEnd"/>
-      <w:proofErr w:type="gramStart"/>
       <w:r>
         <w:rPr>
           <w:lang w:val="en-US"/>
         </w:rPr>
-        <w:t>%}{</w:t>
-      </w:r>
-      <w:proofErr w:type="gramEnd"/>
-      <w:r>
-        <w:rPr>
-          <w:lang w:val="en-US"/>
-        </w:rPr>
-        <w:t>{</w:t>
-      </w:r>
-      <w:proofErr w:type="spellStart"/>
-      <w:r>
-        <w:rPr>
+        <w:t>%}{{</w:t>
+      </w:r>
+      <w:proofErr w:type="spellStart"/>
+      <w:r>
+        <w:rPr>
+          <w:sz w:val="14"/>
           <w:lang w:val="en-US"/>
         </w:rPr>
         <w:t>structure_figure</w:t>
@@ -69,6 +62,9 @@
     <w:p>
       <w:pPr>
         <w:pStyle w:val="fliesstext"/>
+        <w:rPr>
+          <w:lang w:val="en-US"/>
+        </w:rPr>
       </w:pPr>
       <w:r>
         <w:rPr>
@@ -147,29 +143,21 @@
         <w:t>:</w:t>
       </w:r>
       <w:r>
-        <w:t xml:space="preserve"> </w:t>
-      </w:r>
-      <w:proofErr w:type="gramStart"/>
-      <w:r>
-        <w:t>{{</w:t>
-      </w:r>
-      <w:r>
-        <w:t xml:space="preserve"> </w:t>
-      </w:r>
-      <w:proofErr w:type="spellStart"/>
-      <w:r>
-        <w:t>crystallization</w:t>
-      </w:r>
-      <w:proofErr w:type="gramEnd"/>
-      <w:r>
-        <w:t>_method</w:t>
-      </w:r>
-      <w:proofErr w:type="spellEnd"/>
-      <w:r>
-        <w:t xml:space="preserve"> </w:t>
-      </w:r>
-      <w:r>
-        <w:t>}}.</w:t>
+        <w:t xml:space="preserve"> {{</w:t>
+      </w:r>
+      <w:r>
+        <w:t xml:space="preserve"> </w:t>
+      </w:r>
+      <w:proofErr w:type="spellStart"/>
+      <w:r>
+        <w:rPr>
+          <w:sz w:val="14"/>
+        </w:rPr>
+        <w:t>crystallization_method</w:t>
+      </w:r>
+      <w:proofErr w:type="spellEnd"/>
+      <w:r>
+        <w:t>}}</w:t>
       </w:r>
       <w:r>
         <w:t xml:space="preserve"> The </w:t>
@@ -188,21 +176,14 @@
       </w:r>
       <w:proofErr w:type="spellEnd"/>
       <w:r>
-        <w:t xml:space="preserve"> </w:t>
-      </w:r>
-      <w:proofErr w:type="gramStart"/>
-      <w:r>
-        <w:t xml:space="preserve">{{ </w:t>
-      </w:r>
-      <w:proofErr w:type="spellStart"/>
-      <w:r>
-        <w:t>structure</w:t>
-      </w:r>
-      <w:proofErr w:type="gramEnd"/>
-      <w:r>
-        <w:t>_name</w:t>
-      </w:r>
-      <w:proofErr w:type="spellEnd"/>
+        <w:t xml:space="preserve"> {{</w:t>
+      </w:r>
+      <w:r>
+        <w:rPr>
+          <w:sz w:val="14"/>
+        </w:rPr>
+        <w:t>cif.block.name</w:t>
+      </w:r>
       <w:r>
         <w:t xml:space="preserve">}} </w:t>
       </w:r>
@@ -252,23 +233,43 @@
       </w:r>
       <w:proofErr w:type="spellEnd"/>
       <w:r>
-        <w:t xml:space="preserve"> at {{ </w:t>
-      </w:r>
-      <w:proofErr w:type="spellStart"/>
-      <w:r>
-        <w:t>data_collect_temp</w:t>
-      </w:r>
-      <w:proofErr w:type="spellEnd"/>
-      <w:r>
-        <w:t xml:space="preserve"> }} K on a {{ </w:t>
-      </w:r>
-      <w:proofErr w:type="spellStart"/>
-      <w:r>
-        <w:t>diffractometer_type</w:t>
-      </w:r>
-      <w:proofErr w:type="spellEnd"/>
-      <w:r>
-        <w:t xml:space="preserve"> }} </w:t>
+        <w:t xml:space="preserve"> at {{</w:t>
+      </w:r>
+      <w:r>
+        <w:rPr>
+          <w:sz w:val="10"/>
+          <w:lang w:val="en-US"/>
+        </w:rPr>
+        <w:t>cif._</w:t>
+      </w:r>
+      <w:proofErr w:type="spellStart"/>
+      <w:r>
+        <w:rPr>
+          <w:sz w:val="10"/>
+          <w:lang w:val="en-US"/>
+        </w:rPr>
+        <w:t>diffrn_ambient_temperature</w:t>
+      </w:r>
+      <w:proofErr w:type="spellEnd"/>
+      <w:r>
+        <w:t>}}</w:t>
+      </w:r>
+      <w:r>
+        <w:t> </w:t>
+      </w:r>
+      <w:r>
+        <w:t>K on a {{</w:t>
+      </w:r>
+      <w:proofErr w:type="spellStart"/>
+      <w:r>
+        <w:rPr>
+          <w:sz w:val="14"/>
+        </w:rPr>
+        <w:t>diffr_type</w:t>
+      </w:r>
+      <w:proofErr w:type="spellEnd"/>
+      <w:r>
+        <w:t xml:space="preserve">}} </w:t>
       </w:r>
       <w:proofErr w:type="spellStart"/>
       <w:r>
@@ -276,15 +277,7 @@
       </w:r>
       <w:proofErr w:type="spellEnd"/>
       <w:r>
-        <w:t xml:space="preserve"> a </w:t>
-      </w:r>
-      <w:proofErr w:type="spellStart"/>
-      <w:r>
-        <w:t>microfocus</w:t>
-      </w:r>
-      <w:proofErr w:type="spellEnd"/>
-      <w:r>
-        <w:t xml:space="preserve"> </w:t>
+        <w:t xml:space="preserve"> a microfocus </w:t>
       </w:r>
       <w:proofErr w:type="spellStart"/>
       <w:r>
@@ -340,23 +333,7 @@
       </w:r>
       <w:proofErr w:type="spellEnd"/>
       <w:r>
-        <w:t xml:space="preserve"> </w:t>
-      </w:r>
-      <w:proofErr w:type="spellStart"/>
-      <w:r>
-        <w:t>monochromator</w:t>
-      </w:r>
-      <w:proofErr w:type="spellEnd"/>
-      <w:r>
-        <w:t xml:space="preserve"> and a </w:t>
-      </w:r>
-      <w:proofErr w:type="spellStart"/>
-      <w:r>
-        <w:t>Bruker</w:t>
-      </w:r>
-      <w:proofErr w:type="spellEnd"/>
-      <w:r>
-        <w:t xml:space="preserve"> PHOTON III </w:t>
+        <w:t xml:space="preserve"> monochromator and a Bruker PHOTON III </w:t>
       </w:r>
       <w:proofErr w:type="spellStart"/>
       <w:r>
@@ -388,15 +365,7 @@
       </w:r>
       <w:proofErr w:type="spellEnd"/>
       <w:r>
-        <w:t xml:space="preserve"> an Oxford </w:t>
-      </w:r>
-      <w:proofErr w:type="spellStart"/>
-      <w:r>
-        <w:t>Cryostream</w:t>
-      </w:r>
-      <w:proofErr w:type="spellEnd"/>
-      <w:r>
-        <w:t xml:space="preserve"> 800 </w:t>
+        <w:t xml:space="preserve"> an Oxford Cryostream 800 </w:t>
       </w:r>
       <w:proofErr w:type="spellStart"/>
       <w:r>
@@ -420,15 +389,7 @@
       </w:r>
       <w:proofErr w:type="spellEnd"/>
       <w:r>
-        <w:t xml:space="preserve"> </w:t>
-      </w:r>
-      <w:proofErr w:type="spellStart"/>
-      <w:r>
-        <w:t>and</w:t>
-      </w:r>
-      <w:proofErr w:type="spellEnd"/>
-      <w:r>
-        <w:t xml:space="preserve"> </w:t>
+        <w:t xml:space="preserve"> and </w:t>
       </w:r>
       <w:proofErr w:type="spellStart"/>
       <w:r>
@@ -436,11 +397,7 @@
       </w:r>
       <w:proofErr w:type="spellEnd"/>
       <w:r>
-        <w:t xml:space="preserve"> </w:t>
-      </w:r>
-      <w:proofErr w:type="spellStart"/>
-      <w:r>
-        <w:t>Mo</w:t>
+        <w:t xml:space="preserve"> Mo</w:t>
       </w:r>
       <w:r>
         <w:rPr>
@@ -448,7 +405,6 @@
         </w:rPr>
         <w:t>K</w:t>
       </w:r>
-      <w:proofErr w:type="spellEnd"/>
       <w:r>
         <w:rPr>
           <w:i/>
@@ -506,15 +462,7 @@
       </w:r>
       <w:proofErr w:type="spellEnd"/>
       <w:r>
-        <w:t xml:space="preserve"> SAINT </w:t>
-      </w:r>
-      <w:proofErr w:type="spellStart"/>
-      <w:r>
-        <w:t>and</w:t>
-      </w:r>
-      <w:proofErr w:type="spellEnd"/>
-      <w:r>
-        <w:t xml:space="preserve"> a multi-scan </w:t>
+        <w:t xml:space="preserve"> SAINT and a multi-scan </w:t>
       </w:r>
       <w:proofErr w:type="spellStart"/>
       <w:r>
@@ -541,7 +489,6 @@
         <w:t xml:space="preserve"> SADABS was </w:t>
       </w:r>
       <w:proofErr w:type="spellStart"/>
-      <w:proofErr w:type="gramStart"/>
       <w:r>
         <w:t>applied</w:t>
       </w:r>
@@ -553,21 +500,150 @@
         <w:rPr>
           <w:vertAlign w:val="superscript"/>
         </w:rPr>
-        <w:t>[</w:t>
-      </w:r>
-      <w:proofErr w:type="gramEnd"/>
+        <w:t>[1,2]</w:t>
+      </w:r>
+      <w:r>
+        <w:t xml:space="preserve"> The </w:t>
+      </w:r>
+      <w:proofErr w:type="spellStart"/>
+      <w:r>
+        <w:t>structure</w:t>
+      </w:r>
+      <w:proofErr w:type="spellEnd"/>
+      <w:r>
+        <w:t xml:space="preserve"> </w:t>
+      </w:r>
+      <w:proofErr w:type="spellStart"/>
+      <w:r>
+        <w:t>were</w:t>
+      </w:r>
+      <w:proofErr w:type="spellEnd"/>
+      <w:r>
+        <w:t xml:space="preserve"> </w:t>
+      </w:r>
+      <w:proofErr w:type="spellStart"/>
+      <w:r>
+        <w:t>solved</w:t>
+      </w:r>
+      <w:proofErr w:type="spellEnd"/>
+      <w:r>
+        <w:t xml:space="preserve"> </w:t>
+      </w:r>
+      <w:proofErr w:type="spellStart"/>
+      <w:r>
+        <w:t>by</w:t>
+      </w:r>
+      <w:proofErr w:type="spellEnd"/>
+      <w:r>
+        <w:t xml:space="preserve"> </w:t>
+      </w:r>
+      <w:proofErr w:type="spellStart"/>
+      <w:r>
+        <w:t>direct</w:t>
+      </w:r>
+      <w:proofErr w:type="spellEnd"/>
+      <w:r>
+        <w:t xml:space="preserve"> </w:t>
+      </w:r>
+      <w:proofErr w:type="spellStart"/>
+      <w:r>
+        <w:t>methods</w:t>
+      </w:r>
+      <w:proofErr w:type="spellEnd"/>
+      <w:r>
+        <w:t xml:space="preserve"> </w:t>
+      </w:r>
+      <w:proofErr w:type="spellStart"/>
+      <w:r>
+        <w:t>using</w:t>
+      </w:r>
+      <w:proofErr w:type="spellEnd"/>
+      <w:r>
+        <w:t xml:space="preserve"> SHELXT and </w:t>
+      </w:r>
+      <w:proofErr w:type="spellStart"/>
+      <w:r>
+        <w:t>refined</w:t>
+      </w:r>
+      <w:proofErr w:type="spellEnd"/>
+      <w:r>
+        <w:t xml:space="preserve"> </w:t>
+      </w:r>
+      <w:proofErr w:type="spellStart"/>
+      <w:r>
+        <w:t>by</w:t>
+      </w:r>
+      <w:proofErr w:type="spellEnd"/>
+      <w:r>
+        <w:t xml:space="preserve"> </w:t>
+      </w:r>
+      <w:proofErr w:type="spellStart"/>
+      <w:r>
+        <w:t>full</w:t>
+      </w:r>
+      <w:proofErr w:type="spellEnd"/>
+      <w:r>
+        <w:t>-matrix least-</w:t>
+      </w:r>
+      <w:proofErr w:type="spellStart"/>
+      <w:r>
+        <w:t>squares</w:t>
+      </w:r>
+      <w:proofErr w:type="spellEnd"/>
+      <w:r>
+        <w:t xml:space="preserve"> </w:t>
+      </w:r>
+      <w:proofErr w:type="spellStart"/>
+      <w:r>
+        <w:t>methods</w:t>
+      </w:r>
+      <w:proofErr w:type="spellEnd"/>
+      <w:r>
+        <w:t xml:space="preserve"> </w:t>
+      </w:r>
+      <w:proofErr w:type="spellStart"/>
+      <w:r>
+        <w:t>against</w:t>
+      </w:r>
+      <w:proofErr w:type="spellEnd"/>
+      <w:r>
+        <w:t xml:space="preserve"> </w:t>
+      </w:r>
+      <w:r>
+        <w:rPr>
+          <w:i/>
+        </w:rPr>
+        <w:t>F</w:t>
+      </w:r>
       <w:r>
         <w:rPr>
           <w:vertAlign w:val="superscript"/>
         </w:rPr>
-        <w:t>1,2]</w:t>
-      </w:r>
-      <w:r>
-        <w:t xml:space="preserve"> The </w:t>
-      </w:r>
-      <w:proofErr w:type="spellStart"/>
-      <w:r>
-        <w:t>structure</w:t>
+        <w:t>2</w:t>
+      </w:r>
+      <w:r>
+        <w:t xml:space="preserve"> </w:t>
+      </w:r>
+      <w:proofErr w:type="spellStart"/>
+      <w:r>
+        <w:t>by</w:t>
+      </w:r>
+      <w:proofErr w:type="spellEnd"/>
+      <w:r>
+        <w:t xml:space="preserve"> SHELXL-2018/3.</w:t>
+      </w:r>
+      <w:r>
+        <w:rPr>
+          <w:vertAlign w:val="superscript"/>
+        </w:rPr>
+        <w:t>[3,4]</w:t>
+      </w:r>
+      <w:r>
+        <w:t xml:space="preserve"> All non-hydrogen </w:t>
+      </w:r>
+      <w:proofErr w:type="spellStart"/>
+      <w:r>
+        <w:t>atoms</w:t>
       </w:r>
       <w:proofErr w:type="spellEnd"/>
       <w:r>
@@ -583,31 +659,79 @@
       </w:r>
       <w:proofErr w:type="spellStart"/>
       <w:r>
-        <w:t>solved</w:t>
-      </w:r>
-      <w:proofErr w:type="spellEnd"/>
-      <w:r>
-        <w:t xml:space="preserve"> </w:t>
-      </w:r>
-      <w:proofErr w:type="spellStart"/>
-      <w:r>
-        <w:t>by</w:t>
-      </w:r>
-      <w:proofErr w:type="spellEnd"/>
-      <w:r>
-        <w:t xml:space="preserve"> </w:t>
-      </w:r>
-      <w:proofErr w:type="spellStart"/>
-      <w:r>
-        <w:t>direct</w:t>
-      </w:r>
-      <w:proofErr w:type="spellEnd"/>
-      <w:r>
-        <w:t xml:space="preserve"> </w:t>
-      </w:r>
-      <w:proofErr w:type="spellStart"/>
-      <w:r>
-        <w:t>methods</w:t>
+        <w:t>refined</w:t>
+      </w:r>
+      <w:proofErr w:type="spellEnd"/>
+      <w:r>
+        <w:t xml:space="preserve"> </w:t>
+      </w:r>
+      <w:proofErr w:type="spellStart"/>
+      <w:r>
+        <w:t>with</w:t>
+      </w:r>
+      <w:proofErr w:type="spellEnd"/>
+      <w:r>
+        <w:t xml:space="preserve"> </w:t>
+      </w:r>
+      <w:proofErr w:type="spellStart"/>
+      <w:r>
+        <w:t>anisotropic</w:t>
+      </w:r>
+      <w:proofErr w:type="spellEnd"/>
+      <w:r>
+        <w:t xml:space="preserve"> </w:t>
+      </w:r>
+      <w:proofErr w:type="spellStart"/>
+      <w:r>
+        <w:t>displacement</w:t>
+      </w:r>
+      <w:proofErr w:type="spellEnd"/>
+      <w:r>
+        <w:t xml:space="preserve"> </w:t>
+      </w:r>
+      <w:proofErr w:type="spellStart"/>
+      <w:r>
+        <w:t>parameters</w:t>
+      </w:r>
+      <w:proofErr w:type="spellEnd"/>
+      <w:r>
+        <w:t xml:space="preserve">. The hydrogen </w:t>
+      </w:r>
+      <w:proofErr w:type="spellStart"/>
+      <w:r>
+        <w:t>atoms</w:t>
+      </w:r>
+      <w:proofErr w:type="spellEnd"/>
+      <w:r>
+        <w:t xml:space="preserve"> </w:t>
+      </w:r>
+      <w:proofErr w:type="spellStart"/>
+      <w:r>
+        <w:t>were</w:t>
+      </w:r>
+      <w:proofErr w:type="spellEnd"/>
+      <w:r>
+        <w:t xml:space="preserve"> </w:t>
+      </w:r>
+      <w:proofErr w:type="spellStart"/>
+      <w:r>
+        <w:t>refined</w:t>
+      </w:r>
+      <w:proofErr w:type="spellEnd"/>
+      <w:r>
+        <w:t xml:space="preserve"> isotropically on </w:t>
+      </w:r>
+      <w:proofErr w:type="spellStart"/>
+      <w:r>
+        <w:t>calculated</w:t>
+      </w:r>
+      <w:proofErr w:type="spellEnd"/>
+      <w:r>
+        <w:t xml:space="preserve"> </w:t>
+      </w:r>
+      <w:proofErr w:type="spellStart"/>
+      <w:r>
+        <w:t>positions</w:t>
       </w:r>
       <w:proofErr w:type="spellEnd"/>
       <w:r>
@@ -619,59 +743,35 @@
       </w:r>
       <w:proofErr w:type="spellEnd"/>
       <w:r>
-        <w:t xml:space="preserve"> SHELXT </w:t>
-      </w:r>
-      <w:proofErr w:type="spellStart"/>
-      <w:r>
-        <w:t>and</w:t>
-      </w:r>
-      <w:proofErr w:type="spellEnd"/>
-      <w:r>
-        <w:t xml:space="preserve"> </w:t>
-      </w:r>
-      <w:proofErr w:type="spellStart"/>
-      <w:r>
-        <w:t>refined</w:t>
-      </w:r>
-      <w:proofErr w:type="spellEnd"/>
-      <w:r>
-        <w:t xml:space="preserve"> </w:t>
-      </w:r>
-      <w:proofErr w:type="spellStart"/>
-      <w:r>
-        <w:t>by</w:t>
-      </w:r>
-      <w:proofErr w:type="spellEnd"/>
-      <w:r>
-        <w:t xml:space="preserve"> </w:t>
-      </w:r>
-      <w:proofErr w:type="spellStart"/>
-      <w:r>
-        <w:t>full</w:t>
-      </w:r>
-      <w:proofErr w:type="spellEnd"/>
-      <w:r>
-        <w:t>-matrix least-</w:t>
-      </w:r>
-      <w:proofErr w:type="spellStart"/>
-      <w:r>
-        <w:t>squares</w:t>
-      </w:r>
-      <w:proofErr w:type="spellEnd"/>
-      <w:r>
-        <w:t xml:space="preserve"> </w:t>
-      </w:r>
-      <w:proofErr w:type="spellStart"/>
-      <w:r>
-        <w:t>methods</w:t>
-      </w:r>
-      <w:proofErr w:type="spellEnd"/>
-      <w:r>
-        <w:t xml:space="preserve"> </w:t>
-      </w:r>
-      <w:proofErr w:type="spellStart"/>
-      <w:r>
-        <w:t>against</w:t>
+        <w:t xml:space="preserve"> a </w:t>
+      </w:r>
+      <w:proofErr w:type="spellStart"/>
+      <w:r>
+        <w:t>riding</w:t>
+      </w:r>
+      <w:proofErr w:type="spellEnd"/>
+      <w:r>
+        <w:t xml:space="preserve"> </w:t>
+      </w:r>
+      <w:proofErr w:type="spellStart"/>
+      <w:r>
+        <w:t>model</w:t>
+      </w:r>
+      <w:proofErr w:type="spellEnd"/>
+      <w:r>
+        <w:t xml:space="preserve"> </w:t>
+      </w:r>
+      <w:proofErr w:type="spellStart"/>
+      <w:r>
+        <w:t>with</w:t>
+      </w:r>
+      <w:proofErr w:type="spellEnd"/>
+      <w:r>
+        <w:t xml:space="preserve"> </w:t>
+      </w:r>
+      <w:proofErr w:type="spellStart"/>
+      <w:r>
+        <w:t>their</w:t>
       </w:r>
       <w:proofErr w:type="spellEnd"/>
       <w:r>
@@ -681,37 +781,469 @@
         <w:rPr>
           <w:i/>
         </w:rPr>
-        <w:t>F</w:t>
+        <w:t>U</w:t>
+      </w:r>
+      <w:r>
+        <w:rPr>
+          <w:vertAlign w:val="subscript"/>
+        </w:rPr>
+        <w:t>iso</w:t>
+      </w:r>
+      <w:r>
+        <w:t xml:space="preserve"> </w:t>
+      </w:r>
+      <w:proofErr w:type="spellStart"/>
+      <w:r>
+        <w:t>values</w:t>
+      </w:r>
+      <w:proofErr w:type="spellEnd"/>
+      <w:r>
+        <w:t xml:space="preserve"> </w:t>
+      </w:r>
+      <w:proofErr w:type="spellStart"/>
+      <w:r>
+        <w:t>constrained</w:t>
+      </w:r>
+      <w:proofErr w:type="spellEnd"/>
+      <w:r>
+        <w:t xml:space="preserve"> </w:t>
+      </w:r>
+      <w:proofErr w:type="spellStart"/>
+      <w:r>
+        <w:t>to</w:t>
+      </w:r>
+      <w:proofErr w:type="spellEnd"/>
+      <w:r>
+        <w:t xml:space="preserve"> 1.5 </w:t>
+      </w:r>
+      <w:proofErr w:type="spellStart"/>
+      <w:r>
+        <w:t>times</w:t>
+      </w:r>
+      <w:proofErr w:type="spellEnd"/>
+      <w:r>
+        <w:t xml:space="preserve"> </w:t>
+      </w:r>
+      <w:proofErr w:type="spellStart"/>
+      <w:r>
+        <w:t>the</w:t>
+      </w:r>
+      <w:proofErr w:type="spellEnd"/>
+      <w:r>
+        <w:t xml:space="preserve"> </w:t>
+      </w:r>
+      <w:r>
+        <w:rPr>
+          <w:i/>
+        </w:rPr>
+        <w:t>U</w:t>
+      </w:r>
+      <w:r>
+        <w:rPr>
+          <w:vertAlign w:val="subscript"/>
+        </w:rPr>
+        <w:t>eq</w:t>
+      </w:r>
+      <w:r>
+        <w:t xml:space="preserve"> </w:t>
+      </w:r>
+      <w:proofErr w:type="spellStart"/>
+      <w:r>
+        <w:t>of</w:t>
+      </w:r>
+      <w:proofErr w:type="spellEnd"/>
+      <w:r>
+        <w:t xml:space="preserve"> </w:t>
+      </w:r>
+      <w:proofErr w:type="spellStart"/>
+      <w:r>
+        <w:t>their</w:t>
+      </w:r>
+      <w:proofErr w:type="spellEnd"/>
+      <w:r>
+        <w:t xml:space="preserve"> </w:t>
+      </w:r>
+      <w:proofErr w:type="spellStart"/>
+      <w:r>
+        <w:t>pivot</w:t>
+      </w:r>
+      <w:proofErr w:type="spellEnd"/>
+      <w:r>
+        <w:t xml:space="preserve"> </w:t>
+      </w:r>
+      <w:proofErr w:type="spellStart"/>
+      <w:r>
+        <w:t>atoms</w:t>
+      </w:r>
+      <w:proofErr w:type="spellEnd"/>
+      <w:r>
+        <w:t xml:space="preserve"> </w:t>
+      </w:r>
+      <w:proofErr w:type="spellStart"/>
+      <w:r>
+        <w:t>for</w:t>
+      </w:r>
+      <w:proofErr w:type="spellEnd"/>
+      <w:r>
+        <w:t xml:space="preserve"> terminal sp</w:t>
       </w:r>
       <w:r>
         <w:rPr>
           <w:vertAlign w:val="superscript"/>
         </w:rPr>
-        <w:t>2</w:t>
-      </w:r>
-      <w:r>
-        <w:t xml:space="preserve"> </w:t>
-      </w:r>
-      <w:proofErr w:type="spellStart"/>
-      <w:r>
-        <w:t>by</w:t>
-      </w:r>
-      <w:proofErr w:type="spellEnd"/>
-      <w:r>
-        <w:t xml:space="preserve"> SHELXL-2018/3.</w:t>
+        <w:t>3</w:t>
+      </w:r>
+      <w:r>
+        <w:t xml:space="preserve"> </w:t>
+      </w:r>
+      <w:proofErr w:type="spellStart"/>
+      <w:r>
+        <w:t>carbon</w:t>
+      </w:r>
+      <w:proofErr w:type="spellEnd"/>
+      <w:r>
+        <w:t xml:space="preserve"> </w:t>
+      </w:r>
+      <w:proofErr w:type="spellStart"/>
+      <w:r>
+        <w:t>atoms</w:t>
+      </w:r>
+      <w:proofErr w:type="spellEnd"/>
+      <w:r>
+        <w:t xml:space="preserve"> and 1.2 </w:t>
+      </w:r>
+      <w:proofErr w:type="spellStart"/>
+      <w:r>
+        <w:t>times</w:t>
+      </w:r>
+      <w:proofErr w:type="spellEnd"/>
+      <w:r>
+        <w:t xml:space="preserve"> </w:t>
+      </w:r>
+      <w:proofErr w:type="spellStart"/>
+      <w:r>
+        <w:t>for</w:t>
+      </w:r>
+      <w:proofErr w:type="spellEnd"/>
+      <w:r>
+        <w:t xml:space="preserve"> all </w:t>
+      </w:r>
+      <w:proofErr w:type="spellStart"/>
+      <w:r>
+        <w:t>other</w:t>
+      </w:r>
+      <w:proofErr w:type="spellEnd"/>
+      <w:r>
+        <w:t xml:space="preserve"> </w:t>
+      </w:r>
+      <w:proofErr w:type="spellStart"/>
+      <w:r>
+        <w:t>carbon</w:t>
+      </w:r>
+      <w:proofErr w:type="spellEnd"/>
+      <w:r>
+        <w:t xml:space="preserve"> </w:t>
+      </w:r>
+      <w:proofErr w:type="spellStart"/>
+      <w:r>
+        <w:t>atoms</w:t>
+      </w:r>
+      <w:proofErr w:type="spellEnd"/>
+      <w:r>
+        <w:t xml:space="preserve">. </w:t>
+      </w:r>
+      <w:proofErr w:type="spellStart"/>
+      <w:r>
+        <w:t>Crystallographic</w:t>
+      </w:r>
+      <w:proofErr w:type="spellEnd"/>
+      <w:r>
+        <w:t xml:space="preserve"> </w:t>
+      </w:r>
+      <w:proofErr w:type="spellStart"/>
+      <w:r>
+        <w:t>data</w:t>
+      </w:r>
+      <w:proofErr w:type="spellEnd"/>
+      <w:r>
+        <w:t xml:space="preserve"> </w:t>
+      </w:r>
+      <w:proofErr w:type="spellStart"/>
+      <w:r>
+        <w:t>for</w:t>
+      </w:r>
+      <w:proofErr w:type="spellEnd"/>
+      <w:r>
+        <w:t xml:space="preserve"> </w:t>
+      </w:r>
+      <w:proofErr w:type="spellStart"/>
+      <w:r>
+        <w:t>the</w:t>
+      </w:r>
+      <w:proofErr w:type="spellEnd"/>
+      <w:r>
+        <w:t xml:space="preserve"> </w:t>
+      </w:r>
+      <w:proofErr w:type="spellStart"/>
+      <w:r>
+        <w:t>structures</w:t>
+      </w:r>
+      <w:proofErr w:type="spellEnd"/>
+      <w:r>
+        <w:t xml:space="preserve"> </w:t>
+      </w:r>
+      <w:proofErr w:type="spellStart"/>
+      <w:r>
+        <w:t>reported</w:t>
+      </w:r>
+      <w:proofErr w:type="spellEnd"/>
+      <w:r>
+        <w:t xml:space="preserve"> in </w:t>
+      </w:r>
+      <w:proofErr w:type="spellStart"/>
+      <w:r>
+        <w:t>this</w:t>
+      </w:r>
+      <w:proofErr w:type="spellEnd"/>
+      <w:r>
+        <w:t xml:space="preserve"> </w:t>
+      </w:r>
+      <w:proofErr w:type="spellStart"/>
+      <w:r>
+        <w:t>paper</w:t>
+      </w:r>
+      <w:proofErr w:type="spellEnd"/>
+      <w:r>
+        <w:t xml:space="preserve"> </w:t>
+      </w:r>
+      <w:proofErr w:type="spellStart"/>
+      <w:r>
+        <w:t>have</w:t>
+      </w:r>
+      <w:proofErr w:type="spellEnd"/>
+      <w:r>
+        <w:t xml:space="preserve"> </w:t>
+      </w:r>
+      <w:proofErr w:type="spellStart"/>
+      <w:r>
+        <w:t>been</w:t>
+      </w:r>
+      <w:proofErr w:type="spellEnd"/>
+      <w:r>
+        <w:t xml:space="preserve"> </w:t>
+      </w:r>
+      <w:proofErr w:type="spellStart"/>
+      <w:r>
+        <w:t>deposited</w:t>
+      </w:r>
+      <w:proofErr w:type="spellEnd"/>
+      <w:r>
+        <w:t xml:space="preserve"> </w:t>
+      </w:r>
+      <w:proofErr w:type="spellStart"/>
+      <w:r>
+        <w:t>with</w:t>
+      </w:r>
+      <w:proofErr w:type="spellEnd"/>
+      <w:r>
+        <w:t xml:space="preserve"> </w:t>
+      </w:r>
+      <w:proofErr w:type="spellStart"/>
+      <w:r>
+        <w:t>the</w:t>
+      </w:r>
+      <w:proofErr w:type="spellEnd"/>
+      <w:r>
+        <w:t xml:space="preserve"> Cambridge </w:t>
+      </w:r>
+      <w:proofErr w:type="spellStart"/>
+      <w:r>
+        <w:t>Crystallographic</w:t>
+      </w:r>
+      <w:proofErr w:type="spellEnd"/>
+      <w:r>
+        <w:t xml:space="preserve"> Data </w:t>
+      </w:r>
+      <w:proofErr w:type="spellStart"/>
+      <w:r>
+        <w:t>Centre</w:t>
+      </w:r>
+      <w:proofErr w:type="spellEnd"/>
+      <w:r>
+        <w:t>.</w:t>
       </w:r>
       <w:r>
         <w:rPr>
           <w:vertAlign w:val="superscript"/>
         </w:rPr>
-        <w:t>[3,4]</w:t>
-      </w:r>
-      <w:r>
-        <w:t xml:space="preserve"> All non-hydrogen </w:t>
-      </w:r>
-      <w:proofErr w:type="spellStart"/>
-      <w:r>
-        <w:t>atoms</w:t>
+        <w:t>[5]</w:t>
+      </w:r>
+      <w:r>
+        <w:t xml:space="preserve"> CCDC ?????? </w:t>
+      </w:r>
+      <w:proofErr w:type="spellStart"/>
+      <w:r>
+        <w:t>contain</w:t>
+      </w:r>
+      <w:proofErr w:type="spellEnd"/>
+      <w:r>
+        <w:t xml:space="preserve"> </w:t>
+      </w:r>
+      <w:proofErr w:type="spellStart"/>
+      <w:r>
+        <w:t>the</w:t>
+      </w:r>
+      <w:proofErr w:type="spellEnd"/>
+      <w:r>
+        <w:t xml:space="preserve"> </w:t>
+      </w:r>
+      <w:proofErr w:type="spellStart"/>
+      <w:r>
+        <w:t>supplementary</w:t>
+      </w:r>
+      <w:proofErr w:type="spellEnd"/>
+      <w:r>
+        <w:t xml:space="preserve"> </w:t>
+      </w:r>
+      <w:proofErr w:type="spellStart"/>
+      <w:r>
+        <w:t>crystallographic</w:t>
+      </w:r>
+      <w:proofErr w:type="spellEnd"/>
+      <w:r>
+        <w:t xml:space="preserve"> </w:t>
+      </w:r>
+      <w:proofErr w:type="spellStart"/>
+      <w:r>
+        <w:t>data</w:t>
+      </w:r>
+      <w:proofErr w:type="spellEnd"/>
+      <w:r>
+        <w:t xml:space="preserve"> </w:t>
+      </w:r>
+      <w:proofErr w:type="spellStart"/>
+      <w:r>
+        <w:t>for</w:t>
+      </w:r>
+      <w:proofErr w:type="spellEnd"/>
+      <w:r>
+        <w:t xml:space="preserve"> </w:t>
+      </w:r>
+      <w:proofErr w:type="spellStart"/>
+      <w:r>
+        <w:t>this</w:t>
+      </w:r>
+      <w:proofErr w:type="spellEnd"/>
+      <w:r>
+        <w:t xml:space="preserve"> </w:t>
+      </w:r>
+      <w:proofErr w:type="spellStart"/>
+      <w:r>
+        <w:t>paper</w:t>
+      </w:r>
+      <w:proofErr w:type="spellEnd"/>
+      <w:r>
+        <w:t xml:space="preserve">. These </w:t>
+      </w:r>
+      <w:proofErr w:type="spellStart"/>
+      <w:r>
+        <w:t>data</w:t>
+      </w:r>
+      <w:proofErr w:type="spellEnd"/>
+      <w:r>
+        <w:t xml:space="preserve"> </w:t>
+      </w:r>
+      <w:proofErr w:type="spellStart"/>
+      <w:r>
+        <w:t>can</w:t>
+      </w:r>
+      <w:proofErr w:type="spellEnd"/>
+      <w:r>
+        <w:t xml:space="preserve"> </w:t>
+      </w:r>
+      <w:proofErr w:type="spellStart"/>
+      <w:r>
+        <w:t>be</w:t>
+      </w:r>
+      <w:proofErr w:type="spellEnd"/>
+      <w:r>
+        <w:t xml:space="preserve"> </w:t>
+      </w:r>
+      <w:proofErr w:type="spellStart"/>
+      <w:r>
+        <w:t>obtained</w:t>
+      </w:r>
+      <w:proofErr w:type="spellEnd"/>
+      <w:r>
+        <w:t xml:space="preserve"> </w:t>
+      </w:r>
+      <w:proofErr w:type="spellStart"/>
+      <w:r>
+        <w:t>free</w:t>
+      </w:r>
+      <w:proofErr w:type="spellEnd"/>
+      <w:r>
+        <w:t xml:space="preserve"> </w:t>
+      </w:r>
+      <w:proofErr w:type="spellStart"/>
+      <w:r>
+        <w:t>of</w:t>
+      </w:r>
+      <w:proofErr w:type="spellEnd"/>
+      <w:r>
+        <w:t xml:space="preserve"> </w:t>
+      </w:r>
+      <w:proofErr w:type="spellStart"/>
+      <w:r>
+        <w:t>charge</w:t>
+      </w:r>
+      <w:proofErr w:type="spellEnd"/>
+      <w:r>
+        <w:t xml:space="preserve"> </w:t>
+      </w:r>
+      <w:proofErr w:type="spellStart"/>
+      <w:r>
+        <w:t>from</w:t>
+      </w:r>
+      <w:proofErr w:type="spellEnd"/>
+      <w:r>
+        <w:t xml:space="preserve"> The Cambridge </w:t>
+      </w:r>
+      <w:proofErr w:type="spellStart"/>
+      <w:r>
+        <w:t>Crystallographic</w:t>
+      </w:r>
+      <w:proofErr w:type="spellEnd"/>
+      <w:r>
+        <w:t xml:space="preserve"> Data </w:t>
+      </w:r>
+      <w:proofErr w:type="spellStart"/>
+      <w:r>
+        <w:t>Centre</w:t>
+      </w:r>
+      <w:proofErr w:type="spellEnd"/>
+      <w:r>
+        <w:t xml:space="preserve"> via www.ccdc.cam.ac.uk/​</w:t>
+      </w:r>
+      <w:proofErr w:type="spellStart"/>
+      <w:r>
+        <w:t>structures</w:t>
+      </w:r>
+      <w:proofErr w:type="spellEnd"/>
+      <w:r>
+        <w:t xml:space="preserve">. This report and </w:t>
+      </w:r>
+      <w:proofErr w:type="spellStart"/>
+      <w:r>
+        <w:t>the</w:t>
+      </w:r>
+      <w:proofErr w:type="spellEnd"/>
+      <w:r>
+        <w:t xml:space="preserve"> CIF </w:t>
+      </w:r>
+      <w:proofErr w:type="spellStart"/>
+      <w:r>
+        <w:t>file</w:t>
       </w:r>
       <w:proofErr w:type="spellEnd"/>
       <w:r>
@@ -727,87 +1259,7 @@
       </w:r>
       <w:proofErr w:type="spellStart"/>
       <w:r>
-        <w:t>refined</w:t>
-      </w:r>
-      <w:proofErr w:type="spellEnd"/>
-      <w:r>
-        <w:t xml:space="preserve"> </w:t>
-      </w:r>
-      <w:proofErr w:type="spellStart"/>
-      <w:r>
-        <w:t>with</w:t>
-      </w:r>
-      <w:proofErr w:type="spellEnd"/>
-      <w:r>
-        <w:t xml:space="preserve"> </w:t>
-      </w:r>
-      <w:proofErr w:type="spellStart"/>
-      <w:r>
-        <w:t>anisotropic</w:t>
-      </w:r>
-      <w:proofErr w:type="spellEnd"/>
-      <w:r>
-        <w:t xml:space="preserve"> </w:t>
-      </w:r>
-      <w:proofErr w:type="spellStart"/>
-      <w:r>
-        <w:t>displacement</w:t>
-      </w:r>
-      <w:proofErr w:type="spellEnd"/>
-      <w:r>
-        <w:t xml:space="preserve"> </w:t>
-      </w:r>
-      <w:proofErr w:type="spellStart"/>
-      <w:r>
-        <w:t>parameters</w:t>
-      </w:r>
-      <w:proofErr w:type="spellEnd"/>
-      <w:r>
-        <w:t xml:space="preserve">. The hydrogen </w:t>
-      </w:r>
-      <w:proofErr w:type="spellStart"/>
-      <w:r>
-        <w:t>atoms</w:t>
-      </w:r>
-      <w:proofErr w:type="spellEnd"/>
-      <w:r>
-        <w:t xml:space="preserve"> </w:t>
-      </w:r>
-      <w:proofErr w:type="spellStart"/>
-      <w:r>
-        <w:t>were</w:t>
-      </w:r>
-      <w:proofErr w:type="spellEnd"/>
-      <w:r>
-        <w:t xml:space="preserve"> </w:t>
-      </w:r>
-      <w:proofErr w:type="spellStart"/>
-      <w:r>
-        <w:t>refined</w:t>
-      </w:r>
-      <w:proofErr w:type="spellEnd"/>
-      <w:r>
-        <w:t xml:space="preserve"> </w:t>
-      </w:r>
-      <w:proofErr w:type="spellStart"/>
-      <w:r>
-        <w:t>isotropically</w:t>
-      </w:r>
-      <w:proofErr w:type="spellEnd"/>
-      <w:r>
-        <w:t xml:space="preserve"> on </w:t>
-      </w:r>
-      <w:proofErr w:type="spellStart"/>
-      <w:r>
-        <w:t>calculated</w:t>
-      </w:r>
-      <w:proofErr w:type="spellEnd"/>
-      <w:r>
-        <w:t xml:space="preserve"> </w:t>
-      </w:r>
-      <w:proofErr w:type="spellStart"/>
-      <w:r>
-        <w:t>positions</w:t>
+        <w:t>generated</w:t>
       </w:r>
       <w:proofErr w:type="spellEnd"/>
       <w:r>
@@ -819,576 +1271,12 @@
       </w:r>
       <w:proofErr w:type="spellEnd"/>
       <w:r>
-        <w:t xml:space="preserve"> a </w:t>
-      </w:r>
-      <w:proofErr w:type="spellStart"/>
-      <w:r>
-        <w:t>riding</w:t>
-      </w:r>
-      <w:proofErr w:type="spellEnd"/>
-      <w:r>
-        <w:t xml:space="preserve"> </w:t>
-      </w:r>
-      <w:proofErr w:type="spellStart"/>
-      <w:r>
-        <w:t>model</w:t>
-      </w:r>
-      <w:proofErr w:type="spellEnd"/>
-      <w:r>
-        <w:t xml:space="preserve"> </w:t>
-      </w:r>
-      <w:proofErr w:type="spellStart"/>
-      <w:r>
-        <w:t>with</w:t>
-      </w:r>
-      <w:proofErr w:type="spellEnd"/>
-      <w:r>
-        <w:t xml:space="preserve"> </w:t>
-      </w:r>
-      <w:proofErr w:type="spellStart"/>
-      <w:r>
-        <w:t>their</w:t>
-      </w:r>
-      <w:proofErr w:type="spellEnd"/>
-      <w:r>
-        <w:t xml:space="preserve"> </w:t>
-      </w:r>
-      <w:proofErr w:type="spellStart"/>
-      <w:r>
-        <w:rPr>
-          <w:i/>
-        </w:rPr>
-        <w:t>U</w:t>
-      </w:r>
-      <w:r>
-        <w:rPr>
-          <w:vertAlign w:val="subscript"/>
-        </w:rPr>
-        <w:t>iso</w:t>
-      </w:r>
-      <w:proofErr w:type="spellEnd"/>
-      <w:r>
-        <w:t xml:space="preserve"> </w:t>
-      </w:r>
-      <w:proofErr w:type="spellStart"/>
-      <w:r>
-        <w:t>values</w:t>
-      </w:r>
-      <w:proofErr w:type="spellEnd"/>
-      <w:r>
-        <w:t xml:space="preserve"> </w:t>
-      </w:r>
-      <w:proofErr w:type="spellStart"/>
-      <w:r>
-        <w:t>constrained</w:t>
-      </w:r>
-      <w:proofErr w:type="spellEnd"/>
-      <w:r>
-        <w:t xml:space="preserve"> </w:t>
-      </w:r>
-      <w:proofErr w:type="spellStart"/>
-      <w:r>
-        <w:t>to</w:t>
-      </w:r>
-      <w:proofErr w:type="spellEnd"/>
-      <w:r>
-        <w:t xml:space="preserve"> 1.5 </w:t>
-      </w:r>
-      <w:proofErr w:type="spellStart"/>
-      <w:r>
-        <w:t>times</w:t>
-      </w:r>
-      <w:proofErr w:type="spellEnd"/>
-      <w:r>
-        <w:t xml:space="preserve"> </w:t>
-      </w:r>
-      <w:proofErr w:type="spellStart"/>
-      <w:r>
-        <w:t>the</w:t>
-      </w:r>
-      <w:proofErr w:type="spellEnd"/>
-      <w:r>
-        <w:t xml:space="preserve"> </w:t>
-      </w:r>
-      <w:proofErr w:type="spellStart"/>
-      <w:r>
-        <w:rPr>
-          <w:i/>
-        </w:rPr>
-        <w:t>U</w:t>
-      </w:r>
-      <w:r>
-        <w:rPr>
-          <w:vertAlign w:val="subscript"/>
-        </w:rPr>
-        <w:t>eq</w:t>
-      </w:r>
-      <w:proofErr w:type="spellEnd"/>
-      <w:r>
-        <w:t xml:space="preserve"> </w:t>
-      </w:r>
-      <w:proofErr w:type="spellStart"/>
-      <w:r>
-        <w:t>of</w:t>
-      </w:r>
-      <w:proofErr w:type="spellEnd"/>
-      <w:r>
-        <w:t xml:space="preserve"> </w:t>
-      </w:r>
-      <w:proofErr w:type="spellStart"/>
-      <w:r>
-        <w:t>their</w:t>
-      </w:r>
-      <w:proofErr w:type="spellEnd"/>
-      <w:r>
-        <w:t xml:space="preserve"> </w:t>
-      </w:r>
-      <w:proofErr w:type="spellStart"/>
-      <w:r>
-        <w:t>pivot</w:t>
-      </w:r>
-      <w:proofErr w:type="spellEnd"/>
-      <w:r>
-        <w:t xml:space="preserve"> </w:t>
-      </w:r>
-      <w:proofErr w:type="spellStart"/>
-      <w:r>
-        <w:t>atoms</w:t>
-      </w:r>
-      <w:proofErr w:type="spellEnd"/>
-      <w:r>
-        <w:t xml:space="preserve"> </w:t>
-      </w:r>
-      <w:proofErr w:type="spellStart"/>
-      <w:r>
-        <w:t>for</w:t>
-      </w:r>
-      <w:proofErr w:type="spellEnd"/>
-      <w:r>
-        <w:t xml:space="preserve"> terminal sp</w:t>
+        <w:t xml:space="preserve"> FinalCif.</w:t>
       </w:r>
       <w:r>
         <w:rPr>
           <w:vertAlign w:val="superscript"/>
         </w:rPr>
-        <w:t>3</w:t>
-      </w:r>
-      <w:r>
-        <w:t xml:space="preserve"> </w:t>
-      </w:r>
-      <w:proofErr w:type="spellStart"/>
-      <w:r>
-        <w:t>carbon</w:t>
-      </w:r>
-      <w:proofErr w:type="spellEnd"/>
-      <w:r>
-        <w:t xml:space="preserve"> </w:t>
-      </w:r>
-      <w:proofErr w:type="spellStart"/>
-      <w:r>
-        <w:t>atoms</w:t>
-      </w:r>
-      <w:proofErr w:type="spellEnd"/>
-      <w:r>
-        <w:t xml:space="preserve"> </w:t>
-      </w:r>
-      <w:proofErr w:type="spellStart"/>
-      <w:r>
-        <w:t>and</w:t>
-      </w:r>
-      <w:proofErr w:type="spellEnd"/>
-      <w:r>
-        <w:t xml:space="preserve"> 1.2 </w:t>
-      </w:r>
-      <w:proofErr w:type="spellStart"/>
-      <w:r>
-        <w:t>times</w:t>
-      </w:r>
-      <w:proofErr w:type="spellEnd"/>
-      <w:r>
-        <w:t xml:space="preserve"> </w:t>
-      </w:r>
-      <w:proofErr w:type="spellStart"/>
-      <w:r>
-        <w:t>for</w:t>
-      </w:r>
-      <w:proofErr w:type="spellEnd"/>
-      <w:r>
-        <w:t xml:space="preserve"> all </w:t>
-      </w:r>
-      <w:proofErr w:type="spellStart"/>
-      <w:r>
-        <w:t>other</w:t>
-      </w:r>
-      <w:proofErr w:type="spellEnd"/>
-      <w:r>
-        <w:t xml:space="preserve"> </w:t>
-      </w:r>
-      <w:proofErr w:type="spellStart"/>
-      <w:r>
-        <w:t>carbon</w:t>
-      </w:r>
-      <w:proofErr w:type="spellEnd"/>
-      <w:r>
-        <w:t xml:space="preserve"> </w:t>
-      </w:r>
-      <w:proofErr w:type="spellStart"/>
-      <w:r>
-        <w:t>atoms</w:t>
-      </w:r>
-      <w:proofErr w:type="spellEnd"/>
-      <w:r>
-        <w:t xml:space="preserve">. </w:t>
-      </w:r>
-      <w:proofErr w:type="spellStart"/>
-      <w:r>
-        <w:t>Crystallographic</w:t>
-      </w:r>
-      <w:proofErr w:type="spellEnd"/>
-      <w:r>
-        <w:t xml:space="preserve"> </w:t>
-      </w:r>
-      <w:proofErr w:type="spellStart"/>
-      <w:r>
-        <w:t>data</w:t>
-      </w:r>
-      <w:proofErr w:type="spellEnd"/>
-      <w:r>
-        <w:t xml:space="preserve"> </w:t>
-      </w:r>
-      <w:proofErr w:type="spellStart"/>
-      <w:r>
-        <w:t>for</w:t>
-      </w:r>
-      <w:proofErr w:type="spellEnd"/>
-      <w:r>
-        <w:t xml:space="preserve"> </w:t>
-      </w:r>
-      <w:proofErr w:type="spellStart"/>
-      <w:r>
-        <w:t>the</w:t>
-      </w:r>
-      <w:proofErr w:type="spellEnd"/>
-      <w:r>
-        <w:t xml:space="preserve"> </w:t>
-      </w:r>
-      <w:proofErr w:type="spellStart"/>
-      <w:r>
-        <w:t>structures</w:t>
-      </w:r>
-      <w:proofErr w:type="spellEnd"/>
-      <w:r>
-        <w:t xml:space="preserve"> </w:t>
-      </w:r>
-      <w:proofErr w:type="spellStart"/>
-      <w:r>
-        <w:t>reported</w:t>
-      </w:r>
-      <w:proofErr w:type="spellEnd"/>
-      <w:r>
-        <w:t xml:space="preserve"> in </w:t>
-      </w:r>
-      <w:proofErr w:type="spellStart"/>
-      <w:r>
-        <w:t>this</w:t>
-      </w:r>
-      <w:proofErr w:type="spellEnd"/>
-      <w:r>
-        <w:t xml:space="preserve"> </w:t>
-      </w:r>
-      <w:proofErr w:type="spellStart"/>
-      <w:r>
-        <w:t>paper</w:t>
-      </w:r>
-      <w:proofErr w:type="spellEnd"/>
-      <w:r>
-        <w:t xml:space="preserve"> </w:t>
-      </w:r>
-      <w:proofErr w:type="spellStart"/>
-      <w:r>
-        <w:t>have</w:t>
-      </w:r>
-      <w:proofErr w:type="spellEnd"/>
-      <w:r>
-        <w:t xml:space="preserve"> </w:t>
-      </w:r>
-      <w:proofErr w:type="spellStart"/>
-      <w:r>
-        <w:t>been</w:t>
-      </w:r>
-      <w:proofErr w:type="spellEnd"/>
-      <w:r>
-        <w:t xml:space="preserve"> </w:t>
-      </w:r>
-      <w:proofErr w:type="spellStart"/>
-      <w:r>
-        <w:t>deposited</w:t>
-      </w:r>
-      <w:proofErr w:type="spellEnd"/>
-      <w:r>
-        <w:t xml:space="preserve"> </w:t>
-      </w:r>
-      <w:proofErr w:type="spellStart"/>
-      <w:r>
-        <w:t>with</w:t>
-      </w:r>
-      <w:proofErr w:type="spellEnd"/>
-      <w:r>
-        <w:t xml:space="preserve"> </w:t>
-      </w:r>
-      <w:proofErr w:type="spellStart"/>
-      <w:r>
-        <w:t>the</w:t>
-      </w:r>
-      <w:proofErr w:type="spellEnd"/>
-      <w:r>
-        <w:t xml:space="preserve"> Cambridge </w:t>
-      </w:r>
-      <w:proofErr w:type="spellStart"/>
-      <w:r>
-        <w:t>Crystallographic</w:t>
-      </w:r>
-      <w:proofErr w:type="spellEnd"/>
-      <w:r>
-        <w:t xml:space="preserve"> Data </w:t>
-      </w:r>
-      <w:proofErr w:type="spellStart"/>
-      <w:r>
-        <w:t>Centre</w:t>
-      </w:r>
-      <w:proofErr w:type="spellEnd"/>
-      <w:r>
-        <w:t>.</w:t>
-      </w:r>
-      <w:r>
-        <w:rPr>
-          <w:vertAlign w:val="superscript"/>
-        </w:rPr>
-        <w:t>[5]</w:t>
-      </w:r>
-      <w:r>
-        <w:t xml:space="preserve"> CCDC ?????? </w:t>
-      </w:r>
-      <w:proofErr w:type="spellStart"/>
-      <w:r>
-        <w:t>contain</w:t>
-      </w:r>
-      <w:proofErr w:type="spellEnd"/>
-      <w:r>
-        <w:t xml:space="preserve"> </w:t>
-      </w:r>
-      <w:proofErr w:type="spellStart"/>
-      <w:r>
-        <w:t>the</w:t>
-      </w:r>
-      <w:proofErr w:type="spellEnd"/>
-      <w:r>
-        <w:t xml:space="preserve"> </w:t>
-      </w:r>
-      <w:proofErr w:type="spellStart"/>
-      <w:r>
-        <w:t>supplementary</w:t>
-      </w:r>
-      <w:proofErr w:type="spellEnd"/>
-      <w:r>
-        <w:t xml:space="preserve"> </w:t>
-      </w:r>
-      <w:proofErr w:type="spellStart"/>
-      <w:r>
-        <w:t>crystallographic</w:t>
-      </w:r>
-      <w:proofErr w:type="spellEnd"/>
-      <w:r>
-        <w:t xml:space="preserve"> </w:t>
-      </w:r>
-      <w:proofErr w:type="spellStart"/>
-      <w:r>
-        <w:t>data</w:t>
-      </w:r>
-      <w:proofErr w:type="spellEnd"/>
-      <w:r>
-        <w:t xml:space="preserve"> </w:t>
-      </w:r>
-      <w:proofErr w:type="spellStart"/>
-      <w:r>
-        <w:t>for</w:t>
-      </w:r>
-      <w:proofErr w:type="spellEnd"/>
-      <w:r>
-        <w:t xml:space="preserve"> </w:t>
-      </w:r>
-      <w:proofErr w:type="spellStart"/>
-      <w:r>
-        <w:t>this</w:t>
-      </w:r>
-      <w:proofErr w:type="spellEnd"/>
-      <w:r>
-        <w:t xml:space="preserve"> </w:t>
-      </w:r>
-      <w:proofErr w:type="spellStart"/>
-      <w:r>
-        <w:t>paper</w:t>
-      </w:r>
-      <w:proofErr w:type="spellEnd"/>
-      <w:r>
-        <w:t xml:space="preserve">. These </w:t>
-      </w:r>
-      <w:proofErr w:type="spellStart"/>
-      <w:r>
-        <w:t>data</w:t>
-      </w:r>
-      <w:proofErr w:type="spellEnd"/>
-      <w:r>
-        <w:t xml:space="preserve"> </w:t>
-      </w:r>
-      <w:proofErr w:type="spellStart"/>
-      <w:r>
-        <w:t>can</w:t>
-      </w:r>
-      <w:proofErr w:type="spellEnd"/>
-      <w:r>
-        <w:t xml:space="preserve"> </w:t>
-      </w:r>
-      <w:proofErr w:type="spellStart"/>
-      <w:r>
-        <w:t>be</w:t>
-      </w:r>
-      <w:proofErr w:type="spellEnd"/>
-      <w:r>
-        <w:t xml:space="preserve"> </w:t>
-      </w:r>
-      <w:proofErr w:type="spellStart"/>
-      <w:r>
-        <w:t>obtained</w:t>
-      </w:r>
-      <w:proofErr w:type="spellEnd"/>
-      <w:r>
-        <w:t xml:space="preserve"> </w:t>
-      </w:r>
-      <w:proofErr w:type="spellStart"/>
-      <w:r>
-        <w:t>free</w:t>
-      </w:r>
-      <w:proofErr w:type="spellEnd"/>
-      <w:r>
-        <w:t xml:space="preserve"> </w:t>
-      </w:r>
-      <w:proofErr w:type="spellStart"/>
-      <w:r>
-        <w:t>of</w:t>
-      </w:r>
-      <w:proofErr w:type="spellEnd"/>
-      <w:r>
-        <w:t xml:space="preserve"> </w:t>
-      </w:r>
-      <w:proofErr w:type="spellStart"/>
-      <w:r>
-        <w:t>charge</w:t>
-      </w:r>
-      <w:proofErr w:type="spellEnd"/>
-      <w:r>
-        <w:t xml:space="preserve"> </w:t>
-      </w:r>
-      <w:proofErr w:type="spellStart"/>
-      <w:r>
-        <w:t>from</w:t>
-      </w:r>
-      <w:proofErr w:type="spellEnd"/>
-      <w:r>
-        <w:t xml:space="preserve"> The Cambridge </w:t>
-      </w:r>
-      <w:proofErr w:type="spellStart"/>
-      <w:r>
-        <w:t>Crystallographic</w:t>
-      </w:r>
-      <w:proofErr w:type="spellEnd"/>
-      <w:r>
-        <w:t xml:space="preserve"> Data </w:t>
-      </w:r>
-      <w:proofErr w:type="spellStart"/>
-      <w:r>
-        <w:t>Centre</w:t>
-      </w:r>
-      <w:proofErr w:type="spellEnd"/>
-      <w:r>
-        <w:t xml:space="preserve"> via www.ccdc.cam.ac.uk/​</w:t>
-      </w:r>
-      <w:proofErr w:type="spellStart"/>
-      <w:r>
-        <w:t>structures</w:t>
-      </w:r>
-      <w:proofErr w:type="spellEnd"/>
-      <w:r>
-        <w:t xml:space="preserve">. This </w:t>
-      </w:r>
-      <w:proofErr w:type="spellStart"/>
-      <w:r>
-        <w:t>report</w:t>
-      </w:r>
-      <w:proofErr w:type="spellEnd"/>
-      <w:r>
-        <w:t xml:space="preserve"> </w:t>
-      </w:r>
-      <w:proofErr w:type="spellStart"/>
-      <w:r>
-        <w:t>and</w:t>
-      </w:r>
-      <w:proofErr w:type="spellEnd"/>
-      <w:r>
-        <w:t xml:space="preserve"> </w:t>
-      </w:r>
-      <w:proofErr w:type="spellStart"/>
-      <w:r>
-        <w:t>the</w:t>
-      </w:r>
-      <w:proofErr w:type="spellEnd"/>
-      <w:r>
-        <w:t xml:space="preserve"> CIF </w:t>
-      </w:r>
-      <w:proofErr w:type="spellStart"/>
-      <w:r>
-        <w:t>file</w:t>
-      </w:r>
-      <w:proofErr w:type="spellEnd"/>
-      <w:r>
-        <w:t xml:space="preserve"> </w:t>
-      </w:r>
-      <w:proofErr w:type="spellStart"/>
-      <w:r>
-        <w:t>were</w:t>
-      </w:r>
-      <w:proofErr w:type="spellEnd"/>
-      <w:r>
-        <w:t xml:space="preserve"> </w:t>
-      </w:r>
-      <w:proofErr w:type="spellStart"/>
-      <w:r>
-        <w:t>generated</w:t>
-      </w:r>
-      <w:proofErr w:type="spellEnd"/>
-      <w:r>
-        <w:t xml:space="preserve"> </w:t>
-      </w:r>
-      <w:proofErr w:type="spellStart"/>
-      <w:r>
-        <w:t>using</w:t>
-      </w:r>
-      <w:proofErr w:type="spellEnd"/>
-      <w:r>
-        <w:t xml:space="preserve"> </w:t>
-      </w:r>
-      <w:proofErr w:type="spellStart"/>
-      <w:r>
-        <w:t>FinalCif</w:t>
-      </w:r>
-      <w:proofErr w:type="spellEnd"/>
-      <w:r>
-        <w:t>.</w:t>
-      </w:r>
-      <w:r>
-        <w:rPr>
-          <w:vertAlign w:val="superscript"/>
-        </w:rPr>
         <w:t>[6]</w:t>
       </w:r>
       <w:r>
@@ -1397,45 +1285,47 @@
         </w:rPr>
         <w:br w:type="column"/>
       </w:r>
-      <w:proofErr w:type="gramStart"/>
+    </w:p>
+    <w:p>
+      <w:pPr>
+        <w:pStyle w:val="berschrift2"/>
+      </w:pPr>
       <w:r>
         <w:rPr>
           <w:lang w:val="en-US"/>
         </w:rPr>
+        <w:t>Crystal data and structure refinement for</w:t>
+      </w:r>
+      <w:r>
+        <w:rPr>
+          <w:lang w:val="en-US"/>
+        </w:rPr>
+        <w:t xml:space="preserve"> </w:t>
+      </w:r>
+      <w:r>
+        <w:rPr>
+          <w:lang w:val="en-US"/>
+        </w:rPr>
         <w:t>{{</w:t>
       </w:r>
       <w:r>
-        <w:t xml:space="preserve"> </w:t>
-      </w:r>
-      <w:r>
         <w:rPr>
           <w:lang w:val="en-US"/>
         </w:rPr>
-        <w:t>crystal</w:t>
-      </w:r>
-      <w:proofErr w:type="gramEnd"/>
+        <w:t xml:space="preserve"> </w:t>
+      </w:r>
       <w:r>
         <w:rPr>
           <w:lang w:val="en-US"/>
         </w:rPr>
-        <w:t>_</w:t>
-      </w:r>
-      <w:proofErr w:type="spellStart"/>
-      <w:r>
-        <w:t>table</w:t>
-      </w:r>
-      <w:proofErr w:type="spellEnd"/>
+        <w:t>cif.block.name</w:t>
+      </w:r>
       <w:r>
         <w:rPr>
           <w:lang w:val="en-US"/>
         </w:rPr>
-        <w:t>_</w:t>
-      </w:r>
-      <w:proofErr w:type="spellStart"/>
-      <w:r>
-        <w:t>header</w:t>
-      </w:r>
-      <w:proofErr w:type="spellEnd"/>
+        <w:t xml:space="preserve"> </w:t>
+      </w:r>
       <w:r>
         <w:rPr>
           <w:lang w:val="en-US"/>
@@ -1488,6 +1378,43 @@
                 <w:lang w:val="en-US"/>
               </w:rPr>
             </w:pPr>
+            <w:r>
+              <w:rPr>
+                <w:lang w:val="en-US"/>
+              </w:rPr>
+              <w:t xml:space="preserve">{{ </w:t>
+            </w:r>
+            <w:r>
+              <w:rPr>
+                <w:sz w:val="8"/>
+                <w:szCs w:val="20"/>
+                <w:lang w:val="en-US"/>
+              </w:rPr>
+              <w:t>cif._</w:t>
+            </w:r>
+            <w:proofErr w:type="spellStart"/>
+            <w:r>
+              <w:rPr>
+                <w:sz w:val="8"/>
+                <w:szCs w:val="20"/>
+                <w:lang w:val="en-US"/>
+              </w:rPr>
+              <w:t>database_code_depnum_ccdc_archive</w:t>
+            </w:r>
+            <w:proofErr w:type="spellEnd"/>
+            <w:r>
+              <w:rPr>
+                <w:sz w:val="10"/>
+                <w:lang w:val="en-US"/>
+              </w:rPr>
+              <w:t xml:space="preserve"> </w:t>
+            </w:r>
+            <w:r>
+              <w:rPr>
+                <w:lang w:val="en-US"/>
+              </w:rPr>
+              <w:t>}}</w:t>
+            </w:r>
           </w:p>
         </w:tc>
       </w:tr>
@@ -1530,6 +1457,27 @@
                 <w:lang w:val="en-US"/>
               </w:rPr>
             </w:pPr>
+            <w:r>
+              <w:rPr>
+                <w:lang w:val="en-US"/>
+              </w:rPr>
+              <w:t xml:space="preserve">{{ </w:t>
+            </w:r>
+            <w:proofErr w:type="spellStart"/>
+            <w:r>
+              <w:rPr>
+                <w:sz w:val="12"/>
+                <w:lang w:val="en-US"/>
+              </w:rPr>
+              <w:t>sum_formula</w:t>
+            </w:r>
+            <w:proofErr w:type="spellEnd"/>
+            <w:r>
+              <w:rPr>
+                <w:lang w:val="en-US"/>
+              </w:rPr>
+              <w:t xml:space="preserve"> }}</w:t>
+            </w:r>
           </w:p>
         </w:tc>
       </w:tr>
@@ -1546,32 +1494,62 @@
             <w:pPr>
               <w:pStyle w:val="tabletext"/>
             </w:pPr>
-            <w:proofErr w:type="spellStart"/>
-            <w:r>
-              <w:t>Formula</w:t>
-            </w:r>
-            <w:proofErr w:type="spellEnd"/>
-            <w:r>
+            <w:r>
+              <w:t xml:space="preserve">Formula </w:t>
+            </w:r>
+            <w:proofErr w:type="spellStart"/>
+            <w:r>
+              <w:t>weight</w:t>
+            </w:r>
+            <w:proofErr w:type="spellEnd"/>
+          </w:p>
+        </w:tc>
+        <w:tc>
+          <w:tcPr>
+            <w:tcW w:w="2267" w:type="dxa"/>
+          </w:tcPr>
+          <w:p>
+            <w:pPr>
+              <w:pStyle w:val="tabletext"/>
+              <w:rPr>
+                <w:lang w:val="en-US"/>
+              </w:rPr>
+            </w:pPr>
+            <w:r>
+              <w:rPr>
+                <w:lang w:val="en-US"/>
+              </w:rPr>
+              <w:t xml:space="preserve">{{ </w:t>
+            </w:r>
+            <w:r>
+              <w:rPr>
+                <w:sz w:val="10"/>
+                <w:lang w:val="en-US"/>
+              </w:rPr>
+              <w:t>cif._</w:t>
+            </w:r>
+            <w:proofErr w:type="spellStart"/>
+            <w:r>
+              <w:rPr>
+                <w:sz w:val="10"/>
+                <w:lang w:val="en-US"/>
+              </w:rPr>
+              <w:t>chemical_formula_weight</w:t>
+            </w:r>
+            <w:proofErr w:type="spellEnd"/>
+            <w:r>
+              <w:rPr>
+                <w:sz w:val="10"/>
+                <w:lang w:val="en-US"/>
+              </w:rPr>
               <w:t xml:space="preserve"> </w:t>
             </w:r>
-            <w:proofErr w:type="spellStart"/>
-            <w:r>
-              <w:t>weight</w:t>
-            </w:r>
-            <w:proofErr w:type="spellEnd"/>
-          </w:p>
-        </w:tc>
-        <w:tc>
-          <w:tcPr>
-            <w:tcW w:w="2267" w:type="dxa"/>
-          </w:tcPr>
-          <w:p>
-            <w:pPr>
-              <w:pStyle w:val="tabletext"/>
-              <w:rPr>
-                <w:lang w:val="en-US"/>
-              </w:rPr>
-            </w:pPr>
+            <w:r>
+              <w:rPr>
+                <w:lang w:val="en-US"/>
+              </w:rPr>
+              <w:t>}}</w:t>
+            </w:r>
           </w:p>
         </w:tc>
       </w:tr>
@@ -1609,6 +1587,34 @@
                 <w:lang w:val="en-US"/>
               </w:rPr>
             </w:pPr>
+            <w:r>
+              <w:rPr>
+                <w:lang w:val="en-US"/>
+              </w:rPr>
+              <w:t>{{</w:t>
+            </w:r>
+            <w:r>
+              <w:rPr>
+                <w:sz w:val="10"/>
+                <w:lang w:val="en-US"/>
+              </w:rPr>
+              <w:t>cif._</w:t>
+            </w:r>
+            <w:proofErr w:type="spellStart"/>
+            <w:r>
+              <w:rPr>
+                <w:sz w:val="10"/>
+                <w:lang w:val="en-US"/>
+              </w:rPr>
+              <w:t>diffrn_ambient_temperature</w:t>
+            </w:r>
+            <w:proofErr w:type="spellEnd"/>
+            <w:r>
+              <w:rPr>
+                <w:lang w:val="en-US"/>
+              </w:rPr>
+              <w:t>}}</w:t>
+            </w:r>
           </w:p>
         </w:tc>
       </w:tr>
@@ -1646,6 +1652,41 @@
                 <w:lang w:val="en-US"/>
               </w:rPr>
             </w:pPr>
+            <w:r>
+              <w:rPr>
+                <w:lang w:val="en-US"/>
+              </w:rPr>
+              <w:t xml:space="preserve">{{ </w:t>
+            </w:r>
+            <w:r>
+              <w:rPr>
+                <w:sz w:val="10"/>
+                <w:lang w:val="en-US"/>
+              </w:rPr>
+              <w:t>cif._</w:t>
+            </w:r>
+            <w:proofErr w:type="spellStart"/>
+            <w:r>
+              <w:rPr>
+                <w:sz w:val="10"/>
+                <w:lang w:val="en-US"/>
+              </w:rPr>
+              <w:t>space_group_crystal_system</w:t>
+            </w:r>
+            <w:proofErr w:type="spellEnd"/>
+            <w:r>
+              <w:rPr>
+                <w:sz w:val="10"/>
+                <w:lang w:val="en-US"/>
+              </w:rPr>
+              <w:t xml:space="preserve"> </w:t>
+            </w:r>
+            <w:r>
+              <w:rPr>
+                <w:lang w:val="en-US"/>
+              </w:rPr>
+              <w:t>}}</w:t>
+            </w:r>
           </w:p>
         </w:tc>
       </w:tr>
@@ -1694,6 +1735,77 @@
                 <w:lang w:val="en-US"/>
               </w:rPr>
             </w:pPr>
+            <w:r>
+              <w:rPr>
+                <w:lang w:val="en-US"/>
+              </w:rPr>
+              <w:t>{{</w:t>
+            </w:r>
+            <w:r>
+              <w:rPr>
+                <w:lang w:val="en-US"/>
+              </w:rPr>
+              <w:t xml:space="preserve">p </w:t>
+            </w:r>
+            <w:proofErr w:type="spellStart"/>
+            <w:r>
+              <w:rPr>
+                <w:sz w:val="10"/>
+                <w:lang w:val="en-US"/>
+              </w:rPr>
+              <w:t>space_group</w:t>
+            </w:r>
+            <w:proofErr w:type="spellEnd"/>
+            <w:r>
+              <w:rPr>
+                <w:lang w:val="en-US"/>
+              </w:rPr>
+              <w:t>}</w:t>
+            </w:r>
+            <w:r>
+              <w:rPr>
+                <w:lang w:val="en-US"/>
+              </w:rPr>
+              <w:t>}</w:t>
+            </w:r>
+            <w:r>
+              <w:rPr>
+                <w:lang w:val="en-US"/>
+              </w:rPr>
+              <w:t xml:space="preserve"> </w:t>
+            </w:r>
+            <w:r>
+              <w:rPr>
+                <w:lang w:val="en-US"/>
+              </w:rPr>
+              <w:t>{{</w:t>
+            </w:r>
+            <w:r>
+              <w:rPr>
+                <w:lang w:val="en-US"/>
+              </w:rPr>
+              <w:t xml:space="preserve"> </w:t>
+            </w:r>
+            <w:proofErr w:type="spellStart"/>
+            <w:r>
+              <w:rPr>
+                <w:lang w:val="en-US"/>
+              </w:rPr>
+              <w:t>itnum</w:t>
+            </w:r>
+            <w:proofErr w:type="spellEnd"/>
+            <w:r>
+              <w:rPr>
+                <w:lang w:val="en-US"/>
+              </w:rPr>
+              <w:t xml:space="preserve"> </w:t>
+            </w:r>
+            <w:r>
+              <w:rPr>
+                <w:lang w:val="en-US"/>
+              </w:rPr>
+              <w:t>}}</w:t>
+            </w:r>
           </w:p>
         </w:tc>
       </w:tr>
@@ -1732,6 +1844,41 @@
                 <w:lang w:val="en-US"/>
               </w:rPr>
             </w:pPr>
+            <w:r>
+              <w:rPr>
+                <w:lang w:val="en-US"/>
+              </w:rPr>
+              <w:t>{{</w:t>
+            </w:r>
+            <w:r>
+              <w:rPr>
+                <w:sz w:val="12"/>
+                <w:lang w:val="en-US"/>
+              </w:rPr>
+              <w:t>cif._</w:t>
+            </w:r>
+            <w:proofErr w:type="spellStart"/>
+            <w:r>
+              <w:rPr>
+                <w:sz w:val="12"/>
+                <w:lang w:val="en-US"/>
+              </w:rPr>
+              <w:t>cell_length_a</w:t>
+            </w:r>
+            <w:proofErr w:type="spellEnd"/>
+            <w:r>
+              <w:rPr>
+                <w:sz w:val="12"/>
+                <w:lang w:val="en-US"/>
+              </w:rPr>
+              <w:t xml:space="preserve"> </w:t>
+            </w:r>
+            <w:r>
+              <w:rPr>
+                <w:lang w:val="en-US"/>
+              </w:rPr>
+              <w:t>}}</w:t>
+            </w:r>
           </w:p>
         </w:tc>
       </w:tr>
@@ -1770,6 +1917,48 @@
                 <w:lang w:val="en-US"/>
               </w:rPr>
             </w:pPr>
+            <w:r>
+              <w:rPr>
+                <w:lang w:val="en-US"/>
+              </w:rPr>
+              <w:t>{{</w:t>
+            </w:r>
+            <w:r>
+              <w:rPr>
+                <w:sz w:val="12"/>
+                <w:lang w:val="en-US"/>
+              </w:rPr>
+              <w:t>cif._</w:t>
+            </w:r>
+            <w:proofErr w:type="spellStart"/>
+            <w:r>
+              <w:rPr>
+                <w:sz w:val="12"/>
+                <w:lang w:val="en-US"/>
+              </w:rPr>
+              <w:t>cell_length_</w:t>
+            </w:r>
+            <w:r>
+              <w:rPr>
+                <w:sz w:val="12"/>
+                <w:lang w:val="en-US"/>
+              </w:rPr>
+              <w:t>b</w:t>
+            </w:r>
+            <w:proofErr w:type="spellEnd"/>
+            <w:r>
+              <w:rPr>
+                <w:sz w:val="12"/>
+                <w:lang w:val="en-US"/>
+              </w:rPr>
+              <w:t xml:space="preserve"> </w:t>
+            </w:r>
+            <w:r>
+              <w:rPr>
+                <w:lang w:val="en-US"/>
+              </w:rPr>
+              <w:t>}}</w:t>
+            </w:r>
           </w:p>
         </w:tc>
       </w:tr>
@@ -1808,6 +1997,62 @@
                 <w:lang w:val="en-US"/>
               </w:rPr>
             </w:pPr>
+            <w:r>
+              <w:rPr>
+                <w:lang w:val="en-US"/>
+              </w:rPr>
+              <w:t>{{</w:t>
+            </w:r>
+            <w:r>
+              <w:rPr>
+                <w:sz w:val="12"/>
+                <w:lang w:val="en-US"/>
+              </w:rPr>
+              <w:t>cif</w:t>
+            </w:r>
+            <w:r>
+              <w:rPr>
+                <w:sz w:val="12"/>
+                <w:lang w:val="en-US"/>
+              </w:rPr>
+              <w:t>.</w:t>
+            </w:r>
+            <w:r>
+              <w:rPr>
+                <w:sz w:val="12"/>
+                <w:lang w:val="en-US"/>
+              </w:rPr>
+              <w:t>_</w:t>
+            </w:r>
+            <w:proofErr w:type="spellStart"/>
+            <w:r>
+              <w:rPr>
+                <w:sz w:val="12"/>
+                <w:lang w:val="en-US"/>
+              </w:rPr>
+              <w:t>cell_length_</w:t>
+            </w:r>
+            <w:r>
+              <w:rPr>
+                <w:sz w:val="12"/>
+                <w:lang w:val="en-US"/>
+              </w:rPr>
+              <w:t>c</w:t>
+            </w:r>
+            <w:proofErr w:type="spellEnd"/>
+            <w:r>
+              <w:rPr>
+                <w:sz w:val="12"/>
+                <w:lang w:val="en-US"/>
+              </w:rPr>
+              <w:t xml:space="preserve"> </w:t>
+            </w:r>
+            <w:r>
+              <w:rPr>
+                <w:lang w:val="en-US"/>
+              </w:rPr>
+              <w:t>}}</w:t>
+            </w:r>
           </w:p>
         </w:tc>
       </w:tr>
@@ -1840,6 +2085,62 @@
                 <w:lang w:val="en-US"/>
               </w:rPr>
             </w:pPr>
+            <w:r>
+              <w:rPr>
+                <w:lang w:val="en-US"/>
+              </w:rPr>
+              <w:t>{{</w:t>
+            </w:r>
+            <w:r>
+              <w:rPr>
+                <w:sz w:val="12"/>
+                <w:lang w:val="en-US"/>
+              </w:rPr>
+              <w:t>cif._</w:t>
+            </w:r>
+            <w:proofErr w:type="spellStart"/>
+            <w:r>
+              <w:rPr>
+                <w:sz w:val="12"/>
+                <w:lang w:val="en-US"/>
+              </w:rPr>
+              <w:t>cell_</w:t>
+            </w:r>
+            <w:r>
+              <w:rPr>
+                <w:sz w:val="12"/>
+                <w:lang w:val="en-US"/>
+              </w:rPr>
+              <w:t>angle</w:t>
+            </w:r>
+            <w:r>
+              <w:rPr>
+                <w:sz w:val="12"/>
+                <w:lang w:val="en-US"/>
+              </w:rPr>
+              <w:t>_a</w:t>
+            </w:r>
+            <w:r>
+              <w:rPr>
+                <w:sz w:val="12"/>
+                <w:lang w:val="en-US"/>
+              </w:rPr>
+              <w:t>lpha</w:t>
+            </w:r>
+            <w:proofErr w:type="spellEnd"/>
+            <w:r>
+              <w:rPr>
+                <w:sz w:val="12"/>
+                <w:lang w:val="en-US"/>
+              </w:rPr>
+              <w:t xml:space="preserve"> </w:t>
+            </w:r>
+            <w:r>
+              <w:rPr>
+                <w:lang w:val="en-US"/>
+              </w:rPr>
+              <w:t>}}</w:t>
+            </w:r>
           </w:p>
         </w:tc>
       </w:tr>
@@ -1872,6 +2173,62 @@
                 <w:lang w:val="en-US"/>
               </w:rPr>
             </w:pPr>
+            <w:r>
+              <w:rPr>
+                <w:lang w:val="en-US"/>
+              </w:rPr>
+              <w:t>{{</w:t>
+            </w:r>
+            <w:r>
+              <w:rPr>
+                <w:sz w:val="12"/>
+                <w:lang w:val="en-US"/>
+              </w:rPr>
+              <w:t>cif._</w:t>
+            </w:r>
+            <w:proofErr w:type="spellStart"/>
+            <w:r>
+              <w:rPr>
+                <w:sz w:val="12"/>
+                <w:lang w:val="en-US"/>
+              </w:rPr>
+              <w:t>cell_</w:t>
+            </w:r>
+            <w:r>
+              <w:rPr>
+                <w:sz w:val="12"/>
+                <w:lang w:val="en-US"/>
+              </w:rPr>
+              <w:t>angle</w:t>
+            </w:r>
+            <w:r>
+              <w:rPr>
+                <w:sz w:val="12"/>
+                <w:lang w:val="en-US"/>
+              </w:rPr>
+              <w:t>_</w:t>
+            </w:r>
+            <w:r>
+              <w:rPr>
+                <w:sz w:val="12"/>
+                <w:lang w:val="en-US"/>
+              </w:rPr>
+              <w:t>beta</w:t>
+            </w:r>
+            <w:proofErr w:type="spellEnd"/>
+            <w:r>
+              <w:rPr>
+                <w:sz w:val="12"/>
+                <w:lang w:val="en-US"/>
+              </w:rPr>
+              <w:t xml:space="preserve"> </w:t>
+            </w:r>
+            <w:r>
+              <w:rPr>
+                <w:lang w:val="en-US"/>
+              </w:rPr>
+              <w:t>}}</w:t>
+            </w:r>
           </w:p>
         </w:tc>
       </w:tr>
@@ -1904,6 +2261,62 @@
                 <w:lang w:val="en-US"/>
               </w:rPr>
             </w:pPr>
+            <w:r>
+              <w:rPr>
+                <w:lang w:val="en-US"/>
+              </w:rPr>
+              <w:t>{{</w:t>
+            </w:r>
+            <w:r>
+              <w:rPr>
+                <w:sz w:val="12"/>
+                <w:lang w:val="en-US"/>
+              </w:rPr>
+              <w:t>cif._</w:t>
+            </w:r>
+            <w:proofErr w:type="spellStart"/>
+            <w:r>
+              <w:rPr>
+                <w:sz w:val="12"/>
+                <w:lang w:val="en-US"/>
+              </w:rPr>
+              <w:t>cell_</w:t>
+            </w:r>
+            <w:r>
+              <w:rPr>
+                <w:sz w:val="12"/>
+                <w:lang w:val="en-US"/>
+              </w:rPr>
+              <w:t>angle</w:t>
+            </w:r>
+            <w:r>
+              <w:rPr>
+                <w:sz w:val="12"/>
+                <w:lang w:val="en-US"/>
+              </w:rPr>
+              <w:t>_</w:t>
+            </w:r>
+            <w:r>
+              <w:rPr>
+                <w:sz w:val="12"/>
+                <w:lang w:val="en-US"/>
+              </w:rPr>
+              <w:t>gamma</w:t>
+            </w:r>
+            <w:proofErr w:type="spellEnd"/>
+            <w:r>
+              <w:rPr>
+                <w:sz w:val="12"/>
+                <w:lang w:val="en-US"/>
+              </w:rPr>
+              <w:t xml:space="preserve"> </w:t>
+            </w:r>
+            <w:r>
+              <w:rPr>
+                <w:lang w:val="en-US"/>
+              </w:rPr>
+              <w:t>}}</w:t>
+            </w:r>
           </w:p>
         </w:tc>
       </w:tr>
@@ -1945,6 +2358,41 @@
                 <w:lang w:val="en-US"/>
               </w:rPr>
             </w:pPr>
+            <w:r>
+              <w:rPr>
+                <w:lang w:val="en-US"/>
+              </w:rPr>
+              <w:t>{{</w:t>
+            </w:r>
+            <w:r>
+              <w:rPr>
+                <w:sz w:val="12"/>
+                <w:lang w:val="en-US"/>
+              </w:rPr>
+              <w:t>cif.</w:t>
+            </w:r>
+            <w:r>
+              <w:rPr>
+                <w:sz w:val="12"/>
+                <w:lang w:val="en-US"/>
+              </w:rPr>
+              <w:t>_</w:t>
+            </w:r>
+            <w:proofErr w:type="spellStart"/>
+            <w:r>
+              <w:rPr>
+                <w:sz w:val="12"/>
+                <w:lang w:val="en-US"/>
+              </w:rPr>
+              <w:t>cell_volume</w:t>
+            </w:r>
+            <w:proofErr w:type="spellEnd"/>
+            <w:r>
+              <w:rPr>
+                <w:lang w:val="en-US"/>
+              </w:rPr>
+              <w:t>}}</w:t>
+            </w:r>
           </w:p>
         </w:tc>
       </w:tr>
@@ -1980,6 +2428,41 @@
                 <w:lang w:val="en-US"/>
               </w:rPr>
             </w:pPr>
+            <w:r>
+              <w:rPr>
+                <w:lang w:val="en-US"/>
+              </w:rPr>
+              <w:t>{{</w:t>
+            </w:r>
+            <w:r>
+              <w:rPr>
+                <w:sz w:val="12"/>
+                <w:lang w:val="en-US"/>
+              </w:rPr>
+              <w:t>cif.</w:t>
+            </w:r>
+            <w:r>
+              <w:rPr>
+                <w:sz w:val="12"/>
+                <w:lang w:val="en-US"/>
+              </w:rPr>
+              <w:t>_</w:t>
+            </w:r>
+            <w:proofErr w:type="spellStart"/>
+            <w:r>
+              <w:rPr>
+                <w:sz w:val="12"/>
+                <w:lang w:val="en-US"/>
+              </w:rPr>
+              <w:t>cell_formula_units_Z</w:t>
+            </w:r>
+            <w:proofErr w:type="spellEnd"/>
+            <w:r>
+              <w:rPr>
+                <w:lang w:val="en-US"/>
+              </w:rPr>
+              <w:t>}}</w:t>
+            </w:r>
           </w:p>
         </w:tc>
       </w:tr>
@@ -2035,6 +2518,34 @@
                 <w:lang w:val="en-US"/>
               </w:rPr>
             </w:pPr>
+            <w:r>
+              <w:rPr>
+                <w:lang w:val="en-US"/>
+              </w:rPr>
+              <w:t>{{</w:t>
+            </w:r>
+            <w:r>
+              <w:rPr>
+                <w:sz w:val="12"/>
+                <w:lang w:val="en-US"/>
+              </w:rPr>
+              <w:t>cif._</w:t>
+            </w:r>
+            <w:proofErr w:type="spellStart"/>
+            <w:r>
+              <w:rPr>
+                <w:sz w:val="12"/>
+                <w:lang w:val="en-US"/>
+              </w:rPr>
+              <w:t>exptl_crystal_density_diffrn</w:t>
+            </w:r>
+            <w:proofErr w:type="spellEnd"/>
+            <w:r>
+              <w:rPr>
+                <w:lang w:val="en-US"/>
+              </w:rPr>
+              <w:t>}}</w:t>
+            </w:r>
           </w:p>
         </w:tc>
       </w:tr>
@@ -2082,6 +2593,48 @@
                 <w:lang w:val="en-US"/>
               </w:rPr>
             </w:pPr>
+            <w:r>
+              <w:rPr>
+                <w:lang w:val="en-US"/>
+              </w:rPr>
+              <w:t>{{</w:t>
+            </w:r>
+            <w:r>
+              <w:rPr>
+                <w:sz w:val="12"/>
+                <w:lang w:val="en-US"/>
+              </w:rPr>
+              <w:t>cif</w:t>
+            </w:r>
+            <w:r>
+              <w:rPr>
+                <w:sz w:val="12"/>
+                <w:lang w:val="en-US"/>
+              </w:rPr>
+              <w:t>.</w:t>
+            </w:r>
+            <w:r>
+              <w:rPr>
+                <w:sz w:val="12"/>
+                <w:lang w:val="en-US"/>
+              </w:rPr>
+              <w:t>_</w:t>
+            </w:r>
+            <w:proofErr w:type="spellStart"/>
+            <w:r>
+              <w:rPr>
+                <w:sz w:val="12"/>
+                <w:lang w:val="en-US"/>
+              </w:rPr>
+              <w:t>exptl_absorpt_coefficient_mu</w:t>
+            </w:r>
+            <w:proofErr w:type="spellEnd"/>
+            <w:r>
+              <w:rPr>
+                <w:lang w:val="en-US"/>
+              </w:rPr>
+              <w:t>}}</w:t>
+            </w:r>
           </w:p>
         </w:tc>
       </w:tr>
@@ -2098,7 +2651,6 @@
             <w:pPr>
               <w:pStyle w:val="tabletext"/>
             </w:pPr>
-            <w:proofErr w:type="gramStart"/>
             <w:r>
               <w:rPr>
                 <w:i/>
@@ -2106,25 +2658,54 @@
               <w:t>F</w:t>
             </w:r>
             <w:r>
-              <w:t>(</w:t>
-            </w:r>
-            <w:proofErr w:type="gramEnd"/>
-            <w:r>
-              <w:t>000)</w:t>
-            </w:r>
-          </w:p>
-        </w:tc>
-        <w:tc>
-          <w:tcPr>
-            <w:tcW w:w="2267" w:type="dxa"/>
-          </w:tcPr>
-          <w:p>
-            <w:pPr>
-              <w:pStyle w:val="tabletext"/>
-              <w:rPr>
-                <w:lang w:val="en-US"/>
-              </w:rPr>
-            </w:pPr>
+              <w:t>(000)</w:t>
+            </w:r>
+          </w:p>
+        </w:tc>
+        <w:tc>
+          <w:tcPr>
+            <w:tcW w:w="2267" w:type="dxa"/>
+          </w:tcPr>
+          <w:p>
+            <w:pPr>
+              <w:pStyle w:val="tabletext"/>
+              <w:rPr>
+                <w:lang w:val="en-US"/>
+              </w:rPr>
+            </w:pPr>
+            <w:r>
+              <w:rPr>
+                <w:lang w:val="en-US"/>
+              </w:rPr>
+              <w:t>{{</w:t>
+            </w:r>
+            <w:r>
+              <w:rPr>
+                <w:sz w:val="12"/>
+                <w:lang w:val="en-US"/>
+              </w:rPr>
+              <w:t>cif</w:t>
+            </w:r>
+            <w:r>
+              <w:rPr>
+                <w:sz w:val="12"/>
+                <w:lang w:val="en-US"/>
+              </w:rPr>
+              <w:t>.</w:t>
+            </w:r>
+            <w:r>
+              <w:rPr>
+                <w:sz w:val="12"/>
+                <w:lang w:val="en-US"/>
+              </w:rPr>
+              <w:t>_exptl_crystal_F_000</w:t>
+            </w:r>
+            <w:r>
+              <w:rPr>
+                <w:lang w:val="en-US"/>
+              </w:rPr>
+              <w:t>}}</w:t>
+            </w:r>
           </w:p>
         </w:tc>
       </w:tr>
@@ -2174,6 +2755,27 @@
                 <w:lang w:val="en-US"/>
               </w:rPr>
             </w:pPr>
+            <w:r>
+              <w:rPr>
+                <w:lang w:val="en-US"/>
+              </w:rPr>
+              <w:t>{{</w:t>
+            </w:r>
+            <w:proofErr w:type="spellStart"/>
+            <w:r>
+              <w:rPr>
+                <w:sz w:val="14"/>
+                <w:lang w:val="en-US"/>
+              </w:rPr>
+              <w:t>crystal_size</w:t>
+            </w:r>
+            <w:proofErr w:type="spellEnd"/>
+            <w:r>
+              <w:rPr>
+                <w:lang w:val="en-US"/>
+              </w:rPr>
+              <w:t>}}</w:t>
+            </w:r>
           </w:p>
         </w:tc>
       </w:tr>
@@ -2211,6 +2813,41 @@
                 <w:lang w:val="en-US"/>
               </w:rPr>
             </w:pPr>
+            <w:r>
+              <w:rPr>
+                <w:lang w:val="en-US"/>
+              </w:rPr>
+              <w:t>{{</w:t>
+            </w:r>
+            <w:r>
+              <w:rPr>
+                <w:sz w:val="14"/>
+                <w:lang w:val="en-US"/>
+              </w:rPr>
+              <w:t>cif.</w:t>
+            </w:r>
+            <w:r>
+              <w:rPr>
+                <w:sz w:val="14"/>
+                <w:lang w:val="en-US"/>
+              </w:rPr>
+              <w:t>_</w:t>
+            </w:r>
+            <w:proofErr w:type="spellStart"/>
+            <w:r>
+              <w:rPr>
+                <w:sz w:val="14"/>
+                <w:lang w:val="en-US"/>
+              </w:rPr>
+              <w:t>exptl_crystal_colour</w:t>
+            </w:r>
+            <w:proofErr w:type="spellEnd"/>
+            <w:r>
+              <w:rPr>
+                <w:lang w:val="en-US"/>
+              </w:rPr>
+              <w:t>}}</w:t>
+            </w:r>
           </w:p>
         </w:tc>
       </w:tr>
@@ -2248,6 +2885,36 @@
                 <w:lang w:val="en-US"/>
               </w:rPr>
             </w:pPr>
+            <w:r>
+              <w:rPr>
+                <w:lang w:val="en-US"/>
+              </w:rPr>
+              <w:t>{{</w:t>
+            </w:r>
+            <w:r>
+              <w:rPr>
+                <w:sz w:val="14"/>
+                <w:lang w:val="en-US"/>
+              </w:rPr>
+              <w:t>cif._</w:t>
+            </w:r>
+            <w:proofErr w:type="spellStart"/>
+            <w:r>
+              <w:rPr>
+                <w:sz w:val="14"/>
+                <w:lang w:val="en-US"/>
+              </w:rPr>
+              <w:t>exptl_crystal_description</w:t>
+            </w:r>
+            <w:bookmarkStart w:id="0" w:name="_GoBack"/>
+            <w:bookmarkEnd w:id="0"/>
+            <w:proofErr w:type="spellEnd"/>
+            <w:r>
+              <w:rPr>
+                <w:lang w:val="en-US"/>
+              </w:rPr>
+              <w:t>}}</w:t>
+            </w:r>
           </w:p>
         </w:tc>
       </w:tr>
@@ -2811,16 +3478,11 @@
         <w:t xml:space="preserve"> </w:t>
       </w:r>
       <w:proofErr w:type="spellStart"/>
-      <w:proofErr w:type="gramStart"/>
       <w:r>
         <w:t>options.</w:t>
       </w:r>
       <w:r>
-        <w:t>atoms</w:t>
-      </w:r>
-      <w:proofErr w:type="gramEnd"/>
-      <w:r>
-        <w:t>_table</w:t>
+        <w:t>atoms_table</w:t>
       </w:r>
       <w:proofErr w:type="spellEnd"/>
       <w:r>
@@ -2848,17 +3510,8 @@
       </w:r>
       <w:proofErr w:type="spellEnd"/>
       <w:r>
-        <w:t xml:space="preserve"> </w:t>
-      </w:r>
-      <w:proofErr w:type="spellStart"/>
-      <w:r>
-        <w:t>and</w:t>
-      </w:r>
-      <w:proofErr w:type="spellEnd"/>
-      <w:r>
-        <w:t xml:space="preserve"> </w:t>
-      </w:r>
-      <w:proofErr w:type="spellStart"/>
+        <w:t xml:space="preserve"> and </w:t>
+      </w:r>
       <w:r>
         <w:rPr>
           <w:i/>
@@ -2871,7 +3524,6 @@
         </w:rPr>
         <w:t>eq</w:t>
       </w:r>
-      <w:proofErr w:type="spellEnd"/>
       <w:r>
         <w:t> [</w:t>
       </w:r>
@@ -2898,7 +3550,6 @@
       <w:r>
         <w:t xml:space="preserve"> </w:t>
       </w:r>
-      <w:proofErr w:type="gramStart"/>
       <w:r>
         <w:rPr>
           <w:lang w:val="en-US"/>
@@ -2912,14 +3563,7 @@
         <w:rPr>
           <w:lang w:val="en-US"/>
         </w:rPr>
-        <w:t>crystal</w:t>
-      </w:r>
-      <w:proofErr w:type="gramEnd"/>
-      <w:r>
-        <w:rPr>
-          <w:lang w:val="en-US"/>
-        </w:rPr>
-        <w:t>_</w:t>
+        <w:t>crystal_</w:t>
       </w:r>
       <w:proofErr w:type="spellStart"/>
       <w:r>
@@ -3031,7 +3675,6 @@
             <w:pPr>
               <w:pStyle w:val="fliesstext"/>
             </w:pPr>
-            <w:proofErr w:type="gramStart"/>
             <w:r>
               <w:t xml:space="preserve">{{ </w:t>
             </w:r>
@@ -3042,7 +3685,6 @@
             <w:r>
               <w:t>tom</w:t>
             </w:r>
-            <w:proofErr w:type="gramEnd"/>
             <w:r>
               <w:t>.</w:t>
             </w:r>
@@ -3063,7 +3705,6 @@
             <w:pPr>
               <w:pStyle w:val="fliesstext"/>
             </w:pPr>
-            <w:proofErr w:type="gramStart"/>
             <w:r>
               <w:t>{{</w:t>
             </w:r>
@@ -3075,11 +3716,7 @@
               <w:t>a</w:t>
             </w:r>
             <w:r>
-              <w:t>tom</w:t>
-            </w:r>
-            <w:proofErr w:type="gramEnd"/>
-            <w:r>
-              <w:t>.y</w:t>
+              <w:t>tom.y</w:t>
             </w:r>
             <w:proofErr w:type="spellEnd"/>
             <w:r>
@@ -3088,7 +3725,6 @@
             <w:r>
               <w:t>}}</w:t>
             </w:r>
-            <w:proofErr w:type="spellStart"/>
           </w:p>
         </w:tc>
         <w:tc>
@@ -3099,7 +3735,6 @@
             <w:pPr>
               <w:pStyle w:val="fliesstext"/>
             </w:pPr>
-            <w:proofErr w:type="spellEnd"/>
             <w:r>
               <w:t xml:space="preserve">{{ </w:t>
             </w:r>
@@ -3204,7 +3839,7 @@
 </file>
 
 <file path=word/styles.xml><?xml version="1.0" encoding="utf-8"?>
-<w:styles xmlns:mc="http://schemas.openxmlformats.org/markup-compatibility/2006" xmlns:r="http://schemas.openxmlformats.org/officeDocument/2006/relationships" xmlns:w="http://schemas.openxmlformats.org/wordprocessingml/2006/main" xmlns:w14="http://schemas.microsoft.com/office/word/2010/wordml" xmlns:w15="http://schemas.microsoft.com/office/word/2012/wordml" xmlns:w16cex="http://schemas.microsoft.com/office/word/2018/wordml/cex" xmlns:w16cid="http://schemas.microsoft.com/office/word/2016/wordml/cid" xmlns:w16="http://schemas.microsoft.com/office/word/2018/wordml" xmlns:w16se="http://schemas.microsoft.com/office/word/2015/wordml/symex" mc:Ignorable="w14 w15 w16se w16cid w16 w16cex">
+<w:styles xmlns:mc="http://schemas.openxmlformats.org/markup-compatibility/2006" xmlns:r="http://schemas.openxmlformats.org/officeDocument/2006/relationships" xmlns:w="http://schemas.openxmlformats.org/wordprocessingml/2006/main" xmlns:w14="http://schemas.microsoft.com/office/word/2010/wordml" xmlns:w15="http://schemas.microsoft.com/office/word/2012/wordml" xmlns:w16cid="http://schemas.microsoft.com/office/word/2016/wordml/cid" xmlns:w16se="http://schemas.microsoft.com/office/word/2015/wordml/symex" mc:Ignorable="w14 w15 w16se w16cid">
   <w:docDefaults>
     <w:rPrDefault>
       <w:rPr>
@@ -3216,7 +3851,7 @@
     </w:rPrDefault>
     <w:pPrDefault/>
   </w:docDefaults>
-  <w:latentStyles w:defLockedState="0" w:defUIPriority="99" w:defSemiHidden="0" w:defUnhideWhenUsed="0" w:defQFormat="0" w:count="376">
+  <w:latentStyles w:defLockedState="0" w:defUIPriority="99" w:defSemiHidden="0" w:defUnhideWhenUsed="0" w:defQFormat="0" w:count="375">
     <w:lsdException w:name="Normal" w:uiPriority="0" w:qFormat="1"/>
     <w:lsdException w:name="heading 1" w:uiPriority="9" w:qFormat="1"/>
     <w:lsdException w:name="heading 2" w:semiHidden="1" w:uiPriority="9" w:unhideWhenUsed="1" w:qFormat="1"/>
@@ -3322,6 +3957,7 @@
     <w:lsdException w:name="HTML Sample" w:semiHidden="1" w:unhideWhenUsed="1"/>
     <w:lsdException w:name="HTML Typewriter" w:semiHidden="1" w:unhideWhenUsed="1"/>
     <w:lsdException w:name="HTML Variable" w:semiHidden="1" w:unhideWhenUsed="1"/>
+    <w:lsdException w:name="Normal Table" w:semiHidden="1" w:unhideWhenUsed="1"/>
     <w:lsdException w:name="annotation subject" w:semiHidden="1" w:unhideWhenUsed="1"/>
     <w:lsdException w:name="No List" w:semiHidden="1" w:unhideWhenUsed="1"/>
     <w:lsdException w:name="Outline List 1" w:semiHidden="1" w:unhideWhenUsed="1"/>
@@ -3368,8 +4004,10 @@
     <w:lsdException w:name="Table Subtle 2" w:semiHidden="1" w:unhideWhenUsed="1"/>
     <w:lsdException w:name="Table Web 1" w:semiHidden="1" w:unhideWhenUsed="1"/>
     <w:lsdException w:name="Table Web 2" w:semiHidden="1" w:unhideWhenUsed="1"/>
+    <w:lsdException w:name="Table Web 3" w:semiHidden="1" w:unhideWhenUsed="1"/>
     <w:lsdException w:name="Balloon Text" w:semiHidden="1" w:unhideWhenUsed="1"/>
     <w:lsdException w:name="Table Grid" w:uiPriority="39"/>
+    <w:lsdException w:name="Table Theme" w:semiHidden="1" w:unhideWhenUsed="1"/>
     <w:lsdException w:name="Placeholder Text" w:semiHidden="1"/>
     <w:lsdException w:name="No Spacing" w:uiPriority="1" w:qFormat="1"/>
     <w:lsdException w:name="Light Shading" w:uiPriority="60"/>
@@ -3589,12 +4227,11 @@
     <w:lsdException w:name="Smart Hyperlink" w:semiHidden="1" w:unhideWhenUsed="1"/>
     <w:lsdException w:name="Hashtag" w:semiHidden="1" w:unhideWhenUsed="1"/>
     <w:lsdException w:name="Unresolved Mention" w:semiHidden="1" w:unhideWhenUsed="1"/>
-    <w:lsdException w:name="Smart Link" w:semiHidden="1" w:unhideWhenUsed="1"/>
   </w:latentStyles>
   <w:style w:type="paragraph" w:default="1" w:styleId="Standard">
     <w:name w:val="Normal"/>
     <w:qFormat/>
-    <w:rsid w:val="002D5F04"/>
+    <w:rsid w:val="00D33310"/>
     <w:pPr>
       <w:spacing w:line="252" w:lineRule="auto"/>
     </w:pPr>
@@ -4216,7 +4853,7 @@
 </file>
 
 <file path=customXml/itemProps1.xml><?xml version="1.0" encoding="utf-8"?>
-<ds:datastoreItem xmlns:ds="http://schemas.openxmlformats.org/officeDocument/2006/customXml" ds:itemID="{50F2126B-D80B-469E-A706-048E5835B9E7}">
+<ds:datastoreItem xmlns:ds="http://schemas.openxmlformats.org/officeDocument/2006/customXml" ds:itemID="{8968B174-13BD-4C0E-87D3-7F906A2B2E39}">
   <ds:schemaRefs>
     <ds:schemaRef ds:uri="http://schemas.openxmlformats.org/officeDocument/2006/bibliography"/>
   </ds:schemaRefs>

</xml_diff>

<commit_message>
nearly finished residuals table
</commit_message>
<xml_diff>
--- a/template/template_text.docx
+++ b/template/template_text.docx
@@ -258,7 +258,10 @@
         <w:t> </w:t>
       </w:r>
       <w:r>
-        <w:t>K on a {{</w:t>
+        <w:t xml:space="preserve">K on </w:t>
+      </w:r>
+      <w:r>
+        <w:t>{{</w:t>
       </w:r>
       <w:proofErr w:type="spellStart"/>
       <w:r>
@@ -267,39 +270,95 @@
         </w:rPr>
         <w:t>diffr_type</w:t>
       </w:r>
+      <w:r>
+        <w:rPr>
+          <w:sz w:val="14"/>
+        </w:rPr>
+        <w:t>|</w:t>
+      </w:r>
+      <w:r>
+        <w:rPr>
+          <w:sz w:val="14"/>
+        </w:rPr>
+        <w:t>inv_article</w:t>
+      </w:r>
       <w:proofErr w:type="spellEnd"/>
       <w:r>
         <w:t xml:space="preserve">}} </w:t>
       </w:r>
+      <w:r>
+        <w:t>{{</w:t>
+      </w:r>
+      <w:proofErr w:type="spellStart"/>
+      <w:r>
+        <w:rPr>
+          <w:sz w:val="14"/>
+        </w:rPr>
+        <w:t>diffr_type</w:t>
+      </w:r>
+      <w:proofErr w:type="spellEnd"/>
+      <w:r>
+        <w:t>}}</w:t>
+      </w:r>
+      <w:r>
+        <w:t xml:space="preserve"> {{</w:t>
+      </w:r>
+      <w:proofErr w:type="spellStart"/>
+      <w:r>
+        <w:rPr>
+          <w:sz w:val="12"/>
+        </w:rPr>
+        <w:t>diffr_device</w:t>
+      </w:r>
+      <w:proofErr w:type="spellEnd"/>
+      <w:r>
+        <w:t>}}</w:t>
+      </w:r>
+      <w:r>
+        <w:t xml:space="preserve"> </w:t>
+      </w:r>
       <w:proofErr w:type="spellStart"/>
       <w:r>
         <w:t>with</w:t>
       </w:r>
       <w:proofErr w:type="spellEnd"/>
       <w:r>
-        <w:t xml:space="preserve"> a microfocus </w:t>
-      </w:r>
-      <w:proofErr w:type="spellStart"/>
-      <w:r>
-        <w:t>sealed</w:t>
-      </w:r>
-      <w:proofErr w:type="spellEnd"/>
-      <w:r>
-        <w:t xml:space="preserve"> X-</w:t>
-      </w:r>
-      <w:proofErr w:type="spellStart"/>
-      <w:r>
-        <w:t>ray</w:t>
-      </w:r>
-      <w:proofErr w:type="spellEnd"/>
-      <w:r>
-        <w:t xml:space="preserve"> </w:t>
-      </w:r>
-      <w:proofErr w:type="spellStart"/>
-      <w:r>
-        <w:t>tube</w:t>
-      </w:r>
-      <w:proofErr w:type="spellEnd"/>
+        <w:t xml:space="preserve"> </w:t>
+      </w:r>
+      <w:r>
+        <w:t>{{</w:t>
+      </w:r>
+      <w:proofErr w:type="spellStart"/>
+      <w:r>
+        <w:rPr>
+          <w:sz w:val="12"/>
+        </w:rPr>
+        <w:t>diffr_source</w:t>
+      </w:r>
+      <w:r>
+        <w:rPr>
+          <w:sz w:val="12"/>
+        </w:rPr>
+        <w:t>|inv_article</w:t>
+      </w:r>
+      <w:proofErr w:type="spellEnd"/>
+      <w:r>
+        <w:t>}}</w:t>
+      </w:r>
+      <w:r>
+        <w:t xml:space="preserve"> {{</w:t>
+      </w:r>
+      <w:proofErr w:type="spellStart"/>
+      <w:r>
+        <w:rPr>
+          <w:sz w:val="14"/>
+        </w:rPr>
+        <w:t>diffr_source</w:t>
+      </w:r>
+      <w:proofErr w:type="spellEnd"/>
+      <w:r>
+        <w:t>}}</w:t>
+      </w:r>
       <w:r>
         <w:t xml:space="preserve"> </w:t>
       </w:r>
@@ -311,19 +370,18 @@
       <w:r>
         <w:t xml:space="preserve"> </w:t>
       </w:r>
-      <w:proofErr w:type="spellStart"/>
-      <w:r>
-        <w:t>mirror</w:t>
-      </w:r>
-      <w:proofErr w:type="spellEnd"/>
-      <w:r>
-        <w:t xml:space="preserve"> </w:t>
-      </w:r>
-      <w:proofErr w:type="spellStart"/>
-      <w:r>
-        <w:t>optics</w:t>
-      </w:r>
-      <w:proofErr w:type="spellEnd"/>
+      <w:r>
+        <w:t>{{</w:t>
+      </w:r>
+      <w:r>
+        <w:rPr>
+          <w:sz w:val="14"/>
+        </w:rPr>
+        <w:t>monochromator</w:t>
+      </w:r>
+      <w:r>
+        <w:t>}}</w:t>
+      </w:r>
       <w:r>
         <w:t xml:space="preserve"> </w:t>
       </w:r>
@@ -333,12 +391,52 @@
       </w:r>
       <w:proofErr w:type="spellEnd"/>
       <w:r>
-        <w:t xml:space="preserve"> monochromator and a Bruker PHOTON III </w:t>
-      </w:r>
-      <w:proofErr w:type="spellStart"/>
-      <w:r>
+        <w:t xml:space="preserve"> monochromator and </w:t>
+      </w:r>
+      <w:r>
+        <w:t>{{</w:t>
+      </w:r>
+      <w:proofErr w:type="spellStart"/>
+      <w:r>
+        <w:rPr>
+          <w:sz w:val="12"/>
+        </w:rPr>
         <w:t>detector</w:t>
       </w:r>
+      <w:r>
+        <w:rPr>
+          <w:sz w:val="12"/>
+        </w:rPr>
+        <w:t>|inv_article</w:t>
+      </w:r>
+      <w:proofErr w:type="spellEnd"/>
+      <w:r>
+        <w:t>}}</w:t>
+      </w:r>
+      <w:r>
+        <w:t xml:space="preserve"> </w:t>
+      </w:r>
+      <w:r>
+        <w:t>{{</w:t>
+      </w:r>
+      <w:proofErr w:type="spellStart"/>
+      <w:r>
+        <w:rPr>
+          <w:sz w:val="12"/>
+        </w:rPr>
+        <w:t>detector</w:t>
+      </w:r>
+      <w:proofErr w:type="spellEnd"/>
+      <w:r>
+        <w:t>}}</w:t>
+      </w:r>
+      <w:r>
+        <w:t xml:space="preserve"> </w:t>
+      </w:r>
+      <w:proofErr w:type="spellStart"/>
+      <w:r>
+        <w:t>detector</w:t>
+      </w:r>
       <w:proofErr w:type="spellEnd"/>
       <w:r>
         <w:t xml:space="preserve">. The </w:t>
@@ -349,7 +447,68 @@
       </w:r>
       <w:proofErr w:type="spellEnd"/>
       <w:r>
-        <w:t xml:space="preserve"> was </w:t>
+        <w:t xml:space="preserve"> </w:t>
+      </w:r>
+      <w:r>
+        <w:t>{</w:t>
+      </w:r>
+      <w:r>
+        <w:rPr>
+          <w:sz w:val="12"/>
+        </w:rPr>
+        <w:t>%</w:t>
+      </w:r>
+      <w:r>
+        <w:rPr>
+          <w:sz w:val="12"/>
+        </w:rPr>
+        <w:t xml:space="preserve"> </w:t>
+      </w:r>
+      <w:proofErr w:type="spellStart"/>
+      <w:r>
+        <w:rPr>
+          <w:sz w:val="12"/>
+        </w:rPr>
+        <w:t>if</w:t>
+      </w:r>
+      <w:proofErr w:type="spellEnd"/>
+      <w:r>
+        <w:rPr>
+          <w:sz w:val="12"/>
+        </w:rPr>
+        <w:t xml:space="preserve"> </w:t>
+      </w:r>
+      <w:proofErr w:type="spellStart"/>
+      <w:r>
+        <w:rPr>
+          <w:sz w:val="12"/>
+        </w:rPr>
+        <w:t>lowtemp</w:t>
+      </w:r>
+      <w:r>
+        <w:rPr>
+          <w:sz w:val="12"/>
+        </w:rPr>
+        <w:t>_dev</w:t>
+      </w:r>
+      <w:proofErr w:type="spellEnd"/>
+      <w:r>
+        <w:rPr>
+          <w:sz w:val="12"/>
+        </w:rPr>
+        <w:t xml:space="preserve"> </w:t>
+      </w:r>
+      <w:r>
+        <w:rPr>
+          <w:sz w:val="12"/>
+        </w:rPr>
+        <w:t>%</w:t>
+      </w:r>
+      <w:r>
+        <w:t>}</w:t>
+      </w:r>
+      <w:r>
+        <w:t xml:space="preserve">was </w:t>
       </w:r>
       <w:proofErr w:type="spellStart"/>
       <w:r>
@@ -365,7 +524,47 @@
       </w:r>
       <w:proofErr w:type="spellEnd"/>
       <w:r>
-        <w:t xml:space="preserve"> an Oxford Cryostream 800 </w:t>
+        <w:t xml:space="preserve"> </w:t>
+      </w:r>
+      <w:r>
+        <w:t>{{</w:t>
+      </w:r>
+      <w:proofErr w:type="spellStart"/>
+      <w:r>
+        <w:rPr>
+          <w:sz w:val="12"/>
+        </w:rPr>
+        <w:t>lowtemp_dev</w:t>
+      </w:r>
+      <w:r>
+        <w:rPr>
+          <w:sz w:val="12"/>
+        </w:rPr>
+        <w:t>|inv_article</w:t>
+      </w:r>
+      <w:proofErr w:type="spellEnd"/>
+      <w:r>
+        <w:t>}}</w:t>
+      </w:r>
+      <w:r>
+        <w:t xml:space="preserve"> </w:t>
+      </w:r>
+      <w:r>
+        <w:t>{{</w:t>
+      </w:r>
+      <w:proofErr w:type="spellStart"/>
+      <w:r>
+        <w:rPr>
+          <w:sz w:val="12"/>
+        </w:rPr>
+        <w:t>lowtemp_dev</w:t>
+      </w:r>
+      <w:proofErr w:type="spellEnd"/>
+      <w:r>
+        <w:t>}}</w:t>
+      </w:r>
+      <w:r>
+        <w:t xml:space="preserve"> </w:t>
       </w:r>
       <w:proofErr w:type="spellStart"/>
       <w:r>
@@ -390,6 +589,32 @@
       <w:proofErr w:type="spellEnd"/>
       <w:r>
         <w:t xml:space="preserve"> and </w:t>
+      </w:r>
+      <w:r>
+        <w:t>{</w:t>
+      </w:r>
+      <w:r>
+        <w:rPr>
+          <w:sz w:val="12"/>
+        </w:rPr>
+        <w:t>%</w:t>
+      </w:r>
+      <w:proofErr w:type="spellStart"/>
+      <w:r>
+        <w:rPr>
+          <w:sz w:val="12"/>
+        </w:rPr>
+        <w:t>endif</w:t>
+      </w:r>
+      <w:proofErr w:type="spellEnd"/>
+      <w:r>
+        <w:rPr>
+          <w:sz w:val="12"/>
+        </w:rPr>
+        <w:t>%</w:t>
+      </w:r>
+      <w:r>
+        <w:t>}</w:t>
       </w:r>
       <w:proofErr w:type="spellStart"/>
       <w:r>
@@ -1370,6 +1595,7 @@
         <w:tc>
           <w:tcPr>
             <w:tcW w:w="2267" w:type="dxa"/>
+            <w:vAlign w:val="top"/>
           </w:tcPr>
           <w:p>
             <w:pPr>
@@ -1449,6 +1675,7 @@
         <w:tc>
           <w:tcPr>
             <w:tcW w:w="2267" w:type="dxa"/>
+            <w:vAlign w:val="top"/>
           </w:tcPr>
           <w:p>
             <w:pPr>
@@ -1507,6 +1734,7 @@
         <w:tc>
           <w:tcPr>
             <w:tcW w:w="2267" w:type="dxa"/>
+            <w:vAlign w:val="top"/>
           </w:tcPr>
           <w:p>
             <w:pPr>
@@ -1579,6 +1807,7 @@
         <w:tc>
           <w:tcPr>
             <w:tcW w:w="2267" w:type="dxa"/>
+            <w:vAlign w:val="top"/>
           </w:tcPr>
           <w:p>
             <w:pPr>
@@ -1644,6 +1873,7 @@
         <w:tc>
           <w:tcPr>
             <w:tcW w:w="2267" w:type="dxa"/>
+            <w:vAlign w:val="top"/>
           </w:tcPr>
           <w:p>
             <w:pPr>
@@ -1727,6 +1957,7 @@
         <w:tc>
           <w:tcPr>
             <w:tcW w:w="2267" w:type="dxa"/>
+            <w:vAlign w:val="top"/>
           </w:tcPr>
           <w:p>
             <w:pPr>
@@ -1836,6 +2067,7 @@
         <w:tc>
           <w:tcPr>
             <w:tcW w:w="2267" w:type="dxa"/>
+            <w:vAlign w:val="top"/>
           </w:tcPr>
           <w:p>
             <w:pPr>
@@ -1909,6 +2141,7 @@
         <w:tc>
           <w:tcPr>
             <w:tcW w:w="2267" w:type="dxa"/>
+            <w:vAlign w:val="top"/>
           </w:tcPr>
           <w:p>
             <w:pPr>
@@ -1936,14 +2169,7 @@
                 <w:sz w:val="12"/>
                 <w:lang w:val="en-US"/>
               </w:rPr>
-              <w:t>cell_length_</w:t>
-            </w:r>
-            <w:r>
-              <w:rPr>
-                <w:sz w:val="12"/>
-                <w:lang w:val="en-US"/>
-              </w:rPr>
-              <w:t>b</w:t>
+              <w:t>cell_length_b</w:t>
             </w:r>
             <w:proofErr w:type="spellEnd"/>
             <w:r>
@@ -1989,6 +2215,7 @@
         <w:tc>
           <w:tcPr>
             <w:tcW w:w="2267" w:type="dxa"/>
+            <w:vAlign w:val="top"/>
           </w:tcPr>
           <w:p>
             <w:pPr>
@@ -2030,14 +2257,7 @@
                 <w:sz w:val="12"/>
                 <w:lang w:val="en-US"/>
               </w:rPr>
-              <w:t>cell_length_</w:t>
-            </w:r>
-            <w:r>
-              <w:rPr>
-                <w:sz w:val="12"/>
-                <w:lang w:val="en-US"/>
-              </w:rPr>
-              <w:t>c</w:t>
+              <w:t>cell_length_c</w:t>
             </w:r>
             <w:proofErr w:type="spellEnd"/>
             <w:r>
@@ -2077,6 +2297,7 @@
         <w:tc>
           <w:tcPr>
             <w:tcW w:w="2267" w:type="dxa"/>
+            <w:vAlign w:val="top"/>
           </w:tcPr>
           <w:p>
             <w:pPr>
@@ -2118,14 +2339,7 @@
                 <w:sz w:val="12"/>
                 <w:lang w:val="en-US"/>
               </w:rPr>
-              <w:t>_a</w:t>
-            </w:r>
-            <w:r>
-              <w:rPr>
-                <w:sz w:val="12"/>
-                <w:lang w:val="en-US"/>
-              </w:rPr>
-              <w:t>lpha</w:t>
+              <w:t>_alpha</w:t>
             </w:r>
             <w:proofErr w:type="spellEnd"/>
             <w:r>
@@ -2165,6 +2379,7 @@
         <w:tc>
           <w:tcPr>
             <w:tcW w:w="2267" w:type="dxa"/>
+            <w:vAlign w:val="top"/>
           </w:tcPr>
           <w:p>
             <w:pPr>
@@ -2206,14 +2421,7 @@
                 <w:sz w:val="12"/>
                 <w:lang w:val="en-US"/>
               </w:rPr>
-              <w:t>_</w:t>
-            </w:r>
-            <w:r>
-              <w:rPr>
-                <w:sz w:val="12"/>
-                <w:lang w:val="en-US"/>
-              </w:rPr>
-              <w:t>beta</w:t>
+              <w:t>_beta</w:t>
             </w:r>
             <w:proofErr w:type="spellEnd"/>
             <w:r>
@@ -2253,6 +2461,7 @@
         <w:tc>
           <w:tcPr>
             <w:tcW w:w="2267" w:type="dxa"/>
+            <w:vAlign w:val="top"/>
           </w:tcPr>
           <w:p>
             <w:pPr>
@@ -2294,14 +2503,7 @@
                 <w:sz w:val="12"/>
                 <w:lang w:val="en-US"/>
               </w:rPr>
-              <w:t>_</w:t>
-            </w:r>
-            <w:r>
-              <w:rPr>
-                <w:sz w:val="12"/>
-                <w:lang w:val="en-US"/>
-              </w:rPr>
-              <w:t>gamma</w:t>
+              <w:t>_gamma</w:t>
             </w:r>
             <w:proofErr w:type="spellEnd"/>
             <w:r>
@@ -2350,6 +2552,7 @@
         <w:tc>
           <w:tcPr>
             <w:tcW w:w="2267" w:type="dxa"/>
+            <w:vAlign w:val="top"/>
           </w:tcPr>
           <w:p>
             <w:pPr>
@@ -2420,6 +2623,7 @@
         <w:tc>
           <w:tcPr>
             <w:tcW w:w="2267" w:type="dxa"/>
+            <w:vAlign w:val="top"/>
           </w:tcPr>
           <w:p>
             <w:pPr>
@@ -2510,6 +2714,7 @@
         <w:tc>
           <w:tcPr>
             <w:tcW w:w="2267" w:type="dxa"/>
+            <w:vAlign w:val="top"/>
           </w:tcPr>
           <w:p>
             <w:pPr>
@@ -2585,6 +2790,7 @@
         <w:tc>
           <w:tcPr>
             <w:tcW w:w="2267" w:type="dxa"/>
+            <w:vAlign w:val="top"/>
           </w:tcPr>
           <w:p>
             <w:pPr>
@@ -2665,6 +2871,7 @@
         <w:tc>
           <w:tcPr>
             <w:tcW w:w="2267" w:type="dxa"/>
+            <w:vAlign w:val="top"/>
           </w:tcPr>
           <w:p>
             <w:pPr>
@@ -2684,14 +2891,7 @@
                 <w:sz w:val="12"/>
                 <w:lang w:val="en-US"/>
               </w:rPr>
-              <w:t>cif</w:t>
-            </w:r>
-            <w:r>
-              <w:rPr>
-                <w:sz w:val="12"/>
-                <w:lang w:val="en-US"/>
-              </w:rPr>
-              <w:t>.</w:t>
+              <w:t>cif.</w:t>
             </w:r>
             <w:r>
               <w:rPr>
@@ -2747,6 +2947,7 @@
         <w:tc>
           <w:tcPr>
             <w:tcW w:w="2267" w:type="dxa"/>
+            <w:vAlign w:val="top"/>
           </w:tcPr>
           <w:p>
             <w:pPr>
@@ -2805,6 +3006,7 @@
         <w:tc>
           <w:tcPr>
             <w:tcW w:w="2267" w:type="dxa"/>
+            <w:vAlign w:val="top"/>
           </w:tcPr>
           <w:p>
             <w:pPr>
@@ -2877,6 +3079,7 @@
         <w:tc>
           <w:tcPr>
             <w:tcW w:w="2267" w:type="dxa"/>
+            <w:vAlign w:val="top"/>
           </w:tcPr>
           <w:p>
             <w:pPr>
@@ -2906,8 +3109,6 @@
               </w:rPr>
               <w:t>exptl_crystal_description</w:t>
             </w:r>
-            <w:bookmarkStart w:id="0" w:name="_GoBack"/>
-            <w:bookmarkEnd w:id="0"/>
             <w:proofErr w:type="spellEnd"/>
             <w:r>
               <w:rPr>
@@ -2939,14 +3140,96 @@
         <w:tc>
           <w:tcPr>
             <w:tcW w:w="2267" w:type="dxa"/>
-          </w:tcPr>
-          <w:p>
-            <w:pPr>
-              <w:pStyle w:val="tabletext"/>
-              <w:rPr>
-                <w:lang w:val="en-US"/>
-              </w:rPr>
-            </w:pPr>
+            <w:vAlign w:val="top"/>
+          </w:tcPr>
+          <w:p>
+            <w:pPr>
+              <w:pStyle w:val="tabletext"/>
+              <w:rPr>
+                <w:lang w:val="en-US"/>
+              </w:rPr>
+            </w:pPr>
+            <w:r>
+              <w:rPr>
+                <w:lang w:val="en-US"/>
+              </w:rPr>
+              <w:t>{{</w:t>
+            </w:r>
+            <w:r>
+              <w:rPr>
+                <w:sz w:val="14"/>
+                <w:lang w:val="en-US"/>
+              </w:rPr>
+              <w:t>radiation</w:t>
+            </w:r>
+            <w:r>
+              <w:rPr>
+                <w:lang w:val="en-US"/>
+              </w:rPr>
+              <w:t>}}</w:t>
+            </w:r>
+            <w:r>
+              <w:rPr>
+                <w:sz w:val="12"/>
+                <w:lang w:val="en-US"/>
+              </w:rPr>
+              <w:t>{%if wavelength%}</w:t>
+            </w:r>
+            <w:r>
+              <w:rPr>
+                <w:lang w:val="en-US"/>
+              </w:rPr>
+              <w:t xml:space="preserve"> </w:t>
+            </w:r>
+            <w:r>
+              <w:t>(λ=</w:t>
+            </w:r>
+            <w:r>
+              <w:t>{{</w:t>
+            </w:r>
+            <w:proofErr w:type="spellStart"/>
+            <w:r>
+              <w:rPr>
+                <w:sz w:val="12"/>
+              </w:rPr>
+              <w:t>wavelength</w:t>
+            </w:r>
+            <w:proofErr w:type="spellEnd"/>
+            <w:r>
+              <w:t>}}</w:t>
+            </w:r>
+            <w:r>
+              <w:t> </w:t>
+            </w:r>
+            <w:r>
+              <w:rPr>
+                <w:rFonts w:ascii="Cambria Math" w:hAnsi="Cambria Math" w:cs="Cambria Math"/>
+              </w:rPr>
+              <w:t>Å</w:t>
+            </w:r>
+            <w:r>
+              <w:t>)</w:t>
+            </w:r>
+            <w:r>
+              <w:rPr>
+                <w:sz w:val="14"/>
+              </w:rPr>
+              <w:t>{%</w:t>
+            </w:r>
+            <w:proofErr w:type="spellStart"/>
+            <w:r>
+              <w:rPr>
+                <w:sz w:val="14"/>
+              </w:rPr>
+              <w:t>endif</w:t>
+            </w:r>
+            <w:proofErr w:type="spellEnd"/>
+            <w:r>
+              <w:rPr>
+                <w:sz w:val="14"/>
+              </w:rPr>
+              <w:t>%}</w:t>
+            </w:r>
           </w:p>
         </w:tc>
       </w:tr>
@@ -2979,14 +3262,36 @@
         <w:tc>
           <w:tcPr>
             <w:tcW w:w="2267" w:type="dxa"/>
-          </w:tcPr>
-          <w:p>
-            <w:pPr>
-              <w:pStyle w:val="tabletext"/>
-              <w:rPr>
-                <w:lang w:val="en-US"/>
-              </w:rPr>
-            </w:pPr>
+            <w:vAlign w:val="top"/>
+          </w:tcPr>
+          <w:p>
+            <w:pPr>
+              <w:pStyle w:val="tabletext"/>
+              <w:rPr>
+                <w:lang w:val="en-US"/>
+              </w:rPr>
+            </w:pPr>
+            <w:r>
+              <w:rPr>
+                <w:lang w:val="en-US"/>
+              </w:rPr>
+              <w:t>{{</w:t>
+            </w:r>
+            <w:proofErr w:type="spellStart"/>
+            <w:r>
+              <w:rPr>
+                <w:sz w:val="14"/>
+                <w:lang w:val="en-US"/>
+              </w:rPr>
+              <w:t>theta_range</w:t>
+            </w:r>
+            <w:proofErr w:type="spellEnd"/>
+            <w:r>
+              <w:rPr>
+                <w:lang w:val="en-US"/>
+              </w:rPr>
+              <w:t>}}</w:t>
+            </w:r>
           </w:p>
         </w:tc>
       </w:tr>
@@ -2997,6 +3302,7 @@
         <w:tc>
           <w:tcPr>
             <w:tcW w:w="2267" w:type="dxa"/>
+            <w:vAlign w:val="top"/>
           </w:tcPr>
           <w:p>
             <w:pPr>
@@ -3015,14 +3321,36 @@
         <w:tc>
           <w:tcPr>
             <w:tcW w:w="2267" w:type="dxa"/>
-          </w:tcPr>
-          <w:p>
-            <w:pPr>
-              <w:pStyle w:val="tabletext"/>
-              <w:rPr>
-                <w:lang w:val="en-US"/>
-              </w:rPr>
-            </w:pPr>
+            <w:vAlign w:val="top"/>
+          </w:tcPr>
+          <w:p>
+            <w:pPr>
+              <w:pStyle w:val="tabletext"/>
+              <w:rPr>
+                <w:lang w:val="en-US"/>
+              </w:rPr>
+            </w:pPr>
+            <w:r>
+              <w:rPr>
+                <w:lang w:val="en-US"/>
+              </w:rPr>
+              <w:t>{{</w:t>
+            </w:r>
+            <w:proofErr w:type="spellStart"/>
+            <w:r>
+              <w:rPr>
+                <w:sz w:val="14"/>
+                <w:lang w:val="en-US"/>
+              </w:rPr>
+              <w:t>index_ranges</w:t>
+            </w:r>
+            <w:proofErr w:type="spellEnd"/>
+            <w:r>
+              <w:rPr>
+                <w:lang w:val="en-US"/>
+              </w:rPr>
+              <w:t>}}</w:t>
+            </w:r>
           </w:p>
         </w:tc>
       </w:tr>
@@ -3033,6 +3361,7 @@
         <w:tc>
           <w:tcPr>
             <w:tcW w:w="2267" w:type="dxa"/>
+            <w:vAlign w:val="top"/>
           </w:tcPr>
           <w:p>
             <w:pPr>
@@ -3056,14 +3385,43 @@
         <w:tc>
           <w:tcPr>
             <w:tcW w:w="2267" w:type="dxa"/>
-          </w:tcPr>
-          <w:p>
-            <w:pPr>
-              <w:pStyle w:val="tabletext"/>
-              <w:rPr>
-                <w:lang w:val="en-US"/>
-              </w:rPr>
-            </w:pPr>
+            <w:vAlign w:val="top"/>
+          </w:tcPr>
+          <w:p>
+            <w:pPr>
+              <w:pStyle w:val="tabletext"/>
+              <w:rPr>
+                <w:lang w:val="en-US"/>
+              </w:rPr>
+            </w:pPr>
+            <w:r>
+              <w:rPr>
+                <w:lang w:val="en-US"/>
+              </w:rPr>
+              <w:t>{{</w:t>
+            </w:r>
+            <w:r>
+              <w:rPr>
+                <w:sz w:val="14"/>
+                <w:lang w:val="en-US"/>
+              </w:rPr>
+              <w:t>cif._</w:t>
+            </w:r>
+            <w:proofErr w:type="spellStart"/>
+            <w:r>
+              <w:rPr>
+                <w:sz w:val="14"/>
+                <w:lang w:val="en-US"/>
+              </w:rPr>
+              <w:t>diffrn_reflns_number</w:t>
+            </w:r>
+            <w:proofErr w:type="spellEnd"/>
+            <w:r>
+              <w:rPr>
+                <w:lang w:val="en-US"/>
+              </w:rPr>
+              <w:t>}}</w:t>
+            </w:r>
           </w:p>
         </w:tc>
       </w:tr>
@@ -3074,6 +3432,7 @@
         <w:tc>
           <w:tcPr>
             <w:tcW w:w="2267" w:type="dxa"/>
+            <w:vAlign w:val="top"/>
           </w:tcPr>
           <w:p>
             <w:pPr>
@@ -3092,14 +3451,110 @@
         <w:tc>
           <w:tcPr>
             <w:tcW w:w="2267" w:type="dxa"/>
-          </w:tcPr>
-          <w:p>
-            <w:pPr>
-              <w:pStyle w:val="tabletext"/>
-              <w:rPr>
-                <w:lang w:val="en-US"/>
-              </w:rPr>
-            </w:pPr>
+            <w:vAlign w:val="top"/>
+          </w:tcPr>
+          <w:p>
+            <w:pPr>
+              <w:pStyle w:val="tabletext"/>
+              <w:rPr>
+                <w:lang w:val="en-US"/>
+              </w:rPr>
+            </w:pPr>
+            <w:r>
+              <w:rPr>
+                <w:lang w:val="en-US"/>
+              </w:rPr>
+              <w:t>{{</w:t>
+            </w:r>
+            <w:proofErr w:type="spellStart"/>
+            <w:r>
+              <w:rPr>
+                <w:sz w:val="12"/>
+                <w:lang w:val="en-US"/>
+              </w:rPr>
+              <w:t>indepentent_refl</w:t>
+            </w:r>
+            <w:proofErr w:type="spellEnd"/>
+            <w:r>
+              <w:rPr>
+                <w:lang w:val="en-US"/>
+              </w:rPr>
+              <w:t>}}</w:t>
+            </w:r>
+          </w:p>
+          <w:p>
+            <w:pPr>
+              <w:pStyle w:val="fliesstext"/>
+              <w:jc w:val="left"/>
+              <w:rPr>
+                <w:lang w:val="en-US"/>
+              </w:rPr>
+            </w:pPr>
+            <w:proofErr w:type="spellStart"/>
+            <w:r>
+              <w:rPr>
+                <w:i/>
+              </w:rPr>
+              <w:t>R</w:t>
+            </w:r>
+            <w:r>
+              <w:rPr>
+                <w:vertAlign w:val="subscript"/>
+              </w:rPr>
+              <w:t>int</w:t>
+            </w:r>
+            <w:proofErr w:type="spellEnd"/>
+            <w:r>
+              <w:t xml:space="preserve"> = </w:t>
+            </w:r>
+            <w:r>
+              <w:t>{{</w:t>
+            </w:r>
+            <w:proofErr w:type="spellStart"/>
+            <w:r>
+              <w:rPr>
+                <w:sz w:val="14"/>
+              </w:rPr>
+              <w:t>r_int</w:t>
+            </w:r>
+            <w:proofErr w:type="spellEnd"/>
+            <w:r>
+              <w:t>}}</w:t>
+            </w:r>
+            <w:r>
+              <w:br/>
+            </w:r>
+            <w:proofErr w:type="spellStart"/>
+            <w:r>
+              <w:rPr>
+                <w:i/>
+              </w:rPr>
+              <w:t>R</w:t>
+            </w:r>
+            <w:r>
+              <w:rPr>
+                <w:vertAlign w:val="subscript"/>
+              </w:rPr>
+              <w:t>sigma</w:t>
+            </w:r>
+            <w:proofErr w:type="spellEnd"/>
+            <w:r>
+              <w:t xml:space="preserve"> = </w:t>
+            </w:r>
+            <w:r>
+              <w:t>{{</w:t>
+            </w:r>
+            <w:proofErr w:type="spellStart"/>
+            <w:r>
+              <w:rPr>
+                <w:sz w:val="14"/>
+              </w:rPr>
+              <w:t>r_sigma</w:t>
+            </w:r>
+            <w:proofErr w:type="spellEnd"/>
+            <w:r>
+              <w:t>}}</w:t>
+            </w:r>
           </w:p>
         </w:tc>
       </w:tr>
@@ -3110,6 +3565,7 @@
         <w:tc>
           <w:tcPr>
             <w:tcW w:w="2267" w:type="dxa"/>
+            <w:vAlign w:val="top"/>
           </w:tcPr>
           <w:p>
             <w:pPr>
@@ -3121,10 +3577,44 @@
             </w:r>
             <w:proofErr w:type="spellEnd"/>
             <w:r>
+              <w:rPr>
+                <w:sz w:val="10"/>
+              </w:rPr>
+              <w:t>{%</w:t>
+            </w:r>
+            <w:proofErr w:type="spellStart"/>
+            <w:r>
+              <w:rPr>
+                <w:sz w:val="10"/>
+              </w:rPr>
+              <w:t>if</w:t>
+            </w:r>
+            <w:proofErr w:type="spellEnd"/>
+            <w:r>
+              <w:rPr>
+                <w:sz w:val="10"/>
+              </w:rPr>
               <w:t xml:space="preserve"> </w:t>
             </w:r>
             <w:proofErr w:type="spellStart"/>
             <w:r>
+              <w:rPr>
+                <w:sz w:val="10"/>
+              </w:rPr>
+              <w:t>theta_full</w:t>
+            </w:r>
+            <w:proofErr w:type="spellEnd"/>
+            <w:r>
+              <w:rPr>
+                <w:sz w:val="10"/>
+              </w:rPr>
+              <w:t>%}</w:t>
+            </w:r>
+            <w:r>
+              <w:t xml:space="preserve"> </w:t>
+            </w:r>
+            <w:proofErr w:type="spellStart"/>
+            <w:r>
               <w:t>to</w:t>
             </w:r>
             <w:proofErr w:type="spellEnd"/>
@@ -3133,21 +3623,78 @@
             </w:r>
             <w:r>
               <w:br/>
-              <w:t>θ = 27.51°</w:t>
-            </w:r>
-          </w:p>
-        </w:tc>
-        <w:tc>
-          <w:tcPr>
-            <w:tcW w:w="2267" w:type="dxa"/>
-          </w:tcPr>
-          <w:p>
-            <w:pPr>
-              <w:pStyle w:val="tabletext"/>
-              <w:rPr>
-                <w:lang w:val="en-US"/>
-              </w:rPr>
-            </w:pPr>
+              <w:t xml:space="preserve">θ = </w:t>
+            </w:r>
+            <w:r>
+              <w:t>{{</w:t>
+            </w:r>
+            <w:proofErr w:type="spellStart"/>
+            <w:r>
+              <w:rPr>
+                <w:sz w:val="14"/>
+              </w:rPr>
+              <w:t>theta_full</w:t>
+            </w:r>
+            <w:proofErr w:type="spellEnd"/>
+            <w:r>
+              <w:t>}}</w:t>
+            </w:r>
+            <w:r>
+              <w:t>°</w:t>
+            </w:r>
+            <w:r>
+              <w:rPr>
+                <w:sz w:val="12"/>
+              </w:rPr>
+              <w:t>{%</w:t>
+            </w:r>
+            <w:proofErr w:type="spellStart"/>
+            <w:r>
+              <w:rPr>
+                <w:sz w:val="12"/>
+              </w:rPr>
+              <w:t>endif</w:t>
+            </w:r>
+            <w:proofErr w:type="spellEnd"/>
+            <w:r>
+              <w:rPr>
+                <w:sz w:val="12"/>
+              </w:rPr>
+              <w:t>%}</w:t>
+            </w:r>
+          </w:p>
+        </w:tc>
+        <w:tc>
+          <w:tcPr>
+            <w:tcW w:w="2267" w:type="dxa"/>
+            <w:vAlign w:val="top"/>
+          </w:tcPr>
+          <w:p>
+            <w:pPr>
+              <w:pStyle w:val="tabletext"/>
+              <w:rPr>
+                <w:lang w:val="en-US"/>
+              </w:rPr>
+            </w:pPr>
+            <w:r>
+              <w:rPr>
+                <w:lang w:val="en-US"/>
+              </w:rPr>
+              <w:t>{{</w:t>
+            </w:r>
+            <w:r>
+              <w:rPr>
+                <w:sz w:val="14"/>
+                <w:lang w:val="en-US"/>
+              </w:rPr>
+              <w:t>completeness</w:t>
+            </w:r>
+            <w:r>
+              <w:rPr>
+                <w:lang w:val="en-US"/>
+              </w:rPr>
+              <w:t>}}</w:t>
+            </w:r>
           </w:p>
         </w:tc>
       </w:tr>
@@ -3158,6 +3705,7 @@
         <w:tc>
           <w:tcPr>
             <w:tcW w:w="2267" w:type="dxa"/>
+            <w:vAlign w:val="top"/>
           </w:tcPr>
           <w:p>
             <w:pPr>
@@ -3171,14 +3719,60 @@
         <w:tc>
           <w:tcPr>
             <w:tcW w:w="2267" w:type="dxa"/>
-          </w:tcPr>
-          <w:p>
-            <w:pPr>
-              <w:pStyle w:val="tabletext"/>
-              <w:rPr>
-                <w:lang w:val="en-US"/>
-              </w:rPr>
-            </w:pPr>
+            <w:vAlign w:val="top"/>
+          </w:tcPr>
+          <w:p>
+            <w:pPr>
+              <w:pStyle w:val="tabletext"/>
+              <w:rPr>
+                <w:lang w:val="en-US"/>
+              </w:rPr>
+            </w:pPr>
+            <w:r>
+              <w:rPr>
+                <w:lang w:val="en-US"/>
+              </w:rPr>
+              <w:t>{{</w:t>
+            </w:r>
+            <w:r>
+              <w:rPr>
+                <w:sz w:val="14"/>
+                <w:lang w:val="en-US"/>
+              </w:rPr>
+              <w:t>data</w:t>
+            </w:r>
+            <w:r>
+              <w:rPr>
+                <w:lang w:val="en-US"/>
+              </w:rPr>
+              <w:t>}} / {{</w:t>
+            </w:r>
+            <w:r>
+              <w:rPr>
+                <w:sz w:val="14"/>
+                <w:lang w:val="en-US"/>
+              </w:rPr>
+              <w:t>restraints</w:t>
+            </w:r>
+            <w:r>
+              <w:rPr>
+                <w:lang w:val="en-US"/>
+              </w:rPr>
+              <w:t>}} / {{</w:t>
+            </w:r>
+            <w:r>
+              <w:rPr>
+                <w:sz w:val="14"/>
+                <w:lang w:val="en-US"/>
+              </w:rPr>
+              <w:t>parameters</w:t>
+            </w:r>
+            <w:r>
+              <w:rPr>
+                <w:lang w:val="en-US"/>
+              </w:rPr>
+              <w:t>}}</w:t>
+            </w:r>
           </w:p>
         </w:tc>
       </w:tr>
@@ -3189,6 +3783,7 @@
         <w:tc>
           <w:tcPr>
             <w:tcW w:w="2267" w:type="dxa"/>
+            <w:vAlign w:val="top"/>
           </w:tcPr>
           <w:p>
             <w:pPr>
@@ -3222,14 +3817,21 @@
         <w:tc>
           <w:tcPr>
             <w:tcW w:w="2267" w:type="dxa"/>
-          </w:tcPr>
-          <w:p>
-            <w:pPr>
-              <w:pStyle w:val="tabletext"/>
-              <w:rPr>
-                <w:lang w:val="en-US"/>
-              </w:rPr>
-            </w:pPr>
+            <w:vAlign w:val="top"/>
+          </w:tcPr>
+          <w:p>
+            <w:pPr>
+              <w:pStyle w:val="tabletext"/>
+              <w:rPr>
+                <w:lang w:val="en-US"/>
+              </w:rPr>
+            </w:pPr>
+            <w:r>
+              <w:rPr>
+                <w:lang w:val="en-US"/>
+              </w:rPr>
+              <w:t>{{ goof }}</w:t>
+            </w:r>
           </w:p>
         </w:tc>
       </w:tr>
@@ -3240,6 +3842,7 @@
         <w:tc>
           <w:tcPr>
             <w:tcW w:w="2267" w:type="dxa"/>
+            <w:vAlign w:val="top"/>
           </w:tcPr>
           <w:p>
             <w:pPr>
@@ -3314,14 +3917,83 @@
         <w:tc>
           <w:tcPr>
             <w:tcW w:w="2267" w:type="dxa"/>
-          </w:tcPr>
-          <w:p>
-            <w:pPr>
-              <w:pStyle w:val="tabletext"/>
-              <w:rPr>
-                <w:lang w:val="en-US"/>
-              </w:rPr>
-            </w:pPr>
+            <w:vAlign w:val="top"/>
+          </w:tcPr>
+          <w:p>
+            <w:pPr>
+              <w:pStyle w:val="tabletext"/>
+              <w:rPr>
+                <w:lang w:val="en-US"/>
+              </w:rPr>
+            </w:pPr>
+            <w:r>
+              <w:rPr>
+                <w:i/>
+              </w:rPr>
+              <w:t>R</w:t>
+            </w:r>
+            <w:r>
+              <w:rPr>
+                <w:vertAlign w:val="subscript"/>
+              </w:rPr>
+              <w:t>1</w:t>
+            </w:r>
+            <w:r>
+              <w:t xml:space="preserve"> = {{</w:t>
+            </w:r>
+            <w:proofErr w:type="spellStart"/>
+            <w:r>
+              <w:rPr>
+                <w:sz w:val="14"/>
+              </w:rPr>
+              <w:t>ls_R_factor_</w:t>
+            </w:r>
+            <w:r>
+              <w:rPr>
+                <w:sz w:val="14"/>
+              </w:rPr>
+              <w:t>gt</w:t>
+            </w:r>
+            <w:proofErr w:type="spellEnd"/>
+            <w:r>
+              <w:t>}}</w:t>
+            </w:r>
+            <w:r>
+              <w:br/>
+              <w:t>w</w:t>
+            </w:r>
+            <w:r>
+              <w:rPr>
+                <w:i/>
+              </w:rPr>
+              <w:t>R</w:t>
+            </w:r>
+            <w:r>
+              <w:rPr>
+                <w:vertAlign w:val="subscript"/>
+              </w:rPr>
+              <w:t>2</w:t>
+            </w:r>
+            <w:r>
+              <w:t xml:space="preserve"> = {{</w:t>
+            </w:r>
+            <w:proofErr w:type="spellStart"/>
+            <w:r>
+              <w:rPr>
+                <w:sz w:val="14"/>
+              </w:rPr>
+              <w:t>ls_wR_factor_</w:t>
+            </w:r>
+            <w:r>
+              <w:rPr>
+                <w:sz w:val="14"/>
+              </w:rPr>
+              <w:t>gt</w:t>
+            </w:r>
+            <w:proofErr w:type="spellEnd"/>
+            <w:r>
+              <w:t>}}</w:t>
+            </w:r>
           </w:p>
         </w:tc>
       </w:tr>
@@ -3332,6 +4004,7 @@
         <w:tc>
           <w:tcPr>
             <w:tcW w:w="2267" w:type="dxa"/>
+            <w:vAlign w:val="top"/>
           </w:tcPr>
           <w:p>
             <w:pPr>
@@ -3371,14 +4044,92 @@
         <w:tc>
           <w:tcPr>
             <w:tcW w:w="2267" w:type="dxa"/>
-          </w:tcPr>
-          <w:p>
-            <w:pPr>
-              <w:pStyle w:val="tabletext"/>
-              <w:rPr>
-                <w:lang w:val="en-US"/>
-              </w:rPr>
-            </w:pPr>
+            <w:vAlign w:val="top"/>
+          </w:tcPr>
+          <w:p>
+            <w:pPr>
+              <w:pStyle w:val="tabletext"/>
+              <w:rPr>
+                <w:lang w:val="en-US"/>
+              </w:rPr>
+            </w:pPr>
+            <w:r>
+              <w:rPr>
+                <w:i/>
+              </w:rPr>
+              <w:t>R</w:t>
+            </w:r>
+            <w:r>
+              <w:rPr>
+                <w:vertAlign w:val="subscript"/>
+              </w:rPr>
+              <w:t>1</w:t>
+            </w:r>
+            <w:r>
+              <w:t xml:space="preserve"> = </w:t>
+            </w:r>
+            <w:r>
+              <w:t>{{</w:t>
+            </w:r>
+            <w:proofErr w:type="spellStart"/>
+            <w:r>
+              <w:rPr>
+                <w:sz w:val="14"/>
+              </w:rPr>
+              <w:t>ls_R_factor_all</w:t>
+            </w:r>
+            <w:proofErr w:type="spellEnd"/>
+            <w:r>
+              <w:t>}}</w:t>
+            </w:r>
+            <w:r>
+              <w:br/>
+              <w:t>w</w:t>
+            </w:r>
+            <w:r>
+              <w:rPr>
+                <w:i/>
+              </w:rPr>
+              <w:t>R</w:t>
+            </w:r>
+            <w:r>
+              <w:rPr>
+                <w:vertAlign w:val="subscript"/>
+              </w:rPr>
+              <w:t>2</w:t>
+            </w:r>
+            <w:r>
+              <w:t xml:space="preserve"> = {{</w:t>
+            </w:r>
+            <w:proofErr w:type="spellStart"/>
+            <w:r>
+              <w:rPr>
+                <w:sz w:val="14"/>
+              </w:rPr>
+              <w:t>ls_</w:t>
+            </w:r>
+            <w:r>
+              <w:rPr>
+                <w:sz w:val="14"/>
+              </w:rPr>
+              <w:t>w</w:t>
+            </w:r>
+            <w:r>
+              <w:rPr>
+                <w:sz w:val="14"/>
+              </w:rPr>
+              <w:t>R_factor_</w:t>
+            </w:r>
+            <w:r>
+              <w:rPr>
+                <w:sz w:val="14"/>
+              </w:rPr>
+              <w:t>all</w:t>
+            </w:r>
+            <w:proofErr w:type="spellEnd"/>
+            <w:r>
+              <w:t>}}</w:t>
+            </w:r>
           </w:p>
         </w:tc>
       </w:tr>
@@ -3389,6 +4140,7 @@
         <w:tc>
           <w:tcPr>
             <w:tcW w:w="2267" w:type="dxa"/>
+            <w:vAlign w:val="top"/>
           </w:tcPr>
           <w:p>
             <w:pPr>
@@ -3424,14 +4176,93 @@
         <w:tc>
           <w:tcPr>
             <w:tcW w:w="2267" w:type="dxa"/>
-          </w:tcPr>
-          <w:p>
-            <w:pPr>
-              <w:pStyle w:val="tabletext"/>
-              <w:rPr>
-                <w:lang w:val="en-US"/>
-              </w:rPr>
-            </w:pPr>
+            <w:vAlign w:val="top"/>
+          </w:tcPr>
+          <w:p>
+            <w:pPr>
+              <w:pStyle w:val="tabletext"/>
+              <w:rPr>
+                <w:lang w:val="en-US"/>
+              </w:rPr>
+            </w:pPr>
+            <w:r>
+              <w:t>{{</w:t>
+            </w:r>
+            <w:proofErr w:type="spellStart"/>
+            <w:r>
+              <w:rPr>
+                <w:sz w:val="12"/>
+              </w:rPr>
+              <w:t>diff_dens_min</w:t>
+            </w:r>
+            <w:proofErr w:type="spellEnd"/>
+            <w:r>
+              <w:t>}}</w:t>
+            </w:r>
+            <w:r>
+              <w:t>/</w:t>
+            </w:r>
+            <w:r>
+              <w:t>{{</w:t>
+            </w:r>
+            <w:proofErr w:type="spellStart"/>
+            <w:r>
+              <w:rPr>
+                <w:sz w:val="12"/>
+              </w:rPr>
+              <w:t>diff_dens_max</w:t>
+            </w:r>
+            <w:proofErr w:type="spellEnd"/>
+            <w:r>
+              <w:t>}}</w:t>
+            </w:r>
+          </w:p>
+        </w:tc>
+      </w:tr>
+      <w:tr>
+        <w:trPr>
+          <w:trHeight w:val="153"/>
+        </w:trPr>
+        <w:tc>
+          <w:tcPr>
+            <w:tcW w:w="2267" w:type="dxa"/>
+            <w:vAlign w:val="top"/>
+          </w:tcPr>
+          <w:p>
+            <w:proofErr w:type="spellStart"/>
+            <w:r>
+              <w:t>Extinction</w:t>
+            </w:r>
+            <w:proofErr w:type="spellEnd"/>
+            <w:r>
+              <w:t xml:space="preserve"> </w:t>
+            </w:r>
+            <w:proofErr w:type="spellStart"/>
+            <w:r>
+              <w:t>coefficient</w:t>
+            </w:r>
+            <w:proofErr w:type="spellEnd"/>
+          </w:p>
+        </w:tc>
+        <w:tc>
+          <w:tcPr>
+            <w:tcW w:w="2267" w:type="dxa"/>
+            <w:vAlign w:val="top"/>
+          </w:tcPr>
+          <w:p>
+            <w:r>
+              <w:t>{{</w:t>
+            </w:r>
+            <w:proofErr w:type="spellStart"/>
+            <w:r>
+              <w:t>exti</w:t>
+            </w:r>
+            <w:bookmarkStart w:id="0" w:name="_GoBack"/>
+            <w:bookmarkEnd w:id="0"/>
+            <w:proofErr w:type="spellEnd"/>
+            <w:r>
+              <w:t>}}</w:t>
+            </w:r>
           </w:p>
         </w:tc>
       </w:tr>
@@ -4310,7 +5141,6 @@
   <w:style w:type="character" w:default="1" w:styleId="Absatz-Standardschriftart">
     <w:name w:val="Default Paragraph Font"/>
     <w:uiPriority w:val="1"/>
-    <w:semiHidden/>
     <w:unhideWhenUsed/>
   </w:style>
   <w:style w:type="table" w:default="1" w:styleId="NormaleTabelle">
@@ -4853,7 +5683,7 @@
 </file>
 
 <file path=customXml/itemProps1.xml><?xml version="1.0" encoding="utf-8"?>
-<ds:datastoreItem xmlns:ds="http://schemas.openxmlformats.org/officeDocument/2006/customXml" ds:itemID="{8968B174-13BD-4C0E-87D3-7F906A2B2E39}">
+<ds:datastoreItem xmlns:ds="http://schemas.openxmlformats.org/officeDocument/2006/customXml" ds:itemID="{3B94D822-F91B-446F-9B28-C4E9FA13C63C}">
   <ds:schemaRefs>
     <ds:schemaRef ds:uri="http://schemas.openxmlformats.org/officeDocument/2006/bibliography"/>
   </ds:schemaRefs>

</xml_diff>

<commit_message>
atoms table mostly works
</commit_message>
<xml_diff>
--- a/template/template_text.docx
+++ b/template/template_text.docx
@@ -817,7 +817,25 @@
       </w:r>
       <w:proofErr w:type="spellEnd"/>
       <w:r>
-        <w:t xml:space="preserve"> a multi-scan </w:t>
+        <w:t xml:space="preserve"> a </w:t>
+      </w:r>
+      <w:r>
+        <w:t>{{</w:t>
+      </w:r>
+      <w:proofErr w:type="spellStart"/>
+      <w:r>
+        <w:rPr>
+          <w:sz w:val="15"/>
+          <w:szCs w:val="18"/>
+        </w:rPr>
+        <w:t>abstype</w:t>
+      </w:r>
+      <w:proofErr w:type="spellEnd"/>
+      <w:r>
+        <w:t>}}</w:t>
+      </w:r>
+      <w:r>
+        <w:t xml:space="preserve"> </w:t>
       </w:r>
       <w:proofErr w:type="spellStart"/>
       <w:r>
@@ -841,7 +859,21 @@
       </w:r>
       <w:proofErr w:type="spellEnd"/>
       <w:r>
-        <w:t xml:space="preserve"> SADABS was </w:t>
+        <w:t xml:space="preserve"> </w:t>
+      </w:r>
+      <w:r>
+        <w:t>{{</w:t>
+      </w:r>
+      <w:proofErr w:type="spellStart"/>
+      <w:r>
+        <w:t>abs_details</w:t>
+      </w:r>
+      <w:proofErr w:type="spellEnd"/>
+      <w:r>
+        <w:t>}}</w:t>
+      </w:r>
+      <w:r>
+        <w:t xml:space="preserve"> was </w:t>
       </w:r>
       <w:proofErr w:type="spellStart"/>
       <w:proofErr w:type="gramStart"/>
@@ -900,11 +932,21 @@
       <w:r>
         <w:t xml:space="preserve"> </w:t>
       </w:r>
-      <w:proofErr w:type="spellStart"/>
-      <w:r>
-        <w:t>direct</w:t>
-      </w:r>
-      <w:proofErr w:type="spellEnd"/>
+      <w:r>
+        <w:t>{{</w:t>
+      </w:r>
+      <w:proofErr w:type="spellStart"/>
+      <w:r>
+        <w:rPr>
+          <w:sz w:val="15"/>
+          <w:szCs w:val="18"/>
+        </w:rPr>
+        <w:t>solution_method</w:t>
+      </w:r>
+      <w:proofErr w:type="spellEnd"/>
+      <w:r>
+        <w:t>}}</w:t>
+      </w:r>
       <w:r>
         <w:t xml:space="preserve"> </w:t>
       </w:r>
@@ -918,11 +960,474 @@
       </w:r>
       <w:proofErr w:type="spellStart"/>
       <w:r>
+        <w:t>with</w:t>
+      </w:r>
+      <w:proofErr w:type="spellEnd"/>
+      <w:r>
+        <w:t xml:space="preserve"> </w:t>
+      </w:r>
+      <w:r>
+        <w:t>{{</w:t>
+      </w:r>
+      <w:proofErr w:type="spellStart"/>
+      <w:r>
+        <w:t>solution_program</w:t>
+      </w:r>
+      <w:proofErr w:type="spellEnd"/>
+      <w:r>
+        <w:t xml:space="preserve">}} </w:t>
+      </w:r>
+      <w:proofErr w:type="spellStart"/>
+      <w:r>
+        <w:t>and</w:t>
+      </w:r>
+      <w:proofErr w:type="spellEnd"/>
+      <w:r>
+        <w:t xml:space="preserve"> </w:t>
+      </w:r>
+      <w:proofErr w:type="spellStart"/>
+      <w:r>
+        <w:t>refined</w:t>
+      </w:r>
+      <w:proofErr w:type="spellEnd"/>
+      <w:r>
+        <w:t xml:space="preserve"> </w:t>
+      </w:r>
+      <w:proofErr w:type="spellStart"/>
+      <w:r>
+        <w:t>by</w:t>
+      </w:r>
+      <w:proofErr w:type="spellEnd"/>
+      <w:r>
+        <w:t xml:space="preserve"> </w:t>
+      </w:r>
+      <w:proofErr w:type="spellStart"/>
+      <w:r>
+        <w:t>full</w:t>
+      </w:r>
+      <w:proofErr w:type="spellEnd"/>
+      <w:r>
+        <w:t>-matrix least-</w:t>
+      </w:r>
+      <w:proofErr w:type="spellStart"/>
+      <w:r>
+        <w:t>squares</w:t>
+      </w:r>
+      <w:proofErr w:type="spellEnd"/>
+      <w:r>
+        <w:t xml:space="preserve"> </w:t>
+      </w:r>
+      <w:proofErr w:type="spellStart"/>
+      <w:r>
+        <w:t>methods</w:t>
+      </w:r>
+      <w:proofErr w:type="spellEnd"/>
+      <w:r>
+        <w:t xml:space="preserve"> </w:t>
+      </w:r>
+      <w:proofErr w:type="spellStart"/>
+      <w:r>
+        <w:t>against</w:t>
+      </w:r>
+      <w:proofErr w:type="spellEnd"/>
+      <w:r>
+        <w:t xml:space="preserve"> </w:t>
+      </w:r>
+      <w:r>
+        <w:rPr>
+          <w:i/>
+        </w:rPr>
+        <w:t>F</w:t>
+      </w:r>
+      <w:r>
+        <w:rPr>
+          <w:vertAlign w:val="superscript"/>
+        </w:rPr>
+        <w:t>2</w:t>
+      </w:r>
+      <w:r>
+        <w:t xml:space="preserve"> </w:t>
+      </w:r>
+      <w:proofErr w:type="spellStart"/>
+      <w:r>
         <w:t>using</w:t>
       </w:r>
       <w:proofErr w:type="spellEnd"/>
       <w:r>
-        <w:t xml:space="preserve"> SHELXT </w:t>
+        <w:t xml:space="preserve"> </w:t>
+      </w:r>
+      <w:r>
+        <w:t>{{</w:t>
+      </w:r>
+      <w:proofErr w:type="spellStart"/>
+      <w:r>
+        <w:rPr>
+          <w:sz w:val="15"/>
+          <w:szCs w:val="18"/>
+        </w:rPr>
+        <w:t>refinement_prog</w:t>
+      </w:r>
+      <w:proofErr w:type="spellEnd"/>
+      <w:r>
+        <w:t>}}</w:t>
+      </w:r>
+      <w:r>
+        <w:t>.</w:t>
+      </w:r>
+      <w:r>
+        <w:rPr>
+          <w:vertAlign w:val="superscript"/>
+        </w:rPr>
+        <w:t>[3,4]</w:t>
+      </w:r>
+      <w:r>
+        <w:t xml:space="preserve"> </w:t>
+      </w:r>
+      <w:r>
+        <w:t xml:space="preserve">All non-hydrogen </w:t>
+      </w:r>
+      <w:proofErr w:type="spellStart"/>
+      <w:r>
+        <w:t>atoms</w:t>
+      </w:r>
+      <w:proofErr w:type="spellEnd"/>
+      <w:r>
+        <w:t xml:space="preserve"> </w:t>
+      </w:r>
+      <w:proofErr w:type="spellStart"/>
+      <w:r>
+        <w:t>were</w:t>
+      </w:r>
+      <w:proofErr w:type="spellEnd"/>
+      <w:r>
+        <w:t xml:space="preserve"> </w:t>
+      </w:r>
+      <w:proofErr w:type="spellStart"/>
+      <w:r>
+        <w:t>refined</w:t>
+      </w:r>
+      <w:proofErr w:type="spellEnd"/>
+      <w:r>
+        <w:t xml:space="preserve"> </w:t>
+      </w:r>
+      <w:proofErr w:type="spellStart"/>
+      <w:r>
+        <w:t>with</w:t>
+      </w:r>
+      <w:proofErr w:type="spellEnd"/>
+      <w:r>
+        <w:t xml:space="preserve"> </w:t>
+      </w:r>
+      <w:proofErr w:type="spellStart"/>
+      <w:r>
+        <w:t>anisotropic</w:t>
+      </w:r>
+      <w:proofErr w:type="spellEnd"/>
+      <w:r>
+        <w:t xml:space="preserve"> </w:t>
+      </w:r>
+      <w:proofErr w:type="spellStart"/>
+      <w:r>
+        <w:t>displacement</w:t>
+      </w:r>
+      <w:proofErr w:type="spellEnd"/>
+      <w:r>
+        <w:t xml:space="preserve"> </w:t>
+      </w:r>
+      <w:proofErr w:type="spellStart"/>
+      <w:r>
+        <w:t>parameters</w:t>
+      </w:r>
+      <w:proofErr w:type="spellEnd"/>
+      <w:r>
+        <w:t xml:space="preserve">. </w:t>
+      </w:r>
+      <w:r>
+        <w:t>{</w:t>
+      </w:r>
+      <w:r>
+        <w:rPr>
+          <w:sz w:val="15"/>
+          <w:szCs w:val="18"/>
+        </w:rPr>
+        <w:t>%</w:t>
+      </w:r>
+      <w:proofErr w:type="spellStart"/>
+      <w:r>
+        <w:rPr>
+          <w:sz w:val="15"/>
+          <w:szCs w:val="18"/>
+        </w:rPr>
+        <w:t>if</w:t>
+      </w:r>
+      <w:proofErr w:type="spellEnd"/>
+      <w:r>
+        <w:rPr>
+          <w:sz w:val="15"/>
+          <w:szCs w:val="18"/>
+        </w:rPr>
+        <w:t xml:space="preserve"> </w:t>
+      </w:r>
+      <w:proofErr w:type="spellStart"/>
+      <w:proofErr w:type="gramStart"/>
+      <w:r>
+        <w:rPr>
+          <w:sz w:val="15"/>
+          <w:szCs w:val="18"/>
+        </w:rPr>
+        <w:t>cif.hydrogen</w:t>
+      </w:r>
+      <w:proofErr w:type="gramEnd"/>
+      <w:r>
+        <w:rPr>
+          <w:sz w:val="15"/>
+          <w:szCs w:val="18"/>
+        </w:rPr>
+        <w:t>_atoms_present</w:t>
+      </w:r>
+      <w:proofErr w:type="spellEnd"/>
+      <w:r>
+        <w:rPr>
+          <w:sz w:val="15"/>
+          <w:szCs w:val="18"/>
+        </w:rPr>
+        <w:t>%</w:t>
+      </w:r>
+      <w:r>
+        <w:t>}</w:t>
+      </w:r>
+      <w:r>
+        <w:t>Th</w:t>
+      </w:r>
+      <w:r>
+        <w:t xml:space="preserve">e hydrogen </w:t>
+      </w:r>
+      <w:proofErr w:type="spellStart"/>
+      <w:r>
+        <w:t>atoms</w:t>
+      </w:r>
+      <w:proofErr w:type="spellEnd"/>
+      <w:r>
+        <w:t xml:space="preserve"> </w:t>
+      </w:r>
+      <w:proofErr w:type="spellStart"/>
+      <w:r>
+        <w:t>were</w:t>
+      </w:r>
+      <w:proofErr w:type="spellEnd"/>
+      <w:r>
+        <w:t xml:space="preserve"> </w:t>
+      </w:r>
+      <w:proofErr w:type="spellStart"/>
+      <w:r>
+        <w:t>refined</w:t>
+      </w:r>
+      <w:proofErr w:type="spellEnd"/>
+      <w:r>
+        <w:t xml:space="preserve"> </w:t>
+      </w:r>
+      <w:proofErr w:type="spellStart"/>
+      <w:r>
+        <w:t>isotropically</w:t>
+      </w:r>
+      <w:proofErr w:type="spellEnd"/>
+      <w:r>
+        <w:t xml:space="preserve"> on </w:t>
+      </w:r>
+      <w:proofErr w:type="spellStart"/>
+      <w:r>
+        <w:t>calculated</w:t>
+      </w:r>
+      <w:proofErr w:type="spellEnd"/>
+      <w:r>
+        <w:t xml:space="preserve"> </w:t>
+      </w:r>
+      <w:proofErr w:type="spellStart"/>
+      <w:r>
+        <w:t>positions</w:t>
+      </w:r>
+      <w:proofErr w:type="spellEnd"/>
+      <w:r>
+        <w:t xml:space="preserve"> </w:t>
+      </w:r>
+      <w:proofErr w:type="spellStart"/>
+      <w:r>
+        <w:t>using</w:t>
+      </w:r>
+      <w:proofErr w:type="spellEnd"/>
+      <w:r>
+        <w:t xml:space="preserve"> a </w:t>
+      </w:r>
+      <w:proofErr w:type="spellStart"/>
+      <w:r>
+        <w:t>riding</w:t>
+      </w:r>
+      <w:proofErr w:type="spellEnd"/>
+      <w:r>
+        <w:t xml:space="preserve"> </w:t>
+      </w:r>
+      <w:proofErr w:type="spellStart"/>
+      <w:r>
+        <w:t>model</w:t>
+      </w:r>
+      <w:proofErr w:type="spellEnd"/>
+      <w:r>
+        <w:t xml:space="preserve"> </w:t>
+      </w:r>
+      <w:proofErr w:type="spellStart"/>
+      <w:r>
+        <w:t>with</w:t>
+      </w:r>
+      <w:proofErr w:type="spellEnd"/>
+      <w:r>
+        <w:t xml:space="preserve"> </w:t>
+      </w:r>
+      <w:proofErr w:type="spellStart"/>
+      <w:r>
+        <w:t>their</w:t>
+      </w:r>
+      <w:proofErr w:type="spellEnd"/>
+      <w:r>
+        <w:t xml:space="preserve"> </w:t>
+      </w:r>
+      <w:proofErr w:type="spellStart"/>
+      <w:r>
+        <w:rPr>
+          <w:i/>
+        </w:rPr>
+        <w:t>U</w:t>
+      </w:r>
+      <w:r>
+        <w:rPr>
+          <w:vertAlign w:val="subscript"/>
+        </w:rPr>
+        <w:t>iso</w:t>
+      </w:r>
+      <w:proofErr w:type="spellEnd"/>
+      <w:r>
+        <w:t xml:space="preserve"> </w:t>
+      </w:r>
+      <w:proofErr w:type="spellStart"/>
+      <w:r>
+        <w:t>values</w:t>
+      </w:r>
+      <w:proofErr w:type="spellEnd"/>
+      <w:r>
+        <w:t xml:space="preserve"> </w:t>
+      </w:r>
+      <w:proofErr w:type="spellStart"/>
+      <w:r>
+        <w:t>constrained</w:t>
+      </w:r>
+      <w:proofErr w:type="spellEnd"/>
+      <w:r>
+        <w:t xml:space="preserve"> </w:t>
+      </w:r>
+      <w:proofErr w:type="spellStart"/>
+      <w:r>
+        <w:t>to</w:t>
+      </w:r>
+      <w:proofErr w:type="spellEnd"/>
+      <w:r>
+        <w:t xml:space="preserve"> 1.5 </w:t>
+      </w:r>
+      <w:proofErr w:type="spellStart"/>
+      <w:r>
+        <w:t>times</w:t>
+      </w:r>
+      <w:proofErr w:type="spellEnd"/>
+      <w:r>
+        <w:t xml:space="preserve"> </w:t>
+      </w:r>
+      <w:proofErr w:type="spellStart"/>
+      <w:r>
+        <w:t>the</w:t>
+      </w:r>
+      <w:proofErr w:type="spellEnd"/>
+      <w:r>
+        <w:t xml:space="preserve"> </w:t>
+      </w:r>
+      <w:proofErr w:type="spellStart"/>
+      <w:r>
+        <w:rPr>
+          <w:i/>
+        </w:rPr>
+        <w:t>U</w:t>
+      </w:r>
+      <w:r>
+        <w:rPr>
+          <w:vertAlign w:val="subscript"/>
+        </w:rPr>
+        <w:t>eq</w:t>
+      </w:r>
+      <w:proofErr w:type="spellEnd"/>
+      <w:r>
+        <w:t xml:space="preserve"> </w:t>
+      </w:r>
+      <w:proofErr w:type="spellStart"/>
+      <w:r>
+        <w:t>of</w:t>
+      </w:r>
+      <w:proofErr w:type="spellEnd"/>
+      <w:r>
+        <w:t xml:space="preserve"> </w:t>
+      </w:r>
+      <w:proofErr w:type="spellStart"/>
+      <w:r>
+        <w:t>their</w:t>
+      </w:r>
+      <w:proofErr w:type="spellEnd"/>
+      <w:r>
+        <w:t xml:space="preserve"> </w:t>
+      </w:r>
+      <w:proofErr w:type="spellStart"/>
+      <w:r>
+        <w:t>pivot</w:t>
+      </w:r>
+      <w:proofErr w:type="spellEnd"/>
+      <w:r>
+        <w:t xml:space="preserve"> </w:t>
+      </w:r>
+      <w:proofErr w:type="spellStart"/>
+      <w:r>
+        <w:t>atoms</w:t>
+      </w:r>
+      <w:proofErr w:type="spellEnd"/>
+      <w:r>
+        <w:t xml:space="preserve"> </w:t>
+      </w:r>
+      <w:proofErr w:type="spellStart"/>
+      <w:r>
+        <w:t>for</w:t>
+      </w:r>
+      <w:proofErr w:type="spellEnd"/>
+      <w:r>
+        <w:t xml:space="preserve"> terminal sp</w:t>
+      </w:r>
+      <w:r>
+        <w:rPr>
+          <w:vertAlign w:val="superscript"/>
+        </w:rPr>
+        <w:t>3</w:t>
+      </w:r>
+      <w:r>
+        <w:t xml:space="preserve"> </w:t>
+      </w:r>
+      <w:proofErr w:type="spellStart"/>
+      <w:r>
+        <w:t>carbon</w:t>
+      </w:r>
+      <w:proofErr w:type="spellEnd"/>
+      <w:r>
+        <w:t xml:space="preserve"> </w:t>
+      </w:r>
+      <w:proofErr w:type="spellStart"/>
+      <w:r>
+        <w:t>atoms</w:t>
+      </w:r>
+      <w:proofErr w:type="spellEnd"/>
+      <w:r>
+        <w:t xml:space="preserve"> </w:t>
       </w:r>
       <w:proofErr w:type="spellStart"/>
       <w:r>
@@ -930,547 +1435,302 @@
       </w:r>
       <w:proofErr w:type="spellEnd"/>
       <w:r>
-        <w:t xml:space="preserve"> </w:t>
-      </w:r>
-      <w:proofErr w:type="spellStart"/>
-      <w:r>
-        <w:t>refined</w:t>
-      </w:r>
-      <w:proofErr w:type="spellEnd"/>
-      <w:r>
-        <w:t xml:space="preserve"> </w:t>
-      </w:r>
-      <w:proofErr w:type="spellStart"/>
-      <w:r>
-        <w:t>by</w:t>
-      </w:r>
-      <w:proofErr w:type="spellEnd"/>
-      <w:r>
-        <w:t xml:space="preserve"> </w:t>
-      </w:r>
-      <w:proofErr w:type="spellStart"/>
-      <w:r>
-        <w:t>full</w:t>
-      </w:r>
-      <w:proofErr w:type="spellEnd"/>
-      <w:r>
-        <w:t>-matrix least-</w:t>
-      </w:r>
-      <w:proofErr w:type="spellStart"/>
-      <w:r>
-        <w:t>squares</w:t>
-      </w:r>
-      <w:proofErr w:type="spellEnd"/>
-      <w:r>
-        <w:t xml:space="preserve"> </w:t>
-      </w:r>
-      <w:proofErr w:type="spellStart"/>
-      <w:r>
-        <w:t>methods</w:t>
-      </w:r>
-      <w:proofErr w:type="spellEnd"/>
-      <w:r>
-        <w:t xml:space="preserve"> </w:t>
-      </w:r>
-      <w:proofErr w:type="spellStart"/>
-      <w:r>
-        <w:t>against</w:t>
-      </w:r>
-      <w:proofErr w:type="spellEnd"/>
-      <w:r>
-        <w:t xml:space="preserve"> </w:t>
-      </w:r>
-      <w:r>
-        <w:rPr>
-          <w:i/>
-        </w:rPr>
-        <w:t>F</w:t>
+        <w:t xml:space="preserve"> 1.2 </w:t>
+      </w:r>
+      <w:proofErr w:type="spellStart"/>
+      <w:r>
+        <w:t>times</w:t>
+      </w:r>
+      <w:proofErr w:type="spellEnd"/>
+      <w:r>
+        <w:t xml:space="preserve"> </w:t>
+      </w:r>
+      <w:proofErr w:type="spellStart"/>
+      <w:r>
+        <w:t>for</w:t>
+      </w:r>
+      <w:proofErr w:type="spellEnd"/>
+      <w:r>
+        <w:t xml:space="preserve"> all </w:t>
+      </w:r>
+      <w:proofErr w:type="spellStart"/>
+      <w:r>
+        <w:t>other</w:t>
+      </w:r>
+      <w:proofErr w:type="spellEnd"/>
+      <w:r>
+        <w:t xml:space="preserve"> </w:t>
+      </w:r>
+      <w:proofErr w:type="spellStart"/>
+      <w:r>
+        <w:t>carbon</w:t>
+      </w:r>
+      <w:proofErr w:type="spellEnd"/>
+      <w:r>
+        <w:t xml:space="preserve"> </w:t>
+      </w:r>
+      <w:proofErr w:type="spellStart"/>
+      <w:r>
+        <w:t>atoms</w:t>
+      </w:r>
+      <w:proofErr w:type="spellEnd"/>
+      <w:r>
+        <w:t xml:space="preserve">. </w:t>
+      </w:r>
+      <w:r>
+        <w:t>{</w:t>
+      </w:r>
+      <w:r>
+        <w:rPr>
+          <w:sz w:val="15"/>
+          <w:szCs w:val="18"/>
+        </w:rPr>
+        <w:t>%</w:t>
+      </w:r>
+      <w:proofErr w:type="spellStart"/>
+      <w:r>
+        <w:rPr>
+          <w:sz w:val="15"/>
+          <w:szCs w:val="18"/>
+        </w:rPr>
+        <w:t>end</w:t>
+      </w:r>
+      <w:r>
+        <w:rPr>
+          <w:sz w:val="15"/>
+          <w:szCs w:val="18"/>
+        </w:rPr>
+        <w:t>if</w:t>
+      </w:r>
+      <w:proofErr w:type="spellEnd"/>
+      <w:proofErr w:type="gramStart"/>
+      <w:r>
+        <w:rPr>
+          <w:sz w:val="15"/>
+          <w:szCs w:val="18"/>
+        </w:rPr>
+        <w:t>%</w:t>
+      </w:r>
+      <w:r>
+        <w:t>}</w:t>
+      </w:r>
+      <w:proofErr w:type="spellStart"/>
+      <w:r>
+        <w:t>Crystallographic</w:t>
+      </w:r>
+      <w:proofErr w:type="spellEnd"/>
+      <w:proofErr w:type="gramEnd"/>
+      <w:r>
+        <w:t xml:space="preserve"> </w:t>
+      </w:r>
+      <w:proofErr w:type="spellStart"/>
+      <w:r>
+        <w:t>data</w:t>
+      </w:r>
+      <w:proofErr w:type="spellEnd"/>
+      <w:r>
+        <w:t xml:space="preserve"> </w:t>
+      </w:r>
+      <w:proofErr w:type="spellStart"/>
+      <w:r>
+        <w:t>for</w:t>
+      </w:r>
+      <w:proofErr w:type="spellEnd"/>
+      <w:r>
+        <w:t xml:space="preserve"> </w:t>
+      </w:r>
+      <w:proofErr w:type="spellStart"/>
+      <w:r>
+        <w:t>the structures reported</w:t>
+      </w:r>
+      <w:proofErr w:type="spellEnd"/>
+      <w:r>
+        <w:t xml:space="preserve"> in </w:t>
+      </w:r>
+      <w:proofErr w:type="spellStart"/>
+      <w:r>
+        <w:t>this</w:t>
+      </w:r>
+      <w:proofErr w:type="spellEnd"/>
+      <w:r>
+        <w:t xml:space="preserve"> </w:t>
+      </w:r>
+      <w:proofErr w:type="spellStart"/>
+      <w:r>
+        <w:t>paper</w:t>
+      </w:r>
+      <w:proofErr w:type="spellEnd"/>
+      <w:r>
+        <w:t xml:space="preserve"> </w:t>
+      </w:r>
+      <w:proofErr w:type="spellStart"/>
+      <w:r>
+        <w:t>have</w:t>
+      </w:r>
+      <w:proofErr w:type="spellEnd"/>
+      <w:r>
+        <w:t xml:space="preserve"> </w:t>
+      </w:r>
+      <w:proofErr w:type="spellStart"/>
+      <w:r>
+        <w:t>been</w:t>
+      </w:r>
+      <w:proofErr w:type="spellEnd"/>
+      <w:r>
+        <w:t xml:space="preserve"> </w:t>
+      </w:r>
+      <w:proofErr w:type="spellStart"/>
+      <w:r>
+        <w:t>deposited</w:t>
+      </w:r>
+      <w:proofErr w:type="spellEnd"/>
+      <w:r>
+        <w:t xml:space="preserve"> </w:t>
+      </w:r>
+      <w:proofErr w:type="spellStart"/>
+      <w:r>
+        <w:t>with</w:t>
+      </w:r>
+      <w:proofErr w:type="spellEnd"/>
+      <w:r>
+        <w:t xml:space="preserve"> </w:t>
+      </w:r>
+      <w:proofErr w:type="spellStart"/>
+      <w:r>
+        <w:t>the</w:t>
+      </w:r>
+      <w:proofErr w:type="spellEnd"/>
+      <w:r>
+        <w:t xml:space="preserve"> Cambridge </w:t>
+      </w:r>
+      <w:proofErr w:type="spellStart"/>
+      <w:r>
+        <w:t>Crystallographic</w:t>
+      </w:r>
+      <w:proofErr w:type="spellEnd"/>
+      <w:r>
+        <w:t xml:space="preserve"> Data </w:t>
+      </w:r>
+      <w:proofErr w:type="spellStart"/>
+      <w:r>
+        <w:t>Centre</w:t>
+      </w:r>
+      <w:proofErr w:type="spellEnd"/>
+      <w:r>
+        <w:t>.</w:t>
       </w:r>
       <w:r>
         <w:rPr>
           <w:vertAlign w:val="superscript"/>
         </w:rPr>
-        <w:t>2</w:t>
-      </w:r>
-      <w:r>
-        <w:t xml:space="preserve"> </w:t>
-      </w:r>
-      <w:proofErr w:type="spellStart"/>
-      <w:r>
-        <w:t>by</w:t>
-      </w:r>
-      <w:proofErr w:type="spellEnd"/>
-      <w:r>
-        <w:t xml:space="preserve"> SHELXL-2018/3.</w:t>
-      </w:r>
-      <w:r>
-        <w:rPr>
-          <w:vertAlign w:val="superscript"/>
-        </w:rPr>
-        <w:t>[3,4]</w:t>
-      </w:r>
-      <w:r>
-        <w:t xml:space="preserve"> All non-hydrogen </w:t>
-      </w:r>
-      <w:proofErr w:type="spellStart"/>
-      <w:r>
-        <w:t>atoms</w:t>
-      </w:r>
-      <w:proofErr w:type="spellEnd"/>
-      <w:r>
-        <w:t xml:space="preserve"> </w:t>
-      </w:r>
-      <w:proofErr w:type="spellStart"/>
-      <w:r>
-        <w:t>were</w:t>
-      </w:r>
-      <w:proofErr w:type="spellEnd"/>
-      <w:r>
-        <w:t xml:space="preserve"> </w:t>
-      </w:r>
-      <w:proofErr w:type="spellStart"/>
-      <w:r>
-        <w:t>refined</w:t>
-      </w:r>
-      <w:proofErr w:type="spellEnd"/>
-      <w:r>
-        <w:t xml:space="preserve"> </w:t>
-      </w:r>
-      <w:proofErr w:type="spellStart"/>
-      <w:r>
-        <w:t>with</w:t>
-      </w:r>
-      <w:proofErr w:type="spellEnd"/>
-      <w:r>
-        <w:t xml:space="preserve"> </w:t>
-      </w:r>
-      <w:proofErr w:type="spellStart"/>
-      <w:r>
-        <w:t>anisotropic</w:t>
-      </w:r>
-      <w:proofErr w:type="spellEnd"/>
-      <w:r>
-        <w:t xml:space="preserve"> </w:t>
-      </w:r>
-      <w:proofErr w:type="spellStart"/>
-      <w:r>
-        <w:t>displacement</w:t>
-      </w:r>
-      <w:proofErr w:type="spellEnd"/>
-      <w:r>
-        <w:t xml:space="preserve"> </w:t>
-      </w:r>
-      <w:proofErr w:type="spellStart"/>
-      <w:r>
-        <w:t>parameters</w:t>
-      </w:r>
-      <w:proofErr w:type="spellEnd"/>
-      <w:r>
-        <w:t xml:space="preserve">. The hydrogen </w:t>
-      </w:r>
-      <w:proofErr w:type="spellStart"/>
-      <w:r>
-        <w:t>atoms</w:t>
-      </w:r>
-      <w:proofErr w:type="spellEnd"/>
-      <w:r>
-        <w:t xml:space="preserve"> </w:t>
-      </w:r>
-      <w:proofErr w:type="spellStart"/>
-      <w:r>
-        <w:t>were</w:t>
-      </w:r>
-      <w:proofErr w:type="spellEnd"/>
-      <w:r>
-        <w:t xml:space="preserve"> </w:t>
-      </w:r>
-      <w:proofErr w:type="spellStart"/>
-      <w:r>
-        <w:t>refined</w:t>
-      </w:r>
-      <w:proofErr w:type="spellEnd"/>
-      <w:r>
-        <w:t xml:space="preserve"> </w:t>
-      </w:r>
-      <w:proofErr w:type="spellStart"/>
-      <w:r>
-        <w:t>isotropically</w:t>
-      </w:r>
-      <w:proofErr w:type="spellEnd"/>
-      <w:r>
-        <w:t xml:space="preserve"> on </w:t>
-      </w:r>
-      <w:proofErr w:type="spellStart"/>
-      <w:r>
-        <w:t>calculated</w:t>
-      </w:r>
-      <w:proofErr w:type="spellEnd"/>
-      <w:r>
-        <w:t xml:space="preserve"> </w:t>
-      </w:r>
-      <w:proofErr w:type="spellStart"/>
-      <w:r>
-        <w:t>positions</w:t>
-      </w:r>
-      <w:proofErr w:type="spellEnd"/>
-      <w:r>
-        <w:t xml:space="preserve"> </w:t>
-      </w:r>
-      <w:proofErr w:type="spellStart"/>
-      <w:r>
-        <w:t>using</w:t>
-      </w:r>
-      <w:proofErr w:type="spellEnd"/>
-      <w:r>
-        <w:t xml:space="preserve"> a </w:t>
-      </w:r>
-      <w:proofErr w:type="spellStart"/>
-      <w:r>
-        <w:t>riding</w:t>
-      </w:r>
-      <w:proofErr w:type="spellEnd"/>
-      <w:r>
-        <w:t xml:space="preserve"> </w:t>
-      </w:r>
-      <w:proofErr w:type="spellStart"/>
-      <w:r>
-        <w:t>model</w:t>
-      </w:r>
-      <w:proofErr w:type="spellEnd"/>
-      <w:r>
-        <w:t xml:space="preserve"> </w:t>
-      </w:r>
-      <w:proofErr w:type="spellStart"/>
-      <w:r>
-        <w:t>with</w:t>
-      </w:r>
-      <w:proofErr w:type="spellEnd"/>
-      <w:r>
-        <w:t xml:space="preserve"> </w:t>
-      </w:r>
-      <w:proofErr w:type="spellStart"/>
-      <w:r>
-        <w:t>their</w:t>
-      </w:r>
-      <w:proofErr w:type="spellEnd"/>
-      <w:r>
-        <w:t xml:space="preserve"> </w:t>
-      </w:r>
-      <w:proofErr w:type="spellStart"/>
-      <w:r>
-        <w:rPr>
-          <w:i/>
-        </w:rPr>
-        <w:t>U</w:t>
-      </w:r>
-      <w:r>
-        <w:rPr>
-          <w:vertAlign w:val="subscript"/>
-        </w:rPr>
-        <w:t>iso</w:t>
-      </w:r>
-      <w:proofErr w:type="spellEnd"/>
-      <w:r>
-        <w:t xml:space="preserve"> </w:t>
-      </w:r>
-      <w:proofErr w:type="spellStart"/>
-      <w:r>
-        <w:t>values</w:t>
-      </w:r>
-      <w:proofErr w:type="spellEnd"/>
-      <w:r>
-        <w:t xml:space="preserve"> </w:t>
-      </w:r>
-      <w:proofErr w:type="spellStart"/>
-      <w:r>
-        <w:t>constrained</w:t>
-      </w:r>
-      <w:proofErr w:type="spellEnd"/>
-      <w:r>
-        <w:t xml:space="preserve"> </w:t>
-      </w:r>
-      <w:proofErr w:type="spellStart"/>
-      <w:r>
-        <w:t>to</w:t>
-      </w:r>
-      <w:proofErr w:type="spellEnd"/>
-      <w:r>
-        <w:t xml:space="preserve"> 1.5 </w:t>
-      </w:r>
-      <w:proofErr w:type="spellStart"/>
-      <w:r>
-        <w:t>times</w:t>
-      </w:r>
-      <w:proofErr w:type="spellEnd"/>
-      <w:r>
-        <w:t xml:space="preserve"> </w:t>
-      </w:r>
-      <w:proofErr w:type="spellStart"/>
-      <w:r>
-        <w:t>the</w:t>
-      </w:r>
-      <w:proofErr w:type="spellEnd"/>
-      <w:r>
-        <w:t xml:space="preserve"> </w:t>
-      </w:r>
-      <w:proofErr w:type="spellStart"/>
-      <w:r>
-        <w:rPr>
-          <w:i/>
-        </w:rPr>
-        <w:t>U</w:t>
-      </w:r>
-      <w:r>
-        <w:rPr>
-          <w:vertAlign w:val="subscript"/>
-        </w:rPr>
-        <w:t>eq</w:t>
-      </w:r>
-      <w:proofErr w:type="spellEnd"/>
-      <w:r>
-        <w:t xml:space="preserve"> </w:t>
-      </w:r>
-      <w:proofErr w:type="spellStart"/>
-      <w:r>
-        <w:t>of</w:t>
-      </w:r>
-      <w:proofErr w:type="spellEnd"/>
-      <w:r>
-        <w:t xml:space="preserve"> </w:t>
-      </w:r>
-      <w:proofErr w:type="spellStart"/>
-      <w:r>
-        <w:t>their</w:t>
-      </w:r>
-      <w:proofErr w:type="spellEnd"/>
-      <w:r>
-        <w:t xml:space="preserve"> </w:t>
-      </w:r>
-      <w:proofErr w:type="spellStart"/>
-      <w:r>
-        <w:t>pivot</w:t>
-      </w:r>
-      <w:proofErr w:type="spellEnd"/>
-      <w:r>
-        <w:t xml:space="preserve"> </w:t>
-      </w:r>
-      <w:proofErr w:type="spellStart"/>
-      <w:r>
-        <w:t>atoms</w:t>
-      </w:r>
-      <w:proofErr w:type="spellEnd"/>
-      <w:r>
-        <w:t xml:space="preserve"> </w:t>
-      </w:r>
-      <w:proofErr w:type="spellStart"/>
-      <w:r>
-        <w:t>for</w:t>
-      </w:r>
-      <w:proofErr w:type="spellEnd"/>
-      <w:r>
-        <w:t xml:space="preserve"> terminal sp</w:t>
-      </w:r>
-      <w:r>
-        <w:rPr>
-          <w:vertAlign w:val="superscript"/>
-        </w:rPr>
-        <w:t>3</w:t>
-      </w:r>
-      <w:r>
-        <w:t xml:space="preserve"> </w:t>
-      </w:r>
-      <w:proofErr w:type="spellStart"/>
-      <w:r>
-        <w:t>carbon</w:t>
-      </w:r>
-      <w:proofErr w:type="spellEnd"/>
-      <w:r>
-        <w:t xml:space="preserve"> </w:t>
-      </w:r>
-      <w:proofErr w:type="spellStart"/>
-      <w:r>
-        <w:t>atoms</w:t>
-      </w:r>
-      <w:proofErr w:type="spellEnd"/>
-      <w:r>
-        <w:t xml:space="preserve"> </w:t>
-      </w:r>
-      <w:proofErr w:type="spellStart"/>
-      <w:r>
-        <w:t>and</w:t>
-      </w:r>
-      <w:proofErr w:type="spellEnd"/>
-      <w:r>
-        <w:t xml:space="preserve"> 1.2 </w:t>
-      </w:r>
-      <w:proofErr w:type="spellStart"/>
-      <w:r>
-        <w:t>times</w:t>
-      </w:r>
-      <w:proofErr w:type="spellEnd"/>
-      <w:r>
-        <w:t xml:space="preserve"> </w:t>
-      </w:r>
-      <w:proofErr w:type="spellStart"/>
-      <w:r>
-        <w:t>for</w:t>
-      </w:r>
-      <w:proofErr w:type="spellEnd"/>
-      <w:r>
-        <w:t xml:space="preserve"> all </w:t>
-      </w:r>
-      <w:proofErr w:type="spellStart"/>
-      <w:r>
-        <w:t>other</w:t>
-      </w:r>
-      <w:proofErr w:type="spellEnd"/>
-      <w:r>
-        <w:t xml:space="preserve"> </w:t>
-      </w:r>
-      <w:proofErr w:type="spellStart"/>
-      <w:r>
-        <w:t>carbon</w:t>
-      </w:r>
-      <w:proofErr w:type="spellEnd"/>
-      <w:r>
-        <w:t xml:space="preserve"> </w:t>
-      </w:r>
-      <w:proofErr w:type="spellStart"/>
-      <w:r>
-        <w:t>atoms</w:t>
-      </w:r>
-      <w:proofErr w:type="spellEnd"/>
-      <w:r>
-        <w:t xml:space="preserve">. </w:t>
-      </w:r>
-      <w:proofErr w:type="spellStart"/>
-      <w:r>
-        <w:t>Crystallographic</w:t>
-      </w:r>
-      <w:proofErr w:type="spellEnd"/>
-      <w:r>
-        <w:t xml:space="preserve"> </w:t>
-      </w:r>
-      <w:proofErr w:type="spellStart"/>
-      <w:r>
-        <w:t>data</w:t>
-      </w:r>
-      <w:proofErr w:type="spellEnd"/>
-      <w:r>
-        <w:t xml:space="preserve"> </w:t>
-      </w:r>
-      <w:proofErr w:type="spellStart"/>
-      <w:r>
-        <w:t>for</w:t>
-      </w:r>
-      <w:proofErr w:type="spellEnd"/>
-      <w:r>
-        <w:t xml:space="preserve"> </w:t>
-      </w:r>
-      <w:proofErr w:type="spellStart"/>
-      <w:r>
-        <w:t>the</w:t>
-      </w:r>
-      <w:proofErr w:type="spellEnd"/>
-      <w:r>
-        <w:t xml:space="preserve"> </w:t>
-      </w:r>
-      <w:proofErr w:type="spellStart"/>
-      <w:r>
-        <w:t>structures</w:t>
-      </w:r>
-      <w:proofErr w:type="spellEnd"/>
-      <w:r>
-        <w:t xml:space="preserve"> </w:t>
-      </w:r>
-      <w:proofErr w:type="spellStart"/>
-      <w:r>
-        <w:t>reported</w:t>
-      </w:r>
-      <w:proofErr w:type="spellEnd"/>
-      <w:r>
-        <w:t xml:space="preserve"> in </w:t>
-      </w:r>
-      <w:proofErr w:type="spellStart"/>
-      <w:r>
-        <w:t>this</w:t>
-      </w:r>
-      <w:proofErr w:type="spellEnd"/>
-      <w:r>
-        <w:t xml:space="preserve"> </w:t>
-      </w:r>
-      <w:proofErr w:type="spellStart"/>
-      <w:r>
-        <w:t>paper</w:t>
-      </w:r>
-      <w:proofErr w:type="spellEnd"/>
-      <w:r>
-        <w:t xml:space="preserve"> </w:t>
-      </w:r>
-      <w:proofErr w:type="spellStart"/>
-      <w:r>
-        <w:t>have</w:t>
-      </w:r>
-      <w:proofErr w:type="spellEnd"/>
-      <w:r>
-        <w:t xml:space="preserve"> </w:t>
-      </w:r>
-      <w:proofErr w:type="spellStart"/>
-      <w:r>
-        <w:t>been</w:t>
-      </w:r>
-      <w:proofErr w:type="spellEnd"/>
-      <w:r>
-        <w:t xml:space="preserve"> </w:t>
-      </w:r>
-      <w:proofErr w:type="spellStart"/>
-      <w:r>
-        <w:t>deposited</w:t>
-      </w:r>
-      <w:proofErr w:type="spellEnd"/>
-      <w:r>
-        <w:t xml:space="preserve"> </w:t>
-      </w:r>
-      <w:proofErr w:type="spellStart"/>
-      <w:r>
-        <w:t>with</w:t>
-      </w:r>
-      <w:proofErr w:type="spellEnd"/>
-      <w:r>
-        <w:t xml:space="preserve"> </w:t>
-      </w:r>
-      <w:proofErr w:type="spellStart"/>
-      <w:r>
-        <w:t>the</w:t>
-      </w:r>
-      <w:proofErr w:type="spellEnd"/>
-      <w:r>
-        <w:t xml:space="preserve"> Cambridge </w:t>
-      </w:r>
-      <w:proofErr w:type="spellStart"/>
-      <w:r>
-        <w:t>Crystallographic</w:t>
-      </w:r>
-      <w:proofErr w:type="spellEnd"/>
-      <w:r>
-        <w:t xml:space="preserve"> Data </w:t>
-      </w:r>
-      <w:proofErr w:type="spellStart"/>
-      <w:r>
-        <w:t>Centre</w:t>
-      </w:r>
-      <w:proofErr w:type="spellEnd"/>
-      <w:r>
-        <w:t>.</w:t>
-      </w:r>
-      <w:r>
-        <w:rPr>
-          <w:vertAlign w:val="superscript"/>
-        </w:rPr>
         <w:t>[5]</w:t>
       </w:r>
       <w:r>
-        <w:t xml:space="preserve"> CCDC ?????? </w:t>
+        <w:t xml:space="preserve"> CCDC</w:t>
+      </w:r>
+      <w:r>
+        <w:t xml:space="preserve"> {%</w:t>
+      </w:r>
+      <w:proofErr w:type="spellStart"/>
+      <w:r>
+        <w:t>i</w:t>
+      </w:r>
+      <w:r>
+        <w:t>f</w:t>
+      </w:r>
+      <w:proofErr w:type="spellEnd"/>
+      <w:r>
+        <w:t xml:space="preserve"> </w:t>
+      </w:r>
+      <w:proofErr w:type="spellStart"/>
+      <w:r>
+        <w:rPr>
+          <w:sz w:val="8"/>
+          <w:szCs w:val="20"/>
+          <w:lang w:val="en-US"/>
+        </w:rPr>
+        <w:t>cif</w:t>
+      </w:r>
+      <w:proofErr w:type="spellEnd"/>
+      <w:r>
+        <w:rPr>
+          <w:sz w:val="8"/>
+          <w:szCs w:val="20"/>
+          <w:lang w:val="en-US"/>
+        </w:rPr>
+        <w:t>._</w:t>
+      </w:r>
+      <w:proofErr w:type="spellStart"/>
+      <w:r>
+        <w:rPr>
+          <w:sz w:val="8"/>
+          <w:szCs w:val="20"/>
+          <w:lang w:val="en-US"/>
+        </w:rPr>
+        <w:t>database_code_depnum_ccdc_archive</w:t>
+      </w:r>
+      <w:proofErr w:type="spellEnd"/>
+      <w:r>
+        <w:t>%}{{</w:t>
+      </w:r>
+      <w:proofErr w:type="spellStart"/>
+      <w:r>
+        <w:rPr>
+          <w:sz w:val="8"/>
+          <w:szCs w:val="20"/>
+          <w:lang w:val="en-US"/>
+        </w:rPr>
+        <w:t>cif</w:t>
+      </w:r>
+      <w:proofErr w:type="spellEnd"/>
+      <w:r>
+        <w:rPr>
+          <w:sz w:val="8"/>
+          <w:szCs w:val="20"/>
+          <w:lang w:val="en-US"/>
+        </w:rPr>
+        <w:t>._</w:t>
+      </w:r>
+      <w:proofErr w:type="spellStart"/>
+      <w:r>
+        <w:rPr>
+          <w:sz w:val="8"/>
+          <w:szCs w:val="20"/>
+          <w:lang w:val="en-US"/>
+        </w:rPr>
+        <w:t>database_code_depnum_ccdc_archive</w:t>
+      </w:r>
+      <w:proofErr w:type="spellEnd"/>
+      <w:r>
+        <w:t>}}{%</w:t>
+      </w:r>
+      <w:proofErr w:type="spellStart"/>
+      <w:r>
+        <w:t>else</w:t>
+      </w:r>
+      <w:proofErr w:type="spellEnd"/>
+      <w:r>
+        <w:t>%}</w:t>
+      </w:r>
+      <w:r>
+        <w:rPr>
+          <w:highlight w:val="yellow"/>
+        </w:rPr>
+        <w:t>??????</w:t>
+      </w:r>
+      <w:r>
+        <w:t>{%</w:t>
+      </w:r>
+      <w:proofErr w:type="spellStart"/>
+      <w:r>
+        <w:t>endif</w:t>
+      </w:r>
+      <w:proofErr w:type="spellEnd"/>
+      <w:r>
+        <w:t>%}</w:t>
+      </w:r>
+      <w:r>
+        <w:t xml:space="preserve"> </w:t>
       </w:r>
       <w:proofErr w:type="spellStart"/>
       <w:r>
@@ -1752,7 +2012,7 @@
     </w:p>
     <w:tbl>
       <w:tblPr>
-        <w:tblStyle w:val="Tabellenraster"/>
+        <w:tblStyle w:val="TabellemithellemGitternetz"/>
         <w:tblW w:w="4534" w:type="dxa"/>
         <w:tblLook w:val="04A0" w:firstRow="1" w:lastRow="0" w:firstColumn="1" w:lastColumn="0" w:noHBand="0" w:noVBand="1"/>
       </w:tblPr>
@@ -1762,13 +2022,11 @@
       </w:tblGrid>
       <w:tr>
         <w:trPr>
-          <w:cnfStyle w:val="100000000000" w:firstRow="1" w:lastRow="0" w:firstColumn="0" w:lastColumn="0" w:oddVBand="0" w:evenVBand="0" w:oddHBand="0" w:evenHBand="0" w:firstRowFirstColumn="0" w:firstRowLastColumn="0" w:lastRowFirstColumn="0" w:lastRowLastColumn="0"/>
           <w:trHeight w:val="153"/>
         </w:trPr>
         <w:tc>
           <w:tcPr>
             <w:tcW w:w="2267" w:type="dxa"/>
-            <w:vAlign w:val="top"/>
           </w:tcPr>
           <w:p>
             <w:pPr>
@@ -1787,7 +2045,6 @@
         <w:tc>
           <w:tcPr>
             <w:tcW w:w="2267" w:type="dxa"/>
-            <w:vAlign w:val="top"/>
           </w:tcPr>
           <w:p>
             <w:pPr>
@@ -1855,7 +2112,6 @@
         <w:tc>
           <w:tcPr>
             <w:tcW w:w="2267" w:type="dxa"/>
-            <w:vAlign w:val="top"/>
           </w:tcPr>
           <w:p>
             <w:pPr>
@@ -1879,7 +2135,6 @@
         <w:tc>
           <w:tcPr>
             <w:tcW w:w="2267" w:type="dxa"/>
-            <w:vAlign w:val="top"/>
           </w:tcPr>
           <w:p>
             <w:pPr>
@@ -1928,7 +2183,6 @@
         <w:tc>
           <w:tcPr>
             <w:tcW w:w="2267" w:type="dxa"/>
-            <w:vAlign w:val="top"/>
           </w:tcPr>
           <w:p>
             <w:pPr>
@@ -1952,7 +2206,6 @@
         <w:tc>
           <w:tcPr>
             <w:tcW w:w="2267" w:type="dxa"/>
-            <w:vAlign w:val="top"/>
           </w:tcPr>
           <w:p>
             <w:pPr>
@@ -2017,7 +2270,6 @@
         <w:tc>
           <w:tcPr>
             <w:tcW w:w="2267" w:type="dxa"/>
-            <w:vAlign w:val="top"/>
           </w:tcPr>
           <w:p>
             <w:pPr>
@@ -2036,7 +2288,6 @@
         <w:tc>
           <w:tcPr>
             <w:tcW w:w="2267" w:type="dxa"/>
-            <w:vAlign w:val="top"/>
           </w:tcPr>
           <w:p>
             <w:pPr>
@@ -2094,7 +2345,6 @@
         <w:tc>
           <w:tcPr>
             <w:tcW w:w="2267" w:type="dxa"/>
-            <w:vAlign w:val="top"/>
           </w:tcPr>
           <w:p>
             <w:pPr>
@@ -2113,7 +2363,6 @@
         <w:tc>
           <w:tcPr>
             <w:tcW w:w="2267" w:type="dxa"/>
-            <w:vAlign w:val="top"/>
           </w:tcPr>
           <w:p>
             <w:pPr>
@@ -2178,7 +2427,6 @@
         <w:tc>
           <w:tcPr>
             <w:tcW w:w="2267" w:type="dxa"/>
-            <w:vAlign w:val="top"/>
           </w:tcPr>
           <w:p>
             <w:pPr>
@@ -2208,7 +2456,6 @@
         <w:tc>
           <w:tcPr>
             <w:tcW w:w="2267" w:type="dxa"/>
-            <w:vAlign w:val="top"/>
           </w:tcPr>
           <w:p>
             <w:pPr>
@@ -2304,7 +2551,6 @@
         <w:tc>
           <w:tcPr>
             <w:tcW w:w="2267" w:type="dxa"/>
-            <w:vAlign w:val="top"/>
           </w:tcPr>
           <w:p>
             <w:pPr>
@@ -2324,7 +2570,6 @@
         <w:tc>
           <w:tcPr>
             <w:tcW w:w="2267" w:type="dxa"/>
-            <w:vAlign w:val="top"/>
           </w:tcPr>
           <w:p>
             <w:pPr>
@@ -2389,7 +2634,6 @@
         <w:tc>
           <w:tcPr>
             <w:tcW w:w="2267" w:type="dxa"/>
-            <w:vAlign w:val="top"/>
           </w:tcPr>
           <w:p>
             <w:pPr>
@@ -2409,7 +2653,6 @@
         <w:tc>
           <w:tcPr>
             <w:tcW w:w="2267" w:type="dxa"/>
-            <w:vAlign w:val="top"/>
           </w:tcPr>
           <w:p>
             <w:pPr>
@@ -2474,7 +2717,6 @@
         <w:tc>
           <w:tcPr>
             <w:tcW w:w="2267" w:type="dxa"/>
-            <w:vAlign w:val="top"/>
           </w:tcPr>
           <w:p>
             <w:pPr>
@@ -2494,7 +2736,6 @@
         <w:tc>
           <w:tcPr>
             <w:tcW w:w="2267" w:type="dxa"/>
-            <w:vAlign w:val="top"/>
           </w:tcPr>
           <w:p>
             <w:pPr>
@@ -2566,7 +2807,6 @@
         <w:tc>
           <w:tcPr>
             <w:tcW w:w="2267" w:type="dxa"/>
-            <w:vAlign w:val="top"/>
           </w:tcPr>
           <w:p>
             <w:pPr>
@@ -2580,7 +2820,6 @@
         <w:tc>
           <w:tcPr>
             <w:tcW w:w="2267" w:type="dxa"/>
-            <w:vAlign w:val="top"/>
           </w:tcPr>
           <w:p>
             <w:pPr>
@@ -2659,7 +2898,6 @@
         <w:tc>
           <w:tcPr>
             <w:tcW w:w="2267" w:type="dxa"/>
-            <w:vAlign w:val="top"/>
           </w:tcPr>
           <w:p>
             <w:pPr>
@@ -2673,7 +2911,6 @@
         <w:tc>
           <w:tcPr>
             <w:tcW w:w="2267" w:type="dxa"/>
-            <w:vAlign w:val="top"/>
           </w:tcPr>
           <w:p>
             <w:pPr>
@@ -2752,7 +2989,6 @@
         <w:tc>
           <w:tcPr>
             <w:tcW w:w="2267" w:type="dxa"/>
-            <w:vAlign w:val="top"/>
           </w:tcPr>
           <w:p>
             <w:pPr>
@@ -2766,7 +3002,6 @@
         <w:tc>
           <w:tcPr>
             <w:tcW w:w="2267" w:type="dxa"/>
-            <w:vAlign w:val="top"/>
           </w:tcPr>
           <w:p>
             <w:pPr>
@@ -2845,7 +3080,6 @@
         <w:tc>
           <w:tcPr>
             <w:tcW w:w="2267" w:type="dxa"/>
-            <w:vAlign w:val="top"/>
           </w:tcPr>
           <w:p>
             <w:pPr>
@@ -2868,7 +3102,6 @@
         <w:tc>
           <w:tcPr>
             <w:tcW w:w="2267" w:type="dxa"/>
-            <w:vAlign w:val="top"/>
           </w:tcPr>
           <w:p>
             <w:pPr>
@@ -2933,7 +3166,6 @@
         <w:tc>
           <w:tcPr>
             <w:tcW w:w="2267" w:type="dxa"/>
-            <w:vAlign w:val="top"/>
           </w:tcPr>
           <w:p>
             <w:pPr>
@@ -2950,7 +3182,6 @@
         <w:tc>
           <w:tcPr>
             <w:tcW w:w="2267" w:type="dxa"/>
-            <w:vAlign w:val="top"/>
           </w:tcPr>
           <w:p>
             <w:pPr>
@@ -3015,7 +3246,6 @@
         <w:tc>
           <w:tcPr>
             <w:tcW w:w="2267" w:type="dxa"/>
-            <w:vAlign w:val="top"/>
           </w:tcPr>
           <w:p>
             <w:pPr>
@@ -3052,7 +3282,6 @@
         <w:tc>
           <w:tcPr>
             <w:tcW w:w="2267" w:type="dxa"/>
-            <w:vAlign w:val="top"/>
           </w:tcPr>
           <w:p>
             <w:pPr>
@@ -3110,7 +3339,6 @@
         <w:tc>
           <w:tcPr>
             <w:tcW w:w="2267" w:type="dxa"/>
-            <w:vAlign w:val="top"/>
           </w:tcPr>
           <w:p>
             <w:pPr>
@@ -3139,7 +3367,6 @@
         <w:tc>
           <w:tcPr>
             <w:tcW w:w="2267" w:type="dxa"/>
-            <w:vAlign w:val="top"/>
           </w:tcPr>
           <w:p>
             <w:pPr>
@@ -3204,7 +3431,6 @@
         <w:tc>
           <w:tcPr>
             <w:tcW w:w="2267" w:type="dxa"/>
-            <w:vAlign w:val="top"/>
           </w:tcPr>
           <w:p>
             <w:pPr>
@@ -3229,7 +3455,6 @@
         <w:tc>
           <w:tcPr>
             <w:tcW w:w="2267" w:type="dxa"/>
-            <w:vAlign w:val="top"/>
           </w:tcPr>
           <w:p>
             <w:pPr>
@@ -3283,7 +3508,6 @@
         <w:tc>
           <w:tcPr>
             <w:tcW w:w="2267" w:type="dxa"/>
-            <w:vAlign w:val="top"/>
           </w:tcPr>
           <w:p>
             <w:pPr>
@@ -3314,7 +3538,6 @@
         <w:tc>
           <w:tcPr>
             <w:tcW w:w="2267" w:type="dxa"/>
-            <w:vAlign w:val="top"/>
           </w:tcPr>
           <w:p>
             <w:pPr>
@@ -3354,7 +3577,6 @@
         <w:tc>
           <w:tcPr>
             <w:tcW w:w="2267" w:type="dxa"/>
-            <w:vAlign w:val="top"/>
           </w:tcPr>
           <w:p>
             <w:pPr>
@@ -3373,7 +3595,6 @@
         <w:tc>
           <w:tcPr>
             <w:tcW w:w="2267" w:type="dxa"/>
-            <w:vAlign w:val="top"/>
           </w:tcPr>
           <w:p>
             <w:pPr>
@@ -3438,7 +3659,6 @@
         <w:tc>
           <w:tcPr>
             <w:tcW w:w="2267" w:type="dxa"/>
-            <w:vAlign w:val="top"/>
           </w:tcPr>
           <w:p>
             <w:pPr>
@@ -3457,7 +3677,6 @@
         <w:tc>
           <w:tcPr>
             <w:tcW w:w="2267" w:type="dxa"/>
-            <w:vAlign w:val="top"/>
           </w:tcPr>
           <w:p>
             <w:pPr>
@@ -3515,7 +3734,6 @@
         <w:tc>
           <w:tcPr>
             <w:tcW w:w="2267" w:type="dxa"/>
-            <w:vAlign w:val="top"/>
           </w:tcPr>
           <w:p>
             <w:pPr>
@@ -3529,7 +3747,6 @@
         <w:tc>
           <w:tcPr>
             <w:tcW w:w="2267" w:type="dxa"/>
-            <w:vAlign w:val="top"/>
           </w:tcPr>
           <w:p>
             <w:pPr>
@@ -3638,7 +3855,6 @@
         <w:tc>
           <w:tcPr>
             <w:tcW w:w="2267" w:type="dxa"/>
-            <w:vAlign w:val="top"/>
           </w:tcPr>
           <w:p>
             <w:pPr>
@@ -3660,7 +3876,6 @@
         <w:tc>
           <w:tcPr>
             <w:tcW w:w="2267" w:type="dxa"/>
-            <w:vAlign w:val="top"/>
           </w:tcPr>
           <w:p>
             <w:pPr>
@@ -3700,7 +3915,6 @@
         <w:tc>
           <w:tcPr>
             <w:tcW w:w="2267" w:type="dxa"/>
-            <w:vAlign w:val="top"/>
           </w:tcPr>
           <w:p>
             <w:pPr>
@@ -3719,7 +3933,6 @@
         <w:tc>
           <w:tcPr>
             <w:tcW w:w="2267" w:type="dxa"/>
-            <w:vAlign w:val="top"/>
           </w:tcPr>
           <w:p>
             <w:pPr>
@@ -3759,7 +3972,6 @@
         <w:tc>
           <w:tcPr>
             <w:tcW w:w="2267" w:type="dxa"/>
-            <w:vAlign w:val="top"/>
           </w:tcPr>
           <w:p>
             <w:pPr>
@@ -3783,7 +3995,6 @@
         <w:tc>
           <w:tcPr>
             <w:tcW w:w="2267" w:type="dxa"/>
-            <w:vAlign w:val="top"/>
           </w:tcPr>
           <w:p>
             <w:pPr>
@@ -3841,7 +4052,6 @@
         <w:tc>
           <w:tcPr>
             <w:tcW w:w="2267" w:type="dxa"/>
-            <w:vAlign w:val="top"/>
           </w:tcPr>
           <w:p>
             <w:pPr>
@@ -3860,7 +4070,6 @@
         <w:tc>
           <w:tcPr>
             <w:tcW w:w="2267" w:type="dxa"/>
-            <w:vAlign w:val="top"/>
           </w:tcPr>
           <w:p>
             <w:pPr>
@@ -3968,7 +4177,6 @@
         <w:tc>
           <w:tcPr>
             <w:tcW w:w="2267" w:type="dxa"/>
-            <w:vAlign w:val="top"/>
           </w:tcPr>
           <w:p>
             <w:pPr>
@@ -4078,7 +4286,6 @@
         <w:tc>
           <w:tcPr>
             <w:tcW w:w="2267" w:type="dxa"/>
-            <w:vAlign w:val="top"/>
           </w:tcPr>
           <w:p>
             <w:pPr>
@@ -4116,7 +4323,6 @@
         <w:tc>
           <w:tcPr>
             <w:tcW w:w="2267" w:type="dxa"/>
-            <w:vAlign w:val="top"/>
           </w:tcPr>
           <w:p>
             <w:pPr>
@@ -4130,7 +4336,6 @@
         <w:tc>
           <w:tcPr>
             <w:tcW w:w="2267" w:type="dxa"/>
-            <w:vAlign w:val="top"/>
           </w:tcPr>
           <w:p>
             <w:pPr>
@@ -4194,7 +4399,6 @@
         <w:tc>
           <w:tcPr>
             <w:tcW w:w="2267" w:type="dxa"/>
-            <w:vAlign w:val="top"/>
           </w:tcPr>
           <w:p>
             <w:pPr>
@@ -4228,7 +4432,6 @@
         <w:tc>
           <w:tcPr>
             <w:tcW w:w="2267" w:type="dxa"/>
-            <w:vAlign w:val="top"/>
           </w:tcPr>
           <w:p>
             <w:pPr>
@@ -4261,7 +4464,6 @@
         <w:tc>
           <w:tcPr>
             <w:tcW w:w="2267" w:type="dxa"/>
-            <w:vAlign w:val="top"/>
           </w:tcPr>
           <w:p>
             <w:pPr>
@@ -4336,7 +4538,6 @@
         <w:tc>
           <w:tcPr>
             <w:tcW w:w="2267" w:type="dxa"/>
-            <w:vAlign w:val="top"/>
           </w:tcPr>
           <w:p>
             <w:pPr>
@@ -4423,7 +4624,6 @@
         <w:tc>
           <w:tcPr>
             <w:tcW w:w="2267" w:type="dxa"/>
-            <w:vAlign w:val="top"/>
           </w:tcPr>
           <w:p>
             <w:pPr>
@@ -4463,7 +4663,6 @@
         <w:tc>
           <w:tcPr>
             <w:tcW w:w="2267" w:type="dxa"/>
-            <w:vAlign w:val="top"/>
           </w:tcPr>
           <w:p>
             <w:pPr>
@@ -4538,7 +4737,6 @@
         <w:tc>
           <w:tcPr>
             <w:tcW w:w="2267" w:type="dxa"/>
-            <w:vAlign w:val="top"/>
           </w:tcPr>
           <w:p>
             <w:pPr>
@@ -4574,7 +4772,6 @@
         <w:tc>
           <w:tcPr>
             <w:tcW w:w="2267" w:type="dxa"/>
-            <w:vAlign w:val="top"/>
           </w:tcPr>
           <w:p>
             <w:pPr>
@@ -4626,7 +4823,6 @@
         <w:tc>
           <w:tcPr>
             <w:tcW w:w="2267" w:type="dxa"/>
-            <w:vAlign w:val="top"/>
           </w:tcPr>
           <w:p>
             <w:pPr>
@@ -4663,7 +4859,6 @@
         <w:tc>
           <w:tcPr>
             <w:tcW w:w="2267" w:type="dxa"/>
-            <w:vAlign w:val="top"/>
           </w:tcPr>
           <w:p>
             <w:pPr>
@@ -4679,7 +4874,6 @@
         <w:tc>
           <w:tcPr>
             <w:tcW w:w="2267" w:type="dxa"/>
-            <w:vAlign w:val="top"/>
           </w:tcPr>
           <w:p>
             <w:proofErr w:type="spellStart"/>
@@ -4700,7 +4894,6 @@
         <w:tc>
           <w:tcPr>
             <w:tcW w:w="2267" w:type="dxa"/>
-            <w:vAlign w:val="top"/>
           </w:tcPr>
           <w:p>
             <w:r>
@@ -4728,7 +4921,6 @@
         <w:tc>
           <w:tcPr>
             <w:tcW w:w="2267" w:type="dxa"/>
-            <w:vAlign w:val="top"/>
           </w:tcPr>
           <w:p>
             <w:pPr>
@@ -4783,7 +4975,6 @@
         <w:tc>
           <w:tcPr>
             <w:tcW w:w="2267" w:type="dxa"/>
-            <w:vAlign w:val="top"/>
           </w:tcPr>
           <w:p/>
         </w:tc>
@@ -4795,7 +4986,6 @@
         <w:tc>
           <w:tcPr>
             <w:tcW w:w="2267" w:type="dxa"/>
-            <w:vAlign w:val="top"/>
           </w:tcPr>
           <w:p>
             <w:pPr>
@@ -4811,24 +5001,24 @@
                 <w:bCs/>
                 <w:lang w:val="en-US"/>
               </w:rPr>
-              <w:t>{%tr if</w:t>
-            </w:r>
+              <w:t xml:space="preserve">{%tr if </w:t>
+            </w:r>
+            <w:proofErr w:type="spellStart"/>
             <w:r>
               <w:rPr>
                 <w:b/>
                 <w:bCs/>
                 <w:lang w:val="en-US"/>
               </w:rPr>
-              <w:t xml:space="preserve"> </w:t>
-            </w:r>
-            <w:proofErr w:type="spellStart"/>
+              <w:t>flac</w:t>
+            </w:r>
             <w:r>
               <w:rPr>
                 <w:b/>
                 <w:bCs/>
                 <w:lang w:val="en-US"/>
               </w:rPr>
-              <w:t>flac</w:t>
+              <w:t>k</w:t>
             </w:r>
             <w:r>
               <w:rPr>
@@ -4836,23 +5026,15 @@
                 <w:bCs/>
                 <w:lang w:val="en-US"/>
               </w:rPr>
-              <w:t>k</w:t>
-            </w:r>
+              <w:t>_x</w:t>
+            </w:r>
+            <w:proofErr w:type="spellEnd"/>
             <w:r>
               <w:rPr>
                 <w:b/>
                 <w:bCs/>
                 <w:lang w:val="en-US"/>
               </w:rPr>
-              <w:t>_x</w:t>
-            </w:r>
-            <w:proofErr w:type="spellEnd"/>
-            <w:r>
-              <w:rPr>
-                <w:b/>
-                <w:bCs/>
-                <w:lang w:val="en-US"/>
-              </w:rPr>
               <w:t xml:space="preserve"> %}</w:t>
             </w:r>
           </w:p>
@@ -4860,7 +5042,6 @@
         <w:tc>
           <w:tcPr>
             <w:tcW w:w="2267" w:type="dxa"/>
-            <w:vAlign w:val="top"/>
           </w:tcPr>
           <w:p/>
         </w:tc>
@@ -4872,7 +5053,6 @@
         <w:tc>
           <w:tcPr>
             <w:tcW w:w="2267" w:type="dxa"/>
-            <w:vAlign w:val="top"/>
           </w:tcPr>
           <w:p>
             <w:pPr>
@@ -4891,7 +5071,6 @@
         <w:tc>
           <w:tcPr>
             <w:tcW w:w="2267" w:type="dxa"/>
-            <w:vAlign w:val="top"/>
           </w:tcPr>
           <w:p>
             <w:r>
@@ -4919,7 +5098,6 @@
         <w:tc>
           <w:tcPr>
             <w:tcW w:w="2267" w:type="dxa"/>
-            <w:vAlign w:val="top"/>
           </w:tcPr>
           <w:p>
             <w:pPr>
@@ -4940,7 +5118,6 @@
         <w:tc>
           <w:tcPr>
             <w:tcW w:w="2267" w:type="dxa"/>
-            <w:vAlign w:val="top"/>
           </w:tcPr>
           <w:p/>
         </w:tc>
@@ -5385,10 +5562,7 @@
             </w:r>
             <w:proofErr w:type="gramEnd"/>
             <w:r>
-              <w:t>.</w:t>
-            </w:r>
-            <w:r>
-              <w:t>z</w:t>
+              <w:t>.z</w:t>
             </w:r>
             <w:proofErr w:type="spellEnd"/>
             <w:r>
@@ -5420,10 +5594,7 @@
             </w:r>
             <w:proofErr w:type="gramEnd"/>
             <w:r>
-              <w:t>.</w:t>
-            </w:r>
-            <w:r>
-              <w:t>u_eq</w:t>
+              <w:t>.u_eq</w:t>
             </w:r>
             <w:proofErr w:type="spellEnd"/>
             <w:r>
@@ -5508,6 +5679,9 @@
       </w:tr>
     </w:tbl>
     <w:p>
+      <w:pPr>
+        <w:pStyle w:val="tabunterschr"/>
+      </w:pPr>
       <w:r>
         <w:t xml:space="preserve">{% </w:t>
       </w:r>
@@ -5522,6 +5696,429 @@
       <w:r>
         <w:t xml:space="preserve"> %}</w:t>
       </w:r>
+      <w:r>
+        <w:rPr>
+          <w:i/>
+        </w:rPr>
+        <w:t xml:space="preserve"> </w:t>
+      </w:r>
+      <w:proofErr w:type="spellStart"/>
+      <w:r>
+        <w:rPr>
+          <w:i/>
+        </w:rPr>
+        <w:t>U</w:t>
+      </w:r>
+      <w:r>
+        <w:rPr>
+          <w:vertAlign w:val="subscript"/>
+        </w:rPr>
+        <w:t>eq</w:t>
+      </w:r>
+      <w:proofErr w:type="spellEnd"/>
+      <w:r>
+        <w:t xml:space="preserve"> </w:t>
+      </w:r>
+      <w:proofErr w:type="spellStart"/>
+      <w:r>
+        <w:t>is</w:t>
+      </w:r>
+      <w:proofErr w:type="spellEnd"/>
+      <w:r>
+        <w:t xml:space="preserve"> </w:t>
+      </w:r>
+      <w:proofErr w:type="spellStart"/>
+      <w:r>
+        <w:t>defined</w:t>
+      </w:r>
+      <w:proofErr w:type="spellEnd"/>
+      <w:r>
+        <w:t xml:space="preserve"> </w:t>
+      </w:r>
+      <w:proofErr w:type="spellStart"/>
+      <w:r>
+        <w:t>as</w:t>
+      </w:r>
+      <w:proofErr w:type="spellEnd"/>
+      <w:r>
+        <w:t xml:space="preserve"> 1/3 </w:t>
+      </w:r>
+      <w:proofErr w:type="spellStart"/>
+      <w:r>
+        <w:t>of</w:t>
+      </w:r>
+      <w:proofErr w:type="spellEnd"/>
+      <w:r>
+        <w:t xml:space="preserve"> </w:t>
+      </w:r>
+      <w:proofErr w:type="spellStart"/>
+      <w:r>
+        <w:t>the</w:t>
+      </w:r>
+      <w:proofErr w:type="spellEnd"/>
+      <w:r>
+        <w:t xml:space="preserve"> </w:t>
+      </w:r>
+      <w:proofErr w:type="spellStart"/>
+      <w:r>
+        <w:t>trace</w:t>
+      </w:r>
+      <w:proofErr w:type="spellEnd"/>
+      <w:r>
+        <w:t xml:space="preserve"> </w:t>
+      </w:r>
+      <w:proofErr w:type="spellStart"/>
+      <w:r>
+        <w:t>of</w:t>
+      </w:r>
+      <w:proofErr w:type="spellEnd"/>
+      <w:r>
+        <w:t xml:space="preserve"> </w:t>
+      </w:r>
+      <w:proofErr w:type="spellStart"/>
+      <w:r>
+        <w:t>the</w:t>
+      </w:r>
+      <w:proofErr w:type="spellEnd"/>
+      <w:r>
+        <w:t xml:space="preserve"> </w:t>
+      </w:r>
+      <w:proofErr w:type="spellStart"/>
+      <w:r>
+        <w:t>orthogonalized</w:t>
+      </w:r>
+      <w:proofErr w:type="spellEnd"/>
+      <w:r>
+        <w:t xml:space="preserve"> </w:t>
+      </w:r>
+      <w:proofErr w:type="spellStart"/>
+      <w:r>
+        <w:rPr>
+          <w:i/>
+        </w:rPr>
+        <w:t>U</w:t>
+      </w:r>
+      <w:r>
+        <w:rPr>
+          <w:i/>
+          <w:vertAlign w:val="subscript"/>
+        </w:rPr>
+        <w:t>ij</w:t>
+      </w:r>
+      <w:proofErr w:type="spellEnd"/>
+      <w:r>
+        <w:t xml:space="preserve"> </w:t>
+      </w:r>
+      <w:proofErr w:type="spellStart"/>
+      <w:r>
+        <w:t>tensor</w:t>
+      </w:r>
+      <w:proofErr w:type="spellEnd"/>
+      <w:r>
+        <w:t>.</w:t>
+      </w:r>
+    </w:p>
+    <w:p/>
+    <w:p>
+      <w:pPr>
+        <w:pStyle w:val="berschrift2"/>
+        <w:rPr>
+          <w:lang w:val="en-US"/>
+        </w:rPr>
+        <w:sectPr>
+          <w:pgSz w:w="11900" w:h="16840"/>
+          <w:pgMar w:top="1418" w:right="1021" w:bottom="1418" w:left="1276" w:header="709" w:footer="709" w:gutter="0"/>
+          <w:cols w:space="533"/>
+          <w:docGrid w:linePitch="360"/>
+        </w:sectPr>
+      </w:pPr>
+      <w:r>
+        <w:t xml:space="preserve">Table 3. Bond </w:t>
+      </w:r>
+      <w:proofErr w:type="spellStart"/>
+      <w:r>
+        <w:t>lengths</w:t>
+      </w:r>
+      <w:proofErr w:type="spellEnd"/>
+      <w:r>
+        <w:t xml:space="preserve"> </w:t>
+      </w:r>
+      <w:proofErr w:type="spellStart"/>
+      <w:r>
+        <w:t>and</w:t>
+      </w:r>
+      <w:proofErr w:type="spellEnd"/>
+      <w:r>
+        <w:t xml:space="preserve"> </w:t>
+      </w:r>
+      <w:proofErr w:type="spellStart"/>
+      <w:r>
+        <w:t>angles</w:t>
+      </w:r>
+      <w:proofErr w:type="spellEnd"/>
+      <w:r>
+        <w:t xml:space="preserve"> </w:t>
+      </w:r>
+      <w:proofErr w:type="spellStart"/>
+      <w:r>
+        <w:t>for</w:t>
+      </w:r>
+      <w:proofErr w:type="spellEnd"/>
+      <w:r>
+        <w:t xml:space="preserve"> </w:t>
+      </w:r>
+      <w:proofErr w:type="gramStart"/>
+      <w:r>
+        <w:rPr>
+          <w:lang w:val="en-US"/>
+        </w:rPr>
+        <w:t>{{</w:t>
+      </w:r>
+      <w:r>
+        <w:t xml:space="preserve"> </w:t>
+      </w:r>
+      <w:r>
+        <w:rPr>
+          <w:lang w:val="en-US"/>
+        </w:rPr>
+        <w:t>cif.block.name</w:t>
+      </w:r>
+      <w:proofErr w:type="gramEnd"/>
+      <w:r>
+        <w:rPr>
+          <w:lang w:val="en-US"/>
+        </w:rPr>
+        <w:t xml:space="preserve"> }}</w:t>
+      </w:r>
+    </w:p>
+    <w:tbl>
+      <w:tblPr>
+        <w:tblStyle w:val="Tabellenraster"/>
+        <w:tblW w:w="0" w:type="auto"/>
+        <w:tblLook w:val="04A0" w:firstRow="1" w:lastRow="0" w:firstColumn="1" w:lastColumn="0" w:noHBand="0" w:noVBand="1"/>
+      </w:tblPr>
+      <w:tblGrid>
+        <w:gridCol w:w="2098"/>
+        <w:gridCol w:w="1417"/>
+      </w:tblGrid>
+      <w:tr>
+        <w:trPr>
+          <w:cnfStyle w:val="100000000000" w:firstRow="1" w:lastRow="0" w:firstColumn="0" w:lastColumn="0" w:oddVBand="0" w:evenVBand="0" w:oddHBand="0" w:evenHBand="0" w:firstRowFirstColumn="0" w:firstRowLastColumn="0" w:lastRowFirstColumn="0" w:lastRowLastColumn="0"/>
+        </w:trPr>
+        <w:tc>
+          <w:tcPr>
+            <w:tcW w:w="2098" w:type="dxa"/>
+          </w:tcPr>
+          <w:p>
+            <w:r>
+              <w:rPr>
+                <w:b/>
+              </w:rPr>
+              <w:t>Atom–Atom</w:t>
+            </w:r>
+          </w:p>
+        </w:tc>
+        <w:tc>
+          <w:tcPr>
+            <w:tcW w:w="1417" w:type="dxa"/>
+          </w:tcPr>
+          <w:p>
+            <w:pPr>
+              <w:tabs>
+                <w:tab w:val="decimal" w:pos="227"/>
+              </w:tabs>
+            </w:pPr>
+            <w:proofErr w:type="spellStart"/>
+            <w:r>
+              <w:rPr>
+                <w:b/>
+              </w:rPr>
+              <w:t>Length</w:t>
+            </w:r>
+            <w:proofErr w:type="spellEnd"/>
+            <w:r>
+              <w:rPr>
+                <w:b/>
+              </w:rPr>
+              <w:t xml:space="preserve"> [</w:t>
+            </w:r>
+            <w:r>
+              <w:rPr>
+                <w:rFonts w:ascii="Cambria Math" w:hAnsi="Cambria Math" w:cs="Cambria Math"/>
+                <w:b/>
+              </w:rPr>
+              <w:t>Å</w:t>
+            </w:r>
+            <w:r>
+              <w:rPr>
+                <w:b/>
+              </w:rPr>
+              <w:t>]</w:t>
+            </w:r>
+          </w:p>
+        </w:tc>
+      </w:tr>
+      <w:tr>
+        <w:tc>
+          <w:tcPr>
+            <w:tcW w:w="2098" w:type="dxa"/>
+          </w:tcPr>
+          <w:p>
+            <w:r>
+              <w:t>{%</w:t>
+            </w:r>
+            <w:proofErr w:type="spellStart"/>
+            <w:r>
+              <w:t xml:space="preserve">tr </w:t>
+            </w:r>
+            <w:r>
+              <w:rPr>
+                <w:sz w:val="16"/>
+                <w:szCs w:val="20"/>
+              </w:rPr>
+              <w:t>for</w:t>
+            </w:r>
+            <w:proofErr w:type="spellEnd"/>
+            <w:r>
+              <w:rPr>
+                <w:sz w:val="16"/>
+                <w:szCs w:val="20"/>
+              </w:rPr>
+              <w:t xml:space="preserve"> b in </w:t>
+            </w:r>
+            <w:proofErr w:type="spellStart"/>
+            <w:r>
+              <w:rPr>
+                <w:sz w:val="16"/>
+                <w:szCs w:val="20"/>
+              </w:rPr>
+              <w:t>bonds</w:t>
+            </w:r>
+            <w:proofErr w:type="spellEnd"/>
+            <w:r>
+              <w:rPr>
+                <w:sz w:val="16"/>
+                <w:szCs w:val="20"/>
+              </w:rPr>
+              <w:t xml:space="preserve"> </w:t>
+            </w:r>
+            <w:r>
+              <w:t>%}</w:t>
+            </w:r>
+          </w:p>
+        </w:tc>
+        <w:tc>
+          <w:tcPr>
+            <w:tcW w:w="1417" w:type="dxa"/>
+          </w:tcPr>
+          <w:p/>
+        </w:tc>
+      </w:tr>
+      <w:tr>
+        <w:tc>
+          <w:tcPr>
+            <w:tcW w:w="2098" w:type="dxa"/>
+          </w:tcPr>
+          <w:p>
+            <w:r>
+              <w:t>{{</w:t>
+            </w:r>
+            <w:proofErr w:type="spellStart"/>
+            <w:r>
+              <w:t>b</w:t>
+            </w:r>
+            <w:r>
+              <w:t>.bond</w:t>
+            </w:r>
+            <w:proofErr w:type="spellEnd"/>
+            <w:r>
+              <w:t>}}</w:t>
+            </w:r>
+          </w:p>
+        </w:tc>
+        <w:tc>
+          <w:tcPr>
+            <w:tcW w:w="1417" w:type="dxa"/>
+          </w:tcPr>
+          <w:p>
+            <w:r>
+              <w:t>{{</w:t>
+            </w:r>
+            <w:proofErr w:type="spellStart"/>
+            <w:proofErr w:type="gramStart"/>
+            <w:r>
+              <w:t>b.dist</w:t>
+            </w:r>
+            <w:proofErr w:type="spellEnd"/>
+            <w:proofErr w:type="gramEnd"/>
+            <w:r>
+              <w:t>}}</w:t>
+            </w:r>
+          </w:p>
+        </w:tc>
+      </w:tr>
+      <w:tr>
+        <w:tc>
+          <w:tcPr>
+            <w:tcW w:w="2098" w:type="dxa"/>
+          </w:tcPr>
+          <w:p>
+            <w:r>
+              <w:t>{%</w:t>
+            </w:r>
+            <w:proofErr w:type="spellStart"/>
+            <w:r>
+              <w:t>tr</w:t>
+            </w:r>
+            <w:proofErr w:type="spellEnd"/>
+            <w:r>
+              <w:t xml:space="preserve"> </w:t>
+            </w:r>
+            <w:proofErr w:type="spellStart"/>
+            <w:r>
+              <w:t>endfor</w:t>
+            </w:r>
+            <w:proofErr w:type="spellEnd"/>
+            <w:r>
+              <w:t xml:space="preserve"> %}</w:t>
+            </w:r>
+          </w:p>
+        </w:tc>
+        <w:tc>
+          <w:tcPr>
+            <w:tcW w:w="1417" w:type="dxa"/>
+          </w:tcPr>
+          <w:p/>
+        </w:tc>
+      </w:tr>
+      <w:tr>
+        <w:tc>
+          <w:tcPr>
+            <w:tcW w:w="2098" w:type="dxa"/>
+          </w:tcPr>
+          <w:p/>
+        </w:tc>
+        <w:tc>
+          <w:tcPr>
+            <w:tcW w:w="1417" w:type="dxa"/>
+          </w:tcPr>
+          <w:p/>
+        </w:tc>
+      </w:tr>
+    </w:tbl>
+    <w:p>
+      <w:pPr>
+        <w:rPr>
+          <w:lang w:val="en-US"/>
+        </w:rPr>
+        <w:sectPr>
+          <w:type w:val="continuous"/>
+          <w:pgSz w:w="11900" w:h="16840"/>
+          <w:pgMar w:top="1418" w:right="1021" w:bottom="1418" w:left="1276" w:header="709" w:footer="709" w:gutter="0"/>
+          <w:cols w:num="2" w:space="533"/>
+          <w:docGrid w:linePitch="360"/>
+        </w:sectPr>
+      </w:pPr>
     </w:p>
     <w:p>
       <w:pPr>
@@ -5530,7 +6127,15 @@
         </w:rPr>
       </w:pPr>
     </w:p>
+    <w:p>
+      <w:pPr>
+        <w:rPr>
+          <w:lang w:val="en-US"/>
+        </w:rPr>
+      </w:pPr>
+    </w:p>
     <w:sectPr>
+      <w:type w:val="continuous"/>
       <w:pgSz w:w="11900" w:h="16840"/>
       <w:pgMar w:top="1418" w:right="1021" w:bottom="1418" w:left="1276" w:header="709" w:footer="709" w:gutter="0"/>
       <w:cols w:space="533"/>
@@ -5659,6 +6264,7 @@
     <w:lsdException w:name="HTML Sample" w:semiHidden="1" w:unhideWhenUsed="1"/>
     <w:lsdException w:name="HTML Typewriter" w:semiHidden="1" w:unhideWhenUsed="1"/>
     <w:lsdException w:name="HTML Variable" w:semiHidden="1" w:unhideWhenUsed="1"/>
+    <w:lsdException w:name="Normal Table" w:semiHidden="1" w:unhideWhenUsed="1"/>
     <w:lsdException w:name="annotation subject" w:semiHidden="1" w:unhideWhenUsed="1"/>
     <w:lsdException w:name="No List" w:semiHidden="1" w:unhideWhenUsed="1"/>
     <w:lsdException w:name="Outline List 1" w:semiHidden="1" w:unhideWhenUsed="1"/>
@@ -5705,8 +6311,10 @@
     <w:lsdException w:name="Table Subtle 2" w:semiHidden="1" w:unhideWhenUsed="1"/>
     <w:lsdException w:name="Table Web 1" w:semiHidden="1" w:unhideWhenUsed="1"/>
     <w:lsdException w:name="Table Web 2" w:semiHidden="1" w:unhideWhenUsed="1"/>
+    <w:lsdException w:name="Table Web 3" w:semiHidden="1" w:unhideWhenUsed="1"/>
     <w:lsdException w:name="Balloon Text" w:semiHidden="1" w:unhideWhenUsed="1"/>
     <w:lsdException w:name="Table Grid" w:uiPriority="39"/>
+    <w:lsdException w:name="Table Theme" w:semiHidden="1" w:unhideWhenUsed="1"/>
     <w:lsdException w:name="Placeholder Text" w:semiHidden="1"/>
     <w:lsdException w:name="No Spacing" w:uiPriority="1" w:qFormat="1"/>
     <w:lsdException w:name="Light Shading" w:uiPriority="60"/>

</xml_diff>

<commit_message>
torsion angles table added
</commit_message>
<xml_diff>
--- a/template/template_text.docx
+++ b/template/template_text.docx
@@ -1541,7 +1541,23 @@
       </w:r>
       <w:proofErr w:type="spellStart"/>
       <w:r>
-        <w:t>the structures reported</w:t>
+        <w:t>the</w:t>
+      </w:r>
+      <w:proofErr w:type="spellEnd"/>
+      <w:r>
+        <w:t xml:space="preserve"> </w:t>
+      </w:r>
+      <w:proofErr w:type="spellStart"/>
+      <w:r>
+        <w:t>structures</w:t>
+      </w:r>
+      <w:proofErr w:type="spellEnd"/>
+      <w:r>
+        <w:t xml:space="preserve"> </w:t>
+      </w:r>
+      <w:proofErr w:type="spellStart"/>
+      <w:r>
+        <w:t>reported</w:t>
       </w:r>
       <w:proofErr w:type="spellEnd"/>
       <w:r>
@@ -5818,7 +5834,6 @@
         <w:t>.</w:t>
       </w:r>
     </w:p>
-    <w:p/>
     <w:p>
       <w:pPr>
         <w:pStyle w:val="berschrift2"/>
@@ -5969,8 +5984,13 @@
             </w:r>
             <w:proofErr w:type="spellStart"/>
             <w:r>
-              <w:t xml:space="preserve">tr </w:t>
-            </w:r>
+              <w:t>tr</w:t>
+            </w:r>
+            <w:proofErr w:type="spellEnd"/>
+            <w:r>
+              <w:t xml:space="preserve"> </w:t>
+            </w:r>
+            <w:proofErr w:type="spellStart"/>
             <w:r>
               <w:rPr>
                 <w:sz w:val="16"/>
@@ -6024,13 +6044,18 @@
               <w:t>{{</w:t>
             </w:r>
             <w:proofErr w:type="spellStart"/>
+            <w:proofErr w:type="gramStart"/>
             <w:r>
               <w:t>b</w:t>
             </w:r>
             <w:r>
-              <w:t>.bond</w:t>
-            </w:r>
-            <w:proofErr w:type="spellEnd"/>
+              <w:t>.</w:t>
+            </w:r>
+            <w:r>
+              <w:t>atoms</w:t>
+            </w:r>
+            <w:proofErr w:type="spellEnd"/>
+            <w:proofErr w:type="gramEnd"/>
             <w:r>
               <w:t>}}</w:t>
             </w:r>
@@ -6076,11 +6101,22 @@
             </w:r>
             <w:proofErr w:type="spellStart"/>
             <w:r>
+              <w:rPr>
+                <w:sz w:val="16"/>
+                <w:szCs w:val="20"/>
+              </w:rPr>
               <w:t>endfor</w:t>
             </w:r>
             <w:proofErr w:type="spellEnd"/>
             <w:r>
-              <w:t xml:space="preserve"> %}</w:t>
+              <w:rPr>
+                <w:sz w:val="16"/>
+                <w:szCs w:val="20"/>
+              </w:rPr>
+              <w:t xml:space="preserve"> </w:t>
+            </w:r>
+            <w:r>
+              <w:t>%}</w:t>
             </w:r>
           </w:p>
         </w:tc>
@@ -6097,6 +6133,220 @@
             <w:tcW w:w="2098" w:type="dxa"/>
           </w:tcPr>
           <w:p/>
+        </w:tc>
+        <w:tc>
+          <w:tcPr>
+            <w:tcW w:w="1417" w:type="dxa"/>
+          </w:tcPr>
+          <w:p/>
+        </w:tc>
+      </w:tr>
+      <w:tr>
+        <w:tc>
+          <w:tcPr>
+            <w:tcW w:w="2098" w:type="dxa"/>
+            <w:tcBorders>
+              <w:bottom w:val="single" w:sz="4" w:space="0" w:color="auto"/>
+            </w:tcBorders>
+          </w:tcPr>
+          <w:p>
+            <w:r>
+              <w:rPr>
+                <w:b/>
+              </w:rPr>
+              <w:t>Atom–Atom–Atom</w:t>
+            </w:r>
+          </w:p>
+        </w:tc>
+        <w:tc>
+          <w:tcPr>
+            <w:tcW w:w="1417" w:type="dxa"/>
+            <w:tcBorders>
+              <w:bottom w:val="single" w:sz="4" w:space="0" w:color="auto"/>
+            </w:tcBorders>
+          </w:tcPr>
+          <w:p>
+            <w:r>
+              <w:rPr>
+                <w:b/>
+              </w:rPr>
+              <w:t>Angle [°]</w:t>
+            </w:r>
+          </w:p>
+        </w:tc>
+      </w:tr>
+      <w:tr>
+        <w:tc>
+          <w:tcPr>
+            <w:tcW w:w="2098" w:type="dxa"/>
+            <w:tcBorders>
+              <w:top w:val="single" w:sz="4" w:space="0" w:color="auto"/>
+            </w:tcBorders>
+          </w:tcPr>
+          <w:p>
+            <w:r>
+              <w:t>{%</w:t>
+            </w:r>
+            <w:proofErr w:type="spellStart"/>
+            <w:r>
+              <w:t>tr</w:t>
+            </w:r>
+            <w:proofErr w:type="spellEnd"/>
+            <w:r>
+              <w:t xml:space="preserve"> </w:t>
+            </w:r>
+            <w:proofErr w:type="spellStart"/>
+            <w:r>
+              <w:rPr>
+                <w:sz w:val="16"/>
+                <w:szCs w:val="20"/>
+              </w:rPr>
+              <w:t>for</w:t>
+            </w:r>
+            <w:proofErr w:type="spellEnd"/>
+            <w:r>
+              <w:rPr>
+                <w:sz w:val="16"/>
+                <w:szCs w:val="20"/>
+              </w:rPr>
+              <w:t xml:space="preserve"> </w:t>
+            </w:r>
+            <w:r>
+              <w:rPr>
+                <w:sz w:val="16"/>
+                <w:szCs w:val="20"/>
+              </w:rPr>
+              <w:t>a</w:t>
+            </w:r>
+            <w:r>
+              <w:rPr>
+                <w:sz w:val="16"/>
+                <w:szCs w:val="20"/>
+              </w:rPr>
+              <w:t xml:space="preserve"> in </w:t>
+            </w:r>
+            <w:proofErr w:type="spellStart"/>
+            <w:r>
+              <w:rPr>
+                <w:sz w:val="16"/>
+                <w:szCs w:val="20"/>
+              </w:rPr>
+              <w:t>angles</w:t>
+            </w:r>
+            <w:proofErr w:type="spellEnd"/>
+            <w:r>
+              <w:rPr>
+                <w:sz w:val="16"/>
+                <w:szCs w:val="20"/>
+              </w:rPr>
+              <w:t xml:space="preserve"> </w:t>
+            </w:r>
+            <w:r>
+              <w:t>%}</w:t>
+            </w:r>
+          </w:p>
+        </w:tc>
+        <w:tc>
+          <w:tcPr>
+            <w:tcW w:w="1417" w:type="dxa"/>
+            <w:tcBorders>
+              <w:top w:val="single" w:sz="4" w:space="0" w:color="auto"/>
+            </w:tcBorders>
+          </w:tcPr>
+          <w:p/>
+        </w:tc>
+      </w:tr>
+      <w:tr>
+        <w:tc>
+          <w:tcPr>
+            <w:tcW w:w="2098" w:type="dxa"/>
+          </w:tcPr>
+          <w:p>
+            <w:r>
+              <w:t>{{</w:t>
+            </w:r>
+            <w:proofErr w:type="spellStart"/>
+            <w:proofErr w:type="gramStart"/>
+            <w:r>
+              <w:t>a</w:t>
+            </w:r>
+            <w:r>
+              <w:t>.</w:t>
+            </w:r>
+            <w:r>
+              <w:t>atoms</w:t>
+            </w:r>
+            <w:proofErr w:type="spellEnd"/>
+            <w:proofErr w:type="gramEnd"/>
+            <w:r>
+              <w:t>}}</w:t>
+            </w:r>
+          </w:p>
+        </w:tc>
+        <w:tc>
+          <w:tcPr>
+            <w:tcW w:w="1417" w:type="dxa"/>
+          </w:tcPr>
+          <w:p>
+            <w:r>
+              <w:t>{{</w:t>
+            </w:r>
+            <w:proofErr w:type="spellStart"/>
+            <w:proofErr w:type="gramStart"/>
+            <w:r>
+              <w:t>a</w:t>
+            </w:r>
+            <w:r>
+              <w:t>.</w:t>
+            </w:r>
+            <w:r>
+              <w:t>angle</w:t>
+            </w:r>
+            <w:proofErr w:type="spellEnd"/>
+            <w:proofErr w:type="gramEnd"/>
+            <w:r>
+              <w:t>}}</w:t>
+            </w:r>
+          </w:p>
+        </w:tc>
+      </w:tr>
+      <w:tr>
+        <w:tc>
+          <w:tcPr>
+            <w:tcW w:w="2098" w:type="dxa"/>
+          </w:tcPr>
+          <w:p>
+            <w:r>
+              <w:t>{%</w:t>
+            </w:r>
+            <w:proofErr w:type="spellStart"/>
+            <w:r>
+              <w:t>tr</w:t>
+            </w:r>
+            <w:proofErr w:type="spellEnd"/>
+            <w:r>
+              <w:t xml:space="preserve"> </w:t>
+            </w:r>
+            <w:proofErr w:type="spellStart"/>
+            <w:r>
+              <w:rPr>
+                <w:sz w:val="16"/>
+                <w:szCs w:val="20"/>
+              </w:rPr>
+              <w:t>endfor</w:t>
+            </w:r>
+            <w:proofErr w:type="spellEnd"/>
+            <w:r>
+              <w:rPr>
+                <w:sz w:val="16"/>
+                <w:szCs w:val="20"/>
+              </w:rPr>
+              <w:t xml:space="preserve"> </w:t>
+            </w:r>
+            <w:r>
+              <w:t>%}</w:t>
+            </w:r>
+          </w:p>
         </w:tc>
         <w:tc>
           <w:tcPr>
@@ -6109,6 +6359,8 @@
     <w:p>
       <w:pPr>
         <w:rPr>
+          <w:sz w:val="16"/>
+          <w:szCs w:val="16"/>
           <w:lang w:val="en-US"/>
         </w:rPr>
         <w:sectPr>
@@ -6119,6 +6371,90 @@
           <w:docGrid w:linePitch="360"/>
         </w:sectPr>
       </w:pPr>
+      <w:r>
+        <w:rPr>
+          <w:sz w:val="16"/>
+          <w:szCs w:val="16"/>
+          <w:lang w:val="en-US"/>
+        </w:rPr>
+        <w:t xml:space="preserve">{% if </w:t>
+      </w:r>
+      <w:proofErr w:type="spellStart"/>
+      <w:proofErr w:type="gramStart"/>
+      <w:r>
+        <w:rPr>
+          <w:sz w:val="16"/>
+          <w:szCs w:val="16"/>
+          <w:lang w:val="en-US"/>
+        </w:rPr>
+        <w:t>options.</w:t>
+      </w:r>
+      <w:r>
+        <w:rPr>
+          <w:sz w:val="16"/>
+          <w:szCs w:val="16"/>
+          <w:lang w:val="en-US"/>
+        </w:rPr>
+        <w:t>without</w:t>
+      </w:r>
+      <w:proofErr w:type="gramEnd"/>
+      <w:r>
+        <w:rPr>
+          <w:sz w:val="16"/>
+          <w:szCs w:val="16"/>
+          <w:lang w:val="en-US"/>
+        </w:rPr>
+        <w:t>_</w:t>
+      </w:r>
+      <w:r>
+        <w:rPr>
+          <w:sz w:val="16"/>
+          <w:szCs w:val="16"/>
+          <w:lang w:val="en-US"/>
+        </w:rPr>
+        <w:t>h</w:t>
+      </w:r>
+      <w:proofErr w:type="spellEnd"/>
+      <w:r>
+        <w:rPr>
+          <w:sz w:val="16"/>
+          <w:szCs w:val="16"/>
+          <w:lang w:val="en-US"/>
+        </w:rPr>
+        <w:t xml:space="preserve"> %}</w:t>
+      </w:r>
+      <w:r>
+        <w:rPr>
+          <w:sz w:val="16"/>
+          <w:szCs w:val="16"/>
+          <w:lang w:val="en-US"/>
+        </w:rPr>
+        <w:t xml:space="preserve">Bonds </w:t>
+      </w:r>
+      <w:r>
+        <w:rPr>
+          <w:sz w:val="16"/>
+          <w:szCs w:val="16"/>
+          <w:lang w:val="en-US"/>
+        </w:rPr>
+        <w:t xml:space="preserve">and angles </w:t>
+      </w:r>
+      <w:r>
+        <w:rPr>
+          <w:sz w:val="16"/>
+          <w:szCs w:val="16"/>
+          <w:lang w:val="en-US"/>
+        </w:rPr>
+        <w:t>to hydrogen atoms were omitted.</w:t>
+      </w:r>
+      <w:r>
+        <w:rPr>
+          <w:sz w:val="16"/>
+          <w:szCs w:val="16"/>
+          <w:lang w:val="en-US"/>
+        </w:rPr>
+        <w:t>{% endif %}</w:t>
+      </w:r>
     </w:p>
     <w:p>
       <w:pPr>
@@ -6127,6 +6463,277 @@
         </w:rPr>
       </w:pPr>
     </w:p>
+    <w:p>
+      <w:pPr>
+        <w:pStyle w:val="berschrift2"/>
+      </w:pPr>
+      <w:r>
+        <w:t xml:space="preserve">Table 4. Torsion </w:t>
+      </w:r>
+      <w:proofErr w:type="spellStart"/>
+      <w:r>
+        <w:t>angles</w:t>
+      </w:r>
+      <w:proofErr w:type="spellEnd"/>
+      <w:r>
+        <w:t xml:space="preserve"> </w:t>
+      </w:r>
+      <w:proofErr w:type="spellStart"/>
+      <w:r>
+        <w:t>for</w:t>
+      </w:r>
+      <w:proofErr w:type="spellEnd"/>
+      <w:r>
+        <w:t xml:space="preserve"> </w:t>
+      </w:r>
+      <w:proofErr w:type="gramStart"/>
+      <w:r>
+        <w:rPr>
+          <w:lang w:val="en-US"/>
+        </w:rPr>
+        <w:t>{{</w:t>
+      </w:r>
+      <w:r>
+        <w:t xml:space="preserve"> </w:t>
+      </w:r>
+      <w:r>
+        <w:rPr>
+          <w:lang w:val="en-US"/>
+        </w:rPr>
+        <w:t>cif.block.name</w:t>
+      </w:r>
+      <w:proofErr w:type="gramEnd"/>
+      <w:r>
+        <w:rPr>
+          <w:lang w:val="en-US"/>
+        </w:rPr>
+        <w:t xml:space="preserve"> }}</w:t>
+      </w:r>
+    </w:p>
+    <w:p>
+      <w:pPr>
+        <w:sectPr>
+          <w:type w:val="continuous"/>
+          <w:pgSz w:w="11900" w:h="16840"/>
+          <w:pgMar w:top="1418" w:right="1021" w:bottom="1418" w:left="1276" w:header="709" w:footer="709" w:gutter="0"/>
+          <w:cols w:space="533"/>
+          <w:docGrid w:linePitch="360"/>
+        </w:sectPr>
+      </w:pPr>
+    </w:p>
+    <w:tbl>
+      <w:tblPr>
+        <w:tblStyle w:val="Tabellenraster"/>
+        <w:tblW w:w="0" w:type="auto"/>
+        <w:tblLook w:val="04A0" w:firstRow="1" w:lastRow="0" w:firstColumn="1" w:lastColumn="0" w:noHBand="0" w:noVBand="1"/>
+      </w:tblPr>
+      <w:tblGrid>
+        <w:gridCol w:w="2381"/>
+        <w:gridCol w:w="1701"/>
+      </w:tblGrid>
+      <w:tr>
+        <w:trPr>
+          <w:cnfStyle w:val="100000000000" w:firstRow="1" w:lastRow="0" w:firstColumn="0" w:lastColumn="0" w:oddVBand="0" w:evenVBand="0" w:oddHBand="0" w:evenHBand="0" w:firstRowFirstColumn="0" w:firstRowLastColumn="0" w:lastRowFirstColumn="0" w:lastRowLastColumn="0"/>
+        </w:trPr>
+        <w:tc>
+          <w:tcPr>
+            <w:tcW w:w="2381" w:type="dxa"/>
+          </w:tcPr>
+          <w:p>
+            <w:r>
+              <w:rPr>
+                <w:b/>
+              </w:rPr>
+              <w:t>Atom–Atom–Atom–Atom</w:t>
+            </w:r>
+          </w:p>
+        </w:tc>
+        <w:tc>
+          <w:tcPr>
+            <w:tcW w:w="1701" w:type="dxa"/>
+          </w:tcPr>
+          <w:p>
+            <w:r>
+              <w:rPr>
+                <w:b/>
+              </w:rPr>
+              <w:t>Torsion Angle [°]</w:t>
+            </w:r>
+          </w:p>
+        </w:tc>
+      </w:tr>
+      <w:tr>
+        <w:tc>
+          <w:tcPr>
+            <w:tcW w:w="2381" w:type="dxa"/>
+          </w:tcPr>
+          <w:p>
+            <w:r>
+              <w:t>{%</w:t>
+            </w:r>
+            <w:proofErr w:type="spellStart"/>
+            <w:r>
+              <w:t>tr</w:t>
+            </w:r>
+            <w:proofErr w:type="spellEnd"/>
+            <w:r>
+              <w:t xml:space="preserve"> </w:t>
+            </w:r>
+            <w:proofErr w:type="spellStart"/>
+            <w:r>
+              <w:rPr>
+                <w:sz w:val="16"/>
+                <w:szCs w:val="20"/>
+              </w:rPr>
+              <w:t>for</w:t>
+            </w:r>
+            <w:proofErr w:type="spellEnd"/>
+            <w:r>
+              <w:rPr>
+                <w:sz w:val="16"/>
+                <w:szCs w:val="20"/>
+              </w:rPr>
+              <w:t xml:space="preserve"> </w:t>
+            </w:r>
+            <w:r>
+              <w:rPr>
+                <w:sz w:val="16"/>
+                <w:szCs w:val="20"/>
+              </w:rPr>
+              <w:t>t</w:t>
+            </w:r>
+            <w:r>
+              <w:rPr>
+                <w:sz w:val="16"/>
+                <w:szCs w:val="20"/>
+              </w:rPr>
+              <w:t xml:space="preserve"> in </w:t>
+            </w:r>
+            <w:proofErr w:type="spellStart"/>
+            <w:r>
+              <w:rPr>
+                <w:sz w:val="16"/>
+                <w:szCs w:val="20"/>
+              </w:rPr>
+              <w:t>torsions</w:t>
+            </w:r>
+            <w:proofErr w:type="spellEnd"/>
+            <w:r>
+              <w:rPr>
+                <w:sz w:val="16"/>
+                <w:szCs w:val="20"/>
+              </w:rPr>
+              <w:t xml:space="preserve"> </w:t>
+            </w:r>
+            <w:r>
+              <w:t>%}</w:t>
+            </w:r>
+          </w:p>
+        </w:tc>
+        <w:tc>
+          <w:tcPr>
+            <w:tcW w:w="1701" w:type="dxa"/>
+          </w:tcPr>
+          <w:p/>
+        </w:tc>
+      </w:tr>
+      <w:tr>
+        <w:tc>
+          <w:tcPr>
+            <w:tcW w:w="2381" w:type="dxa"/>
+          </w:tcPr>
+          <w:p>
+            <w:r>
+              <w:t>{{</w:t>
+            </w:r>
+            <w:proofErr w:type="spellStart"/>
+            <w:proofErr w:type="gramStart"/>
+            <w:r>
+              <w:t>t</w:t>
+            </w:r>
+            <w:r>
+              <w:t>.atoms</w:t>
+            </w:r>
+            <w:proofErr w:type="spellEnd"/>
+            <w:proofErr w:type="gramEnd"/>
+            <w:r>
+              <w:t>}}</w:t>
+            </w:r>
+          </w:p>
+        </w:tc>
+        <w:tc>
+          <w:tcPr>
+            <w:tcW w:w="1701" w:type="dxa"/>
+          </w:tcPr>
+          <w:p>
+            <w:r>
+              <w:t>{{</w:t>
+            </w:r>
+            <w:proofErr w:type="spellStart"/>
+            <w:proofErr w:type="gramStart"/>
+            <w:r>
+              <w:t>t</w:t>
+            </w:r>
+            <w:r>
+              <w:t>.</w:t>
+            </w:r>
+            <w:r>
+              <w:t>angle</w:t>
+            </w:r>
+            <w:proofErr w:type="spellEnd"/>
+            <w:proofErr w:type="gramEnd"/>
+            <w:r>
+              <w:t>}}</w:t>
+            </w:r>
+          </w:p>
+        </w:tc>
+      </w:tr>
+      <w:tr>
+        <w:tc>
+          <w:tcPr>
+            <w:tcW w:w="2381" w:type="dxa"/>
+          </w:tcPr>
+          <w:p>
+            <w:r>
+              <w:t>{%</w:t>
+            </w:r>
+            <w:proofErr w:type="spellStart"/>
+            <w:r>
+              <w:t>tr</w:t>
+            </w:r>
+            <w:proofErr w:type="spellEnd"/>
+            <w:r>
+              <w:t xml:space="preserve"> </w:t>
+            </w:r>
+            <w:proofErr w:type="spellStart"/>
+            <w:r>
+              <w:rPr>
+                <w:sz w:val="16"/>
+                <w:szCs w:val="20"/>
+              </w:rPr>
+              <w:t>endfor</w:t>
+            </w:r>
+            <w:proofErr w:type="spellEnd"/>
+            <w:r>
+              <w:rPr>
+                <w:sz w:val="16"/>
+                <w:szCs w:val="20"/>
+              </w:rPr>
+              <w:t xml:space="preserve"> </w:t>
+            </w:r>
+            <w:r>
+              <w:t>%}</w:t>
+            </w:r>
+          </w:p>
+        </w:tc>
+        <w:tc>
+          <w:tcPr>
+            <w:tcW w:w="1701" w:type="dxa"/>
+          </w:tcPr>
+          <w:p/>
+        </w:tc>
+      </w:tr>
+    </w:tbl>
     <w:p>
       <w:pPr>
         <w:rPr>

</xml_diff>

<commit_message>
mostly done. symm info for bonds and angles still broken
</commit_message>
<xml_diff>
--- a/template/template_text.docx
+++ b/template/template_text.docx
@@ -1,6 +1,6 @@
 
 <file path=word/document.xml><?xml version="1.0" encoding="utf-8"?>
-<w:document xmlns:wpc="http://schemas.microsoft.com/office/word/2010/wordprocessingCanvas" xmlns:cx="http://schemas.microsoft.com/office/drawing/2014/chartex" xmlns:cx1="http://schemas.microsoft.com/office/drawing/2015/9/8/chartex" xmlns:cx2="http://schemas.microsoft.com/office/drawing/2015/10/21/chartex" xmlns:cx3="http://schemas.microsoft.com/office/drawing/2016/5/9/chartex" xmlns:cx4="http://schemas.microsoft.com/office/drawing/2016/5/10/chartex" xmlns:cx5="http://schemas.microsoft.com/office/drawing/2016/5/11/chartex" xmlns:cx6="http://schemas.microsoft.com/office/drawing/2016/5/12/chartex" xmlns:cx7="http://schemas.microsoft.com/office/drawing/2016/5/13/chartex" xmlns:cx8="http://schemas.microsoft.com/office/drawing/2016/5/14/chartex" xmlns:mc="http://schemas.openxmlformats.org/markup-compatibility/2006" xmlns:aink="http://schemas.microsoft.com/office/drawing/2016/ink" xmlns:am3d="http://schemas.microsoft.com/office/drawing/2017/model3d" xmlns:o="urn:schemas-microsoft-com:office:office" xmlns:r="http://schemas.openxmlformats.org/officeDocument/2006/relationships" xmlns:m="http://schemas.openxmlformats.org/officeDocument/2006/math" xmlns:v="urn:schemas-microsoft-com:vml" xmlns:wp14="http://schemas.microsoft.com/office/word/2010/wordprocessingDrawing" xmlns:wp="http://schemas.openxmlformats.org/drawingml/2006/wordprocessingDrawing" xmlns:w10="urn:schemas-microsoft-com:office:word" xmlns:w="http://schemas.openxmlformats.org/wordprocessingml/2006/main" xmlns:w14="http://schemas.microsoft.com/office/word/2010/wordml" xmlns:w15="http://schemas.microsoft.com/office/word/2012/wordml" xmlns:w16cex="http://schemas.microsoft.com/office/word/2018/wordml/cex" xmlns:w16cid="http://schemas.microsoft.com/office/word/2016/wordml/cid" xmlns:w16="http://schemas.microsoft.com/office/word/2018/wordml" xmlns:w16se="http://schemas.microsoft.com/office/word/2015/wordml/symex" xmlns:wpg="http://schemas.microsoft.com/office/word/2010/wordprocessingGroup" xmlns:wpi="http://schemas.microsoft.com/office/word/2010/wordprocessingInk" xmlns:wne="http://schemas.microsoft.com/office/word/2006/wordml" xmlns:wps="http://schemas.microsoft.com/office/word/2010/wordprocessingShape" mc:Ignorable="w14 w15 w16se w16cid w16 w16cex wp14">
+<w:document xmlns:wpc="http://schemas.microsoft.com/office/word/2010/wordprocessingCanvas" xmlns:cx="http://schemas.microsoft.com/office/drawing/2014/chartex" xmlns:cx1="http://schemas.microsoft.com/office/drawing/2015/9/8/chartex" xmlns:cx2="http://schemas.microsoft.com/office/drawing/2015/10/21/chartex" xmlns:cx3="http://schemas.microsoft.com/office/drawing/2016/5/9/chartex" xmlns:cx4="http://schemas.microsoft.com/office/drawing/2016/5/10/chartex" xmlns:cx5="http://schemas.microsoft.com/office/drawing/2016/5/11/chartex" xmlns:cx6="http://schemas.microsoft.com/office/drawing/2016/5/12/chartex" xmlns:cx7="http://schemas.microsoft.com/office/drawing/2016/5/13/chartex" xmlns:cx8="http://schemas.microsoft.com/office/drawing/2016/5/14/chartex" xmlns:mc="http://schemas.openxmlformats.org/markup-compatibility/2006" xmlns:aink="http://schemas.microsoft.com/office/drawing/2016/ink" xmlns:am3d="http://schemas.microsoft.com/office/drawing/2017/model3d" xmlns:o="urn:schemas-microsoft-com:office:office" xmlns:r="http://schemas.openxmlformats.org/officeDocument/2006/relationships" xmlns:m="http://schemas.openxmlformats.org/officeDocument/2006/math" xmlns:v="urn:schemas-microsoft-com:vml" xmlns:wp14="http://schemas.microsoft.com/office/word/2010/wordprocessingDrawing" xmlns:wp="http://schemas.openxmlformats.org/drawingml/2006/wordprocessingDrawing" xmlns:w10="urn:schemas-microsoft-com:office:word" xmlns:w="http://schemas.openxmlformats.org/wordprocessingml/2006/main" xmlns:w14="http://schemas.microsoft.com/office/word/2010/wordml" xmlns:w15="http://schemas.microsoft.com/office/word/2012/wordml" xmlns:w16cid="http://schemas.microsoft.com/office/word/2016/wordml/cid" xmlns:w16se="http://schemas.microsoft.com/office/word/2015/wordml/symex" xmlns:wpg="http://schemas.microsoft.com/office/word/2010/wordprocessingGroup" xmlns:wpi="http://schemas.microsoft.com/office/word/2010/wordprocessingInk" xmlns:wne="http://schemas.microsoft.com/office/word/2006/wordml" xmlns:wps="http://schemas.microsoft.com/office/word/2010/wordprocessingShape" mc:Ignorable="w14 w15 w16se w16cid wp14">
   <w:body>
     <w:p>
       <w:pPr>
@@ -37,19 +37,11 @@
         <w:t>structure_figure</w:t>
       </w:r>
       <w:proofErr w:type="spellEnd"/>
-      <w:proofErr w:type="gramStart"/>
       <w:r>
         <w:rPr>
           <w:lang w:val="en-US"/>
         </w:rPr>
-        <w:t>%}{</w:t>
-      </w:r>
-      <w:proofErr w:type="gramEnd"/>
-      <w:r>
-        <w:rPr>
-          <w:lang w:val="en-US"/>
-        </w:rPr>
-        <w:t>{</w:t>
+        <w:t>%}{{</w:t>
       </w:r>
       <w:proofErr w:type="spellStart"/>
       <w:r>
@@ -151,11 +143,7 @@
         <w:t>:</w:t>
       </w:r>
       <w:r>
-        <w:t xml:space="preserve"> </w:t>
-      </w:r>
-      <w:proofErr w:type="gramStart"/>
-      <w:r>
-        <w:t>{{</w:t>
+        <w:t xml:space="preserve"> {{</w:t>
       </w:r>
       <w:r>
         <w:t xml:space="preserve"> </w:t>
@@ -165,42 +153,35 @@
         <w:rPr>
           <w:sz w:val="14"/>
         </w:rPr>
-        <w:t>crystallization</w:t>
-      </w:r>
-      <w:proofErr w:type="gramEnd"/>
+        <w:t>crystallization_method</w:t>
+      </w:r>
+      <w:proofErr w:type="spellEnd"/>
+      <w:r>
+        <w:t>}}</w:t>
+      </w:r>
+      <w:r>
+        <w:t xml:space="preserve"> The </w:t>
+      </w:r>
+      <w:proofErr w:type="spellStart"/>
+      <w:r>
+        <w:t>data</w:t>
+      </w:r>
+      <w:proofErr w:type="spellEnd"/>
+      <w:r>
+        <w:t xml:space="preserve"> </w:t>
+      </w:r>
+      <w:proofErr w:type="spellStart"/>
+      <w:r>
+        <w:t>for</w:t>
+      </w:r>
+      <w:proofErr w:type="spellEnd"/>
+      <w:r>
+        <w:t xml:space="preserve"> {{</w:t>
+      </w:r>
       <w:r>
         <w:rPr>
           <w:sz w:val="14"/>
         </w:rPr>
-        <w:t>_method</w:t>
-      </w:r>
-      <w:proofErr w:type="spellEnd"/>
-      <w:r>
-        <w:t>}}</w:t>
-      </w:r>
-      <w:r>
-        <w:t xml:space="preserve"> The </w:t>
-      </w:r>
-      <w:proofErr w:type="spellStart"/>
-      <w:r>
-        <w:t>data</w:t>
-      </w:r>
-      <w:proofErr w:type="spellEnd"/>
-      <w:r>
-        <w:t xml:space="preserve"> </w:t>
-      </w:r>
-      <w:proofErr w:type="spellStart"/>
-      <w:r>
-        <w:t>for</w:t>
-      </w:r>
-      <w:proofErr w:type="spellEnd"/>
-      <w:r>
-        <w:t xml:space="preserve"> {{</w:t>
-      </w:r>
-      <w:r>
-        <w:rPr>
-          <w:sz w:val="14"/>
-        </w:rPr>
         <w:t>cif.block.name</w:t>
       </w:r>
       <w:r>
@@ -254,28 +235,19 @@
       <w:r>
         <w:t xml:space="preserve"> at {{</w:t>
       </w:r>
-      <w:proofErr w:type="spellStart"/>
       <w:r>
         <w:rPr>
           <w:sz w:val="10"/>
           <w:lang w:val="en-US"/>
         </w:rPr>
-        <w:t>cif</w:t>
-      </w:r>
-      <w:proofErr w:type="spellEnd"/>
+        <w:t>cif._</w:t>
+      </w:r>
+      <w:proofErr w:type="spellStart"/>
       <w:r>
         <w:rPr>
           <w:sz w:val="10"/>
           <w:lang w:val="en-US"/>
         </w:rPr>
-        <w:t>._</w:t>
-      </w:r>
-      <w:proofErr w:type="spellStart"/>
-      <w:r>
-        <w:rPr>
-          <w:sz w:val="10"/>
-          <w:lang w:val="en-US"/>
-        </w:rPr>
         <w:t>diffrn_ambient_temperature</w:t>
       </w:r>
       <w:proofErr w:type="spellEnd"/>
@@ -401,14 +373,12 @@
       <w:r>
         <w:t>{{</w:t>
       </w:r>
-      <w:proofErr w:type="spellStart"/>
       <w:r>
         <w:rPr>
           <w:sz w:val="14"/>
         </w:rPr>
         <w:t>monochromator</w:t>
       </w:r>
-      <w:proofErr w:type="spellEnd"/>
       <w:r>
         <w:t>}}</w:t>
       </w:r>
@@ -421,23 +391,7 @@
       </w:r>
       <w:proofErr w:type="spellEnd"/>
       <w:r>
-        <w:t xml:space="preserve"> </w:t>
-      </w:r>
-      <w:proofErr w:type="spellStart"/>
-      <w:r>
-        <w:t>monochromator</w:t>
-      </w:r>
-      <w:proofErr w:type="spellEnd"/>
-      <w:r>
-        <w:t xml:space="preserve"> </w:t>
-      </w:r>
-      <w:proofErr w:type="spellStart"/>
-      <w:r>
-        <w:t>and</w:t>
-      </w:r>
-      <w:proofErr w:type="spellEnd"/>
-      <w:r>
-        <w:t xml:space="preserve"> </w:t>
+        <w:t xml:space="preserve"> monochromator and </w:t>
       </w:r>
       <w:r>
         <w:t>{{</w:t>
@@ -634,15 +588,7 @@
       </w:r>
       <w:proofErr w:type="spellEnd"/>
       <w:r>
-        <w:t xml:space="preserve"> </w:t>
-      </w:r>
-      <w:proofErr w:type="spellStart"/>
-      <w:r>
-        <w:t>and</w:t>
-      </w:r>
-      <w:proofErr w:type="spellEnd"/>
-      <w:r>
-        <w:t xml:space="preserve"> </w:t>
+        <w:t xml:space="preserve"> and </w:t>
       </w:r>
       <w:r>
         <w:t>{</w:t>
@@ -809,15 +755,7 @@
         <w:t>}}</w:t>
       </w:r>
       <w:r>
-        <w:t xml:space="preserve"> </w:t>
-      </w:r>
-      <w:proofErr w:type="spellStart"/>
-      <w:r>
-        <w:t>and</w:t>
-      </w:r>
-      <w:proofErr w:type="spellEnd"/>
-      <w:r>
-        <w:t xml:space="preserve"> a </w:t>
+        <w:t xml:space="preserve"> and a </w:t>
       </w:r>
       <w:r>
         <w:t>{{</w:t>
@@ -876,7 +814,6 @@
         <w:t xml:space="preserve"> was </w:t>
       </w:r>
       <w:proofErr w:type="spellStart"/>
-      <w:proofErr w:type="gramStart"/>
       <w:r>
         <w:t>applied</w:t>
       </w:r>
@@ -888,14 +825,7 @@
         <w:rPr>
           <w:vertAlign w:val="superscript"/>
         </w:rPr>
-        <w:t>[</w:t>
-      </w:r>
-      <w:proofErr w:type="gramEnd"/>
-      <w:r>
-        <w:rPr>
-          <w:vertAlign w:val="superscript"/>
-        </w:rPr>
-        <w:t>1,2]</w:t>
+        <w:t>[1,2]</w:t>
       </w:r>
       <w:r>
         <w:t xml:space="preserve"> The </w:t>
@@ -977,13 +907,8 @@
       <w:r>
         <w:t xml:space="preserve">}} </w:t>
       </w:r>
-      <w:proofErr w:type="spellStart"/>
-      <w:r>
-        <w:t>and</w:t>
-      </w:r>
-      <w:proofErr w:type="spellEnd"/>
-      <w:r>
-        <w:t xml:space="preserve"> </w:t>
+      <w:r>
+        <w:t xml:space="preserve">and </w:t>
       </w:r>
       <w:proofErr w:type="spellStart"/>
       <w:r>
@@ -1169,23 +1094,288 @@
         <w:t xml:space="preserve"> </w:t>
       </w:r>
       <w:proofErr w:type="spellStart"/>
-      <w:proofErr w:type="gramStart"/>
       <w:r>
         <w:rPr>
           <w:sz w:val="15"/>
           <w:szCs w:val="18"/>
         </w:rPr>
-        <w:t>cif.hydrogen</w:t>
-      </w:r>
-      <w:proofErr w:type="gramEnd"/>
+        <w:t>cif.hydrogen_atoms_present</w:t>
+      </w:r>
+      <w:proofErr w:type="spellEnd"/>
       <w:r>
         <w:rPr>
           <w:sz w:val="15"/>
           <w:szCs w:val="18"/>
         </w:rPr>
-        <w:t>_atoms_present</w:t>
-      </w:r>
-      <w:proofErr w:type="spellEnd"/>
+        <w:t>%</w:t>
+      </w:r>
+      <w:r>
+        <w:t>}</w:t>
+      </w:r>
+      <w:r>
+        <w:t>Th</w:t>
+      </w:r>
+      <w:r>
+        <w:t xml:space="preserve">e hydrogen </w:t>
+      </w:r>
+      <w:proofErr w:type="spellStart"/>
+      <w:r>
+        <w:t>atoms</w:t>
+      </w:r>
+      <w:proofErr w:type="spellEnd"/>
+      <w:r>
+        <w:t xml:space="preserve"> </w:t>
+      </w:r>
+      <w:proofErr w:type="spellStart"/>
+      <w:r>
+        <w:t>were</w:t>
+      </w:r>
+      <w:proofErr w:type="spellEnd"/>
+      <w:r>
+        <w:t xml:space="preserve"> </w:t>
+      </w:r>
+      <w:proofErr w:type="spellStart"/>
+      <w:r>
+        <w:t>refined</w:t>
+      </w:r>
+      <w:proofErr w:type="spellEnd"/>
+      <w:r>
+        <w:t xml:space="preserve"> isotropically on </w:t>
+      </w:r>
+      <w:proofErr w:type="spellStart"/>
+      <w:r>
+        <w:t>calculated</w:t>
+      </w:r>
+      <w:proofErr w:type="spellEnd"/>
+      <w:r>
+        <w:t xml:space="preserve"> </w:t>
+      </w:r>
+      <w:proofErr w:type="spellStart"/>
+      <w:r>
+        <w:t>positions</w:t>
+      </w:r>
+      <w:proofErr w:type="spellEnd"/>
+      <w:r>
+        <w:t xml:space="preserve"> </w:t>
+      </w:r>
+      <w:proofErr w:type="spellStart"/>
+      <w:r>
+        <w:t>using</w:t>
+      </w:r>
+      <w:proofErr w:type="spellEnd"/>
+      <w:r>
+        <w:t xml:space="preserve"> a </w:t>
+      </w:r>
+      <w:proofErr w:type="spellStart"/>
+      <w:r>
+        <w:t>riding</w:t>
+      </w:r>
+      <w:proofErr w:type="spellEnd"/>
+      <w:r>
+        <w:t xml:space="preserve"> </w:t>
+      </w:r>
+      <w:proofErr w:type="spellStart"/>
+      <w:r>
+        <w:t>model</w:t>
+      </w:r>
+      <w:proofErr w:type="spellEnd"/>
+      <w:r>
+        <w:t xml:space="preserve"> </w:t>
+      </w:r>
+      <w:proofErr w:type="spellStart"/>
+      <w:r>
+        <w:t>with</w:t>
+      </w:r>
+      <w:proofErr w:type="spellEnd"/>
+      <w:r>
+        <w:t xml:space="preserve"> </w:t>
+      </w:r>
+      <w:proofErr w:type="spellStart"/>
+      <w:r>
+        <w:t>their</w:t>
+      </w:r>
+      <w:proofErr w:type="spellEnd"/>
+      <w:r>
+        <w:t xml:space="preserve"> </w:t>
+      </w:r>
+      <w:r>
+        <w:rPr>
+          <w:i/>
+        </w:rPr>
+        <w:t>U</w:t>
+      </w:r>
+      <w:r>
+        <w:rPr>
+          <w:vertAlign w:val="subscript"/>
+        </w:rPr>
+        <w:t>iso</w:t>
+      </w:r>
+      <w:r>
+        <w:t xml:space="preserve"> </w:t>
+      </w:r>
+      <w:proofErr w:type="spellStart"/>
+      <w:r>
+        <w:t>values</w:t>
+      </w:r>
+      <w:proofErr w:type="spellEnd"/>
+      <w:r>
+        <w:t xml:space="preserve"> </w:t>
+      </w:r>
+      <w:proofErr w:type="spellStart"/>
+      <w:r>
+        <w:t>constrained</w:t>
+      </w:r>
+      <w:proofErr w:type="spellEnd"/>
+      <w:r>
+        <w:t xml:space="preserve"> </w:t>
+      </w:r>
+      <w:proofErr w:type="spellStart"/>
+      <w:r>
+        <w:t>to</w:t>
+      </w:r>
+      <w:proofErr w:type="spellEnd"/>
+      <w:r>
+        <w:t xml:space="preserve"> 1.5 </w:t>
+      </w:r>
+      <w:proofErr w:type="spellStart"/>
+      <w:r>
+        <w:t>times</w:t>
+      </w:r>
+      <w:proofErr w:type="spellEnd"/>
+      <w:r>
+        <w:t xml:space="preserve"> </w:t>
+      </w:r>
+      <w:proofErr w:type="spellStart"/>
+      <w:r>
+        <w:t>the</w:t>
+      </w:r>
+      <w:proofErr w:type="spellEnd"/>
+      <w:r>
+        <w:t xml:space="preserve"> </w:t>
+      </w:r>
+      <w:r>
+        <w:rPr>
+          <w:i/>
+        </w:rPr>
+        <w:t>U</w:t>
+      </w:r>
+      <w:r>
+        <w:rPr>
+          <w:vertAlign w:val="subscript"/>
+        </w:rPr>
+        <w:t>eq</w:t>
+      </w:r>
+      <w:r>
+        <w:t xml:space="preserve"> </w:t>
+      </w:r>
+      <w:proofErr w:type="spellStart"/>
+      <w:r>
+        <w:t>of</w:t>
+      </w:r>
+      <w:proofErr w:type="spellEnd"/>
+      <w:r>
+        <w:t xml:space="preserve"> </w:t>
+      </w:r>
+      <w:proofErr w:type="spellStart"/>
+      <w:r>
+        <w:t>their</w:t>
+      </w:r>
+      <w:proofErr w:type="spellEnd"/>
+      <w:r>
+        <w:t xml:space="preserve"> </w:t>
+      </w:r>
+      <w:proofErr w:type="spellStart"/>
+      <w:r>
+        <w:t>pivot</w:t>
+      </w:r>
+      <w:proofErr w:type="spellEnd"/>
+      <w:r>
+        <w:t xml:space="preserve"> </w:t>
+      </w:r>
+      <w:proofErr w:type="spellStart"/>
+      <w:r>
+        <w:t>atoms</w:t>
+      </w:r>
+      <w:proofErr w:type="spellEnd"/>
+      <w:r>
+        <w:t xml:space="preserve"> </w:t>
+      </w:r>
+      <w:proofErr w:type="spellStart"/>
+      <w:r>
+        <w:t>for</w:t>
+      </w:r>
+      <w:proofErr w:type="spellEnd"/>
+      <w:r>
+        <w:t xml:space="preserve"> terminal sp</w:t>
+      </w:r>
+      <w:r>
+        <w:rPr>
+          <w:vertAlign w:val="superscript"/>
+        </w:rPr>
+        <w:t>3</w:t>
+      </w:r>
+      <w:r>
+        <w:t xml:space="preserve"> </w:t>
+      </w:r>
+      <w:proofErr w:type="spellStart"/>
+      <w:r>
+        <w:t>carbon</w:t>
+      </w:r>
+      <w:proofErr w:type="spellEnd"/>
+      <w:r>
+        <w:t xml:space="preserve"> </w:t>
+      </w:r>
+      <w:proofErr w:type="spellStart"/>
+      <w:r>
+        <w:t>atoms</w:t>
+      </w:r>
+      <w:proofErr w:type="spellEnd"/>
+      <w:r>
+        <w:t xml:space="preserve"> and 1.2 </w:t>
+      </w:r>
+      <w:proofErr w:type="spellStart"/>
+      <w:r>
+        <w:t>times</w:t>
+      </w:r>
+      <w:proofErr w:type="spellEnd"/>
+      <w:r>
+        <w:t xml:space="preserve"> </w:t>
+      </w:r>
+      <w:proofErr w:type="spellStart"/>
+      <w:r>
+        <w:t>for</w:t>
+      </w:r>
+      <w:proofErr w:type="spellEnd"/>
+      <w:r>
+        <w:t xml:space="preserve"> all </w:t>
+      </w:r>
+      <w:proofErr w:type="spellStart"/>
+      <w:r>
+        <w:t>other</w:t>
+      </w:r>
+      <w:proofErr w:type="spellEnd"/>
+      <w:r>
+        <w:t xml:space="preserve"> </w:t>
+      </w:r>
+      <w:proofErr w:type="spellStart"/>
+      <w:r>
+        <w:t>carbon</w:t>
+      </w:r>
+      <w:proofErr w:type="spellEnd"/>
+      <w:r>
+        <w:t xml:space="preserve"> </w:t>
+      </w:r>
+      <w:proofErr w:type="spellStart"/>
+      <w:r>
+        <w:t>atoms</w:t>
+      </w:r>
+      <w:proofErr w:type="spellEnd"/>
+      <w:r>
+        <w:t xml:space="preserve">. </w:t>
+      </w:r>
+      <w:r>
+        <w:t>{</w:t>
+      </w:r>
       <w:r>
         <w:rPr>
           <w:sz w:val="15"/>
@@ -1193,322 +1383,27 @@
         </w:rPr>
         <w:t>%</w:t>
       </w:r>
-      <w:r>
-        <w:t>}</w:t>
-      </w:r>
-      <w:r>
-        <w:t>Th</w:t>
-      </w:r>
-      <w:r>
-        <w:t xml:space="preserve">e hydrogen </w:t>
-      </w:r>
-      <w:proofErr w:type="spellStart"/>
-      <w:r>
-        <w:t>atoms</w:t>
-      </w:r>
-      <w:proofErr w:type="spellEnd"/>
-      <w:r>
-        <w:t xml:space="preserve"> </w:t>
-      </w:r>
-      <w:proofErr w:type="spellStart"/>
-      <w:r>
-        <w:t>were</w:t>
-      </w:r>
-      <w:proofErr w:type="spellEnd"/>
-      <w:r>
-        <w:t xml:space="preserve"> </w:t>
-      </w:r>
-      <w:proofErr w:type="spellStart"/>
-      <w:r>
-        <w:t>refined</w:t>
-      </w:r>
-      <w:proofErr w:type="spellEnd"/>
-      <w:r>
-        <w:t xml:space="preserve"> </w:t>
-      </w:r>
-      <w:proofErr w:type="spellStart"/>
-      <w:r>
-        <w:t>isotropically</w:t>
-      </w:r>
-      <w:proofErr w:type="spellEnd"/>
-      <w:r>
-        <w:t xml:space="preserve"> on </w:t>
-      </w:r>
-      <w:proofErr w:type="spellStart"/>
-      <w:r>
-        <w:t>calculated</w:t>
-      </w:r>
-      <w:proofErr w:type="spellEnd"/>
-      <w:r>
-        <w:t xml:space="preserve"> </w:t>
-      </w:r>
-      <w:proofErr w:type="spellStart"/>
-      <w:r>
-        <w:t>positions</w:t>
-      </w:r>
-      <w:proofErr w:type="spellEnd"/>
-      <w:r>
-        <w:t xml:space="preserve"> </w:t>
-      </w:r>
-      <w:proofErr w:type="spellStart"/>
-      <w:r>
-        <w:t>using</w:t>
-      </w:r>
-      <w:proofErr w:type="spellEnd"/>
-      <w:r>
-        <w:t xml:space="preserve"> a </w:t>
-      </w:r>
-      <w:proofErr w:type="spellStart"/>
-      <w:r>
-        <w:t>riding</w:t>
-      </w:r>
-      <w:proofErr w:type="spellEnd"/>
-      <w:r>
-        <w:t xml:space="preserve"> </w:t>
-      </w:r>
-      <w:proofErr w:type="spellStart"/>
-      <w:r>
-        <w:t>model</w:t>
-      </w:r>
-      <w:proofErr w:type="spellEnd"/>
-      <w:r>
-        <w:t xml:space="preserve"> </w:t>
-      </w:r>
-      <w:proofErr w:type="spellStart"/>
-      <w:r>
-        <w:t>with</w:t>
-      </w:r>
-      <w:proofErr w:type="spellEnd"/>
-      <w:r>
-        <w:t xml:space="preserve"> </w:t>
-      </w:r>
-      <w:proofErr w:type="spellStart"/>
-      <w:r>
-        <w:t>their</w:t>
-      </w:r>
-      <w:proofErr w:type="spellEnd"/>
-      <w:r>
-        <w:t xml:space="preserve"> </w:t>
-      </w:r>
-      <w:proofErr w:type="spellStart"/>
-      <w:r>
-        <w:rPr>
-          <w:i/>
-        </w:rPr>
-        <w:t>U</w:t>
-      </w:r>
-      <w:r>
-        <w:rPr>
-          <w:vertAlign w:val="subscript"/>
-        </w:rPr>
-        <w:t>iso</w:t>
-      </w:r>
-      <w:proofErr w:type="spellEnd"/>
-      <w:r>
-        <w:t xml:space="preserve"> </w:t>
-      </w:r>
-      <w:proofErr w:type="spellStart"/>
-      <w:r>
-        <w:t>values</w:t>
-      </w:r>
-      <w:proofErr w:type="spellEnd"/>
-      <w:r>
-        <w:t xml:space="preserve"> </w:t>
-      </w:r>
-      <w:proofErr w:type="spellStart"/>
-      <w:r>
-        <w:t>constrained</w:t>
-      </w:r>
-      <w:proofErr w:type="spellEnd"/>
-      <w:r>
-        <w:t xml:space="preserve"> </w:t>
-      </w:r>
-      <w:proofErr w:type="spellStart"/>
-      <w:r>
-        <w:t>to</w:t>
-      </w:r>
-      <w:proofErr w:type="spellEnd"/>
-      <w:r>
-        <w:t xml:space="preserve"> 1.5 </w:t>
-      </w:r>
-      <w:proofErr w:type="spellStart"/>
-      <w:r>
-        <w:t>times</w:t>
-      </w:r>
-      <w:proofErr w:type="spellEnd"/>
-      <w:r>
-        <w:t xml:space="preserve"> </w:t>
-      </w:r>
-      <w:proofErr w:type="spellStart"/>
-      <w:r>
-        <w:t>the</w:t>
-      </w:r>
-      <w:proofErr w:type="spellEnd"/>
-      <w:r>
-        <w:t xml:space="preserve"> </w:t>
-      </w:r>
-      <w:proofErr w:type="spellStart"/>
-      <w:r>
-        <w:rPr>
-          <w:i/>
-        </w:rPr>
-        <w:t>U</w:t>
-      </w:r>
-      <w:r>
-        <w:rPr>
-          <w:vertAlign w:val="subscript"/>
-        </w:rPr>
-        <w:t>eq</w:t>
-      </w:r>
-      <w:proofErr w:type="spellEnd"/>
-      <w:r>
-        <w:t xml:space="preserve"> </w:t>
-      </w:r>
-      <w:proofErr w:type="spellStart"/>
-      <w:r>
-        <w:t>of</w:t>
-      </w:r>
-      <w:proofErr w:type="spellEnd"/>
-      <w:r>
-        <w:t xml:space="preserve"> </w:t>
-      </w:r>
-      <w:proofErr w:type="spellStart"/>
-      <w:r>
-        <w:t>their</w:t>
-      </w:r>
-      <w:proofErr w:type="spellEnd"/>
-      <w:r>
-        <w:t xml:space="preserve"> </w:t>
-      </w:r>
-      <w:proofErr w:type="spellStart"/>
-      <w:r>
-        <w:t>pivot</w:t>
-      </w:r>
-      <w:proofErr w:type="spellEnd"/>
-      <w:r>
-        <w:t xml:space="preserve"> </w:t>
-      </w:r>
-      <w:proofErr w:type="spellStart"/>
-      <w:r>
-        <w:t>atoms</w:t>
-      </w:r>
-      <w:proofErr w:type="spellEnd"/>
-      <w:r>
-        <w:t xml:space="preserve"> </w:t>
-      </w:r>
-      <w:proofErr w:type="spellStart"/>
-      <w:r>
-        <w:t>for</w:t>
-      </w:r>
-      <w:proofErr w:type="spellEnd"/>
-      <w:r>
-        <w:t xml:space="preserve"> terminal sp</w:t>
-      </w:r>
-      <w:r>
-        <w:rPr>
-          <w:vertAlign w:val="superscript"/>
-        </w:rPr>
-        <w:t>3</w:t>
-      </w:r>
-      <w:r>
-        <w:t xml:space="preserve"> </w:t>
-      </w:r>
-      <w:proofErr w:type="spellStart"/>
-      <w:r>
-        <w:t>carbon</w:t>
-      </w:r>
-      <w:proofErr w:type="spellEnd"/>
-      <w:r>
-        <w:t xml:space="preserve"> </w:t>
-      </w:r>
-      <w:proofErr w:type="spellStart"/>
-      <w:r>
-        <w:t>atoms</w:t>
-      </w:r>
-      <w:proofErr w:type="spellEnd"/>
-      <w:r>
-        <w:t xml:space="preserve"> </w:t>
-      </w:r>
-      <w:proofErr w:type="spellStart"/>
-      <w:r>
-        <w:t>and</w:t>
-      </w:r>
-      <w:proofErr w:type="spellEnd"/>
-      <w:r>
-        <w:t xml:space="preserve"> 1.2 </w:t>
-      </w:r>
-      <w:proofErr w:type="spellStart"/>
-      <w:r>
-        <w:t>times</w:t>
-      </w:r>
-      <w:proofErr w:type="spellEnd"/>
-      <w:r>
-        <w:t xml:space="preserve"> </w:t>
-      </w:r>
-      <w:proofErr w:type="spellStart"/>
-      <w:r>
-        <w:t>for</w:t>
-      </w:r>
-      <w:proofErr w:type="spellEnd"/>
-      <w:r>
-        <w:t xml:space="preserve"> all </w:t>
-      </w:r>
-      <w:proofErr w:type="spellStart"/>
-      <w:r>
-        <w:t>other</w:t>
-      </w:r>
-      <w:proofErr w:type="spellEnd"/>
-      <w:r>
-        <w:t xml:space="preserve"> </w:t>
-      </w:r>
-      <w:proofErr w:type="spellStart"/>
-      <w:r>
-        <w:t>carbon</w:t>
-      </w:r>
-      <w:proofErr w:type="spellEnd"/>
-      <w:r>
-        <w:t xml:space="preserve"> </w:t>
-      </w:r>
-      <w:proofErr w:type="spellStart"/>
-      <w:r>
-        <w:t>atoms</w:t>
-      </w:r>
-      <w:proofErr w:type="spellEnd"/>
-      <w:r>
-        <w:t xml:space="preserve">. </w:t>
-      </w:r>
-      <w:r>
-        <w:t>{</w:t>
-      </w:r>
+      <w:proofErr w:type="spellStart"/>
       <w:r>
         <w:rPr>
           <w:sz w:val="15"/>
           <w:szCs w:val="18"/>
         </w:rPr>
-        <w:t>%</w:t>
-      </w:r>
-      <w:proofErr w:type="spellStart"/>
+        <w:t>end</w:t>
+      </w:r>
       <w:r>
         <w:rPr>
           <w:sz w:val="15"/>
           <w:szCs w:val="18"/>
         </w:rPr>
-        <w:t>end</w:t>
-      </w:r>
+        <w:t>if</w:t>
+      </w:r>
+      <w:proofErr w:type="spellEnd"/>
       <w:r>
         <w:rPr>
           <w:sz w:val="15"/>
           <w:szCs w:val="18"/>
         </w:rPr>
-        <w:t>if</w:t>
-      </w:r>
-      <w:proofErr w:type="spellEnd"/>
-      <w:proofErr w:type="gramStart"/>
-      <w:r>
-        <w:rPr>
-          <w:sz w:val="15"/>
-          <w:szCs w:val="18"/>
-        </w:rPr>
         <w:t>%</w:t>
       </w:r>
       <w:r>
@@ -1519,7 +1414,6 @@
         <w:t>Crystallographic</w:t>
       </w:r>
       <w:proofErr w:type="spellEnd"/>
-      <w:proofErr w:type="gramEnd"/>
       <w:r>
         <w:t xml:space="preserve"> </w:t>
       </w:r>
@@ -1658,36 +1552,34 @@
       <w:r>
         <w:t xml:space="preserve"> </w:t>
       </w:r>
-      <w:proofErr w:type="spellStart"/>
       <w:r>
         <w:rPr>
           <w:sz w:val="8"/>
           <w:szCs w:val="20"/>
           <w:lang w:val="en-US"/>
         </w:rPr>
-        <w:t>cif</w:t>
-      </w:r>
-      <w:proofErr w:type="spellEnd"/>
+        <w:t>cif._</w:t>
+      </w:r>
+      <w:proofErr w:type="spellStart"/>
       <w:r>
         <w:rPr>
           <w:sz w:val="8"/>
           <w:szCs w:val="20"/>
           <w:lang w:val="en-US"/>
         </w:rPr>
-        <w:t>._</w:t>
-      </w:r>
-      <w:proofErr w:type="spellStart"/>
+        <w:t>database_code_depnum_ccdc_archive</w:t>
+      </w:r>
+      <w:proofErr w:type="spellEnd"/>
+      <w:r>
+        <w:t>%}{{</w:t>
+      </w:r>
       <w:r>
         <w:rPr>
           <w:sz w:val="8"/>
           <w:szCs w:val="20"/>
           <w:lang w:val="en-US"/>
         </w:rPr>
-        <w:t>database_code_depnum_ccdc_archive</w:t>
-      </w:r>
-      <w:proofErr w:type="spellEnd"/>
-      <w:r>
-        <w:t>%}{{</w:t>
+        <w:t>cif._</w:t>
       </w:r>
       <w:proofErr w:type="spellStart"/>
       <w:r>
@@ -1696,24 +1588,6 @@
           <w:szCs w:val="20"/>
           <w:lang w:val="en-US"/>
         </w:rPr>
-        <w:t>cif</w:t>
-      </w:r>
-      <w:proofErr w:type="spellEnd"/>
-      <w:r>
-        <w:rPr>
-          <w:sz w:val="8"/>
-          <w:szCs w:val="20"/>
-          <w:lang w:val="en-US"/>
-        </w:rPr>
-        <w:t>._</w:t>
-      </w:r>
-      <w:proofErr w:type="spellStart"/>
-      <w:r>
-        <w:rPr>
-          <w:sz w:val="8"/>
-          <w:szCs w:val="20"/>
-          <w:lang w:val="en-US"/>
-        </w:rPr>
         <w:t>database_code_depnum_ccdc_archive</w:t>
       </w:r>
       <w:proofErr w:type="spellEnd"/>
@@ -1898,23 +1772,7 @@
       </w:r>
       <w:proofErr w:type="spellEnd"/>
       <w:r>
-        <w:t xml:space="preserve">. This </w:t>
-      </w:r>
-      <w:proofErr w:type="spellStart"/>
-      <w:r>
-        <w:t>report</w:t>
-      </w:r>
-      <w:proofErr w:type="spellEnd"/>
-      <w:r>
-        <w:t xml:space="preserve"> </w:t>
-      </w:r>
-      <w:proofErr w:type="spellStart"/>
-      <w:r>
-        <w:t>and</w:t>
-      </w:r>
-      <w:proofErr w:type="spellEnd"/>
-      <w:r>
-        <w:t xml:space="preserve"> </w:t>
+        <w:t xml:space="preserve">. This report and </w:t>
       </w:r>
       <w:proofErr w:type="spellStart"/>
       <w:r>
@@ -1954,15 +1812,7 @@
       </w:r>
       <w:proofErr w:type="spellEnd"/>
       <w:r>
-        <w:t xml:space="preserve"> </w:t>
-      </w:r>
-      <w:proofErr w:type="spellStart"/>
-      <w:r>
-        <w:t>FinalCif</w:t>
-      </w:r>
-      <w:proofErr w:type="spellEnd"/>
-      <w:r>
-        <w:t>.</w:t>
+        <w:t xml:space="preserve"> FinalCif.</w:t>
       </w:r>
       <w:r>
         <w:rPr>
@@ -1993,7 +1843,6 @@
         </w:rPr>
         <w:t xml:space="preserve"> </w:t>
       </w:r>
-      <w:proofErr w:type="gramStart"/>
       <w:r>
         <w:rPr>
           <w:lang w:val="en-US"/>
@@ -2012,7 +1861,6 @@
         </w:rPr>
         <w:t>cif.block.name</w:t>
       </w:r>
-      <w:proofErr w:type="gramEnd"/>
       <w:r>
         <w:rPr>
           <w:lang w:val="en-US"/>
@@ -2069,31 +1917,19 @@
                 <w:lang w:val="en-US"/>
               </w:rPr>
             </w:pPr>
-            <w:proofErr w:type="gramStart"/>
             <w:r>
               <w:rPr>
                 <w:lang w:val="en-US"/>
               </w:rPr>
               <w:t xml:space="preserve">{{ </w:t>
             </w:r>
-            <w:proofErr w:type="spellStart"/>
             <w:r>
               <w:rPr>
                 <w:sz w:val="8"/>
                 <w:szCs w:val="20"/>
                 <w:lang w:val="en-US"/>
               </w:rPr>
-              <w:t>cif</w:t>
-            </w:r>
-            <w:proofErr w:type="spellEnd"/>
-            <w:proofErr w:type="gramEnd"/>
-            <w:r>
-              <w:rPr>
-                <w:sz w:val="8"/>
-                <w:szCs w:val="20"/>
-                <w:lang w:val="en-US"/>
-              </w:rPr>
-              <w:t>._</w:t>
+              <w:t>cif._</w:t>
             </w:r>
             <w:proofErr w:type="spellStart"/>
             <w:r>
@@ -2159,7 +1995,6 @@
                 <w:lang w:val="en-US"/>
               </w:rPr>
             </w:pPr>
-            <w:proofErr w:type="gramStart"/>
             <w:r>
               <w:rPr>
                 <w:lang w:val="en-US"/>
@@ -2172,15 +2007,7 @@
                 <w:sz w:val="12"/>
                 <w:lang w:val="en-US"/>
               </w:rPr>
-              <w:t>sum</w:t>
-            </w:r>
-            <w:proofErr w:type="gramEnd"/>
-            <w:r>
-              <w:rPr>
-                <w:sz w:val="12"/>
-                <w:lang w:val="en-US"/>
-              </w:rPr>
-              <w:t>_formula</w:t>
+              <w:t>sum_formula</w:t>
             </w:r>
             <w:proofErr w:type="spellEnd"/>
             <w:r>
@@ -2204,13 +2031,8 @@
             <w:pPr>
               <w:pStyle w:val="tabletext"/>
             </w:pPr>
-            <w:proofErr w:type="spellStart"/>
-            <w:r>
-              <w:t>Formula</w:t>
-            </w:r>
-            <w:proofErr w:type="spellEnd"/>
-            <w:r>
-              <w:t xml:space="preserve"> </w:t>
+            <w:r>
+              <w:t xml:space="preserve">Formula </w:t>
             </w:r>
             <w:proofErr w:type="spellStart"/>
             <w:r>
@@ -2230,29 +2052,18 @@
                 <w:lang w:val="en-US"/>
               </w:rPr>
             </w:pPr>
-            <w:proofErr w:type="gramStart"/>
             <w:r>
               <w:rPr>
                 <w:lang w:val="en-US"/>
               </w:rPr>
               <w:t xml:space="preserve">{{ </w:t>
             </w:r>
-            <w:proofErr w:type="spellStart"/>
             <w:r>
               <w:rPr>
                 <w:sz w:val="10"/>
                 <w:lang w:val="en-US"/>
               </w:rPr>
-              <w:t>cif</w:t>
-            </w:r>
-            <w:proofErr w:type="spellEnd"/>
-            <w:proofErr w:type="gramEnd"/>
-            <w:r>
-              <w:rPr>
-                <w:sz w:val="10"/>
-                <w:lang w:val="en-US"/>
-              </w:rPr>
-              <w:t>._</w:t>
+              <w:t>cif._</w:t>
             </w:r>
             <w:proofErr w:type="spellStart"/>
             <w:r>
@@ -2318,25 +2129,14 @@
               </w:rPr>
               <w:t>{{</w:t>
             </w:r>
-            <w:proofErr w:type="spellStart"/>
-            <w:proofErr w:type="gramStart"/>
             <w:r>
               <w:rPr>
                 <w:sz w:val="10"/>
                 <w:lang w:val="en-US"/>
               </w:rPr>
-              <w:t>cif</w:t>
-            </w:r>
-            <w:proofErr w:type="spellEnd"/>
-            <w:r>
-              <w:rPr>
-                <w:sz w:val="10"/>
-                <w:lang w:val="en-US"/>
-              </w:rPr>
-              <w:t>._</w:t>
-            </w:r>
-            <w:proofErr w:type="spellStart"/>
-            <w:proofErr w:type="gramEnd"/>
+              <w:t>cif._</w:t>
+            </w:r>
+            <w:proofErr w:type="spellStart"/>
             <w:r>
               <w:rPr>
                 <w:sz w:val="10"/>
@@ -2387,29 +2187,18 @@
                 <w:lang w:val="en-US"/>
               </w:rPr>
             </w:pPr>
-            <w:proofErr w:type="gramStart"/>
             <w:r>
               <w:rPr>
                 <w:lang w:val="en-US"/>
               </w:rPr>
               <w:t xml:space="preserve">{{ </w:t>
             </w:r>
-            <w:proofErr w:type="spellStart"/>
             <w:r>
               <w:rPr>
                 <w:sz w:val="10"/>
                 <w:lang w:val="en-US"/>
               </w:rPr>
-              <w:t>cif</w:t>
-            </w:r>
-            <w:proofErr w:type="spellEnd"/>
-            <w:proofErr w:type="gramEnd"/>
-            <w:r>
-              <w:rPr>
-                <w:sz w:val="10"/>
-                <w:lang w:val="en-US"/>
-              </w:rPr>
-              <w:t>._</w:t>
+              <w:t>cif._</w:t>
             </w:r>
             <w:proofErr w:type="spellStart"/>
             <w:r>
@@ -2519,7 +2308,6 @@
               </w:rPr>
               <w:t xml:space="preserve"> </w:t>
             </w:r>
-            <w:proofErr w:type="gramStart"/>
             <w:r>
               <w:rPr>
                 <w:lang w:val="en-US"/>
@@ -2542,7 +2330,6 @@
               <w:t>itnum</w:t>
             </w:r>
             <w:proofErr w:type="spellEnd"/>
-            <w:proofErr w:type="gramEnd"/>
             <w:r>
               <w:rPr>
                 <w:sz w:val="16"/>
@@ -2600,25 +2387,14 @@
               </w:rPr>
               <w:t>{{</w:t>
             </w:r>
-            <w:proofErr w:type="spellStart"/>
-            <w:proofErr w:type="gramStart"/>
             <w:r>
               <w:rPr>
                 <w:sz w:val="12"/>
                 <w:lang w:val="en-US"/>
               </w:rPr>
-              <w:t>cif</w:t>
-            </w:r>
-            <w:proofErr w:type="spellEnd"/>
-            <w:r>
-              <w:rPr>
-                <w:sz w:val="12"/>
-                <w:lang w:val="en-US"/>
-              </w:rPr>
-              <w:t>._</w:t>
-            </w:r>
-            <w:proofErr w:type="spellStart"/>
-            <w:proofErr w:type="gramEnd"/>
+              <w:t>cif._</w:t>
+            </w:r>
+            <w:proofErr w:type="spellStart"/>
             <w:r>
               <w:rPr>
                 <w:sz w:val="12"/>
@@ -2683,25 +2459,14 @@
               </w:rPr>
               <w:t>{{</w:t>
             </w:r>
-            <w:proofErr w:type="spellStart"/>
-            <w:proofErr w:type="gramStart"/>
             <w:r>
               <w:rPr>
                 <w:sz w:val="12"/>
                 <w:lang w:val="en-US"/>
               </w:rPr>
-              <w:t>cif</w:t>
-            </w:r>
-            <w:proofErr w:type="spellEnd"/>
-            <w:r>
-              <w:rPr>
-                <w:sz w:val="12"/>
-                <w:lang w:val="en-US"/>
-              </w:rPr>
-              <w:t>._</w:t>
-            </w:r>
-            <w:proofErr w:type="spellStart"/>
-            <w:proofErr w:type="gramEnd"/>
+              <w:t>cif._</w:t>
+            </w:r>
+            <w:proofErr w:type="spellStart"/>
             <w:r>
               <w:rPr>
                 <w:sz w:val="12"/>
@@ -2766,8 +2531,6 @@
               </w:rPr>
               <w:t>{{</w:t>
             </w:r>
-            <w:proofErr w:type="spellStart"/>
-            <w:proofErr w:type="gramStart"/>
             <w:r>
               <w:rPr>
                 <w:sz w:val="12"/>
@@ -2775,7 +2538,6 @@
               </w:rPr>
               <w:t>cif</w:t>
             </w:r>
-            <w:proofErr w:type="spellEnd"/>
             <w:r>
               <w:rPr>
                 <w:sz w:val="12"/>
@@ -2791,7 +2553,6 @@
               <w:t>_</w:t>
             </w:r>
             <w:proofErr w:type="spellStart"/>
-            <w:proofErr w:type="gramEnd"/>
             <w:r>
               <w:rPr>
                 <w:sz w:val="12"/>
@@ -2850,25 +2611,14 @@
               </w:rPr>
               <w:t>{{</w:t>
             </w:r>
-            <w:proofErr w:type="spellStart"/>
-            <w:proofErr w:type="gramStart"/>
             <w:r>
               <w:rPr>
                 <w:sz w:val="12"/>
                 <w:lang w:val="en-US"/>
               </w:rPr>
-              <w:t>cif</w:t>
-            </w:r>
-            <w:proofErr w:type="spellEnd"/>
-            <w:r>
-              <w:rPr>
-                <w:sz w:val="12"/>
-                <w:lang w:val="en-US"/>
-              </w:rPr>
-              <w:t>._</w:t>
-            </w:r>
-            <w:proofErr w:type="spellStart"/>
-            <w:proofErr w:type="gramEnd"/>
+              <w:t>cif._</w:t>
+            </w:r>
+            <w:proofErr w:type="spellStart"/>
             <w:r>
               <w:rPr>
                 <w:sz w:val="12"/>
@@ -2941,25 +2691,14 @@
               </w:rPr>
               <w:t>{{</w:t>
             </w:r>
-            <w:proofErr w:type="spellStart"/>
-            <w:proofErr w:type="gramStart"/>
             <w:r>
               <w:rPr>
                 <w:sz w:val="12"/>
                 <w:lang w:val="en-US"/>
               </w:rPr>
-              <w:t>cif</w:t>
-            </w:r>
-            <w:proofErr w:type="spellEnd"/>
-            <w:r>
-              <w:rPr>
-                <w:sz w:val="12"/>
-                <w:lang w:val="en-US"/>
-              </w:rPr>
-              <w:t>._</w:t>
-            </w:r>
-            <w:proofErr w:type="spellStart"/>
-            <w:proofErr w:type="gramEnd"/>
+              <w:t>cif._</w:t>
+            </w:r>
+            <w:proofErr w:type="spellStart"/>
             <w:r>
               <w:rPr>
                 <w:sz w:val="12"/>
@@ -3032,25 +2771,14 @@
               </w:rPr>
               <w:t>{{</w:t>
             </w:r>
-            <w:proofErr w:type="spellStart"/>
-            <w:proofErr w:type="gramStart"/>
             <w:r>
               <w:rPr>
                 <w:sz w:val="12"/>
                 <w:lang w:val="en-US"/>
               </w:rPr>
-              <w:t>cif</w:t>
-            </w:r>
-            <w:proofErr w:type="spellEnd"/>
-            <w:r>
-              <w:rPr>
-                <w:sz w:val="12"/>
-                <w:lang w:val="en-US"/>
-              </w:rPr>
-              <w:t>._</w:t>
-            </w:r>
-            <w:proofErr w:type="spellStart"/>
-            <w:proofErr w:type="gramEnd"/>
+              <w:t>cif._</w:t>
+            </w:r>
+            <w:proofErr w:type="spellStart"/>
             <w:r>
               <w:rPr>
                 <w:sz w:val="12"/>
@@ -3132,32 +2860,21 @@
               </w:rPr>
               <w:t>{{</w:t>
             </w:r>
-            <w:proofErr w:type="spellStart"/>
-            <w:proofErr w:type="gramStart"/>
             <w:r>
               <w:rPr>
                 <w:sz w:val="12"/>
                 <w:lang w:val="en-US"/>
               </w:rPr>
-              <w:t>cif</w:t>
-            </w:r>
-            <w:proofErr w:type="spellEnd"/>
+              <w:t>cif.</w:t>
+            </w:r>
             <w:r>
               <w:rPr>
                 <w:sz w:val="12"/>
                 <w:lang w:val="en-US"/>
               </w:rPr>
-              <w:t>.</w:t>
-            </w:r>
-            <w:r>
-              <w:rPr>
-                <w:sz w:val="12"/>
-                <w:lang w:val="en-US"/>
-              </w:rPr>
               <w:t>_</w:t>
             </w:r>
             <w:proofErr w:type="spellStart"/>
-            <w:proofErr w:type="gramEnd"/>
             <w:r>
               <w:rPr>
                 <w:sz w:val="12"/>
@@ -3212,32 +2929,21 @@
               </w:rPr>
               <w:t>{{</w:t>
             </w:r>
-            <w:proofErr w:type="spellStart"/>
-            <w:proofErr w:type="gramStart"/>
             <w:r>
               <w:rPr>
                 <w:sz w:val="12"/>
                 <w:lang w:val="en-US"/>
               </w:rPr>
-              <w:t>cif</w:t>
-            </w:r>
-            <w:proofErr w:type="spellEnd"/>
+              <w:t>cif.</w:t>
+            </w:r>
             <w:r>
               <w:rPr>
                 <w:sz w:val="12"/>
                 <w:lang w:val="en-US"/>
               </w:rPr>
-              <w:t>.</w:t>
-            </w:r>
-            <w:r>
-              <w:rPr>
-                <w:sz w:val="12"/>
-                <w:lang w:val="en-US"/>
-              </w:rPr>
               <w:t>_</w:t>
             </w:r>
             <w:proofErr w:type="spellStart"/>
-            <w:proofErr w:type="gramEnd"/>
             <w:r>
               <w:rPr>
                 <w:sz w:val="12"/>
@@ -3312,25 +3018,14 @@
               </w:rPr>
               <w:t>{{</w:t>
             </w:r>
-            <w:proofErr w:type="spellStart"/>
-            <w:proofErr w:type="gramStart"/>
             <w:r>
               <w:rPr>
                 <w:sz w:val="12"/>
                 <w:lang w:val="en-US"/>
               </w:rPr>
-              <w:t>cif</w:t>
-            </w:r>
-            <w:proofErr w:type="spellEnd"/>
-            <w:r>
-              <w:rPr>
-                <w:sz w:val="12"/>
-                <w:lang w:val="en-US"/>
-              </w:rPr>
-              <w:t>._</w:t>
-            </w:r>
-            <w:proofErr w:type="spellStart"/>
-            <w:proofErr w:type="gramEnd"/>
+              <w:t>cif._</w:t>
+            </w:r>
+            <w:proofErr w:type="spellStart"/>
             <w:r>
               <w:rPr>
                 <w:sz w:val="12"/>
@@ -3397,8 +3092,6 @@
               </w:rPr>
               <w:t>{{</w:t>
             </w:r>
-            <w:proofErr w:type="spellStart"/>
-            <w:proofErr w:type="gramStart"/>
             <w:r>
               <w:rPr>
                 <w:sz w:val="12"/>
@@ -3406,7 +3099,6 @@
               </w:rPr>
               <w:t>cif</w:t>
             </w:r>
-            <w:proofErr w:type="spellEnd"/>
             <w:r>
               <w:rPr>
                 <w:sz w:val="12"/>
@@ -3422,7 +3114,6 @@
               <w:t>_</w:t>
             </w:r>
             <w:proofErr w:type="spellStart"/>
-            <w:proofErr w:type="gramEnd"/>
             <w:r>
               <w:rPr>
                 <w:sz w:val="12"/>
@@ -3452,7 +3143,6 @@
             <w:pPr>
               <w:pStyle w:val="tabletext"/>
             </w:pPr>
-            <w:proofErr w:type="gramStart"/>
             <w:r>
               <w:rPr>
                 <w:i/>
@@ -3460,11 +3150,7 @@
               <w:t>F</w:t>
             </w:r>
             <w:r>
-              <w:t>(</w:t>
-            </w:r>
-            <w:proofErr w:type="gramEnd"/>
-            <w:r>
-              <w:t>000)</w:t>
+              <w:t>(000)</w:t>
             </w:r>
           </w:p>
         </w:tc>
@@ -3485,7 +3171,6 @@
               </w:rPr>
               <w:t>{{</w:t>
             </w:r>
-            <w:proofErr w:type="gramStart"/>
             <w:r>
               <w:rPr>
                 <w:sz w:val="12"/>
@@ -3498,15 +3183,7 @@
                 <w:sz w:val="12"/>
                 <w:lang w:val="en-US"/>
               </w:rPr>
-              <w:t>_</w:t>
-            </w:r>
-            <w:proofErr w:type="gramEnd"/>
-            <w:r>
-              <w:rPr>
-                <w:sz w:val="12"/>
-                <w:lang w:val="en-US"/>
-              </w:rPr>
-              <w:t>exptl_crystal_F_000</w:t>
+              <w:t>_exptl_crystal_F_000</w:t>
             </w:r>
             <w:r>
               <w:rPr>
@@ -3625,32 +3302,21 @@
               </w:rPr>
               <w:t>{{</w:t>
             </w:r>
-            <w:proofErr w:type="spellStart"/>
-            <w:proofErr w:type="gramStart"/>
             <w:r>
               <w:rPr>
                 <w:sz w:val="14"/>
                 <w:lang w:val="en-US"/>
               </w:rPr>
-              <w:t>cif</w:t>
-            </w:r>
-            <w:proofErr w:type="spellEnd"/>
+              <w:t>cif.</w:t>
+            </w:r>
             <w:r>
               <w:rPr>
                 <w:sz w:val="14"/>
                 <w:lang w:val="en-US"/>
               </w:rPr>
-              <w:t>.</w:t>
-            </w:r>
-            <w:r>
-              <w:rPr>
-                <w:sz w:val="14"/>
-                <w:lang w:val="en-US"/>
-              </w:rPr>
               <w:t>_</w:t>
             </w:r>
             <w:proofErr w:type="spellStart"/>
-            <w:proofErr w:type="gramEnd"/>
             <w:r>
               <w:rPr>
                 <w:sz w:val="14"/>
@@ -3707,25 +3373,14 @@
               </w:rPr>
               <w:t>{{</w:t>
             </w:r>
-            <w:proofErr w:type="spellStart"/>
-            <w:proofErr w:type="gramStart"/>
             <w:r>
               <w:rPr>
                 <w:sz w:val="14"/>
                 <w:lang w:val="en-US"/>
               </w:rPr>
-              <w:t>cif</w:t>
-            </w:r>
-            <w:proofErr w:type="spellEnd"/>
-            <w:r>
-              <w:rPr>
-                <w:sz w:val="14"/>
-                <w:lang w:val="en-US"/>
-              </w:rPr>
-              <w:t>._</w:t>
-            </w:r>
-            <w:proofErr w:type="spellStart"/>
-            <w:proofErr w:type="gramEnd"/>
+              <w:t>cif._</w:t>
+            </w:r>
+            <w:proofErr w:type="spellStart"/>
             <w:r>
               <w:rPr>
                 <w:sz w:val="14"/>
@@ -3784,7 +3439,6 @@
               </w:rPr>
               <w:t>radiation</w:t>
             </w:r>
-            <w:proofErr w:type="gramStart"/>
             <w:r>
               <w:rPr>
                 <w:lang w:val="en-US"/>
@@ -3796,15 +3450,7 @@
                 <w:sz w:val="12"/>
                 <w:lang w:val="en-US"/>
               </w:rPr>
-              <w:t>{</w:t>
-            </w:r>
-            <w:proofErr w:type="gramEnd"/>
-            <w:r>
-              <w:rPr>
-                <w:sz w:val="12"/>
-                <w:lang w:val="en-US"/>
-              </w:rPr>
-              <w:t>%if wavelength%}</w:t>
+              <w:t>{%if wavelength%}</w:t>
             </w:r>
             <w:r>
               <w:rPr>
@@ -4025,25 +3671,14 @@
               </w:rPr>
               <w:t>{{</w:t>
             </w:r>
-            <w:proofErr w:type="spellStart"/>
-            <w:proofErr w:type="gramStart"/>
             <w:r>
               <w:rPr>
                 <w:sz w:val="14"/>
                 <w:lang w:val="en-US"/>
               </w:rPr>
-              <w:t>cif</w:t>
-            </w:r>
-            <w:proofErr w:type="spellEnd"/>
-            <w:r>
-              <w:rPr>
-                <w:sz w:val="14"/>
-                <w:lang w:val="en-US"/>
-              </w:rPr>
-              <w:t>._</w:t>
-            </w:r>
-            <w:proofErr w:type="spellStart"/>
-            <w:proofErr w:type="gramEnd"/>
+              <w:t>cif._</w:t>
+            </w:r>
+            <w:proofErr w:type="spellStart"/>
             <w:r>
               <w:rPr>
                 <w:sz w:val="14"/>
@@ -4199,7 +3834,6 @@
               <w:pStyle w:val="tabletext"/>
             </w:pPr>
             <w:proofErr w:type="spellStart"/>
-            <w:proofErr w:type="gramStart"/>
             <w:r>
               <w:t>Completeness</w:t>
             </w:r>
@@ -4208,14 +3842,7 @@
               <w:rPr>
                 <w:sz w:val="10"/>
               </w:rPr>
-              <w:t>{</w:t>
-            </w:r>
-            <w:proofErr w:type="gramEnd"/>
-            <w:r>
-              <w:rPr>
-                <w:sz w:val="10"/>
-              </w:rPr>
-              <w:t>%</w:t>
+              <w:t>{%</w:t>
             </w:r>
             <w:proofErr w:type="spellStart"/>
             <w:r>
@@ -4456,19 +4083,11 @@
                 <w:lang w:val="en-US"/>
               </w:rPr>
             </w:pPr>
-            <w:proofErr w:type="gramStart"/>
-            <w:r>
-              <w:rPr>
-                <w:lang w:val="en-US"/>
-              </w:rPr>
-              <w:t>{{ goof</w:t>
-            </w:r>
-            <w:proofErr w:type="gramEnd"/>
-            <w:r>
-              <w:rPr>
-                <w:lang w:val="en-US"/>
-              </w:rPr>
-              <w:t xml:space="preserve"> }}</w:t>
+            <w:r>
+              <w:rPr>
+                <w:lang w:val="en-US"/>
+              </w:rPr>
+              <w:t>{{ goof }}</w:t>
             </w:r>
           </w:p>
         </w:tc>
@@ -4807,14 +4426,12 @@
               <w:t>diff_dens_min</w:t>
             </w:r>
             <w:proofErr w:type="spellEnd"/>
-            <w:proofErr w:type="gramStart"/>
             <w:r>
               <w:t>}}</w:t>
             </w:r>
             <w:r>
               <w:t>/</w:t>
             </w:r>
-            <w:proofErr w:type="gramEnd"/>
             <w:r>
               <w:t>{{</w:t>
             </w:r>
@@ -5181,16 +4798,11 @@
         <w:t xml:space="preserve"> </w:t>
       </w:r>
       <w:proofErr w:type="spellStart"/>
-      <w:proofErr w:type="gramStart"/>
       <w:r>
         <w:t>options.</w:t>
       </w:r>
       <w:r>
-        <w:t>atoms</w:t>
-      </w:r>
-      <w:proofErr w:type="gramEnd"/>
-      <w:r>
-        <w:t>_table</w:t>
+        <w:t>atoms_table</w:t>
       </w:r>
       <w:proofErr w:type="spellEnd"/>
       <w:r>
@@ -5210,17 +4822,8 @@
       </w:r>
       <w:proofErr w:type="spellEnd"/>
       <w:r>
-        <w:t xml:space="preserve"> </w:t>
-      </w:r>
-      <w:proofErr w:type="spellStart"/>
-      <w:r>
-        <w:t>and</w:t>
-      </w:r>
-      <w:proofErr w:type="spellEnd"/>
-      <w:r>
-        <w:t xml:space="preserve"> </w:t>
-      </w:r>
-      <w:proofErr w:type="spellStart"/>
+        <w:t xml:space="preserve"> and </w:t>
+      </w:r>
       <w:r>
         <w:rPr>
           <w:i/>
@@ -5233,7 +4836,6 @@
         </w:rPr>
         <w:t>eq</w:t>
       </w:r>
-      <w:proofErr w:type="spellEnd"/>
       <w:r>
         <w:t> [</w:t>
       </w:r>
@@ -5362,7 +4964,6 @@
             <w:vAlign w:val="center"/>
           </w:tcPr>
           <w:p>
-            <w:proofErr w:type="spellStart"/>
             <w:r>
               <w:rPr>
                 <w:b/>
@@ -5377,7 +4978,6 @@
               </w:rPr>
               <w:t>eq</w:t>
             </w:r>
-            <w:proofErr w:type="spellEnd"/>
           </w:p>
         </w:tc>
       </w:tr>
@@ -5392,39 +4992,72 @@
               <w:jc w:val="left"/>
             </w:pPr>
             <w:r>
-              <w:t>{%</w:t>
-            </w:r>
-            <w:proofErr w:type="spellStart"/>
-            <w:r>
+              <w:t>{</w:t>
+            </w:r>
+            <w:r>
+              <w:rPr>
+                <w:sz w:val="14"/>
+              </w:rPr>
+              <w:t>%</w:t>
+            </w:r>
+            <w:proofErr w:type="spellStart"/>
+            <w:r>
+              <w:rPr>
+                <w:sz w:val="14"/>
+              </w:rPr>
               <w:t>tr</w:t>
             </w:r>
             <w:proofErr w:type="spellEnd"/>
             <w:r>
+              <w:rPr>
+                <w:sz w:val="14"/>
+              </w:rPr>
               <w:t xml:space="preserve"> </w:t>
             </w:r>
             <w:proofErr w:type="spellStart"/>
             <w:r>
+              <w:rPr>
+                <w:sz w:val="14"/>
+              </w:rPr>
               <w:t>for</w:t>
             </w:r>
             <w:proofErr w:type="spellEnd"/>
             <w:r>
+              <w:rPr>
+                <w:sz w:val="14"/>
+              </w:rPr>
               <w:t xml:space="preserve"> </w:t>
             </w:r>
             <w:proofErr w:type="spellStart"/>
             <w:r>
+              <w:rPr>
+                <w:sz w:val="14"/>
+              </w:rPr>
               <w:t>atom</w:t>
             </w:r>
             <w:proofErr w:type="spellEnd"/>
             <w:r>
+              <w:rPr>
+                <w:sz w:val="14"/>
+              </w:rPr>
               <w:t xml:space="preserve"> in </w:t>
             </w:r>
             <w:proofErr w:type="spellStart"/>
             <w:r>
+              <w:rPr>
+                <w:sz w:val="14"/>
+              </w:rPr>
               <w:t>atomic_coordinates</w:t>
             </w:r>
             <w:proofErr w:type="spellEnd"/>
             <w:r>
-              <w:t xml:space="preserve"> %}</w:t>
+              <w:rPr>
+                <w:sz w:val="14"/>
+              </w:rPr>
+              <w:t xml:space="preserve"> %</w:t>
+            </w:r>
+            <w:r>
+              <w:t>}</w:t>
             </w:r>
           </w:p>
         </w:tc>
@@ -5478,20 +5111,69 @@
             <w:pPr>
               <w:pStyle w:val="fliesstext"/>
             </w:pPr>
-            <w:proofErr w:type="gramStart"/>
             <w:r>
               <w:t xml:space="preserve">{{ </w:t>
             </w:r>
             <w:proofErr w:type="spellStart"/>
             <w:r>
-              <w:t>atom</w:t>
-            </w:r>
-            <w:proofErr w:type="gramEnd"/>
-            <w:r>
-              <w:t>.</w:t>
-            </w:r>
-            <w:r>
-              <w:t>label</w:t>
+              <w:rPr>
+                <w:sz w:val="16"/>
+              </w:rPr>
+              <w:t>atom.label</w:t>
+            </w:r>
+            <w:proofErr w:type="spellEnd"/>
+            <w:r>
+              <w:rPr>
+                <w:sz w:val="16"/>
+              </w:rPr>
+              <w:t xml:space="preserve"> </w:t>
+            </w:r>
+            <w:r>
+              <w:t>}}</w:t>
+            </w:r>
+          </w:p>
+        </w:tc>
+        <w:tc>
+          <w:tcPr>
+            <w:tcW w:w="1488" w:type="dxa"/>
+          </w:tcPr>
+          <w:p>
+            <w:pPr>
+              <w:pStyle w:val="fliesstext"/>
+            </w:pPr>
+            <w:r>
+              <w:t>{{</w:t>
+            </w:r>
+            <w:r>
+              <w:t xml:space="preserve"> </w:t>
+            </w:r>
+            <w:proofErr w:type="spellStart"/>
+            <w:r>
+              <w:t>atom.x</w:t>
+            </w:r>
+            <w:proofErr w:type="spellEnd"/>
+            <w:r>
+              <w:t xml:space="preserve"> </w:t>
+            </w:r>
+            <w:r>
+              <w:t>}}</w:t>
+            </w:r>
+          </w:p>
+        </w:tc>
+        <w:tc>
+          <w:tcPr>
+            <w:tcW w:w="1489" w:type="dxa"/>
+          </w:tcPr>
+          <w:p>
+            <w:pPr>
+              <w:pStyle w:val="fliesstext"/>
+            </w:pPr>
+            <w:r>
+              <w:t xml:space="preserve">{{ </w:t>
+            </w:r>
+            <w:proofErr w:type="spellStart"/>
+            <w:r>
+              <w:t>atom.y</w:t>
             </w:r>
             <w:proofErr w:type="spellEnd"/>
             <w:r>
@@ -5507,7 +5189,6 @@
             <w:pPr>
               <w:pStyle w:val="fliesstext"/>
             </w:pPr>
-            <w:proofErr w:type="gramStart"/>
             <w:r>
               <w:t>{{</w:t>
             </w:r>
@@ -5516,11 +5197,7 @@
             </w:r>
             <w:proofErr w:type="spellStart"/>
             <w:r>
-              <w:t>atom</w:t>
-            </w:r>
-            <w:proofErr w:type="gramEnd"/>
-            <w:r>
-              <w:t>.x</w:t>
+              <w:t>atom.z</w:t>
             </w:r>
             <w:proofErr w:type="spellEnd"/>
             <w:r>
@@ -5539,33 +5216,6 @@
             <w:pPr>
               <w:pStyle w:val="fliesstext"/>
             </w:pPr>
-            <w:proofErr w:type="gramStart"/>
-            <w:r>
-              <w:t xml:space="preserve">{{ </w:t>
-            </w:r>
-            <w:proofErr w:type="spellStart"/>
-            <w:r>
-              <w:t>atom</w:t>
-            </w:r>
-            <w:proofErr w:type="gramEnd"/>
-            <w:r>
-              <w:t>.y</w:t>
-            </w:r>
-            <w:proofErr w:type="spellEnd"/>
-            <w:r>
-              <w:t xml:space="preserve"> }}</w:t>
-            </w:r>
-          </w:p>
-        </w:tc>
-        <w:tc>
-          <w:tcPr>
-            <w:tcW w:w="1488" w:type="dxa"/>
-          </w:tcPr>
-          <w:p>
-            <w:pPr>
-              <w:pStyle w:val="fliesstext"/>
-            </w:pPr>
-            <w:proofErr w:type="gramStart"/>
             <w:r>
               <w:t>{{</w:t>
             </w:r>
@@ -5574,43 +5224,7 @@
             </w:r>
             <w:proofErr w:type="spellStart"/>
             <w:r>
-              <w:t>atom</w:t>
-            </w:r>
-            <w:proofErr w:type="gramEnd"/>
-            <w:r>
-              <w:t>.z</w:t>
-            </w:r>
-            <w:proofErr w:type="spellEnd"/>
-            <w:r>
-              <w:t xml:space="preserve"> </w:t>
-            </w:r>
-            <w:r>
-              <w:t>}}</w:t>
-            </w:r>
-          </w:p>
-        </w:tc>
-        <w:tc>
-          <w:tcPr>
-            <w:tcW w:w="1489" w:type="dxa"/>
-          </w:tcPr>
-          <w:p>
-            <w:pPr>
-              <w:pStyle w:val="fliesstext"/>
-            </w:pPr>
-            <w:proofErr w:type="gramStart"/>
-            <w:r>
-              <w:t>{{</w:t>
-            </w:r>
-            <w:r>
-              <w:t xml:space="preserve"> </w:t>
-            </w:r>
-            <w:proofErr w:type="spellStart"/>
-            <w:r>
-              <w:t>atom</w:t>
-            </w:r>
-            <w:proofErr w:type="gramEnd"/>
-            <w:r>
-              <w:t>.u_eq</w:t>
+              <w:t>atom.u_eq</w:t>
             </w:r>
             <w:proofErr w:type="spellEnd"/>
             <w:r>
@@ -5644,11 +5258,20 @@
             </w:r>
             <w:proofErr w:type="spellStart"/>
             <w:r>
+              <w:rPr>
+                <w:sz w:val="16"/>
+              </w:rPr>
               <w:t>endfor</w:t>
             </w:r>
             <w:proofErr w:type="spellEnd"/>
             <w:r>
-              <w:t xml:space="preserve"> %}</w:t>
+              <w:rPr>
+                <w:sz w:val="16"/>
+              </w:rPr>
+              <w:t xml:space="preserve"> </w:t>
+            </w:r>
+            <w:r>
+              <w:t>%}</w:t>
             </w:r>
           </w:p>
         </w:tc>
@@ -5718,7 +5341,6 @@
         </w:rPr>
         <w:t xml:space="preserve"> </w:t>
       </w:r>
-      <w:proofErr w:type="spellStart"/>
       <w:r>
         <w:rPr>
           <w:i/>
@@ -5731,7 +5353,6 @@
         </w:rPr>
         <w:t>eq</w:t>
       </w:r>
-      <w:proofErr w:type="spellEnd"/>
       <w:r>
         <w:t xml:space="preserve"> </w:t>
       </w:r>
@@ -5856,15 +5477,7 @@
       </w:r>
       <w:proofErr w:type="spellEnd"/>
       <w:r>
-        <w:t xml:space="preserve"> </w:t>
-      </w:r>
-      <w:proofErr w:type="spellStart"/>
-      <w:r>
-        <w:t>and</w:t>
-      </w:r>
-      <w:proofErr w:type="spellEnd"/>
-      <w:r>
-        <w:t xml:space="preserve"> </w:t>
+        <w:t xml:space="preserve"> and </w:t>
       </w:r>
       <w:proofErr w:type="spellStart"/>
       <w:r>
@@ -5882,7 +5495,6 @@
       <w:r>
         <w:t xml:space="preserve"> </w:t>
       </w:r>
-      <w:proofErr w:type="gramStart"/>
       <w:r>
         <w:rPr>
           <w:lang w:val="en-US"/>
@@ -5896,14 +5508,7 @@
         <w:rPr>
           <w:lang w:val="en-US"/>
         </w:rPr>
-        <w:t>cif.block.name</w:t>
-      </w:r>
-      <w:proofErr w:type="gramEnd"/>
-      <w:r>
-        <w:rPr>
-          <w:lang w:val="en-US"/>
-        </w:rPr>
-        <w:t xml:space="preserve"> }}</w:t>
+        <w:t>cif.block.name }}</w:t>
       </w:r>
     </w:p>
     <w:tbl>
@@ -6044,7 +5649,6 @@
               <w:t>{{</w:t>
             </w:r>
             <w:proofErr w:type="spellStart"/>
-            <w:proofErr w:type="gramStart"/>
             <w:r>
               <w:t>b</w:t>
             </w:r>
@@ -6055,7 +5659,6 @@
               <w:t>atoms</w:t>
             </w:r>
             <w:proofErr w:type="spellEnd"/>
-            <w:proofErr w:type="gramEnd"/>
             <w:r>
               <w:t>}}</w:t>
             </w:r>
@@ -6070,12 +5673,10 @@
               <w:t>{{</w:t>
             </w:r>
             <w:proofErr w:type="spellStart"/>
-            <w:proofErr w:type="gramStart"/>
             <w:r>
               <w:t>b.dist</w:t>
             </w:r>
             <w:proofErr w:type="spellEnd"/>
-            <w:proofErr w:type="gramEnd"/>
             <w:r>
               <w:t>}}</w:t>
             </w:r>
@@ -6266,18 +5867,10 @@
               <w:t>{{</w:t>
             </w:r>
             <w:proofErr w:type="spellStart"/>
-            <w:proofErr w:type="gramStart"/>
-            <w:r>
-              <w:t>a</w:t>
-            </w:r>
-            <w:r>
-              <w:t>.</w:t>
-            </w:r>
-            <w:r>
-              <w:t>atoms</w:t>
-            </w:r>
-            <w:proofErr w:type="spellEnd"/>
-            <w:proofErr w:type="gramEnd"/>
+            <w:r>
+              <w:t>a.atoms</w:t>
+            </w:r>
+            <w:proofErr w:type="spellEnd"/>
             <w:r>
               <w:t>}}</w:t>
             </w:r>
@@ -6292,18 +5885,10 @@
               <w:t>{{</w:t>
             </w:r>
             <w:proofErr w:type="spellStart"/>
-            <w:proofErr w:type="gramStart"/>
-            <w:r>
-              <w:t>a</w:t>
-            </w:r>
-            <w:r>
-              <w:t>.</w:t>
-            </w:r>
-            <w:r>
-              <w:t>angle</w:t>
-            </w:r>
-            <w:proofErr w:type="spellEnd"/>
-            <w:proofErr w:type="gramEnd"/>
+            <w:r>
+              <w:t>a.angle</w:t>
+            </w:r>
+            <w:proofErr w:type="spellEnd"/>
             <w:r>
               <w:t>}}</w:t>
             </w:r>
@@ -6380,7 +5965,6 @@
         <w:t xml:space="preserve">{% if </w:t>
       </w:r>
       <w:proofErr w:type="spellStart"/>
-      <w:proofErr w:type="gramStart"/>
       <w:r>
         <w:rPr>
           <w:sz w:val="16"/>
@@ -6395,33 +5979,32 @@
           <w:szCs w:val="16"/>
           <w:lang w:val="en-US"/>
         </w:rPr>
-        <w:t>without</w:t>
-      </w:r>
-      <w:proofErr w:type="gramEnd"/>
+        <w:t>without_</w:t>
+      </w:r>
       <w:r>
         <w:rPr>
           <w:sz w:val="16"/>
           <w:szCs w:val="16"/>
           <w:lang w:val="en-US"/>
         </w:rPr>
-        <w:t>_</w:t>
-      </w:r>
+        <w:t>h</w:t>
+      </w:r>
+      <w:proofErr w:type="spellEnd"/>
       <w:r>
         <w:rPr>
           <w:sz w:val="16"/>
           <w:szCs w:val="16"/>
           <w:lang w:val="en-US"/>
         </w:rPr>
-        <w:t>h</w:t>
-      </w:r>
-      <w:proofErr w:type="spellEnd"/>
+        <w:t xml:space="preserve"> %}Bonds </w:t>
+      </w:r>
       <w:r>
         <w:rPr>
           <w:sz w:val="16"/>
           <w:szCs w:val="16"/>
           <w:lang w:val="en-US"/>
         </w:rPr>
-        <w:t xml:space="preserve"> %}</w:t>
+        <w:t xml:space="preserve">and angles </w:t>
       </w:r>
       <w:r>
         <w:rPr>
@@ -6429,31 +6012,77 @@
           <w:szCs w:val="16"/>
           <w:lang w:val="en-US"/>
         </w:rPr>
-        <w:t xml:space="preserve">Bonds </w:t>
+        <w:t>to hydrogen atoms were omitted.{% endif %}</w:t>
       </w:r>
       <w:r>
         <w:rPr>
           <w:sz w:val="16"/>
-          <w:szCs w:val="16"/>
-          <w:lang w:val="en-US"/>
-        </w:rPr>
-        <w:t xml:space="preserve">and angles </w:t>
-      </w:r>
+        </w:rPr>
+        <w:t>{%</w:t>
+      </w:r>
+      <w:proofErr w:type="spellStart"/>
       <w:r>
         <w:rPr>
           <w:sz w:val="16"/>
-          <w:szCs w:val="16"/>
-          <w:lang w:val="en-US"/>
-        </w:rPr>
-        <w:t>to hydrogen atoms were omitted.</w:t>
-      </w:r>
+        </w:rPr>
+        <w:t>if</w:t>
+      </w:r>
+      <w:proofErr w:type="spellEnd"/>
       <w:r>
         <w:rPr>
           <w:sz w:val="16"/>
-          <w:szCs w:val="16"/>
-          <w:lang w:val="en-US"/>
-        </w:rPr>
-        <w:t>{% endif %}</w:t>
+        </w:rPr>
+        <w:t xml:space="preserve"> </w:t>
+      </w:r>
+      <w:proofErr w:type="spellStart"/>
+      <w:r>
+        <w:rPr>
+          <w:sz w:val="16"/>
+        </w:rPr>
+        <w:t>ba_symminfo</w:t>
+      </w:r>
+      <w:proofErr w:type="spellEnd"/>
+      <w:r>
+        <w:rPr>
+          <w:sz w:val="16"/>
+        </w:rPr>
+        <w:t>%}{{</w:t>
+      </w:r>
+      <w:r>
+        <w:rPr>
+          <w:sz w:val="16"/>
+        </w:rPr>
+        <w:t xml:space="preserve"> </w:t>
+      </w:r>
+      <w:proofErr w:type="spellStart"/>
+      <w:r>
+        <w:rPr>
+          <w:sz w:val="16"/>
+        </w:rPr>
+        <w:t>ba_symminfo</w:t>
+      </w:r>
+      <w:bookmarkStart w:id="0" w:name="_GoBack"/>
+      <w:bookmarkEnd w:id="0"/>
+      <w:proofErr w:type="spellEnd"/>
+      <w:r>
+        <w:rPr>
+          <w:sz w:val="16"/>
+        </w:rPr>
+        <w:t>}}{%</w:t>
+      </w:r>
+      <w:proofErr w:type="spellStart"/>
+      <w:r>
+        <w:rPr>
+          <w:sz w:val="16"/>
+        </w:rPr>
+        <w:t>endif</w:t>
+      </w:r>
+      <w:proofErr w:type="spellEnd"/>
+      <w:r>
+        <w:rPr>
+          <w:sz w:val="16"/>
+        </w:rPr>
+        <w:t>%}</w:t>
       </w:r>
     </w:p>
     <w:p>
@@ -6486,7 +6115,6 @@
       <w:r>
         <w:t xml:space="preserve"> </w:t>
       </w:r>
-      <w:proofErr w:type="gramStart"/>
       <w:r>
         <w:rPr>
           <w:lang w:val="en-US"/>
@@ -6500,14 +6128,7 @@
         <w:rPr>
           <w:lang w:val="en-US"/>
         </w:rPr>
-        <w:t>cif.block.name</w:t>
-      </w:r>
-      <w:proofErr w:type="gramEnd"/>
-      <w:r>
-        <w:rPr>
-          <w:lang w:val="en-US"/>
-        </w:rPr>
-        <w:t xml:space="preserve"> }}</w:t>
+        <w:t>cif.block.name }}</w:t>
       </w:r>
     </w:p>
     <w:p>
@@ -6647,7 +6268,6 @@
               <w:t>{{</w:t>
             </w:r>
             <w:proofErr w:type="spellStart"/>
-            <w:proofErr w:type="gramStart"/>
             <w:r>
               <w:t>t</w:t>
             </w:r>
@@ -6655,7 +6275,6 @@
               <w:t>.atoms</w:t>
             </w:r>
             <w:proofErr w:type="spellEnd"/>
-            <w:proofErr w:type="gramEnd"/>
             <w:r>
               <w:t>}}</w:t>
             </w:r>
@@ -6670,7 +6289,6 @@
               <w:t>{{</w:t>
             </w:r>
             <w:proofErr w:type="spellStart"/>
-            <w:proofErr w:type="gramStart"/>
             <w:r>
               <w:t>t</w:t>
             </w:r>
@@ -6681,7 +6299,6 @@
               <w:t>angle</w:t>
             </w:r>
             <w:proofErr w:type="spellEnd"/>
-            <w:proofErr w:type="gramEnd"/>
             <w:r>
               <w:t>}}</w:t>
             </w:r>
@@ -6736,10 +6353,589 @@
     </w:tbl>
     <w:p>
       <w:pPr>
+        <w:sectPr>
+          <w:type w:val="continuous"/>
+          <w:pgSz w:w="11900" w:h="16840"/>
+          <w:pgMar w:top="1418" w:right="1021" w:bottom="1418" w:left="1276" w:header="709" w:footer="709" w:gutter="0"/>
+          <w:cols w:num="2" w:space="533"/>
+          <w:docGrid w:linePitch="360"/>
+        </w:sectPr>
+      </w:pPr>
+      <w:r>
+        <w:rPr>
+          <w:sz w:val="16"/>
+        </w:rPr>
+        <w:t>{%</w:t>
+      </w:r>
+      <w:proofErr w:type="spellStart"/>
+      <w:r>
+        <w:rPr>
+          <w:sz w:val="16"/>
+        </w:rPr>
+        <w:t>if</w:t>
+      </w:r>
+      <w:proofErr w:type="spellEnd"/>
+      <w:r>
+        <w:rPr>
+          <w:sz w:val="16"/>
+        </w:rPr>
+        <w:t xml:space="preserve"> </w:t>
+      </w:r>
+      <w:proofErr w:type="spellStart"/>
+      <w:r>
+        <w:rPr>
+          <w:sz w:val="16"/>
+        </w:rPr>
+        <w:t>torsion_symminfo</w:t>
+      </w:r>
+      <w:proofErr w:type="spellEnd"/>
+      <w:r>
+        <w:rPr>
+          <w:sz w:val="16"/>
+        </w:rPr>
+        <w:t>%}{{</w:t>
+      </w:r>
+      <w:r>
+        <w:rPr>
+          <w:sz w:val="16"/>
+        </w:rPr>
+        <w:t xml:space="preserve"> </w:t>
+      </w:r>
+      <w:proofErr w:type="spellStart"/>
+      <w:r>
+        <w:rPr>
+          <w:sz w:val="16"/>
+        </w:rPr>
+        <w:t>torsion_symminfo</w:t>
+      </w:r>
+      <w:proofErr w:type="spellEnd"/>
+      <w:r>
+        <w:rPr>
+          <w:sz w:val="16"/>
+        </w:rPr>
+        <w:t>}}{%</w:t>
+      </w:r>
+      <w:proofErr w:type="spellStart"/>
+      <w:r>
+        <w:rPr>
+          <w:sz w:val="16"/>
+        </w:rPr>
+        <w:t>endif</w:t>
+      </w:r>
+      <w:proofErr w:type="spellEnd"/>
+      <w:r>
+        <w:rPr>
+          <w:sz w:val="16"/>
+        </w:rPr>
+        <w:t>%}</w:t>
+      </w:r>
+    </w:p>
+    <w:p>
+      <w:pPr>
+        <w:pStyle w:val="berschrift2"/>
         <w:rPr>
           <w:lang w:val="en-US"/>
         </w:rPr>
       </w:pPr>
+      <w:r>
+        <w:t xml:space="preserve">Table 5. Hydrogen </w:t>
+      </w:r>
+      <w:proofErr w:type="spellStart"/>
+      <w:r>
+        <w:t>bonds</w:t>
+      </w:r>
+      <w:proofErr w:type="spellEnd"/>
+      <w:r>
+        <w:t xml:space="preserve"> </w:t>
+      </w:r>
+      <w:proofErr w:type="spellStart"/>
+      <w:r>
+        <w:t>for</w:t>
+      </w:r>
+      <w:proofErr w:type="spellEnd"/>
+      <w:r>
+        <w:t xml:space="preserve"> </w:t>
+      </w:r>
+      <w:r>
+        <w:rPr>
+          <w:lang w:val="en-US"/>
+        </w:rPr>
+        <w:t>{{</w:t>
+      </w:r>
+      <w:r>
+        <w:t xml:space="preserve"> </w:t>
+      </w:r>
+      <w:r>
+        <w:rPr>
+          <w:lang w:val="en-US"/>
+        </w:rPr>
+        <w:t>cif.block.name }}</w:t>
+      </w:r>
+    </w:p>
+    <w:tbl>
+      <w:tblPr>
+        <w:tblStyle w:val="Tabellenraster"/>
+        <w:tblW w:w="0" w:type="auto"/>
+        <w:tblLook w:val="04A0" w:firstRow="1" w:lastRow="0" w:firstColumn="1" w:lastColumn="0" w:noHBand="0" w:noVBand="1"/>
+      </w:tblPr>
+      <w:tblGrid>
+        <w:gridCol w:w="2268"/>
+        <w:gridCol w:w="1417"/>
+        <w:gridCol w:w="1417"/>
+        <w:gridCol w:w="1417"/>
+        <w:gridCol w:w="1417"/>
+      </w:tblGrid>
+      <w:tr>
+        <w:trPr>
+          <w:cnfStyle w:val="100000000000" w:firstRow="1" w:lastRow="0" w:firstColumn="0" w:lastColumn="0" w:oddVBand="0" w:evenVBand="0" w:oddHBand="0" w:evenHBand="0" w:firstRowFirstColumn="0" w:firstRowLastColumn="0" w:lastRowFirstColumn="0" w:lastRowLastColumn="0"/>
+        </w:trPr>
+        <w:tc>
+          <w:tcPr>
+            <w:tcW w:w="2268" w:type="dxa"/>
+          </w:tcPr>
+          <w:p>
+            <w:r>
+              <w:rPr>
+                <w:b/>
+              </w:rPr>
+              <w:t>D–H⋯A [Å]</w:t>
+            </w:r>
+          </w:p>
+        </w:tc>
+        <w:tc>
+          <w:tcPr>
+            <w:tcW w:w="1417" w:type="dxa"/>
+          </w:tcPr>
+          <w:p>
+            <w:r>
+              <w:rPr>
+                <w:b/>
+              </w:rPr>
+              <w:t>d(D–H) [Å]</w:t>
+            </w:r>
+          </w:p>
+        </w:tc>
+        <w:tc>
+          <w:tcPr>
+            <w:tcW w:w="1417" w:type="dxa"/>
+          </w:tcPr>
+          <w:p>
+            <w:r>
+              <w:rPr>
+                <w:b/>
+              </w:rPr>
+              <w:t>d(H⋯A) [Å]</w:t>
+            </w:r>
+          </w:p>
+        </w:tc>
+        <w:tc>
+          <w:tcPr>
+            <w:tcW w:w="1417" w:type="dxa"/>
+          </w:tcPr>
+          <w:p>
+            <w:r>
+              <w:rPr>
+                <w:b/>
+              </w:rPr>
+              <w:t>d(D⋯A) [Å]</w:t>
+            </w:r>
+          </w:p>
+        </w:tc>
+        <w:tc>
+          <w:tcPr>
+            <w:tcW w:w="1417" w:type="dxa"/>
+          </w:tcPr>
+          <w:p>
+            <w:r>
+              <w:rPr>
+                <w:b/>
+              </w:rPr>
+              <w:t>&lt;(DHA) [°]</w:t>
+            </w:r>
+          </w:p>
+        </w:tc>
+      </w:tr>
+      <w:tr>
+        <w:tc>
+          <w:tcPr>
+            <w:tcW w:w="2268" w:type="dxa"/>
+          </w:tcPr>
+          <w:p>
+            <w:r>
+              <w:t>{</w:t>
+            </w:r>
+            <w:r>
+              <w:rPr>
+                <w:sz w:val="14"/>
+                <w:szCs w:val="18"/>
+              </w:rPr>
+              <w:t>%</w:t>
+            </w:r>
+            <w:proofErr w:type="spellStart"/>
+            <w:r>
+              <w:rPr>
+                <w:sz w:val="14"/>
+                <w:szCs w:val="18"/>
+              </w:rPr>
+              <w:t>tr</w:t>
+            </w:r>
+            <w:proofErr w:type="spellEnd"/>
+            <w:r>
+              <w:rPr>
+                <w:sz w:val="14"/>
+                <w:szCs w:val="18"/>
+              </w:rPr>
+              <w:t xml:space="preserve"> </w:t>
+            </w:r>
+            <w:proofErr w:type="spellStart"/>
+            <w:r>
+              <w:rPr>
+                <w:sz w:val="14"/>
+                <w:szCs w:val="18"/>
+              </w:rPr>
+              <w:t>for</w:t>
+            </w:r>
+            <w:proofErr w:type="spellEnd"/>
+            <w:r>
+              <w:rPr>
+                <w:sz w:val="14"/>
+                <w:szCs w:val="18"/>
+              </w:rPr>
+              <w:t xml:space="preserve"> </w:t>
+            </w:r>
+            <w:r>
+              <w:rPr>
+                <w:sz w:val="14"/>
+                <w:szCs w:val="18"/>
+              </w:rPr>
+              <w:t>h</w:t>
+            </w:r>
+            <w:r>
+              <w:rPr>
+                <w:sz w:val="14"/>
+                <w:szCs w:val="18"/>
+              </w:rPr>
+              <w:t xml:space="preserve"> in </w:t>
+            </w:r>
+            <w:proofErr w:type="spellStart"/>
+            <w:r>
+              <w:rPr>
+                <w:sz w:val="14"/>
+                <w:szCs w:val="18"/>
+              </w:rPr>
+              <w:t>hydrogen_bonds</w:t>
+            </w:r>
+            <w:proofErr w:type="spellEnd"/>
+            <w:r>
+              <w:rPr>
+                <w:sz w:val="14"/>
+                <w:szCs w:val="18"/>
+              </w:rPr>
+              <w:t xml:space="preserve"> %</w:t>
+            </w:r>
+            <w:r>
+              <w:t>}</w:t>
+            </w:r>
+          </w:p>
+        </w:tc>
+        <w:tc>
+          <w:tcPr>
+            <w:tcW w:w="1417" w:type="dxa"/>
+          </w:tcPr>
+          <w:p/>
+        </w:tc>
+        <w:tc>
+          <w:tcPr>
+            <w:tcW w:w="1417" w:type="dxa"/>
+          </w:tcPr>
+          <w:p/>
+        </w:tc>
+        <w:tc>
+          <w:tcPr>
+            <w:tcW w:w="1417" w:type="dxa"/>
+          </w:tcPr>
+          <w:p/>
+        </w:tc>
+        <w:tc>
+          <w:tcPr>
+            <w:tcW w:w="1417" w:type="dxa"/>
+          </w:tcPr>
+          <w:p/>
+        </w:tc>
+      </w:tr>
+      <w:tr>
+        <w:tc>
+          <w:tcPr>
+            <w:tcW w:w="2268" w:type="dxa"/>
+          </w:tcPr>
+          <w:p>
+            <w:r>
+              <w:t>{{</w:t>
+            </w:r>
+            <w:proofErr w:type="spellStart"/>
+            <w:r>
+              <w:t>h</w:t>
+            </w:r>
+            <w:r>
+              <w:t>.</w:t>
+            </w:r>
+            <w:r>
+              <w:t>atoms</w:t>
+            </w:r>
+            <w:proofErr w:type="spellEnd"/>
+            <w:r>
+              <w:t>}}</w:t>
+            </w:r>
+          </w:p>
+        </w:tc>
+        <w:tc>
+          <w:tcPr>
+            <w:tcW w:w="1417" w:type="dxa"/>
+          </w:tcPr>
+          <w:p>
+            <w:r>
+              <w:t>{{</w:t>
+            </w:r>
+            <w:proofErr w:type="spellStart"/>
+            <w:r>
+              <w:rPr>
+                <w:sz w:val="16"/>
+              </w:rPr>
+              <w:t>h.</w:t>
+            </w:r>
+            <w:r>
+              <w:rPr>
+                <w:sz w:val="16"/>
+              </w:rPr>
+              <w:t>dist_dh</w:t>
+            </w:r>
+            <w:proofErr w:type="spellEnd"/>
+            <w:r>
+              <w:t>}}</w:t>
+            </w:r>
+          </w:p>
+        </w:tc>
+        <w:tc>
+          <w:tcPr>
+            <w:tcW w:w="1417" w:type="dxa"/>
+          </w:tcPr>
+          <w:p>
+            <w:r>
+              <w:t>{{</w:t>
+            </w:r>
+            <w:proofErr w:type="spellStart"/>
+            <w:r>
+              <w:rPr>
+                <w:sz w:val="16"/>
+              </w:rPr>
+              <w:t>h.dist_ha</w:t>
+            </w:r>
+            <w:proofErr w:type="spellEnd"/>
+            <w:r>
+              <w:t>}}</w:t>
+            </w:r>
+          </w:p>
+        </w:tc>
+        <w:tc>
+          <w:tcPr>
+            <w:tcW w:w="1417" w:type="dxa"/>
+          </w:tcPr>
+          <w:p>
+            <w:r>
+              <w:t>{{</w:t>
+            </w:r>
+            <w:proofErr w:type="spellStart"/>
+            <w:r>
+              <w:rPr>
+                <w:sz w:val="16"/>
+              </w:rPr>
+              <w:t>h.dist_da</w:t>
+            </w:r>
+            <w:proofErr w:type="spellEnd"/>
+            <w:r>
+              <w:t>}}</w:t>
+            </w:r>
+          </w:p>
+        </w:tc>
+        <w:tc>
+          <w:tcPr>
+            <w:tcW w:w="1417" w:type="dxa"/>
+          </w:tcPr>
+          <w:p>
+            <w:r>
+              <w:t>{{</w:t>
+            </w:r>
+            <w:proofErr w:type="spellStart"/>
+            <w:r>
+              <w:rPr>
+                <w:sz w:val="16"/>
+              </w:rPr>
+              <w:t>h.angle_dha</w:t>
+            </w:r>
+            <w:proofErr w:type="spellEnd"/>
+            <w:r>
+              <w:t>}}</w:t>
+            </w:r>
+          </w:p>
+        </w:tc>
+      </w:tr>
+      <w:tr>
+        <w:tc>
+          <w:tcPr>
+            <w:tcW w:w="2268" w:type="dxa"/>
+          </w:tcPr>
+          <w:p>
+            <w:r>
+              <w:t>{%</w:t>
+            </w:r>
+            <w:proofErr w:type="spellStart"/>
+            <w:r>
+              <w:t>tr</w:t>
+            </w:r>
+            <w:proofErr w:type="spellEnd"/>
+            <w:r>
+              <w:t xml:space="preserve"> </w:t>
+            </w:r>
+            <w:proofErr w:type="spellStart"/>
+            <w:r>
+              <w:rPr>
+                <w:sz w:val="16"/>
+                <w:szCs w:val="20"/>
+              </w:rPr>
+              <w:t>endfor</w:t>
+            </w:r>
+            <w:proofErr w:type="spellEnd"/>
+            <w:r>
+              <w:rPr>
+                <w:sz w:val="16"/>
+                <w:szCs w:val="20"/>
+              </w:rPr>
+              <w:t xml:space="preserve"> </w:t>
+            </w:r>
+            <w:r>
+              <w:t>%}</w:t>
+            </w:r>
+          </w:p>
+        </w:tc>
+        <w:tc>
+          <w:tcPr>
+            <w:tcW w:w="1417" w:type="dxa"/>
+          </w:tcPr>
+          <w:p/>
+        </w:tc>
+        <w:tc>
+          <w:tcPr>
+            <w:tcW w:w="1417" w:type="dxa"/>
+          </w:tcPr>
+          <w:p/>
+        </w:tc>
+        <w:tc>
+          <w:tcPr>
+            <w:tcW w:w="1417" w:type="dxa"/>
+          </w:tcPr>
+          <w:p/>
+        </w:tc>
+        <w:tc>
+          <w:tcPr>
+            <w:tcW w:w="1417" w:type="dxa"/>
+          </w:tcPr>
+          <w:p/>
+        </w:tc>
+      </w:tr>
+    </w:tbl>
+    <w:p>
+      <w:pPr>
+        <w:rPr>
+          <w:sz w:val="16"/>
+          <w:lang w:val="en-US"/>
+        </w:rPr>
+      </w:pPr>
+      <w:r>
+        <w:rPr>
+          <w:sz w:val="16"/>
+        </w:rPr>
+        <w:t>{%</w:t>
+      </w:r>
+      <w:proofErr w:type="spellStart"/>
+      <w:r>
+        <w:rPr>
+          <w:sz w:val="16"/>
+        </w:rPr>
+        <w:t>if</w:t>
+      </w:r>
+      <w:proofErr w:type="spellEnd"/>
+      <w:r>
+        <w:rPr>
+          <w:sz w:val="16"/>
+        </w:rPr>
+        <w:t xml:space="preserve"> </w:t>
+      </w:r>
+      <w:proofErr w:type="spellStart"/>
+      <w:r>
+        <w:rPr>
+          <w:sz w:val="16"/>
+        </w:rPr>
+        <w:t>hydrogen_sym</w:t>
+      </w:r>
+      <w:r>
+        <w:rPr>
+          <w:sz w:val="16"/>
+        </w:rPr>
+        <w:t>m</w:t>
+      </w:r>
+      <w:r>
+        <w:rPr>
+          <w:sz w:val="16"/>
+        </w:rPr>
+        <w:t>info</w:t>
+      </w:r>
+      <w:proofErr w:type="spellEnd"/>
+      <w:r>
+        <w:rPr>
+          <w:sz w:val="16"/>
+        </w:rPr>
+        <w:t>%}{{</w:t>
+      </w:r>
+      <w:proofErr w:type="spellStart"/>
+      <w:r>
+        <w:rPr>
+          <w:sz w:val="16"/>
+        </w:rPr>
+        <w:t>hydrogen_sy</w:t>
+      </w:r>
+      <w:r>
+        <w:rPr>
+          <w:sz w:val="16"/>
+        </w:rPr>
+        <w:t>m</w:t>
+      </w:r>
+      <w:r>
+        <w:rPr>
+          <w:sz w:val="16"/>
+        </w:rPr>
+        <w:t>minfo</w:t>
+      </w:r>
+      <w:proofErr w:type="spellEnd"/>
+      <w:r>
+        <w:rPr>
+          <w:sz w:val="16"/>
+        </w:rPr>
+        <w:t>}}{%</w:t>
+      </w:r>
+      <w:proofErr w:type="spellStart"/>
+      <w:r>
+        <w:rPr>
+          <w:sz w:val="16"/>
+        </w:rPr>
+        <w:t>endif</w:t>
+      </w:r>
+      <w:proofErr w:type="spellEnd"/>
+      <w:r>
+        <w:rPr>
+          <w:sz w:val="16"/>
+        </w:rPr>
+        <w:t>%}</w:t>
+      </w:r>
     </w:p>
     <w:sectPr>
       <w:type w:val="continuous"/>
@@ -6753,7 +6949,7 @@
 </file>
 
 <file path=word/styles.xml><?xml version="1.0" encoding="utf-8"?>
-<w:styles xmlns:mc="http://schemas.openxmlformats.org/markup-compatibility/2006" xmlns:r="http://schemas.openxmlformats.org/officeDocument/2006/relationships" xmlns:w="http://schemas.openxmlformats.org/wordprocessingml/2006/main" xmlns:w14="http://schemas.microsoft.com/office/word/2010/wordml" xmlns:w15="http://schemas.microsoft.com/office/word/2012/wordml" xmlns:w16cex="http://schemas.microsoft.com/office/word/2018/wordml/cex" xmlns:w16cid="http://schemas.microsoft.com/office/word/2016/wordml/cid" xmlns:w16="http://schemas.microsoft.com/office/word/2018/wordml" xmlns:w16se="http://schemas.microsoft.com/office/word/2015/wordml/symex" mc:Ignorable="w14 w15 w16se w16cid w16 w16cex">
+<w:styles xmlns:mc="http://schemas.openxmlformats.org/markup-compatibility/2006" xmlns:r="http://schemas.openxmlformats.org/officeDocument/2006/relationships" xmlns:w="http://schemas.openxmlformats.org/wordprocessingml/2006/main" xmlns:w14="http://schemas.microsoft.com/office/word/2010/wordml" xmlns:w15="http://schemas.microsoft.com/office/word/2012/wordml" xmlns:w16cid="http://schemas.microsoft.com/office/word/2016/wordml/cid" xmlns:w16se="http://schemas.microsoft.com/office/word/2015/wordml/symex" mc:Ignorable="w14 w15 w16se w16cid">
   <w:docDefaults>
     <w:rPrDefault>
       <w:rPr>
@@ -6765,7 +6961,7 @@
     </w:rPrDefault>
     <w:pPrDefault/>
   </w:docDefaults>
-  <w:latentStyles w:defLockedState="0" w:defUIPriority="99" w:defSemiHidden="0" w:defUnhideWhenUsed="0" w:defQFormat="0" w:count="376">
+  <w:latentStyles w:defLockedState="0" w:defUIPriority="99" w:defSemiHidden="0" w:defUnhideWhenUsed="0" w:defQFormat="0" w:count="375">
     <w:lsdException w:name="Normal" w:uiPriority="0" w:qFormat="1"/>
     <w:lsdException w:name="heading 1" w:uiPriority="9" w:qFormat="1"/>
     <w:lsdException w:name="heading 2" w:semiHidden="1" w:uiPriority="9" w:unhideWhenUsed="1" w:qFormat="1"/>
@@ -7141,12 +7337,11 @@
     <w:lsdException w:name="Smart Hyperlink" w:semiHidden="1" w:unhideWhenUsed="1"/>
     <w:lsdException w:name="Hashtag" w:semiHidden="1" w:unhideWhenUsed="1"/>
     <w:lsdException w:name="Unresolved Mention" w:semiHidden="1" w:unhideWhenUsed="1"/>
-    <w:lsdException w:name="Smart Link" w:semiHidden="1" w:unhideWhenUsed="1"/>
   </w:latentStyles>
   <w:style w:type="paragraph" w:default="1" w:styleId="Standard">
     <w:name w:val="Normal"/>
     <w:qFormat/>
-    <w:rsid w:val="00D33310"/>
+    <w:rsid w:val="00066F61"/>
     <w:pPr>
       <w:spacing w:line="252" w:lineRule="auto"/>
     </w:pPr>
@@ -7768,7 +7963,7 @@
 </file>
 
 <file path=customXml/itemProps1.xml><?xml version="1.0" encoding="utf-8"?>
-<ds:datastoreItem xmlns:ds="http://schemas.openxmlformats.org/officeDocument/2006/customXml" ds:itemID="{3B94D822-F91B-446F-9B28-C4E9FA13C63C}">
+<ds:datastoreItem xmlns:ds="http://schemas.openxmlformats.org/officeDocument/2006/customXml" ds:itemID="{0652DFD8-3287-4466-B7C2-6D6F68FBED71}">
   <ds:schemaRefs>
     <ds:schemaRef ds:uri="http://schemas.openxmlformats.org/officeDocument/2006/bibliography"/>
   </ds:schemaRefs>

</xml_diff>

<commit_message>
finished most of templated report
</commit_message>
<xml_diff>
--- a/template/template_text.docx
+++ b/template/template_text.docx
@@ -19,6 +19,7 @@
     <w:p>
       <w:pPr>
         <w:pStyle w:val="fliesstext"/>
+        <w:jc w:val="center"/>
         <w:rPr>
           <w:lang w:val="en-US"/>
         </w:rPr>
@@ -27,11 +28,19 @@
         <w:rPr>
           <w:lang w:val="en-US"/>
         </w:rPr>
-        <w:t xml:space="preserve">{% if </w:t>
-      </w:r>
-      <w:proofErr w:type="spellStart"/>
-      <w:r>
-        <w:rPr>
+        <w:t xml:space="preserve">{% </w:t>
+      </w:r>
+      <w:r>
+        <w:rPr>
+          <w:color w:val="00B050"/>
+          <w:lang w:val="en-US"/>
+        </w:rPr>
+        <w:t xml:space="preserve">if </w:t>
+      </w:r>
+      <w:proofErr w:type="spellStart"/>
+      <w:r>
+        <w:rPr>
+          <w:color w:val="00B050"/>
           <w:lang w:val="en-US"/>
         </w:rPr>
         <w:t>structure_figure</w:t>
@@ -56,14 +65,27 @@
         <w:rPr>
           <w:lang w:val="en-US"/>
         </w:rPr>
-        <w:t>}}{%endif%}</w:t>
+        <w:t>}}{%</w:t>
+      </w:r>
+      <w:r>
+        <w:rPr>
+          <w:color w:val="00B050"/>
+          <w:lang w:val="en-US"/>
+        </w:rPr>
+        <w:t>endif</w:t>
+      </w:r>
+      <w:r>
+        <w:rPr>
+          <w:lang w:val="en-US"/>
+        </w:rPr>
+        <w:t>%}</w:t>
       </w:r>
     </w:p>
     <w:p>
       <w:pPr>
         <w:pStyle w:val="fliesstext"/>
         <w:rPr>
-          <w:lang w:val="en-US"/>
+          <w:vertAlign w:val="superscript"/>
         </w:rPr>
       </w:pPr>
       <w:r>
@@ -659,7 +681,22 @@
           <w:sz w:val="12"/>
           <w:lang w:val="en-US"/>
         </w:rPr>
-        <w:t>{%if wavelength%}</w:t>
+        <w:t>{%</w:t>
+      </w:r>
+      <w:r>
+        <w:rPr>
+          <w:color w:val="C00000"/>
+          <w:sz w:val="12"/>
+          <w:lang w:val="en-US"/>
+        </w:rPr>
+        <w:t>if wavelength</w:t>
+      </w:r>
+      <w:r>
+        <w:rPr>
+          <w:sz w:val="12"/>
+          <w:lang w:val="en-US"/>
+        </w:rPr>
+        <w:t>%}</w:t>
       </w:r>
       <w:r>
         <w:t>(λ={{</w:t>
@@ -693,6 +730,7 @@
       <w:proofErr w:type="spellStart"/>
       <w:r>
         <w:rPr>
+          <w:color w:val="C00000"/>
           <w:sz w:val="14"/>
         </w:rPr>
         <w:t>endif</w:t>
@@ -1543,51 +1581,67 @@
       </w:r>
       <w:proofErr w:type="spellStart"/>
       <w:r>
+        <w:rPr>
+          <w:color w:val="00B0F0"/>
+          <w:sz w:val="14"/>
+        </w:rPr>
         <w:t>i</w:t>
       </w:r>
       <w:r>
+        <w:rPr>
+          <w:color w:val="00B0F0"/>
+          <w:sz w:val="14"/>
+        </w:rPr>
         <w:t>f</w:t>
       </w:r>
       <w:proofErr w:type="spellEnd"/>
       <w:r>
-        <w:t xml:space="preserve"> </w:t>
-      </w:r>
-      <w:r>
-        <w:rPr>
+        <w:rPr>
+          <w:color w:val="00B0F0"/>
           <w:sz w:val="8"/>
           <w:szCs w:val="20"/>
           <w:lang w:val="en-US"/>
         </w:rPr>
-        <w:t>cif._</w:t>
-      </w:r>
-      <w:proofErr w:type="spellStart"/>
-      <w:r>
-        <w:rPr>
+        <w:t xml:space="preserve"> </w:t>
+      </w:r>
+      <w:r>
+        <w:rPr>
+          <w:color w:val="00B0F0"/>
           <w:sz w:val="8"/>
           <w:szCs w:val="20"/>
           <w:lang w:val="en-US"/>
         </w:rPr>
-        <w:t>database_code_depnum_ccdc_archive</w:t>
-      </w:r>
-      <w:proofErr w:type="spellEnd"/>
-      <w:r>
-        <w:t>%}{{</w:t>
-      </w:r>
-      <w:r>
-        <w:rPr>
+        <w:t>cif._</w:t>
+      </w:r>
+      <w:proofErr w:type="spellStart"/>
+      <w:r>
+        <w:rPr>
+          <w:color w:val="00B0F0"/>
           <w:sz w:val="8"/>
           <w:szCs w:val="20"/>
           <w:lang w:val="en-US"/>
         </w:rPr>
-        <w:t>cif._</w:t>
-      </w:r>
-      <w:proofErr w:type="spellStart"/>
-      <w:r>
-        <w:rPr>
-          <w:sz w:val="8"/>
+        <w:t>database_code_depnum_ccdc_archive</w:t>
+      </w:r>
+      <w:proofErr w:type="spellEnd"/>
+      <w:r>
+        <w:t>%}{{</w:t>
+      </w:r>
+      <w:r>
+        <w:rPr>
+          <w:sz w:val="10"/>
           <w:szCs w:val="20"/>
           <w:lang w:val="en-US"/>
         </w:rPr>
+        <w:t>cif._</w:t>
+      </w:r>
+      <w:proofErr w:type="spellStart"/>
+      <w:r>
+        <w:rPr>
+          <w:sz w:val="10"/>
+          <w:szCs w:val="20"/>
+          <w:lang w:val="en-US"/>
+        </w:rPr>
         <w:t>database_code_depnum_ccdc_archive</w:t>
       </w:r>
       <w:proofErr w:type="spellEnd"/>
@@ -1596,6 +1650,9 @@
       </w:r>
       <w:proofErr w:type="spellStart"/>
       <w:r>
+        <w:rPr>
+          <w:color w:val="00B0F0"/>
+        </w:rPr>
         <w:t>else</w:t>
       </w:r>
       <w:proofErr w:type="spellEnd"/>
@@ -1613,6 +1670,9 @@
       </w:r>
       <w:proofErr w:type="spellStart"/>
       <w:r>
+        <w:rPr>
+          <w:color w:val="00B0F0"/>
+        </w:rPr>
         <w:t>endif</w:t>
       </w:r>
       <w:proofErr w:type="spellEnd"/>
@@ -1820,6 +1880,14 @@
         </w:rPr>
         <w:t>[6]</w:t>
       </w:r>
+    </w:p>
+    <w:p>
+      <w:pPr>
+        <w:pStyle w:val="fliesstext"/>
+        <w:rPr>
+          <w:lang w:val="en-US"/>
+        </w:rPr>
+      </w:pPr>
       <w:r>
         <w:rPr>
           <w:lang w:val="en-US"/>
@@ -1831,6 +1899,45 @@
       <w:pPr>
         <w:pStyle w:val="berschrift2"/>
       </w:pPr>
+      <w:r>
+        <w:t xml:space="preserve">Table </w:t>
+      </w:r>
+      <w:r>
+        <w:fldChar w:fldCharType="begin"/>
+      </w:r>
+      <w:r>
+        <w:instrText xml:space="preserve"> </w:instrText>
+      </w:r>
+      <w:r>
+        <w:instrText>AUTONUM</w:instrText>
+      </w:r>
+      <w:r>
+        <w:instrText xml:space="preserve"> </w:instrText>
+      </w:r>
+      <w:r>
+        <w:instrText>nummer</w:instrText>
+      </w:r>
+      <w:r>
+        <w:instrText xml:space="preserve"> \*</w:instrText>
+      </w:r>
+      <w:r>
+        <w:instrText xml:space="preserve"> </w:instrText>
+      </w:r>
+      <w:r>
+        <w:fldChar w:fldCharType="separate"/>
+      </w:r>
+      <w:r>
+        <w:rPr>
+          <w:noProof/>
+        </w:rPr>
+        <w:t>1</w:t>
+      </w:r>
+      <w:r>
+        <w:fldChar w:fldCharType="end"/>
+      </w:r>
+      <w:r>
+        <w:t xml:space="preserve"> </w:t>
+      </w:r>
       <w:r>
         <w:rPr>
           <w:lang w:val="en-US"/>
@@ -2750,7 +2857,16 @@
               <w:pStyle w:val="tabletext"/>
             </w:pPr>
             <w:r>
-              <w:t>γ [Å]</w:t>
+              <w:t>γ [</w:t>
+            </w:r>
+            <w:r>
+              <w:rPr>
+                <w:rFonts w:cstheme="minorHAnsi"/>
+              </w:rPr>
+              <w:t>Å</w:t>
+            </w:r>
+            <w:r>
+              <w:t>]</w:t>
             </w:r>
           </w:p>
         </w:tc>
@@ -2988,7 +3104,14 @@
             </w:r>
             <w:proofErr w:type="spellEnd"/>
             <w:r>
-              <w:t xml:space="preserve"> [g/cm</w:t>
+              <w:t xml:space="preserve"> [gcm</w:t>
+            </w:r>
+            <w:r>
+              <w:rPr>
+                <w:rFonts w:cstheme="minorHAnsi"/>
+                <w:vertAlign w:val="superscript"/>
+              </w:rPr>
+              <w:t>−</w:t>
             </w:r>
             <w:r>
               <w:rPr>
@@ -3066,9 +3189,16 @@
             </w:r>
             <w:r>
               <w:rPr>
+                <w:rFonts w:cstheme="minorHAnsi"/>
                 <w:vertAlign w:val="superscript"/>
               </w:rPr>
-              <w:t>-1</w:t>
+              <w:t>−</w:t>
+            </w:r>
+            <w:r>
+              <w:rPr>
+                <w:vertAlign w:val="superscript"/>
+              </w:rPr>
+              <w:t>1</w:t>
             </w:r>
             <w:r>
               <w:t>]</w:t>
@@ -3302,27 +3432,27 @@
               </w:rPr>
               <w:t>{{</w:t>
             </w:r>
+            <w:proofErr w:type="spellStart"/>
             <w:r>
               <w:rPr>
                 <w:sz w:val="14"/>
                 <w:lang w:val="en-US"/>
               </w:rPr>
-              <w:t>cif.</w:t>
+              <w:t>crystal_colo</w:t>
             </w:r>
             <w:r>
               <w:rPr>
                 <w:sz w:val="14"/>
                 <w:lang w:val="en-US"/>
               </w:rPr>
-              <w:t>_</w:t>
-            </w:r>
-            <w:proofErr w:type="spellStart"/>
+              <w:t>u</w:t>
+            </w:r>
             <w:r>
               <w:rPr>
                 <w:sz w:val="14"/>
                 <w:lang w:val="en-US"/>
               </w:rPr>
-              <w:t>exptl_crystal_colour</w:t>
+              <w:t>r</w:t>
             </w:r>
             <w:proofErr w:type="spellEnd"/>
             <w:r>
@@ -3373,22 +3503,28 @@
               </w:rPr>
               <w:t>{{</w:t>
             </w:r>
+            <w:proofErr w:type="spellStart"/>
             <w:r>
               <w:rPr>
                 <w:sz w:val="14"/>
                 <w:lang w:val="en-US"/>
               </w:rPr>
-              <w:t>cif._</w:t>
-            </w:r>
-            <w:proofErr w:type="spellStart"/>
+              <w:t>crystal_</w:t>
+            </w:r>
             <w:r>
               <w:rPr>
                 <w:sz w:val="14"/>
                 <w:lang w:val="en-US"/>
               </w:rPr>
-              <w:t>exptl_crystal_description</w:t>
-            </w:r>
-            <w:proofErr w:type="spellEnd"/>
+              <w:t>shape</w:t>
+            </w:r>
+            <w:proofErr w:type="spellEnd"/>
+            <w:r>
+              <w:rPr>
+                <w:lang w:val="en-US"/>
+              </w:rPr>
+              <w:t xml:space="preserve"> </w:t>
+            </w:r>
             <w:r>
               <w:rPr>
                 <w:lang w:val="en-US"/>
@@ -3480,9 +3616,9 @@
             </w:r>
             <w:r>
               <w:rPr>
-                <w:rFonts w:ascii="Cambria Math" w:hAnsi="Cambria Math" w:cs="Cambria Math"/>
-              </w:rPr>
-              <w:t>Å</w:t>
+                <w:rFonts w:cstheme="minorHAnsi"/>
+              </w:rPr>
+              <w:t>Å</w:t>
             </w:r>
             <w:r>
               <w:t>)</w:t>
@@ -4395,6 +4531,13 @@
             </w:r>
             <w:r>
               <w:rPr>
+                <w:rFonts w:cstheme="minorHAnsi"/>
+                <w:vertAlign w:val="superscript"/>
+              </w:rPr>
+              <w:t>−</w:t>
+            </w:r>
+            <w:r>
+              <w:rPr>
                 <w:vertAlign w:val="superscript"/>
               </w:rPr>
               <w:t>3</w:t>
@@ -4463,17 +4606,21 @@
             </w:pPr>
             <w:r>
               <w:rPr>
-                <w:b/>
-                <w:bCs/>
-                <w:lang w:val="en-US"/>
-              </w:rPr>
-              <w:t xml:space="preserve">{%tr if </w:t>
-            </w:r>
-            <w:proofErr w:type="spellStart"/>
-            <w:r>
-              <w:rPr>
-                <w:b/>
-                <w:bCs/>
+                <w:lang w:val="en-US"/>
+              </w:rPr>
+              <w:t>{%</w:t>
+            </w:r>
+            <w:r>
+              <w:rPr>
+                <w:color w:val="00B050"/>
+                <w:lang w:val="en-US"/>
+              </w:rPr>
+              <w:t xml:space="preserve">tr if </w:t>
+            </w:r>
+            <w:proofErr w:type="spellStart"/>
+            <w:r>
+              <w:rPr>
+                <w:color w:val="00B050"/>
                 <w:lang w:val="en-US"/>
               </w:rPr>
               <w:t>exti</w:t>
@@ -4481,11 +4628,16 @@
             <w:proofErr w:type="spellEnd"/>
             <w:r>
               <w:rPr>
-                <w:b/>
-                <w:bCs/>
-                <w:lang w:val="en-US"/>
-              </w:rPr>
-              <w:t xml:space="preserve"> %}</w:t>
+                <w:color w:val="00B050"/>
+                <w:lang w:val="en-US"/>
+              </w:rPr>
+              <w:t xml:space="preserve"> </w:t>
+            </w:r>
+            <w:r>
+              <w:rPr>
+                <w:lang w:val="en-US"/>
+              </w:rPr>
+              <w:t>%}</w:t>
             </w:r>
           </w:p>
         </w:tc>
@@ -4509,6 +4661,9 @@
             <w:tcW w:w="2267" w:type="dxa"/>
           </w:tcPr>
           <w:p>
+            <w:pPr>
+              <w:pStyle w:val="tabletext"/>
+            </w:pPr>
             <w:proofErr w:type="spellStart"/>
             <w:r>
               <w:t>Extinction</w:t>
@@ -4557,51 +4712,50 @@
           </w:tcPr>
           <w:p>
             <w:pPr>
-              <w:rPr>
-                <w:b/>
-                <w:bCs/>
-                <w:lang w:val="en-US"/>
-              </w:rPr>
-            </w:pPr>
-            <w:r>
-              <w:rPr>
-                <w:b/>
-                <w:bCs/>
+              <w:pStyle w:val="tabletext"/>
+              <w:rPr>
+                <w:lang w:val="en-US"/>
+              </w:rPr>
+            </w:pPr>
+            <w:r>
+              <w:rPr>
                 <w:lang w:val="en-US"/>
               </w:rPr>
               <w:t>{%</w:t>
             </w:r>
             <w:r>
               <w:rPr>
-                <w:b/>
-                <w:bCs/>
+                <w:color w:val="00B050"/>
                 <w:lang w:val="en-US"/>
               </w:rPr>
               <w:t>tr</w:t>
             </w:r>
             <w:r>
               <w:rPr>
-                <w:b/>
-                <w:bCs/>
+                <w:color w:val="00B050"/>
                 <w:lang w:val="en-US"/>
               </w:rPr>
               <w:t xml:space="preserve"> end</w:t>
             </w:r>
             <w:r>
               <w:rPr>
-                <w:b/>
-                <w:bCs/>
+                <w:color w:val="00B050"/>
                 <w:lang w:val="en-US"/>
               </w:rPr>
               <w:t>if</w:t>
             </w:r>
             <w:r>
               <w:rPr>
-                <w:b/>
-                <w:bCs/>
-                <w:lang w:val="en-US"/>
-              </w:rPr>
-              <w:t xml:space="preserve"> %}</w:t>
+                <w:color w:val="00B050"/>
+                <w:lang w:val="en-US"/>
+              </w:rPr>
+              <w:t xml:space="preserve"> </w:t>
+            </w:r>
+            <w:r>
+              <w:rPr>
+                <w:lang w:val="en-US"/>
+              </w:rPr>
+              <w:t>%}</w:t>
             </w:r>
           </w:p>
         </w:tc>
@@ -4622,41 +4776,42 @@
           </w:tcPr>
           <w:p>
             <w:pPr>
-              <w:rPr>
-                <w:b/>
-                <w:bCs/>
-                <w:lang w:val="en-US"/>
-              </w:rPr>
-            </w:pPr>
-            <w:r>
-              <w:rPr>
-                <w:b/>
-                <w:bCs/>
-                <w:lang w:val="en-US"/>
-              </w:rPr>
-              <w:t xml:space="preserve">{%tr if </w:t>
-            </w:r>
-            <w:proofErr w:type="spellStart"/>
-            <w:r>
-              <w:rPr>
-                <w:b/>
-                <w:bCs/>
+              <w:pStyle w:val="tabletext"/>
+              <w:rPr>
+                <w:lang w:val="en-US"/>
+              </w:rPr>
+            </w:pPr>
+            <w:r>
+              <w:rPr>
+                <w:lang w:val="en-US"/>
+              </w:rPr>
+              <w:t>{%</w:t>
+            </w:r>
+            <w:r>
+              <w:rPr>
+                <w:color w:val="ED7D31" w:themeColor="accent2"/>
+                <w:lang w:val="en-US"/>
+              </w:rPr>
+              <w:t xml:space="preserve">tr if </w:t>
+            </w:r>
+            <w:proofErr w:type="spellStart"/>
+            <w:r>
+              <w:rPr>
+                <w:color w:val="ED7D31" w:themeColor="accent2"/>
                 <w:lang w:val="en-US"/>
               </w:rPr>
               <w:t>flac</w:t>
             </w:r>
             <w:r>
               <w:rPr>
-                <w:b/>
-                <w:bCs/>
+                <w:color w:val="ED7D31" w:themeColor="accent2"/>
                 <w:lang w:val="en-US"/>
               </w:rPr>
               <w:t>k</w:t>
             </w:r>
             <w:r>
               <w:rPr>
-                <w:b/>
-                <w:bCs/>
+                <w:color w:val="ED7D31" w:themeColor="accent2"/>
                 <w:lang w:val="en-US"/>
               </w:rPr>
               <w:t>_x</w:t>
@@ -4664,11 +4819,16 @@
             <w:proofErr w:type="spellEnd"/>
             <w:r>
               <w:rPr>
-                <w:b/>
-                <w:bCs/>
-                <w:lang w:val="en-US"/>
-              </w:rPr>
-              <w:t xml:space="preserve"> %}</w:t>
+                <w:color w:val="ED7D31" w:themeColor="accent2"/>
+                <w:lang w:val="en-US"/>
+              </w:rPr>
+              <w:t xml:space="preserve"> </w:t>
+            </w:r>
+            <w:r>
+              <w:rPr>
+                <w:lang w:val="en-US"/>
+              </w:rPr>
+              <w:t>%}</w:t>
             </w:r>
           </w:p>
         </w:tc>
@@ -4689,6 +4849,7 @@
           </w:tcPr>
           <w:p>
             <w:pPr>
+              <w:pStyle w:val="tabletext"/>
               <w:rPr>
                 <w:lang w:val="en-US"/>
               </w:rPr>
@@ -4734,17 +4895,29 @@
           </w:tcPr>
           <w:p>
             <w:pPr>
-              <w:rPr>
-                <w:lang w:val="en-US"/>
-              </w:rPr>
-            </w:pPr>
-            <w:r>
-              <w:rPr>
-                <w:b/>
-                <w:bCs/>
-                <w:lang w:val="en-US"/>
-              </w:rPr>
-              <w:t>{%tr endif %}</w:t>
+              <w:pStyle w:val="tabletext"/>
+              <w:rPr>
+                <w:lang w:val="en-US"/>
+              </w:rPr>
+            </w:pPr>
+            <w:r>
+              <w:rPr>
+                <w:lang w:val="en-US"/>
+              </w:rPr>
+              <w:t>{%</w:t>
+            </w:r>
+            <w:r>
+              <w:rPr>
+                <w:color w:val="ED7D31" w:themeColor="accent2"/>
+                <w:lang w:val="en-US"/>
+              </w:rPr>
+              <w:t xml:space="preserve">tr endif </w:t>
+            </w:r>
+            <w:r>
+              <w:rPr>
+                <w:lang w:val="en-US"/>
+              </w:rPr>
+              <w:t>%}</w:t>
             </w:r>
           </w:p>
         </w:tc>
@@ -4766,20 +4939,9 @@
           <w:docGrid w:linePitch="360"/>
         </w:sectPr>
       </w:pPr>
-    </w:p>
-    <w:p>
-      <w:pPr>
-        <w:rPr>
-          <w:lang w:val="en-US"/>
-        </w:rPr>
-        <w:sectPr>
-          <w:type w:val="continuous"/>
-          <w:pgSz w:w="11900" w:h="16840"/>
-          <w:pgMar w:top="1418" w:right="1021" w:bottom="1418" w:left="1276" w:header="709" w:footer="709" w:gutter="0"/>
-          <w:cols w:space="533"/>
-          <w:docGrid w:linePitch="360"/>
-        </w:sectPr>
-      </w:pPr>
+      <w:r>
+        <w:br w:type="page"/>
+      </w:r>
     </w:p>
     <w:p>
       <w:pPr>
@@ -4791,22 +4953,67 @@
       </w:r>
       <w:proofErr w:type="spellStart"/>
       <w:r>
+        <w:rPr>
+          <w:color w:val="00B050"/>
+        </w:rPr>
         <w:t>if</w:t>
       </w:r>
       <w:proofErr w:type="spellEnd"/>
       <w:r>
-        <w:t xml:space="preserve"> </w:t>
-      </w:r>
-      <w:proofErr w:type="spellStart"/>
-      <w:r>
-        <w:t>options.</w:t>
-      </w:r>
-      <w:r>
-        <w:t>atoms_table</w:t>
-      </w:r>
-      <w:proofErr w:type="spellEnd"/>
-      <w:r>
-        <w:t xml:space="preserve"> %}Table 2. </w:t>
+        <w:rPr>
+          <w:color w:val="00B050"/>
+        </w:rPr>
+        <w:t xml:space="preserve"> </w:t>
+      </w:r>
+      <w:proofErr w:type="spellStart"/>
+      <w:r>
+        <w:rPr>
+          <w:color w:val="00B050"/>
+        </w:rPr>
+        <w:t>options.atoms_table</w:t>
+      </w:r>
+      <w:proofErr w:type="spellEnd"/>
+      <w:r>
+        <w:rPr>
+          <w:color w:val="00B050"/>
+        </w:rPr>
+        <w:t xml:space="preserve"> </w:t>
+      </w:r>
+      <w:r>
+        <w:t>%}</w:t>
+      </w:r>
+      <w:r>
+        <w:t xml:space="preserve">Table </w:t>
+      </w:r>
+      <w:r>
+        <w:fldChar w:fldCharType="begin"/>
+      </w:r>
+      <w:r>
+        <w:instrText xml:space="preserve"> AUTONUM</w:instrText>
+      </w:r>
+      <w:r>
+        <w:instrText xml:space="preserve"> </w:instrText>
+      </w:r>
+      <w:r>
+        <w:instrText>nummer \*</w:instrText>
+      </w:r>
+      <w:r>
+        <w:instrText xml:space="preserve"> </w:instrText>
+      </w:r>
+      <w:r>
+        <w:fldChar w:fldCharType="separate"/>
+      </w:r>
+      <w:r>
+        <w:rPr>
+          <w:noProof/>
+        </w:rPr>
+        <w:t>1</w:t>
+      </w:r>
+      <w:r>
+        <w:fldChar w:fldCharType="end"/>
+      </w:r>
+      <w:r>
+        <w:t xml:space="preserve"> </w:t>
       </w:r>
       <w:proofErr w:type="spellStart"/>
       <w:r>
@@ -4822,28 +5029,10 @@
       </w:r>
       <w:proofErr w:type="spellEnd"/>
       <w:r>
-        <w:t xml:space="preserve"> and </w:t>
-      </w:r>
-      <w:r>
-        <w:rPr>
-          <w:i/>
-        </w:rPr>
-        <w:t>U</w:t>
-      </w:r>
-      <w:r>
-        <w:rPr>
-          <w:vertAlign w:val="subscript"/>
-        </w:rPr>
-        <w:t>eq</w:t>
-      </w:r>
-      <w:r>
-        <w:t> [</w:t>
-      </w:r>
-      <w:r>
-        <w:rPr>
-          <w:rFonts w:ascii="Cambria Math" w:hAnsi="Cambria Math" w:cs="Cambria Math"/>
-        </w:rPr>
-        <w:t>Å</w:t>
+        <w:t xml:space="preserve"> and Ueq [</w:t>
+      </w:r>
+      <w:r>
+        <w:t>Å</w:t>
       </w:r>
       <w:r>
         <w:rPr>
@@ -5003,6 +5192,7 @@
             <w:proofErr w:type="spellStart"/>
             <w:r>
               <w:rPr>
+                <w:color w:val="C00000"/>
                 <w:sz w:val="14"/>
               </w:rPr>
               <w:t>tr</w:t>
@@ -5010,6 +5200,7 @@
             <w:proofErr w:type="spellEnd"/>
             <w:r>
               <w:rPr>
+                <w:color w:val="C00000"/>
                 <w:sz w:val="14"/>
               </w:rPr>
               <w:t xml:space="preserve"> </w:t>
@@ -5017,6 +5208,7 @@
             <w:proofErr w:type="spellStart"/>
             <w:r>
               <w:rPr>
+                <w:color w:val="C00000"/>
                 <w:sz w:val="14"/>
               </w:rPr>
               <w:t>for</w:t>
@@ -5024,6 +5216,7 @@
             <w:proofErr w:type="spellEnd"/>
             <w:r>
               <w:rPr>
+                <w:color w:val="C00000"/>
                 <w:sz w:val="14"/>
               </w:rPr>
               <w:t xml:space="preserve"> </w:t>
@@ -5031,6 +5224,7 @@
             <w:proofErr w:type="spellStart"/>
             <w:r>
               <w:rPr>
+                <w:color w:val="4472C4" w:themeColor="accent1"/>
                 <w:sz w:val="14"/>
               </w:rPr>
               <w:t>atom</w:t>
@@ -5038,23 +5232,39 @@
             <w:proofErr w:type="spellEnd"/>
             <w:r>
               <w:rPr>
+                <w:color w:val="4472C4" w:themeColor="accent1"/>
                 <w:sz w:val="14"/>
               </w:rPr>
-              <w:t xml:space="preserve"> in </w:t>
-            </w:r>
-            <w:proofErr w:type="spellStart"/>
-            <w:r>
-              <w:rPr>
+              <w:t xml:space="preserve"> </w:t>
+            </w:r>
+            <w:r>
+              <w:rPr>
+                <w:color w:val="C00000"/>
                 <w:sz w:val="14"/>
               </w:rPr>
+              <w:t xml:space="preserve">in </w:t>
+            </w:r>
+            <w:proofErr w:type="spellStart"/>
+            <w:r>
+              <w:rPr>
+                <w:color w:val="C00000"/>
+                <w:sz w:val="14"/>
+              </w:rPr>
               <w:t>atomic_coordinates</w:t>
             </w:r>
             <w:proofErr w:type="spellEnd"/>
             <w:r>
               <w:rPr>
+                <w:color w:val="C00000"/>
                 <w:sz w:val="14"/>
               </w:rPr>
-              <w:t xml:space="preserve"> %</w:t>
+              <w:t xml:space="preserve"> </w:t>
+            </w:r>
+            <w:r>
+              <w:rPr>
+                <w:sz w:val="14"/>
+              </w:rPr>
+              <w:t>%</w:t>
             </w:r>
             <w:r>
               <w:t>}</w:t>
@@ -5117,15 +5327,22 @@
             <w:proofErr w:type="spellStart"/>
             <w:r>
               <w:rPr>
+                <w:color w:val="4472C4" w:themeColor="accent1"/>
                 <w:sz w:val="16"/>
               </w:rPr>
-              <w:t>atom.label</w:t>
-            </w:r>
-            <w:proofErr w:type="spellEnd"/>
+              <w:t>atom</w:t>
+            </w:r>
             <w:r>
               <w:rPr>
                 <w:sz w:val="16"/>
               </w:rPr>
+              <w:t>.label</w:t>
+            </w:r>
+            <w:proofErr w:type="spellEnd"/>
+            <w:r>
+              <w:rPr>
+                <w:sz w:val="16"/>
+              </w:rPr>
               <w:t xml:space="preserve"> </w:t>
             </w:r>
             <w:r>
@@ -5149,7 +5366,13 @@
             </w:r>
             <w:proofErr w:type="spellStart"/>
             <w:r>
-              <w:t>atom.x</w:t>
+              <w:rPr>
+                <w:color w:val="4472C4" w:themeColor="accent1"/>
+              </w:rPr>
+              <w:t>atom</w:t>
+            </w:r>
+            <w:r>
+              <w:t>.x</w:t>
             </w:r>
             <w:proofErr w:type="spellEnd"/>
             <w:r>
@@ -5173,7 +5396,13 @@
             </w:r>
             <w:proofErr w:type="spellStart"/>
             <w:r>
-              <w:t>atom.y</w:t>
+              <w:rPr>
+                <w:color w:val="4472C4" w:themeColor="accent1"/>
+              </w:rPr>
+              <w:t>atom</w:t>
+            </w:r>
+            <w:r>
+              <w:t>.y</w:t>
             </w:r>
             <w:proofErr w:type="spellEnd"/>
             <w:r>
@@ -5197,7 +5426,13 @@
             </w:r>
             <w:proofErr w:type="spellStart"/>
             <w:r>
-              <w:t>atom.z</w:t>
+              <w:rPr>
+                <w:color w:val="4472C4" w:themeColor="accent1"/>
+              </w:rPr>
+              <w:t>atom</w:t>
+            </w:r>
+            <w:r>
+              <w:t>.z</w:t>
             </w:r>
             <w:proofErr w:type="spellEnd"/>
             <w:r>
@@ -5224,7 +5459,13 @@
             </w:r>
             <w:proofErr w:type="spellStart"/>
             <w:r>
-              <w:t>atom.u_eq</w:t>
+              <w:rPr>
+                <w:color w:val="4472C4" w:themeColor="accent1"/>
+              </w:rPr>
+              <w:t>atom</w:t>
+            </w:r>
+            <w:r>
+              <w:t>.u_eq</w:t>
             </w:r>
             <w:proofErr w:type="spellEnd"/>
             <w:r>
@@ -5250,15 +5491,22 @@
             </w:r>
             <w:proofErr w:type="spellStart"/>
             <w:r>
+              <w:rPr>
+                <w:color w:val="C00000"/>
+              </w:rPr>
               <w:t>tr</w:t>
             </w:r>
             <w:proofErr w:type="spellEnd"/>
             <w:r>
+              <w:rPr>
+                <w:color w:val="C00000"/>
+              </w:rPr>
               <w:t xml:space="preserve"> </w:t>
             </w:r>
             <w:proofErr w:type="spellStart"/>
             <w:r>
               <w:rPr>
+                <w:color w:val="C00000"/>
                 <w:sz w:val="16"/>
               </w:rPr>
               <w:t>endfor</w:t>
@@ -5266,6 +5514,7 @@
             <w:proofErr w:type="spellEnd"/>
             <w:r>
               <w:rPr>
+                <w:color w:val="C00000"/>
                 <w:sz w:val="16"/>
               </w:rPr>
               <w:t xml:space="preserve"> </w:t>
@@ -5322,26 +5571,6 @@
         <w:pStyle w:val="tabunterschr"/>
       </w:pPr>
       <w:r>
-        <w:t xml:space="preserve">{% </w:t>
-      </w:r>
-      <w:proofErr w:type="spellStart"/>
-      <w:r>
-        <w:t>endi</w:t>
-      </w:r>
-      <w:r>
-        <w:t>f</w:t>
-      </w:r>
-      <w:proofErr w:type="spellEnd"/>
-      <w:r>
-        <w:t xml:space="preserve"> %}</w:t>
-      </w:r>
-      <w:r>
-        <w:rPr>
-          <w:i/>
-        </w:rPr>
-        <w:t xml:space="preserve"> </w:t>
-      </w:r>
-      <w:r>
         <w:rPr>
           <w:i/>
         </w:rPr>
@@ -5453,6 +5682,63 @@
       <w:proofErr w:type="spellEnd"/>
       <w:r>
         <w:t>.</w:t>
+      </w:r>
+      <w:r>
+        <w:t xml:space="preserve"> </w:t>
+      </w:r>
+      <w:r>
+        <w:t xml:space="preserve">{% </w:t>
+      </w:r>
+      <w:proofErr w:type="spellStart"/>
+      <w:r>
+        <w:rPr>
+          <w:color w:val="00B050"/>
+        </w:rPr>
+        <w:t>endif</w:t>
+      </w:r>
+      <w:proofErr w:type="spellEnd"/>
+      <w:r>
+        <w:rPr>
+          <w:color w:val="00B050"/>
+        </w:rPr>
+        <w:t xml:space="preserve"> </w:t>
+      </w:r>
+      <w:r>
+        <w:t>%}</w:t>
+      </w:r>
+      <w:r>
+        <w:t xml:space="preserve">{% </w:t>
+      </w:r>
+      <w:proofErr w:type="spellStart"/>
+      <w:r>
+        <w:rPr>
+          <w:color w:val="FF0000"/>
+        </w:rPr>
+        <w:t>if</w:t>
+      </w:r>
+      <w:proofErr w:type="spellEnd"/>
+      <w:r>
+        <w:rPr>
+          <w:color w:val="FF0000"/>
+        </w:rPr>
+        <w:t xml:space="preserve"> </w:t>
+      </w:r>
+      <w:proofErr w:type="spellStart"/>
+      <w:r>
+        <w:rPr>
+          <w:color w:val="FF0000"/>
+        </w:rPr>
+        <w:t>options.bonds_table</w:t>
+      </w:r>
+      <w:proofErr w:type="spellEnd"/>
+      <w:r>
+        <w:rPr>
+          <w:color w:val="FF0000"/>
+        </w:rPr>
+        <w:t xml:space="preserve"> </w:t>
+      </w:r>
+      <w:r>
+        <w:t>%}</w:t>
       </w:r>
     </w:p>
     <w:p>
@@ -5469,7 +5755,37 @@
         </w:sectPr>
       </w:pPr>
       <w:r>
-        <w:t xml:space="preserve">Table 3. Bond </w:t>
+        <w:t xml:space="preserve">Table </w:t>
+      </w:r>
+      <w:r>
+        <w:fldChar w:fldCharType="begin"/>
+      </w:r>
+      <w:r>
+        <w:instrText xml:space="preserve"> AUTONUM</w:instrText>
+      </w:r>
+      <w:r>
+        <w:instrText xml:space="preserve"> </w:instrText>
+      </w:r>
+      <w:r>
+        <w:instrText>nummer \*</w:instrText>
+      </w:r>
+      <w:r>
+        <w:instrText xml:space="preserve"> </w:instrText>
+      </w:r>
+      <w:r>
+        <w:fldChar w:fldCharType="separate"/>
+      </w:r>
+      <w:r>
+        <w:rPr>
+          <w:noProof/>
+        </w:rPr>
+        <w:t>1</w:t>
+      </w:r>
+      <w:r>
+        <w:fldChar w:fldCharType="end"/>
+      </w:r>
+      <w:r>
+        <w:t xml:space="preserve"> Bond </w:t>
       </w:r>
       <w:proofErr w:type="spellStart"/>
       <w:r>
@@ -5564,10 +5880,10 @@
             </w:r>
             <w:r>
               <w:rPr>
-                <w:rFonts w:ascii="Cambria Math" w:hAnsi="Cambria Math" w:cs="Cambria Math"/>
+                <w:rFonts w:cstheme="minorHAnsi"/>
                 <w:b/>
               </w:rPr>
-              <w:t>Å</w:t>
+              <w:t>Å</w:t>
             </w:r>
             <w:r>
               <w:rPr>
@@ -5589,15 +5905,22 @@
             </w:r>
             <w:proofErr w:type="spellStart"/>
             <w:r>
+              <w:rPr>
+                <w:color w:val="00B050"/>
+              </w:rPr>
               <w:t>tr</w:t>
             </w:r>
             <w:proofErr w:type="spellEnd"/>
             <w:r>
+              <w:rPr>
+                <w:color w:val="00B050"/>
+              </w:rPr>
               <w:t xml:space="preserve"> </w:t>
             </w:r>
             <w:proofErr w:type="spellStart"/>
             <w:r>
               <w:rPr>
+                <w:color w:val="00B050"/>
                 <w:sz w:val="16"/>
                 <w:szCs w:val="20"/>
               </w:rPr>
@@ -5606,6 +5929,7 @@
             <w:proofErr w:type="spellEnd"/>
             <w:r>
               <w:rPr>
+                <w:color w:val="00B050"/>
                 <w:sz w:val="16"/>
                 <w:szCs w:val="20"/>
               </w:rPr>
@@ -5614,6 +5938,7 @@
             <w:proofErr w:type="spellStart"/>
             <w:r>
               <w:rPr>
+                <w:color w:val="00B050"/>
                 <w:sz w:val="16"/>
                 <w:szCs w:val="20"/>
               </w:rPr>
@@ -5622,6 +5947,7 @@
             <w:proofErr w:type="spellEnd"/>
             <w:r>
               <w:rPr>
+                <w:color w:val="00B050"/>
                 <w:sz w:val="16"/>
                 <w:szCs w:val="20"/>
               </w:rPr>
@@ -5694,15 +6020,22 @@
             </w:r>
             <w:proofErr w:type="spellStart"/>
             <w:r>
+              <w:rPr>
+                <w:color w:val="00B050"/>
+              </w:rPr>
               <w:t>tr</w:t>
             </w:r>
             <w:proofErr w:type="spellEnd"/>
             <w:r>
+              <w:rPr>
+                <w:color w:val="00B050"/>
+              </w:rPr>
               <w:t xml:space="preserve"> </w:t>
             </w:r>
             <w:proofErr w:type="spellStart"/>
             <w:r>
               <w:rPr>
+                <w:color w:val="00B050"/>
                 <w:sz w:val="16"/>
                 <w:szCs w:val="20"/>
               </w:rPr>
@@ -5711,6 +6044,7 @@
             <w:proofErr w:type="spellEnd"/>
             <w:r>
               <w:rPr>
+                <w:color w:val="00B050"/>
                 <w:sz w:val="16"/>
                 <w:szCs w:val="20"/>
               </w:rPr>
@@ -5790,15 +6124,22 @@
             </w:r>
             <w:proofErr w:type="spellStart"/>
             <w:r>
+              <w:rPr>
+                <w:color w:val="2E74B5" w:themeColor="accent5" w:themeShade="BF"/>
+              </w:rPr>
               <w:t>tr</w:t>
             </w:r>
             <w:proofErr w:type="spellEnd"/>
             <w:r>
+              <w:rPr>
+                <w:color w:val="2E74B5" w:themeColor="accent5" w:themeShade="BF"/>
+              </w:rPr>
               <w:t xml:space="preserve"> </w:t>
             </w:r>
             <w:proofErr w:type="spellStart"/>
             <w:r>
               <w:rPr>
+                <w:color w:val="2E74B5" w:themeColor="accent5" w:themeShade="BF"/>
                 <w:sz w:val="16"/>
                 <w:szCs w:val="20"/>
               </w:rPr>
@@ -5807,36 +6148,25 @@
             <w:proofErr w:type="spellEnd"/>
             <w:r>
               <w:rPr>
+                <w:color w:val="2E74B5" w:themeColor="accent5" w:themeShade="BF"/>
                 <w:sz w:val="16"/>
                 <w:szCs w:val="20"/>
               </w:rPr>
-              <w:t xml:space="preserve"> </w:t>
-            </w:r>
-            <w:r>
-              <w:rPr>
+              <w:t xml:space="preserve"> a in </w:t>
+            </w:r>
+            <w:proofErr w:type="spellStart"/>
+            <w:r>
+              <w:rPr>
+                <w:color w:val="2E74B5" w:themeColor="accent5" w:themeShade="BF"/>
                 <w:sz w:val="16"/>
                 <w:szCs w:val="20"/>
               </w:rPr>
-              <w:t>a</w:t>
-            </w:r>
-            <w:r>
-              <w:rPr>
-                <w:sz w:val="16"/>
-                <w:szCs w:val="20"/>
-              </w:rPr>
-              <w:t xml:space="preserve"> in </w:t>
-            </w:r>
-            <w:proofErr w:type="spellStart"/>
-            <w:r>
-              <w:rPr>
-                <w:sz w:val="16"/>
-                <w:szCs w:val="20"/>
-              </w:rPr>
               <w:t>angles</w:t>
             </w:r>
             <w:proofErr w:type="spellEnd"/>
             <w:r>
               <w:rPr>
+                <w:color w:val="2E74B5" w:themeColor="accent5" w:themeShade="BF"/>
                 <w:sz w:val="16"/>
                 <w:szCs w:val="20"/>
               </w:rPr>
@@ -5906,15 +6236,22 @@
             </w:r>
             <w:proofErr w:type="spellStart"/>
             <w:r>
+              <w:rPr>
+                <w:color w:val="2E74B5" w:themeColor="accent5" w:themeShade="BF"/>
+              </w:rPr>
               <w:t>tr</w:t>
             </w:r>
             <w:proofErr w:type="spellEnd"/>
             <w:r>
+              <w:rPr>
+                <w:color w:val="2E74B5" w:themeColor="accent5" w:themeShade="BF"/>
+              </w:rPr>
               <w:t xml:space="preserve"> </w:t>
             </w:r>
             <w:proofErr w:type="spellStart"/>
             <w:r>
               <w:rPr>
+                <w:color w:val="2E74B5" w:themeColor="accent5" w:themeShade="BF"/>
                 <w:sz w:val="16"/>
                 <w:szCs w:val="20"/>
               </w:rPr>
@@ -5923,6 +6260,7 @@
             <w:proofErr w:type="spellEnd"/>
             <w:r>
               <w:rPr>
+                <w:color w:val="2E74B5" w:themeColor="accent5" w:themeShade="BF"/>
                 <w:sz w:val="16"/>
                 <w:szCs w:val="20"/>
               </w:rPr>
@@ -5962,49 +6300,54 @@
           <w:szCs w:val="16"/>
           <w:lang w:val="en-US"/>
         </w:rPr>
-        <w:t xml:space="preserve">{% if </w:t>
-      </w:r>
-      <w:proofErr w:type="spellStart"/>
-      <w:r>
-        <w:rPr>
+        <w:t xml:space="preserve">{% </w:t>
+      </w:r>
+      <w:r>
+        <w:rPr>
+          <w:color w:val="ED7D31" w:themeColor="accent2"/>
           <w:sz w:val="16"/>
           <w:szCs w:val="16"/>
           <w:lang w:val="en-US"/>
         </w:rPr>
-        <w:t>options.</w:t>
-      </w:r>
-      <w:r>
-        <w:rPr>
+        <w:t xml:space="preserve">if </w:t>
+      </w:r>
+      <w:proofErr w:type="spellStart"/>
+      <w:r>
+        <w:rPr>
+          <w:color w:val="ED7D31" w:themeColor="accent2"/>
           <w:sz w:val="16"/>
           <w:szCs w:val="16"/>
           <w:lang w:val="en-US"/>
         </w:rPr>
-        <w:t>without_</w:t>
-      </w:r>
-      <w:r>
-        <w:rPr>
+        <w:t>options.</w:t>
+      </w:r>
+      <w:r>
+        <w:rPr>
+          <w:color w:val="ED7D31" w:themeColor="accent2"/>
           <w:sz w:val="16"/>
           <w:szCs w:val="16"/>
           <w:lang w:val="en-US"/>
         </w:rPr>
-        <w:t>h</w:t>
-      </w:r>
-      <w:proofErr w:type="spellEnd"/>
-      <w:r>
-        <w:rPr>
+        <w:t>without_</w:t>
+      </w:r>
+      <w:r>
+        <w:rPr>
+          <w:color w:val="ED7D31" w:themeColor="accent2"/>
           <w:sz w:val="16"/>
           <w:szCs w:val="16"/>
           <w:lang w:val="en-US"/>
         </w:rPr>
-        <w:t xml:space="preserve"> %}Bonds </w:t>
-      </w:r>
-      <w:r>
-        <w:rPr>
+        <w:t>h</w:t>
+      </w:r>
+      <w:proofErr w:type="spellEnd"/>
+      <w:r>
+        <w:rPr>
+          <w:color w:val="ED7D31" w:themeColor="accent2"/>
           <w:sz w:val="16"/>
           <w:szCs w:val="16"/>
           <w:lang w:val="en-US"/>
         </w:rPr>
-        <w:t xml:space="preserve">and angles </w:t>
+        <w:t xml:space="preserve"> </w:t>
       </w:r>
       <w:r>
         <w:rPr>
@@ -6012,17 +6355,51 @@
           <w:szCs w:val="16"/>
           <w:lang w:val="en-US"/>
         </w:rPr>
-        <w:t>to hydrogen atoms were omitted.{% endif %}</w:t>
+        <w:t xml:space="preserve">%}Bonds </w:t>
       </w:r>
       <w:r>
         <w:rPr>
           <w:sz w:val="16"/>
+          <w:szCs w:val="16"/>
+          <w:lang w:val="en-US"/>
+        </w:rPr>
+        <w:t xml:space="preserve">and angles </w:t>
+      </w:r>
+      <w:r>
+        <w:rPr>
+          <w:sz w:val="16"/>
+          <w:szCs w:val="16"/>
+          <w:lang w:val="en-US"/>
+        </w:rPr>
+        <w:t xml:space="preserve">to hydrogen atoms were omitted.{% </w:t>
+      </w:r>
+      <w:r>
+        <w:rPr>
+          <w:color w:val="ED7D31" w:themeColor="accent2"/>
+          <w:sz w:val="16"/>
+          <w:szCs w:val="16"/>
+          <w:lang w:val="en-US"/>
+        </w:rPr>
+        <w:t xml:space="preserve">endif </w:t>
+      </w:r>
+      <w:r>
+        <w:rPr>
+          <w:sz w:val="16"/>
+          <w:szCs w:val="16"/>
+          <w:lang w:val="en-US"/>
+        </w:rPr>
+        <w:t>%}</w:t>
+      </w:r>
+      <w:r>
+        <w:rPr>
+          <w:sz w:val="16"/>
         </w:rPr>
         <w:t>{%</w:t>
       </w:r>
       <w:proofErr w:type="spellStart"/>
       <w:r>
         <w:rPr>
+          <w:color w:val="00B050"/>
           <w:sz w:val="16"/>
         </w:rPr>
         <w:t>if</w:t>
@@ -6030,6 +6407,7 @@
       <w:proofErr w:type="spellEnd"/>
       <w:r>
         <w:rPr>
+          <w:color w:val="00B050"/>
           <w:sz w:val="16"/>
         </w:rPr>
         <w:t xml:space="preserve"> </w:t>
@@ -6037,6 +6415,7 @@
       <w:proofErr w:type="spellStart"/>
       <w:r>
         <w:rPr>
+          <w:color w:val="00B050"/>
           <w:sz w:val="16"/>
         </w:rPr>
         <w:t>ba_symminfo</w:t>
@@ -6046,7 +6425,7 @@
         <w:rPr>
           <w:sz w:val="16"/>
         </w:rPr>
-        <w:t>%}{{</w:t>
+        <w:t>%}</w:t>
       </w:r>
       <w:r>
         <w:rPr>
@@ -6054,15 +6433,25 @@
         </w:rPr>
         <w:t xml:space="preserve"> </w:t>
       </w:r>
-      <w:proofErr w:type="spellStart"/>
       <w:r>
         <w:rPr>
           <w:sz w:val="16"/>
         </w:rPr>
+        <w:t>{{</w:t>
+      </w:r>
+      <w:r>
+        <w:rPr>
+          <w:sz w:val="16"/>
+        </w:rPr>
+        <w:t xml:space="preserve"> </w:t>
+      </w:r>
+      <w:proofErr w:type="spellStart"/>
+      <w:r>
+        <w:rPr>
+          <w:sz w:val="16"/>
+        </w:rPr>
         <w:t>ba_symminfo</w:t>
       </w:r>
-      <w:bookmarkStart w:id="0" w:name="_GoBack"/>
-      <w:bookmarkEnd w:id="0"/>
       <w:proofErr w:type="spellEnd"/>
       <w:r>
         <w:rPr>
@@ -6073,6 +6462,7 @@
       <w:proofErr w:type="spellStart"/>
       <w:r>
         <w:rPr>
+          <w:color w:val="00B050"/>
           <w:sz w:val="16"/>
         </w:rPr>
         <w:t>endif</w:t>
@@ -6087,17 +6477,70 @@
     </w:p>
     <w:p>
       <w:pPr>
-        <w:rPr>
-          <w:lang w:val="en-US"/>
-        </w:rPr>
+        <w:pStyle w:val="fliesstext"/>
       </w:pPr>
+      <w:r>
+        <w:t xml:space="preserve">{% </w:t>
+      </w:r>
+      <w:proofErr w:type="spellStart"/>
+      <w:r>
+        <w:rPr>
+          <w:color w:val="FF0000"/>
+        </w:rPr>
+        <w:t>endif</w:t>
+      </w:r>
+      <w:proofErr w:type="spellEnd"/>
+      <w:r>
+        <w:rPr>
+          <w:color w:val="FF0000"/>
+        </w:rPr>
+        <w:t xml:space="preserve"> </w:t>
+      </w:r>
+      <w:r>
+        <w:t>%}</w:t>
+      </w:r>
     </w:p>
     <w:p>
       <w:pPr>
         <w:pStyle w:val="berschrift2"/>
       </w:pPr>
-      <w:r>
-        <w:t xml:space="preserve">Table 4. Torsion </w:t>
+      <w:bookmarkStart w:id="0" w:name="_GoBack"/>
+      <w:bookmarkEnd w:id="0"/>
+      <w:r>
+        <w:t>Table</w:t>
+      </w:r>
+      <w:r>
+        <w:t xml:space="preserve"> </w:t>
+      </w:r>
+      <w:r>
+        <w:fldChar w:fldCharType="begin"/>
+      </w:r>
+      <w:r>
+        <w:instrText xml:space="preserve"> AUTONUM</w:instrText>
+      </w:r>
+      <w:r>
+        <w:instrText xml:space="preserve"> </w:instrText>
+      </w:r>
+      <w:r>
+        <w:instrText>nummer \*</w:instrText>
+      </w:r>
+      <w:r>
+        <w:instrText xml:space="preserve"> </w:instrText>
+      </w:r>
+      <w:r>
+        <w:fldChar w:fldCharType="separate"/>
+      </w:r>
+      <w:r>
+        <w:rPr>
+          <w:noProof/>
+        </w:rPr>
+        <w:t>1</w:t>
+      </w:r>
+      <w:r>
+        <w:fldChar w:fldCharType="end"/>
+      </w:r>
+      <w:r>
+        <w:t xml:space="preserve"> Torsion </w:t>
       </w:r>
       <w:proofErr w:type="spellStart"/>
       <w:r>
@@ -6438,7 +6881,89 @@
         </w:rPr>
       </w:pPr>
       <w:r>
-        <w:t xml:space="preserve">Table 5. Hydrogen </w:t>
+        <w:t xml:space="preserve">{% </w:t>
+      </w:r>
+      <w:proofErr w:type="spellStart"/>
+      <w:r>
+        <w:rPr>
+          <w:color w:val="ED7D31" w:themeColor="accent2"/>
+        </w:rPr>
+        <w:t>if</w:t>
+      </w:r>
+      <w:proofErr w:type="spellEnd"/>
+      <w:r>
+        <w:rPr>
+          <w:color w:val="ED7D31" w:themeColor="accent2"/>
+        </w:rPr>
+        <w:t xml:space="preserve"> </w:t>
+      </w:r>
+      <w:proofErr w:type="spellStart"/>
+      <w:r>
+        <w:rPr>
+          <w:color w:val="ED7D31" w:themeColor="accent2"/>
+        </w:rPr>
+        <w:t>options.</w:t>
+      </w:r>
+      <w:r>
+        <w:rPr>
+          <w:color w:val="ED7D31" w:themeColor="accent2"/>
+        </w:rPr>
+        <w:t>hydrogen</w:t>
+      </w:r>
+      <w:r>
+        <w:rPr>
+          <w:color w:val="ED7D31" w:themeColor="accent2"/>
+        </w:rPr>
+        <w:t>_</w:t>
+      </w:r>
+      <w:r>
+        <w:rPr>
+          <w:color w:val="ED7D31" w:themeColor="accent2"/>
+        </w:rPr>
+        <w:t>bonds</w:t>
+      </w:r>
+      <w:proofErr w:type="spellEnd"/>
+      <w:r>
+        <w:rPr>
+          <w:color w:val="ED7D31" w:themeColor="accent2"/>
+        </w:rPr>
+        <w:t xml:space="preserve"> </w:t>
+      </w:r>
+      <w:r>
+        <w:t>%}</w:t>
+      </w:r>
+      <w:r>
+        <w:t xml:space="preserve">Table </w:t>
+      </w:r>
+      <w:r>
+        <w:fldChar w:fldCharType="begin"/>
+      </w:r>
+      <w:r>
+        <w:instrText xml:space="preserve"> AUTONUM</w:instrText>
+      </w:r>
+      <w:r>
+        <w:instrText xml:space="preserve"> </w:instrText>
+      </w:r>
+      <w:r>
+        <w:instrText>nummer \*</w:instrText>
+      </w:r>
+      <w:r>
+        <w:instrText xml:space="preserve"> </w:instrText>
+      </w:r>
+      <w:r>
+        <w:fldChar w:fldCharType="separate"/>
+      </w:r>
+      <w:r>
+        <w:rPr>
+          <w:noProof/>
+        </w:rPr>
+        <w:t>1</w:t>
+      </w:r>
+      <w:r>
+        <w:fldChar w:fldCharType="end"/>
+      </w:r>
+      <w:r>
+        <w:t xml:space="preserve"> Hydrogen </w:t>
       </w:r>
       <w:proofErr w:type="spellStart"/>
       <w:r>
@@ -6498,7 +7023,20 @@
               <w:rPr>
                 <w:b/>
               </w:rPr>
-              <w:t>D–H⋯A [Å]</w:t>
+              <w:t>D–H⋯A [</w:t>
+            </w:r>
+            <w:r>
+              <w:rPr>
+                <w:rFonts w:cstheme="minorHAnsi"/>
+                <w:b/>
+              </w:rPr>
+              <w:t>Å</w:t>
+            </w:r>
+            <w:r>
+              <w:rPr>
+                <w:b/>
+              </w:rPr>
+              <w:t>]</w:t>
             </w:r>
           </w:p>
         </w:tc>
@@ -6507,11 +7045,31 @@
             <w:tcW w:w="1417" w:type="dxa"/>
           </w:tcPr>
           <w:p>
-            <w:r>
-              <w:rPr>
+            <w:pPr>
+              <w:rPr>
+                <w:rFonts w:cstheme="minorHAnsi"/>
+              </w:rPr>
+            </w:pPr>
+            <w:r>
+              <w:rPr>
+                <w:rFonts w:cstheme="minorHAnsi"/>
                 <w:b/>
               </w:rPr>
-              <w:t>d(D–H) [Å]</w:t>
+              <w:t>d(D–H) [</w:t>
+            </w:r>
+            <w:r>
+              <w:rPr>
+                <w:rFonts w:cstheme="minorHAnsi"/>
+                <w:b/>
+              </w:rPr>
+              <w:t>Å</w:t>
+            </w:r>
+            <w:r>
+              <w:rPr>
+                <w:rFonts w:cstheme="minorHAnsi"/>
+                <w:b/>
+              </w:rPr>
+              <w:t>]</w:t>
             </w:r>
           </w:p>
         </w:tc>
@@ -6524,7 +7082,20 @@
               <w:rPr>
                 <w:b/>
               </w:rPr>
-              <w:t>d(H⋯A) [Å]</w:t>
+              <w:t>d(H⋯A) [</w:t>
+            </w:r>
+            <w:r>
+              <w:rPr>
+                <w:rFonts w:cstheme="minorHAnsi"/>
+                <w:b/>
+              </w:rPr>
+              <w:t>Å</w:t>
+            </w:r>
+            <w:r>
+              <w:rPr>
+                <w:b/>
+              </w:rPr>
+              <w:t>]</w:t>
             </w:r>
           </w:p>
         </w:tc>
@@ -6537,7 +7108,20 @@
               <w:rPr>
                 <w:b/>
               </w:rPr>
-              <w:t>d(D⋯A) [Å]</w:t>
+              <w:t>d(D⋯A) [</w:t>
+            </w:r>
+            <w:r>
+              <w:rPr>
+                <w:rFonts w:cstheme="minorHAnsi"/>
+                <w:b/>
+              </w:rPr>
+              <w:t>Å</w:t>
+            </w:r>
+            <w:r>
+              <w:rPr>
+                <w:b/>
+              </w:rPr>
+              <w:t>]</w:t>
             </w:r>
           </w:p>
         </w:tc>
@@ -6674,13 +7258,7 @@
             </w:r>
             <w:proofErr w:type="spellStart"/>
             <w:r>
-              <w:t>h</w:t>
-            </w:r>
-            <w:r>
-              <w:t>.</w:t>
-            </w:r>
-            <w:r>
-              <w:t>atoms</w:t>
+              <w:t>h.atoms</w:t>
             </w:r>
             <w:proofErr w:type="spellEnd"/>
             <w:r>
@@ -6701,13 +7279,7 @@
               <w:rPr>
                 <w:sz w:val="16"/>
               </w:rPr>
-              <w:t>h.</w:t>
-            </w:r>
-            <w:r>
-              <w:rPr>
-                <w:sz w:val="16"/>
-              </w:rPr>
-              <w:t>dist_dh</w:t>
+              <w:t>h.dist_dh</w:t>
             </w:r>
             <w:proofErr w:type="spellEnd"/>
             <w:r>
@@ -6873,18 +7445,21 @@
       <w:proofErr w:type="spellStart"/>
       <w:r>
         <w:rPr>
+          <w:color w:val="70AD47" w:themeColor="accent6"/>
           <w:sz w:val="16"/>
         </w:rPr>
         <w:t>hydrogen_sym</w:t>
       </w:r>
       <w:r>
         <w:rPr>
+          <w:color w:val="70AD47" w:themeColor="accent6"/>
           <w:sz w:val="16"/>
         </w:rPr>
         <w:t>m</w:t>
       </w:r>
       <w:r>
         <w:rPr>
+          <w:color w:val="70AD47" w:themeColor="accent6"/>
           <w:sz w:val="16"/>
         </w:rPr>
         <w:t>info</w:t>
@@ -6925,6 +7500,28 @@
       <w:proofErr w:type="spellStart"/>
       <w:r>
         <w:rPr>
+          <w:color w:val="70AD47" w:themeColor="accent6"/>
+          <w:sz w:val="16"/>
+        </w:rPr>
+        <w:t>endif</w:t>
+      </w:r>
+      <w:proofErr w:type="spellEnd"/>
+      <w:r>
+        <w:rPr>
+          <w:sz w:val="16"/>
+        </w:rPr>
+        <w:t>%}</w:t>
+      </w:r>
+      <w:r>
+        <w:rPr>
+          <w:sz w:val="16"/>
+        </w:rPr>
+        <w:t>{%</w:t>
+      </w:r>
+      <w:proofErr w:type="spellStart"/>
+      <w:r>
+        <w:rPr>
+          <w:color w:val="ED7D31" w:themeColor="accent2"/>
           <w:sz w:val="16"/>
         </w:rPr>
         <w:t>endif</w:t>
@@ -7420,7 +8017,6 @@
   <w:style w:type="character" w:default="1" w:styleId="Absatz-Standardschriftart">
     <w:name w:val="Default Paragraph Font"/>
     <w:uiPriority w:val="1"/>
-    <w:semiHidden/>
     <w:unhideWhenUsed/>
   </w:style>
   <w:style w:type="table" w:default="1" w:styleId="NormaleTabelle">
@@ -7694,6 +8290,25 @@
       <w:jc w:val="left"/>
     </w:pPr>
   </w:style>
+  <w:style w:type="paragraph" w:styleId="Beschriftung">
+    <w:name w:val="caption"/>
+    <w:basedOn w:val="Standard"/>
+    <w:next w:val="Standard"/>
+    <w:uiPriority w:val="35"/>
+    <w:unhideWhenUsed/>
+    <w:qFormat/>
+    <w:rsid w:val="00A948A9"/>
+    <w:pPr>
+      <w:spacing w:after="200" w:line="240" w:lineRule="auto"/>
+    </w:pPr>
+    <w:rPr>
+      <w:i/>
+      <w:iCs/>
+      <w:color w:val="44546A" w:themeColor="text2"/>
+      <w:sz w:val="18"/>
+      <w:szCs w:val="18"/>
+    </w:rPr>
+  </w:style>
 </w:styles>
 </file>
 
@@ -7963,7 +8578,7 @@
 </file>
 
 <file path=customXml/itemProps1.xml><?xml version="1.0" encoding="utf-8"?>
-<ds:datastoreItem xmlns:ds="http://schemas.openxmlformats.org/officeDocument/2006/customXml" ds:itemID="{0652DFD8-3287-4466-B7C2-6D6F68FBED71}">
+<ds:datastoreItem xmlns:ds="http://schemas.openxmlformats.org/officeDocument/2006/customXml" ds:itemID="{E931F7DF-9658-4C82-9A4C-EF12673BD94C}">
   <ds:schemaRefs>
     <ds:schemaRef ds:uri="http://schemas.openxmlformats.org/officeDocument/2006/bibliography"/>
   </ds:schemaRefs>

</xml_diff>

<commit_message>
improved template, fixed long floatingpoint numbers in symm cards
</commit_message>
<xml_diff>
--- a/template/template_text.docx
+++ b/template/template_text.docx
@@ -9,11 +9,80 @@
           <w:lang w:val="en-US"/>
         </w:rPr>
       </w:pPr>
-      <w:r>
-        <w:rPr>
-          <w:lang w:val="en-US"/>
-        </w:rPr>
-        <w:t>Structure Tables</w:t>
+      <w:proofErr w:type="spellStart"/>
+      <w:r>
+        <w:t>Structure</w:t>
+      </w:r>
+      <w:proofErr w:type="spellEnd"/>
+      <w:r>
+        <w:rPr>
+          <w:lang w:val="en-US"/>
+        </w:rPr>
+        <w:t xml:space="preserve"> </w:t>
+      </w:r>
+      <w:proofErr w:type="gramStart"/>
+      <w:r>
+        <w:rPr>
+          <w:lang w:val="en-US"/>
+        </w:rPr>
+        <w:t>Tables</w:t>
+      </w:r>
+      <w:r>
+        <w:rPr>
+          <w:lang w:val="en-US"/>
+        </w:rPr>
+        <w:t>{</w:t>
+      </w:r>
+      <w:proofErr w:type="gramEnd"/>
+      <w:r>
+        <w:rPr>
+          <w:sz w:val="18"/>
+          <w:szCs w:val="20"/>
+          <w:lang w:val="en-US"/>
+        </w:rPr>
+        <w:t>%</w:t>
+      </w:r>
+      <w:r>
+        <w:rPr>
+          <w:sz w:val="16"/>
+          <w:szCs w:val="18"/>
+          <w:lang w:val="en-US"/>
+        </w:rPr>
+        <w:t xml:space="preserve">if </w:t>
+      </w:r>
+      <w:proofErr w:type="spellStart"/>
+      <w:r>
+        <w:rPr>
+          <w:color w:val="ED7D31" w:themeColor="accent2"/>
+          <w:sz w:val="16"/>
+          <w:szCs w:val="18"/>
+          <w:lang w:val="en-US"/>
+        </w:rPr>
+        <w:t>options.report_text</w:t>
+      </w:r>
+      <w:proofErr w:type="spellEnd"/>
+      <w:r>
+        <w:rPr>
+          <w:color w:val="ED7D31" w:themeColor="accent2"/>
+          <w:sz w:val="16"/>
+          <w:szCs w:val="18"/>
+          <w:lang w:val="en-US"/>
+        </w:rPr>
+        <w:t xml:space="preserve"> </w:t>
+      </w:r>
+      <w:r>
+        <w:rPr>
+          <w:sz w:val="18"/>
+          <w:szCs w:val="20"/>
+          <w:lang w:val="en-US"/>
+        </w:rPr>
+        <w:t>%</w:t>
+      </w:r>
+      <w:r>
+        <w:rPr>
+          <w:lang w:val="en-US"/>
+        </w:rPr>
+        <w:t>}</w:t>
       </w:r>
     </w:p>
     <w:p>
@@ -73,7 +142,13 @@
         <w:rPr>
           <w:lang w:val="en-US"/>
         </w:rPr>
-        <w:t>}}{%</w:t>
+        <w:t>}}</w:t>
+      </w:r>
+      <w:r>
+        <w:rPr>
+          <w:lang w:val="en-US"/>
+        </w:rPr>
+        <w:t>{%</w:t>
       </w:r>
       <w:r>
         <w:rPr>
@@ -92,9 +167,6 @@
     <w:p>
       <w:pPr>
         <w:pStyle w:val="fliesstext"/>
-        <w:rPr>
-          <w:vertAlign w:val="superscript"/>
-        </w:rPr>
       </w:pPr>
       <w:r>
         <w:rPr>
@@ -909,128 +981,63 @@
       </w:r>
       <w:proofErr w:type="spellStart"/>
       <w:r>
-        <w:t>abs_details</w:t>
-      </w:r>
-      <w:proofErr w:type="spellEnd"/>
-      <w:r>
-        <w:t>}}</w:t>
-      </w:r>
-      <w:r>
-        <w:t xml:space="preserve"> was </w:t>
-      </w:r>
-      <w:proofErr w:type="spellStart"/>
-      <w:proofErr w:type="gramStart"/>
-      <w:r>
-        <w:t>applied</w:t>
-      </w:r>
-      <w:proofErr w:type="spellEnd"/>
-      <w:r>
-        <w:t>.</w:t>
-      </w:r>
-      <w:r>
-        <w:rPr>
-          <w:vertAlign w:val="superscript"/>
-        </w:rPr>
-        <w:t>[</w:t>
-      </w:r>
-      <w:proofErr w:type="gramEnd"/>
-      <w:r>
-        <w:rPr>
-          <w:vertAlign w:val="superscript"/>
-        </w:rPr>
-        <w:t>1,2]</w:t>
-      </w:r>
-      <w:r>
-        <w:t xml:space="preserve"> The </w:t>
-      </w:r>
-      <w:proofErr w:type="spellStart"/>
-      <w:r>
-        <w:t>structure</w:t>
-      </w:r>
-      <w:proofErr w:type="spellEnd"/>
-      <w:r>
-        <w:t xml:space="preserve"> </w:t>
-      </w:r>
-      <w:proofErr w:type="spellStart"/>
-      <w:r>
-        <w:t>were</w:t>
-      </w:r>
-      <w:proofErr w:type="spellEnd"/>
-      <w:r>
-        <w:t xml:space="preserve"> </w:t>
-      </w:r>
-      <w:proofErr w:type="spellStart"/>
-      <w:r>
-        <w:t>solved</w:t>
-      </w:r>
-      <w:proofErr w:type="spellEnd"/>
-      <w:r>
-        <w:t xml:space="preserve"> </w:t>
-      </w:r>
-      <w:proofErr w:type="spellStart"/>
-      <w:r>
-        <w:t>by</w:t>
-      </w:r>
-      <w:proofErr w:type="spellEnd"/>
-      <w:r>
-        <w:t xml:space="preserve"> </w:t>
-      </w:r>
-      <w:r>
-        <w:t>{{</w:t>
-      </w:r>
-      <w:proofErr w:type="spellStart"/>
-      <w:r>
         <w:rPr>
           <w:sz w:val="15"/>
           <w:szCs w:val="18"/>
         </w:rPr>
-        <w:t>solution_method</w:t>
+        <w:t>abs_details</w:t>
       </w:r>
       <w:proofErr w:type="spellEnd"/>
       <w:r>
         <w:t>}}</w:t>
       </w:r>
       <w:r>
-        <w:t xml:space="preserve"> </w:t>
-      </w:r>
-      <w:proofErr w:type="spellStart"/>
-      <w:r>
-        <w:t>methods</w:t>
-      </w:r>
-      <w:proofErr w:type="spellEnd"/>
-      <w:r>
-        <w:t xml:space="preserve"> </w:t>
-      </w:r>
-      <w:proofErr w:type="spellStart"/>
-      <w:r>
-        <w:t>with</w:t>
-      </w:r>
-      <w:proofErr w:type="spellEnd"/>
-      <w:r>
-        <w:t xml:space="preserve"> </w:t>
-      </w:r>
-      <w:r>
-        <w:t>{{</w:t>
-      </w:r>
-      <w:proofErr w:type="spellStart"/>
-      <w:r>
-        <w:t>solution_program</w:t>
-      </w:r>
-      <w:proofErr w:type="spellEnd"/>
-      <w:r>
-        <w:t xml:space="preserve">}} </w:t>
-      </w:r>
-      <w:proofErr w:type="spellStart"/>
-      <w:r>
-        <w:t>and</w:t>
-      </w:r>
-      <w:proofErr w:type="spellEnd"/>
-      <w:r>
-        <w:t xml:space="preserve"> </w:t>
-      </w:r>
-      <w:proofErr w:type="spellStart"/>
-      <w:r>
-        <w:t>refined</w:t>
+        <w:t xml:space="preserve"> was </w:t>
+      </w:r>
+      <w:proofErr w:type="spellStart"/>
+      <w:proofErr w:type="gramStart"/>
+      <w:r>
+        <w:t>applied</w:t>
+      </w:r>
+      <w:proofErr w:type="spellEnd"/>
+      <w:r>
+        <w:t>.</w:t>
+      </w:r>
+      <w:r>
+        <w:rPr>
+          <w:vertAlign w:val="superscript"/>
+        </w:rPr>
+        <w:t>[</w:t>
+      </w:r>
+      <w:proofErr w:type="gramEnd"/>
+      <w:r>
+        <w:rPr>
+          <w:vertAlign w:val="superscript"/>
+        </w:rPr>
+        <w:t>1,2]</w:t>
+      </w:r>
+      <w:r>
+        <w:t xml:space="preserve"> The </w:t>
+      </w:r>
+      <w:proofErr w:type="spellStart"/>
+      <w:r>
+        <w:t>structure</w:t>
+      </w:r>
+      <w:proofErr w:type="spellEnd"/>
+      <w:r>
+        <w:t xml:space="preserve"> </w:t>
+      </w:r>
+      <w:proofErr w:type="spellStart"/>
+      <w:r>
+        <w:t>were</w:t>
+      </w:r>
+      <w:proofErr w:type="spellEnd"/>
+      <w:r>
+        <w:t xml:space="preserve"> </w:t>
+      </w:r>
+      <w:proofErr w:type="spellStart"/>
+      <w:r>
+        <w:t>solved</w:t>
       </w:r>
       <w:proofErr w:type="spellEnd"/>
       <w:r>
@@ -1039,61 +1046,6 @@
       <w:proofErr w:type="spellStart"/>
       <w:r>
         <w:t>by</w:t>
-      </w:r>
-      <w:proofErr w:type="spellEnd"/>
-      <w:r>
-        <w:t xml:space="preserve"> </w:t>
-      </w:r>
-      <w:proofErr w:type="spellStart"/>
-      <w:r>
-        <w:t>full</w:t>
-      </w:r>
-      <w:proofErr w:type="spellEnd"/>
-      <w:r>
-        <w:t>-matrix least-</w:t>
-      </w:r>
-      <w:proofErr w:type="spellStart"/>
-      <w:r>
-        <w:t>squares</w:t>
-      </w:r>
-      <w:proofErr w:type="spellEnd"/>
-      <w:r>
-        <w:t xml:space="preserve"> </w:t>
-      </w:r>
-      <w:proofErr w:type="spellStart"/>
-      <w:r>
-        <w:t>methods</w:t>
-      </w:r>
-      <w:proofErr w:type="spellEnd"/>
-      <w:r>
-        <w:t xml:space="preserve"> </w:t>
-      </w:r>
-      <w:proofErr w:type="spellStart"/>
-      <w:r>
-        <w:t>against</w:t>
-      </w:r>
-      <w:proofErr w:type="spellEnd"/>
-      <w:r>
-        <w:t xml:space="preserve"> </w:t>
-      </w:r>
-      <w:r>
-        <w:rPr>
-          <w:i/>
-        </w:rPr>
-        <w:t>F</w:t>
-      </w:r>
-      <w:r>
-        <w:rPr>
-          <w:vertAlign w:val="superscript"/>
-        </w:rPr>
-        <w:t>2</w:t>
-      </w:r>
-      <w:r>
-        <w:t xml:space="preserve"> </w:t>
-      </w:r>
-      <w:proofErr w:type="spellStart"/>
-      <w:r>
-        <w:t>using</w:t>
       </w:r>
       <w:proofErr w:type="spellEnd"/>
       <w:r>
@@ -1108,421 +1060,255 @@
           <w:sz w:val="15"/>
           <w:szCs w:val="18"/>
         </w:rPr>
-        <w:t>refinement_prog</w:t>
+        <w:t>solution_method</w:t>
       </w:r>
       <w:proofErr w:type="spellEnd"/>
       <w:r>
         <w:t>}}</w:t>
       </w:r>
       <w:r>
-        <w:t>.</w:t>
+        <w:t xml:space="preserve"> </w:t>
+      </w:r>
+      <w:proofErr w:type="spellStart"/>
+      <w:r>
+        <w:t>methods</w:t>
+      </w:r>
+      <w:proofErr w:type="spellEnd"/>
+      <w:r>
+        <w:t xml:space="preserve"> </w:t>
+      </w:r>
+      <w:proofErr w:type="spellStart"/>
+      <w:r>
+        <w:t>with</w:t>
+      </w:r>
+      <w:proofErr w:type="spellEnd"/>
+      <w:r>
+        <w:t xml:space="preserve"> </w:t>
+      </w:r>
+      <w:r>
+        <w:t>{{</w:t>
+      </w:r>
+      <w:proofErr w:type="spellStart"/>
+      <w:r>
+        <w:t>solution_program</w:t>
+      </w:r>
+      <w:proofErr w:type="spellEnd"/>
+      <w:r>
+        <w:t xml:space="preserve">}} </w:t>
+      </w:r>
+      <w:proofErr w:type="spellStart"/>
+      <w:r>
+        <w:t>and</w:t>
+      </w:r>
+      <w:proofErr w:type="spellEnd"/>
+      <w:r>
+        <w:t xml:space="preserve"> </w:t>
+      </w:r>
+      <w:proofErr w:type="spellStart"/>
+      <w:r>
+        <w:t>refined</w:t>
+      </w:r>
+      <w:proofErr w:type="spellEnd"/>
+      <w:r>
+        <w:t xml:space="preserve"> </w:t>
+      </w:r>
+      <w:proofErr w:type="spellStart"/>
+      <w:r>
+        <w:t>by</w:t>
+      </w:r>
+      <w:proofErr w:type="spellEnd"/>
+      <w:r>
+        <w:t xml:space="preserve"> </w:t>
+      </w:r>
+      <w:proofErr w:type="spellStart"/>
+      <w:r>
+        <w:t>full</w:t>
+      </w:r>
+      <w:proofErr w:type="spellEnd"/>
+      <w:r>
+        <w:t>-matrix least-</w:t>
+      </w:r>
+      <w:proofErr w:type="spellStart"/>
+      <w:r>
+        <w:t>squares</w:t>
+      </w:r>
+      <w:proofErr w:type="spellEnd"/>
+      <w:r>
+        <w:t xml:space="preserve"> </w:t>
+      </w:r>
+      <w:proofErr w:type="spellStart"/>
+      <w:r>
+        <w:t>methods</w:t>
+      </w:r>
+      <w:proofErr w:type="spellEnd"/>
+      <w:r>
+        <w:t xml:space="preserve"> </w:t>
+      </w:r>
+      <w:proofErr w:type="spellStart"/>
+      <w:r>
+        <w:t>against</w:t>
+      </w:r>
+      <w:proofErr w:type="spellEnd"/>
+      <w:r>
+        <w:t xml:space="preserve"> </w:t>
+      </w:r>
+      <w:r>
+        <w:rPr>
+          <w:i/>
+        </w:rPr>
+        <w:t>F</w:t>
       </w:r>
       <w:r>
         <w:rPr>
           <w:vertAlign w:val="superscript"/>
         </w:rPr>
-        <w:t>[3,4]</w:t>
-      </w:r>
-      <w:r>
-        <w:t xml:space="preserve"> </w:t>
-      </w:r>
-      <w:r>
-        <w:t xml:space="preserve">All non-hydrogen </w:t>
-      </w:r>
-      <w:proofErr w:type="spellStart"/>
-      <w:r>
-        <w:t>atoms</w:t>
-      </w:r>
-      <w:proofErr w:type="spellEnd"/>
-      <w:r>
-        <w:t xml:space="preserve"> </w:t>
-      </w:r>
-      <w:proofErr w:type="spellStart"/>
-      <w:r>
-        <w:t>were</w:t>
-      </w:r>
-      <w:proofErr w:type="spellEnd"/>
-      <w:r>
-        <w:t xml:space="preserve"> </w:t>
-      </w:r>
-      <w:proofErr w:type="spellStart"/>
-      <w:r>
-        <w:t>refined</w:t>
-      </w:r>
-      <w:proofErr w:type="spellEnd"/>
-      <w:r>
-        <w:t xml:space="preserve"> </w:t>
-      </w:r>
-      <w:proofErr w:type="spellStart"/>
-      <w:r>
-        <w:t>with</w:t>
-      </w:r>
-      <w:proofErr w:type="spellEnd"/>
-      <w:r>
-        <w:t xml:space="preserve"> </w:t>
-      </w:r>
-      <w:proofErr w:type="spellStart"/>
-      <w:r>
-        <w:t>anisotropic</w:t>
-      </w:r>
-      <w:proofErr w:type="spellEnd"/>
-      <w:r>
-        <w:t xml:space="preserve"> </w:t>
-      </w:r>
-      <w:proofErr w:type="spellStart"/>
-      <w:r>
-        <w:t>displacement</w:t>
-      </w:r>
-      <w:proofErr w:type="spellEnd"/>
-      <w:r>
-        <w:t xml:space="preserve"> </w:t>
-      </w:r>
-      <w:proofErr w:type="spellStart"/>
-      <w:r>
-        <w:t>parameters</w:t>
-      </w:r>
-      <w:proofErr w:type="spellEnd"/>
-      <w:r>
-        <w:t xml:space="preserve">. </w:t>
-      </w:r>
-      <w:r>
-        <w:t>{</w:t>
-      </w:r>
+        <w:t>2</w:t>
+      </w:r>
+      <w:r>
+        <w:t xml:space="preserve"> </w:t>
+      </w:r>
+      <w:proofErr w:type="spellStart"/>
+      <w:r>
+        <w:t>using</w:t>
+      </w:r>
+      <w:proofErr w:type="spellEnd"/>
+      <w:r>
+        <w:t xml:space="preserve"> </w:t>
+      </w:r>
+      <w:r>
+        <w:t>{{</w:t>
+      </w:r>
+      <w:proofErr w:type="spellStart"/>
       <w:r>
         <w:rPr>
           <w:sz w:val="15"/>
           <w:szCs w:val="18"/>
         </w:rPr>
-        <w:t>%</w:t>
-      </w:r>
-      <w:proofErr w:type="spellStart"/>
+        <w:t>refinement_prog</w:t>
+      </w:r>
+      <w:proofErr w:type="spellEnd"/>
+      <w:r>
+        <w:t>}}</w:t>
+      </w:r>
+      <w:r>
+        <w:t>.</w:t>
+      </w:r>
+      <w:r>
+        <w:rPr>
+          <w:vertAlign w:val="superscript"/>
+        </w:rPr>
+        <w:t>[3,4]</w:t>
+      </w:r>
+      <w:r>
+        <w:t xml:space="preserve"> </w:t>
+      </w:r>
+      <w:r>
+        <w:t xml:space="preserve">All non-hydrogen </w:t>
+      </w:r>
+      <w:proofErr w:type="spellStart"/>
+      <w:r>
+        <w:t>atoms</w:t>
+      </w:r>
+      <w:proofErr w:type="spellEnd"/>
+      <w:r>
+        <w:t xml:space="preserve"> </w:t>
+      </w:r>
+      <w:proofErr w:type="spellStart"/>
+      <w:r>
+        <w:t>were</w:t>
+      </w:r>
+      <w:proofErr w:type="spellEnd"/>
+      <w:r>
+        <w:t xml:space="preserve"> </w:t>
+      </w:r>
+      <w:proofErr w:type="spellStart"/>
+      <w:r>
+        <w:t>refined</w:t>
+      </w:r>
+      <w:proofErr w:type="spellEnd"/>
+      <w:r>
+        <w:t xml:space="preserve"> </w:t>
+      </w:r>
+      <w:proofErr w:type="spellStart"/>
+      <w:r>
+        <w:t>with</w:t>
+      </w:r>
+      <w:proofErr w:type="spellEnd"/>
+      <w:r>
+        <w:t xml:space="preserve"> </w:t>
+      </w:r>
+      <w:proofErr w:type="spellStart"/>
+      <w:r>
+        <w:t>anisotropic</w:t>
+      </w:r>
+      <w:proofErr w:type="spellEnd"/>
+      <w:r>
+        <w:t xml:space="preserve"> </w:t>
+      </w:r>
+      <w:proofErr w:type="spellStart"/>
+      <w:r>
+        <w:t>displacement</w:t>
+      </w:r>
+      <w:proofErr w:type="spellEnd"/>
+      <w:r>
+        <w:t xml:space="preserve"> </w:t>
+      </w:r>
+      <w:proofErr w:type="spellStart"/>
+      <w:r>
+        <w:t>parameters</w:t>
+      </w:r>
+      <w:proofErr w:type="spellEnd"/>
+      <w:r>
+        <w:t xml:space="preserve">. </w:t>
+      </w:r>
+      <w:r>
+        <w:t>{</w:t>
+      </w:r>
       <w:r>
         <w:rPr>
           <w:sz w:val="15"/>
           <w:szCs w:val="18"/>
         </w:rPr>
-        <w:t>if</w:t>
-      </w:r>
-      <w:proofErr w:type="spellEnd"/>
-      <w:r>
-        <w:rPr>
+        <w:t>%</w:t>
+      </w:r>
+      <w:proofErr w:type="spellStart"/>
+      <w:r>
+        <w:rPr>
+          <w:color w:val="70AD47" w:themeColor="accent6"/>
           <w:sz w:val="15"/>
           <w:szCs w:val="18"/>
         </w:rPr>
-        <w:t xml:space="preserve"> </w:t>
-      </w:r>
-      <w:proofErr w:type="spellStart"/>
-      <w:proofErr w:type="gramStart"/>
-      <w:r>
-        <w:rPr>
+        <w:t>if</w:t>
+      </w:r>
+      <w:proofErr w:type="spellEnd"/>
+      <w:r>
+        <w:rPr>
+          <w:color w:val="70AD47" w:themeColor="accent6"/>
           <w:sz w:val="15"/>
           <w:szCs w:val="18"/>
         </w:rPr>
-        <w:t>cif.hydrogen</w:t>
-      </w:r>
-      <w:proofErr w:type="gramEnd"/>
-      <w:r>
-        <w:rPr>
+        <w:t xml:space="preserve"> </w:t>
+      </w:r>
+      <w:proofErr w:type="spellStart"/>
+      <w:proofErr w:type="gramStart"/>
+      <w:r>
+        <w:rPr>
+          <w:color w:val="70AD47" w:themeColor="accent6"/>
           <w:sz w:val="15"/>
           <w:szCs w:val="18"/>
         </w:rPr>
-        <w:t>_atoms_present</w:t>
-      </w:r>
-      <w:proofErr w:type="spellEnd"/>
-      <w:r>
-        <w:rPr>
+        <w:t>cif.hydrogen</w:t>
+      </w:r>
+      <w:proofErr w:type="gramEnd"/>
+      <w:r>
+        <w:rPr>
+          <w:color w:val="70AD47" w:themeColor="accent6"/>
           <w:sz w:val="15"/>
           <w:szCs w:val="18"/>
         </w:rPr>
-        <w:t>%</w:t>
-      </w:r>
-      <w:r>
-        <w:t>}</w:t>
-      </w:r>
-      <w:r>
-        <w:t>Th</w:t>
-      </w:r>
-      <w:r>
-        <w:t xml:space="preserve">e hydrogen </w:t>
-      </w:r>
-      <w:proofErr w:type="spellStart"/>
-      <w:r>
-        <w:t>atoms</w:t>
-      </w:r>
-      <w:proofErr w:type="spellEnd"/>
-      <w:r>
-        <w:t xml:space="preserve"> </w:t>
-      </w:r>
-      <w:proofErr w:type="spellStart"/>
-      <w:r>
-        <w:t>were</w:t>
-      </w:r>
-      <w:proofErr w:type="spellEnd"/>
-      <w:r>
-        <w:t xml:space="preserve"> </w:t>
-      </w:r>
-      <w:proofErr w:type="spellStart"/>
-      <w:r>
-        <w:t>refined</w:t>
-      </w:r>
-      <w:proofErr w:type="spellEnd"/>
-      <w:r>
-        <w:t xml:space="preserve"> </w:t>
-      </w:r>
-      <w:proofErr w:type="spellStart"/>
-      <w:r>
-        <w:t>isotropically</w:t>
-      </w:r>
-      <w:proofErr w:type="spellEnd"/>
-      <w:r>
-        <w:t xml:space="preserve"> on </w:t>
-      </w:r>
-      <w:proofErr w:type="spellStart"/>
-      <w:r>
-        <w:t>calculated</w:t>
-      </w:r>
-      <w:proofErr w:type="spellEnd"/>
-      <w:r>
-        <w:t xml:space="preserve"> </w:t>
-      </w:r>
-      <w:proofErr w:type="spellStart"/>
-      <w:r>
-        <w:t>positions</w:t>
-      </w:r>
-      <w:proofErr w:type="spellEnd"/>
-      <w:r>
-        <w:t xml:space="preserve"> </w:t>
-      </w:r>
-      <w:proofErr w:type="spellStart"/>
-      <w:r>
-        <w:t>using</w:t>
-      </w:r>
-      <w:proofErr w:type="spellEnd"/>
-      <w:r>
-        <w:t xml:space="preserve"> a </w:t>
-      </w:r>
-      <w:proofErr w:type="spellStart"/>
-      <w:r>
-        <w:t>riding</w:t>
-      </w:r>
-      <w:proofErr w:type="spellEnd"/>
-      <w:r>
-        <w:t xml:space="preserve"> </w:t>
-      </w:r>
-      <w:proofErr w:type="spellStart"/>
-      <w:r>
-        <w:t>model</w:t>
-      </w:r>
-      <w:proofErr w:type="spellEnd"/>
-      <w:r>
-        <w:t xml:space="preserve"> </w:t>
-      </w:r>
-      <w:proofErr w:type="spellStart"/>
-      <w:r>
-        <w:t>with</w:t>
-      </w:r>
-      <w:proofErr w:type="spellEnd"/>
-      <w:r>
-        <w:t xml:space="preserve"> </w:t>
-      </w:r>
-      <w:proofErr w:type="spellStart"/>
-      <w:r>
-        <w:t>their</w:t>
-      </w:r>
-      <w:proofErr w:type="spellEnd"/>
-      <w:r>
-        <w:t xml:space="preserve"> </w:t>
-      </w:r>
-      <w:proofErr w:type="spellStart"/>
-      <w:r>
-        <w:rPr>
-          <w:i/>
-        </w:rPr>
-        <w:t>U</w:t>
-      </w:r>
-      <w:r>
-        <w:rPr>
-          <w:vertAlign w:val="subscript"/>
-        </w:rPr>
-        <w:t>iso</w:t>
-      </w:r>
-      <w:proofErr w:type="spellEnd"/>
-      <w:r>
-        <w:t xml:space="preserve"> </w:t>
-      </w:r>
-      <w:proofErr w:type="spellStart"/>
-      <w:r>
-        <w:t>values</w:t>
-      </w:r>
-      <w:proofErr w:type="spellEnd"/>
-      <w:r>
-        <w:t xml:space="preserve"> </w:t>
-      </w:r>
-      <w:proofErr w:type="spellStart"/>
-      <w:r>
-        <w:t>constrained</w:t>
-      </w:r>
-      <w:proofErr w:type="spellEnd"/>
-      <w:r>
-        <w:t xml:space="preserve"> </w:t>
-      </w:r>
-      <w:proofErr w:type="spellStart"/>
-      <w:r>
-        <w:t>to</w:t>
-      </w:r>
-      <w:proofErr w:type="spellEnd"/>
-      <w:r>
-        <w:t xml:space="preserve"> 1.5 </w:t>
-      </w:r>
-      <w:proofErr w:type="spellStart"/>
-      <w:r>
-        <w:t>times</w:t>
-      </w:r>
-      <w:proofErr w:type="spellEnd"/>
-      <w:r>
-        <w:t xml:space="preserve"> </w:t>
-      </w:r>
-      <w:proofErr w:type="spellStart"/>
-      <w:r>
-        <w:t>the</w:t>
-      </w:r>
-      <w:proofErr w:type="spellEnd"/>
-      <w:r>
-        <w:t xml:space="preserve"> </w:t>
-      </w:r>
-      <w:proofErr w:type="spellStart"/>
-      <w:r>
-        <w:rPr>
-          <w:i/>
-        </w:rPr>
-        <w:t>U</w:t>
-      </w:r>
-      <w:r>
-        <w:rPr>
-          <w:vertAlign w:val="subscript"/>
-        </w:rPr>
-        <w:t>eq</w:t>
-      </w:r>
-      <w:proofErr w:type="spellEnd"/>
-      <w:r>
-        <w:t xml:space="preserve"> </w:t>
-      </w:r>
-      <w:proofErr w:type="spellStart"/>
-      <w:r>
-        <w:t>of</w:t>
-      </w:r>
-      <w:proofErr w:type="spellEnd"/>
-      <w:r>
-        <w:t xml:space="preserve"> </w:t>
-      </w:r>
-      <w:proofErr w:type="spellStart"/>
-      <w:r>
-        <w:t>their</w:t>
-      </w:r>
-      <w:proofErr w:type="spellEnd"/>
-      <w:r>
-        <w:t xml:space="preserve"> </w:t>
-      </w:r>
-      <w:proofErr w:type="spellStart"/>
-      <w:r>
-        <w:t>pivot</w:t>
-      </w:r>
-      <w:proofErr w:type="spellEnd"/>
-      <w:r>
-        <w:t xml:space="preserve"> </w:t>
-      </w:r>
-      <w:proofErr w:type="spellStart"/>
-      <w:r>
-        <w:t>atoms</w:t>
-      </w:r>
-      <w:proofErr w:type="spellEnd"/>
-      <w:r>
-        <w:t xml:space="preserve"> </w:t>
-      </w:r>
-      <w:proofErr w:type="spellStart"/>
-      <w:r>
-        <w:t>for</w:t>
-      </w:r>
-      <w:proofErr w:type="spellEnd"/>
-      <w:r>
-        <w:t xml:space="preserve"> terminal sp</w:t>
-      </w:r>
-      <w:r>
-        <w:rPr>
-          <w:vertAlign w:val="superscript"/>
-        </w:rPr>
-        <w:t>3</w:t>
-      </w:r>
-      <w:r>
-        <w:t xml:space="preserve"> </w:t>
-      </w:r>
-      <w:proofErr w:type="spellStart"/>
-      <w:r>
-        <w:t>carbon</w:t>
-      </w:r>
-      <w:proofErr w:type="spellEnd"/>
-      <w:r>
-        <w:t xml:space="preserve"> </w:t>
-      </w:r>
-      <w:proofErr w:type="spellStart"/>
-      <w:r>
-        <w:t>atoms</w:t>
-      </w:r>
-      <w:proofErr w:type="spellEnd"/>
-      <w:r>
-        <w:t xml:space="preserve"> </w:t>
-      </w:r>
-      <w:proofErr w:type="spellStart"/>
-      <w:r>
-        <w:t>and</w:t>
-      </w:r>
-      <w:proofErr w:type="spellEnd"/>
-      <w:r>
-        <w:t xml:space="preserve"> 1.2 </w:t>
-      </w:r>
-      <w:proofErr w:type="spellStart"/>
-      <w:r>
-        <w:t>times</w:t>
-      </w:r>
-      <w:proofErr w:type="spellEnd"/>
-      <w:r>
-        <w:t xml:space="preserve"> </w:t>
-      </w:r>
-      <w:proofErr w:type="spellStart"/>
-      <w:r>
-        <w:t>for</w:t>
-      </w:r>
-      <w:proofErr w:type="spellEnd"/>
-      <w:r>
-        <w:t xml:space="preserve"> all </w:t>
-      </w:r>
-      <w:proofErr w:type="spellStart"/>
-      <w:r>
-        <w:t>other</w:t>
-      </w:r>
-      <w:proofErr w:type="spellEnd"/>
-      <w:r>
-        <w:t xml:space="preserve"> </w:t>
-      </w:r>
-      <w:proofErr w:type="spellStart"/>
-      <w:r>
-        <w:t>carbon</w:t>
-      </w:r>
-      <w:proofErr w:type="spellEnd"/>
-      <w:r>
-        <w:t xml:space="preserve"> </w:t>
-      </w:r>
-      <w:proofErr w:type="spellStart"/>
-      <w:r>
-        <w:t>atoms</w:t>
-      </w:r>
-      <w:proofErr w:type="spellEnd"/>
-      <w:r>
-        <w:t xml:space="preserve">. </w:t>
-      </w:r>
-      <w:r>
-        <w:t>{</w:t>
-      </w:r>
+        <w:t>_atoms_present</w:t>
+      </w:r>
+      <w:proofErr w:type="spellEnd"/>
       <w:r>
         <w:rPr>
           <w:sz w:val="15"/>
@@ -1530,20 +1316,308 @@
         </w:rPr>
         <w:t>%</w:t>
       </w:r>
-      <w:proofErr w:type="spellStart"/>
+      <w:r>
+        <w:t>}</w:t>
+      </w:r>
+      <w:r>
+        <w:t>Th</w:t>
+      </w:r>
+      <w:r>
+        <w:t xml:space="preserve">e hydrogen </w:t>
+      </w:r>
+      <w:proofErr w:type="spellStart"/>
+      <w:r>
+        <w:t>atoms</w:t>
+      </w:r>
+      <w:proofErr w:type="spellEnd"/>
+      <w:r>
+        <w:t xml:space="preserve"> </w:t>
+      </w:r>
+      <w:proofErr w:type="spellStart"/>
+      <w:r>
+        <w:t>were</w:t>
+      </w:r>
+      <w:proofErr w:type="spellEnd"/>
+      <w:r>
+        <w:t xml:space="preserve"> </w:t>
+      </w:r>
+      <w:proofErr w:type="spellStart"/>
+      <w:r>
+        <w:t>refined</w:t>
+      </w:r>
+      <w:proofErr w:type="spellEnd"/>
+      <w:r>
+        <w:t xml:space="preserve"> </w:t>
+      </w:r>
+      <w:proofErr w:type="spellStart"/>
+      <w:r>
+        <w:t>isotropically</w:t>
+      </w:r>
+      <w:proofErr w:type="spellEnd"/>
+      <w:r>
+        <w:t xml:space="preserve"> on </w:t>
+      </w:r>
+      <w:proofErr w:type="spellStart"/>
+      <w:r>
+        <w:t>calculated</w:t>
+      </w:r>
+      <w:proofErr w:type="spellEnd"/>
+      <w:r>
+        <w:t xml:space="preserve"> </w:t>
+      </w:r>
+      <w:proofErr w:type="spellStart"/>
+      <w:r>
+        <w:t>positions</w:t>
+      </w:r>
+      <w:proofErr w:type="spellEnd"/>
+      <w:r>
+        <w:t xml:space="preserve"> </w:t>
+      </w:r>
+      <w:proofErr w:type="spellStart"/>
+      <w:r>
+        <w:t>using</w:t>
+      </w:r>
+      <w:proofErr w:type="spellEnd"/>
+      <w:r>
+        <w:t xml:space="preserve"> a </w:t>
+      </w:r>
+      <w:proofErr w:type="spellStart"/>
+      <w:r>
+        <w:t>riding</w:t>
+      </w:r>
+      <w:proofErr w:type="spellEnd"/>
+      <w:r>
+        <w:t xml:space="preserve"> </w:t>
+      </w:r>
+      <w:proofErr w:type="spellStart"/>
+      <w:r>
+        <w:t>model</w:t>
+      </w:r>
+      <w:proofErr w:type="spellEnd"/>
+      <w:r>
+        <w:t xml:space="preserve"> </w:t>
+      </w:r>
+      <w:proofErr w:type="spellStart"/>
+      <w:r>
+        <w:t>with</w:t>
+      </w:r>
+      <w:proofErr w:type="spellEnd"/>
+      <w:r>
+        <w:t xml:space="preserve"> </w:t>
+      </w:r>
+      <w:proofErr w:type="spellStart"/>
+      <w:r>
+        <w:t>their</w:t>
+      </w:r>
+      <w:proofErr w:type="spellEnd"/>
+      <w:r>
+        <w:t xml:space="preserve"> </w:t>
+      </w:r>
+      <w:proofErr w:type="spellStart"/>
+      <w:r>
+        <w:rPr>
+          <w:i/>
+        </w:rPr>
+        <w:t>U</w:t>
+      </w:r>
+      <w:r>
+        <w:rPr>
+          <w:vertAlign w:val="subscript"/>
+        </w:rPr>
+        <w:t>iso</w:t>
+      </w:r>
+      <w:proofErr w:type="spellEnd"/>
+      <w:r>
+        <w:t xml:space="preserve"> </w:t>
+      </w:r>
+      <w:proofErr w:type="spellStart"/>
+      <w:r>
+        <w:t>values</w:t>
+      </w:r>
+      <w:proofErr w:type="spellEnd"/>
+      <w:r>
+        <w:t xml:space="preserve"> </w:t>
+      </w:r>
+      <w:proofErr w:type="spellStart"/>
+      <w:r>
+        <w:t>constrained</w:t>
+      </w:r>
+      <w:proofErr w:type="spellEnd"/>
+      <w:r>
+        <w:t xml:space="preserve"> </w:t>
+      </w:r>
+      <w:proofErr w:type="spellStart"/>
+      <w:r>
+        <w:t>to</w:t>
+      </w:r>
+      <w:proofErr w:type="spellEnd"/>
+      <w:r>
+        <w:t xml:space="preserve"> 1.5 </w:t>
+      </w:r>
+      <w:proofErr w:type="spellStart"/>
+      <w:r>
+        <w:t>times</w:t>
+      </w:r>
+      <w:proofErr w:type="spellEnd"/>
+      <w:r>
+        <w:t xml:space="preserve"> </w:t>
+      </w:r>
+      <w:proofErr w:type="spellStart"/>
+      <w:r>
+        <w:t>the</w:t>
+      </w:r>
+      <w:proofErr w:type="spellEnd"/>
+      <w:r>
+        <w:t xml:space="preserve"> </w:t>
+      </w:r>
+      <w:proofErr w:type="spellStart"/>
+      <w:r>
+        <w:rPr>
+          <w:i/>
+        </w:rPr>
+        <w:t>U</w:t>
+      </w:r>
+      <w:r>
+        <w:rPr>
+          <w:vertAlign w:val="subscript"/>
+        </w:rPr>
+        <w:t>eq</w:t>
+      </w:r>
+      <w:proofErr w:type="spellEnd"/>
+      <w:r>
+        <w:t xml:space="preserve"> </w:t>
+      </w:r>
+      <w:proofErr w:type="spellStart"/>
+      <w:r>
+        <w:t>of</w:t>
+      </w:r>
+      <w:proofErr w:type="spellEnd"/>
+      <w:r>
+        <w:t xml:space="preserve"> </w:t>
+      </w:r>
+      <w:proofErr w:type="spellStart"/>
+      <w:r>
+        <w:t>their</w:t>
+      </w:r>
+      <w:proofErr w:type="spellEnd"/>
+      <w:r>
+        <w:t xml:space="preserve"> </w:t>
+      </w:r>
+      <w:proofErr w:type="spellStart"/>
+      <w:r>
+        <w:t>pivot</w:t>
+      </w:r>
+      <w:proofErr w:type="spellEnd"/>
+      <w:r>
+        <w:t xml:space="preserve"> </w:t>
+      </w:r>
+      <w:proofErr w:type="spellStart"/>
+      <w:r>
+        <w:t>atoms</w:t>
+      </w:r>
+      <w:proofErr w:type="spellEnd"/>
+      <w:r>
+        <w:t xml:space="preserve"> </w:t>
+      </w:r>
+      <w:proofErr w:type="spellStart"/>
+      <w:r>
+        <w:t>for</w:t>
+      </w:r>
+      <w:proofErr w:type="spellEnd"/>
+      <w:r>
+        <w:t xml:space="preserve"> terminal sp</w:t>
+      </w:r>
+      <w:r>
+        <w:rPr>
+          <w:vertAlign w:val="superscript"/>
+        </w:rPr>
+        <w:t>3</w:t>
+      </w:r>
+      <w:r>
+        <w:t xml:space="preserve"> </w:t>
+      </w:r>
+      <w:proofErr w:type="spellStart"/>
+      <w:r>
+        <w:t>carbon</w:t>
+      </w:r>
+      <w:proofErr w:type="spellEnd"/>
+      <w:r>
+        <w:t xml:space="preserve"> </w:t>
+      </w:r>
+      <w:proofErr w:type="spellStart"/>
+      <w:r>
+        <w:t>atoms</w:t>
+      </w:r>
+      <w:proofErr w:type="spellEnd"/>
+      <w:r>
+        <w:t xml:space="preserve"> </w:t>
+      </w:r>
+      <w:proofErr w:type="spellStart"/>
+      <w:r>
+        <w:t>and</w:t>
+      </w:r>
+      <w:proofErr w:type="spellEnd"/>
+      <w:r>
+        <w:t xml:space="preserve"> 1.2 </w:t>
+      </w:r>
+      <w:proofErr w:type="spellStart"/>
+      <w:r>
+        <w:t>times</w:t>
+      </w:r>
+      <w:proofErr w:type="spellEnd"/>
+      <w:r>
+        <w:t xml:space="preserve"> </w:t>
+      </w:r>
+      <w:proofErr w:type="spellStart"/>
+      <w:r>
+        <w:t>for</w:t>
+      </w:r>
+      <w:proofErr w:type="spellEnd"/>
+      <w:r>
+        <w:t xml:space="preserve"> all </w:t>
+      </w:r>
+      <w:proofErr w:type="spellStart"/>
+      <w:r>
+        <w:t>other</w:t>
+      </w:r>
+      <w:proofErr w:type="spellEnd"/>
+      <w:r>
+        <w:t xml:space="preserve"> </w:t>
+      </w:r>
+      <w:proofErr w:type="spellStart"/>
+      <w:r>
+        <w:t>carbon</w:t>
+      </w:r>
+      <w:proofErr w:type="spellEnd"/>
+      <w:r>
+        <w:t xml:space="preserve"> </w:t>
+      </w:r>
+      <w:proofErr w:type="spellStart"/>
+      <w:r>
+        <w:t>atoms</w:t>
+      </w:r>
+      <w:proofErr w:type="spellEnd"/>
+      <w:r>
+        <w:t xml:space="preserve">. </w:t>
+      </w:r>
+      <w:r>
+        <w:t>{</w:t>
+      </w:r>
       <w:r>
         <w:rPr>
           <w:sz w:val="15"/>
           <w:szCs w:val="18"/>
         </w:rPr>
-        <w:t>end</w:t>
-      </w:r>
-      <w:r>
-        <w:rPr>
+        <w:t>%</w:t>
+      </w:r>
+      <w:proofErr w:type="spellStart"/>
+      <w:r>
+        <w:rPr>
+          <w:color w:val="70AD47" w:themeColor="accent6"/>
           <w:sz w:val="15"/>
           <w:szCs w:val="18"/>
         </w:rPr>
-        <w:t>if</w:t>
+        <w:t>endif</w:t>
       </w:r>
       <w:proofErr w:type="spellEnd"/>
       <w:proofErr w:type="gramStart"/>
@@ -1688,20 +1762,29 @@
         <w:t xml:space="preserve"> CCDC</w:t>
       </w:r>
       <w:r>
-        <w:t xml:space="preserve"> {%</w:t>
+        <w:t xml:space="preserve"> {</w:t>
+      </w:r>
+      <w:r>
+        <w:rPr>
+          <w:sz w:val="13"/>
+          <w:szCs w:val="13"/>
+        </w:rPr>
+        <w:t>%</w:t>
       </w:r>
       <w:proofErr w:type="spellStart"/>
       <w:r>
         <w:rPr>
           <w:color w:val="00B0F0"/>
-          <w:sz w:val="14"/>
+          <w:sz w:val="13"/>
+          <w:szCs w:val="13"/>
         </w:rPr>
         <w:t>i</w:t>
       </w:r>
       <w:r>
         <w:rPr>
           <w:color w:val="00B0F0"/>
-          <w:sz w:val="14"/>
+          <w:sz w:val="13"/>
+          <w:szCs w:val="13"/>
         </w:rPr>
         <w:t>f</w:t>
       </w:r>
@@ -1709,8 +1792,8 @@
       <w:r>
         <w:rPr>
           <w:color w:val="00B0F0"/>
-          <w:sz w:val="8"/>
-          <w:szCs w:val="20"/>
+          <w:sz w:val="13"/>
+          <w:szCs w:val="13"/>
           <w:lang w:val="en-US"/>
         </w:rPr>
         <w:t xml:space="preserve"> </w:t>
@@ -1719,8 +1802,8 @@
       <w:r>
         <w:rPr>
           <w:color w:val="00B0F0"/>
-          <w:sz w:val="8"/>
-          <w:szCs w:val="20"/>
+          <w:sz w:val="13"/>
+          <w:szCs w:val="13"/>
           <w:lang w:val="en-US"/>
         </w:rPr>
         <w:t>cif</w:t>
@@ -1729,8 +1812,8 @@
       <w:r>
         <w:rPr>
           <w:color w:val="00B0F0"/>
-          <w:sz w:val="8"/>
-          <w:szCs w:val="20"/>
+          <w:sz w:val="13"/>
+          <w:szCs w:val="13"/>
           <w:lang w:val="en-US"/>
         </w:rPr>
         <w:t>._</w:t>
@@ -1739,21 +1822,28 @@
       <w:r>
         <w:rPr>
           <w:color w:val="00B0F0"/>
-          <w:sz w:val="8"/>
-          <w:szCs w:val="20"/>
+          <w:sz w:val="13"/>
+          <w:szCs w:val="13"/>
           <w:lang w:val="en-US"/>
         </w:rPr>
         <w:t>database_code_depnum_ccdc_archive</w:t>
       </w:r>
       <w:proofErr w:type="spellEnd"/>
       <w:r>
-        <w:t>%}{{</w:t>
-      </w:r>
-      <w:proofErr w:type="spellStart"/>
-      <w:r>
-        <w:rPr>
-          <w:sz w:val="10"/>
-          <w:szCs w:val="20"/>
+        <w:rPr>
+          <w:sz w:val="13"/>
+          <w:szCs w:val="13"/>
+        </w:rPr>
+        <w:t>%</w:t>
+      </w:r>
+      <w:r>
+        <w:t>}{{</w:t>
+      </w:r>
+      <w:proofErr w:type="spellStart"/>
+      <w:r>
+        <w:rPr>
+          <w:sz w:val="11"/>
+          <w:szCs w:val="22"/>
           <w:lang w:val="en-US"/>
         </w:rPr>
         <w:t>cif</w:t>
@@ -1761,8 +1851,8 @@
       <w:proofErr w:type="spellEnd"/>
       <w:r>
         <w:rPr>
-          <w:sz w:val="10"/>
-          <w:szCs w:val="20"/>
+          <w:sz w:val="11"/>
+          <w:szCs w:val="22"/>
           <w:lang w:val="en-US"/>
         </w:rPr>
         <w:t>._</w:t>
@@ -1770,26 +1860,42 @@
       <w:proofErr w:type="spellStart"/>
       <w:r>
         <w:rPr>
-          <w:sz w:val="10"/>
-          <w:szCs w:val="20"/>
+          <w:sz w:val="11"/>
+          <w:szCs w:val="22"/>
           <w:lang w:val="en-US"/>
         </w:rPr>
         <w:t>database_code_depnum_ccdc_archive</w:t>
       </w:r>
       <w:proofErr w:type="spellEnd"/>
       <w:r>
-        <w:t>}}{%</w:t>
+        <w:t>}}{</w:t>
+      </w:r>
+      <w:r>
+        <w:rPr>
+          <w:sz w:val="16"/>
+          <w:szCs w:val="16"/>
+        </w:rPr>
+        <w:t>%</w:t>
       </w:r>
       <w:proofErr w:type="spellStart"/>
       <w:r>
         <w:rPr>
           <w:color w:val="00B0F0"/>
+          <w:sz w:val="16"/>
+          <w:szCs w:val="16"/>
         </w:rPr>
         <w:t>else</w:t>
       </w:r>
       <w:proofErr w:type="spellEnd"/>
       <w:r>
-        <w:t>%}</w:t>
+        <w:rPr>
+          <w:sz w:val="16"/>
+          <w:szCs w:val="16"/>
+        </w:rPr>
+        <w:t>%</w:t>
+      </w:r>
+      <w:r>
+        <w:t>}</w:t>
       </w:r>
       <w:r>
         <w:rPr>
@@ -1798,18 +1904,34 @@
         <w:t>??????</w:t>
       </w:r>
       <w:r>
-        <w:t>{%</w:t>
+        <w:t>{</w:t>
+      </w:r>
+      <w:r>
+        <w:rPr>
+          <w:sz w:val="16"/>
+          <w:szCs w:val="16"/>
+        </w:rPr>
+        <w:t>%</w:t>
       </w:r>
       <w:proofErr w:type="spellStart"/>
       <w:r>
         <w:rPr>
           <w:color w:val="00B0F0"/>
+          <w:sz w:val="16"/>
+          <w:szCs w:val="16"/>
         </w:rPr>
         <w:t>endif</w:t>
       </w:r>
       <w:proofErr w:type="spellEnd"/>
       <w:r>
-        <w:t>%}</w:t>
+        <w:rPr>
+          <w:sz w:val="16"/>
+          <w:szCs w:val="16"/>
+        </w:rPr>
+        <w:t>%</w:t>
+      </w:r>
+      <w:r>
+        <w:t>}</w:t>
       </w:r>
       <w:r>
         <w:t xml:space="preserve"> </w:t>
@@ -1956,7 +2078,13 @@
       </w:r>
       <w:proofErr w:type="spellEnd"/>
       <w:r>
-        <w:t xml:space="preserve"> via www.ccdc.cam.ac.uk/​</w:t>
+        <w:t xml:space="preserve"> via www.ccdc.cam.ac.uk/</w:t>
+      </w:r>
+      <w:r>
+        <w:rPr>
+          <w:rFonts w:ascii="Times New Roman" w:hAnsi="Times New Roman" w:cs="Times New Roman"/>
+        </w:rPr>
+        <w:t>​</w:t>
       </w:r>
       <w:proofErr w:type="spellStart"/>
       <w:r>
@@ -2036,24 +2164,68 @@
         </w:rPr>
         <w:t>[6]</w:t>
       </w:r>
-    </w:p>
-    <w:p>
-      <w:pPr>
-        <w:pStyle w:val="fliesstext"/>
-        <w:rPr>
-          <w:lang w:val="en-US"/>
-        </w:rPr>
-      </w:pPr>
-      <w:r>
-        <w:rPr>
-          <w:lang w:val="en-US"/>
-        </w:rPr>
-        <w:br w:type="column"/>
+      <w:r>
+        <w:rPr>
+          <w:lang w:val="en-US"/>
+        </w:rPr>
+        <w:t xml:space="preserve"> </w:t>
       </w:r>
     </w:p>
     <w:p>
       <w:pPr>
         <w:pStyle w:val="berschrift2"/>
+        <w:rPr>
+          <w:lang w:val="en-US"/>
+        </w:rPr>
+      </w:pPr>
+      <w:r>
+        <w:rPr>
+          <w:lang w:val="en-US"/>
+        </w:rPr>
+        <w:br w:type="column"/>
+      </w:r>
+      <w:r>
+        <w:rPr>
+          <w:lang w:val="en-US"/>
+        </w:rPr>
+        <w:t>{</w:t>
+      </w:r>
+      <w:r>
+        <w:rPr>
+          <w:sz w:val="18"/>
+          <w:szCs w:val="20"/>
+          <w:lang w:val="en-US"/>
+        </w:rPr>
+        <w:t>%</w:t>
+      </w:r>
+      <w:r>
+        <w:rPr>
+          <w:color w:val="ED7D31" w:themeColor="accent2"/>
+          <w:lang w:val="en-US"/>
+        </w:rPr>
+        <w:t xml:space="preserve">endif </w:t>
+      </w:r>
+      <w:r>
+        <w:rPr>
+          <w:sz w:val="18"/>
+          <w:szCs w:val="20"/>
+          <w:lang w:val="en-US"/>
+        </w:rPr>
+        <w:t>%</w:t>
+      </w:r>
+      <w:r>
+        <w:rPr>
+          <w:lang w:val="en-US"/>
+        </w:rPr>
+        <w:t>}</w:t>
+      </w:r>
+    </w:p>
+    <w:p>
+      <w:pPr>
+        <w:pStyle w:val="berschrift2"/>
+        <w:rPr>
+          <w:lang w:val="en-US"/>
+        </w:rPr>
       </w:pPr>
       <w:r>
         <w:t xml:space="preserve">Table </w:t>
@@ -5298,6 +5470,83 @@
     </w:tbl>
     <w:p>
       <w:pPr>
+        <w:rPr>
+          <w:color w:val="ED7D31" w:themeColor="accent2"/>
+          <w:sz w:val="16"/>
+          <w:szCs w:val="18"/>
+          <w:lang w:val="en-US"/>
+        </w:rPr>
+      </w:pPr>
+      <w:r>
+        <w:rPr>
+          <w:lang w:val="en-US"/>
+        </w:rPr>
+        <w:t>{</w:t>
+      </w:r>
+      <w:r>
+        <w:rPr>
+          <w:sz w:val="18"/>
+          <w:szCs w:val="20"/>
+          <w:lang w:val="en-US"/>
+        </w:rPr>
+        <w:t>%</w:t>
+      </w:r>
+      <w:r>
+        <w:rPr>
+          <w:sz w:val="16"/>
+          <w:szCs w:val="18"/>
+          <w:lang w:val="en-US"/>
+        </w:rPr>
+        <w:t xml:space="preserve">if </w:t>
+      </w:r>
+      <w:proofErr w:type="spellStart"/>
+      <w:proofErr w:type="gramStart"/>
+      <w:r>
+        <w:rPr>
+          <w:color w:val="C00000"/>
+          <w:sz w:val="16"/>
+          <w:szCs w:val="18"/>
+          <w:lang w:val="en-US"/>
+        </w:rPr>
+        <w:t>options.report</w:t>
+      </w:r>
+      <w:proofErr w:type="gramEnd"/>
+      <w:r>
+        <w:rPr>
+          <w:color w:val="C00000"/>
+          <w:sz w:val="16"/>
+          <w:szCs w:val="18"/>
+          <w:lang w:val="en-US"/>
+        </w:rPr>
+        <w:t>_text</w:t>
+      </w:r>
+      <w:proofErr w:type="spellEnd"/>
+      <w:r>
+        <w:rPr>
+          <w:color w:val="C00000"/>
+          <w:sz w:val="16"/>
+          <w:szCs w:val="18"/>
+          <w:lang w:val="en-US"/>
+        </w:rPr>
+        <w:t xml:space="preserve"> </w:t>
+      </w:r>
+      <w:r>
+        <w:rPr>
+          <w:sz w:val="18"/>
+          <w:szCs w:val="20"/>
+          <w:lang w:val="en-US"/>
+        </w:rPr>
+        <w:t>%</w:t>
+      </w:r>
+      <w:r>
+        <w:rPr>
+          <w:lang w:val="en-US"/>
+        </w:rPr>
+        <w:t>}</w:t>
+      </w:r>
+    </w:p>
+    <w:p>
+      <w:pPr>
         <w:sectPr>
           <w:type w:val="continuous"/>
           <w:pgSz w:w="11900" w:h="16840"/>
@@ -5312,11 +5561,85 @@
     </w:p>
     <w:p>
       <w:pPr>
+        <w:pStyle w:val="fliesstext"/>
+        <w:rPr>
+          <w:lang w:val="en-US"/>
+        </w:rPr>
+      </w:pPr>
+      <w:r>
+        <w:rPr>
+          <w:lang w:val="en-US"/>
+        </w:rPr>
+        <w:lastRenderedPageBreak/>
+        <w:t>{%</w:t>
+      </w:r>
+      <w:r>
+        <w:rPr>
+          <w:color w:val="C00000"/>
+          <w:lang w:val="en-US"/>
+        </w:rPr>
+        <w:t>else</w:t>
+      </w:r>
+      <w:r>
+        <w:rPr>
+          <w:lang w:val="en-US"/>
+        </w:rPr>
+        <w:t>%}</w:t>
+      </w:r>
+      <w:r>
+        <w:rPr>
+          <w:lang w:val="en-US"/>
+        </w:rPr>
+        <w:br w:type="page"/>
+      </w:r>
+    </w:p>
+    <w:p>
+      <w:pPr>
         <w:pStyle w:val="berschrift2"/>
       </w:pPr>
       <w:r>
+        <w:rPr>
+          <w:lang w:val="en-US"/>
+        </w:rPr>
         <w:lastRenderedPageBreak/>
-        <w:t xml:space="preserve">{% </w:t>
+        <w:t>{</w:t>
+      </w:r>
+      <w:r>
+        <w:rPr>
+          <w:sz w:val="18"/>
+          <w:szCs w:val="20"/>
+          <w:lang w:val="en-US"/>
+        </w:rPr>
+        <w:t>%</w:t>
+      </w:r>
+      <w:r>
+        <w:rPr>
+          <w:color w:val="C00000"/>
+          <w:lang w:val="en-US"/>
+        </w:rPr>
+        <w:t xml:space="preserve">endif </w:t>
+      </w:r>
+      <w:proofErr w:type="gramStart"/>
+      <w:r>
+        <w:rPr>
+          <w:sz w:val="18"/>
+          <w:szCs w:val="20"/>
+          <w:lang w:val="en-US"/>
+        </w:rPr>
+        <w:t>%</w:t>
+      </w:r>
+      <w:r>
+        <w:rPr>
+          <w:lang w:val="en-US"/>
+        </w:rPr>
+        <w:t>}</w:t>
+      </w:r>
+      <w:r>
+        <w:t>{</w:t>
+      </w:r>
+      <w:proofErr w:type="gramEnd"/>
+      <w:r>
+        <w:t xml:space="preserve">% </w:t>
       </w:r>
       <w:proofErr w:type="spellStart"/>
       <w:r>
@@ -5333,19 +5656,11 @@
         <w:t xml:space="preserve"> </w:t>
       </w:r>
       <w:proofErr w:type="spellStart"/>
-      <w:proofErr w:type="gramStart"/>
       <w:r>
         <w:rPr>
           <w:color w:val="00B050"/>
         </w:rPr>
-        <w:t>options.atoms</w:t>
-      </w:r>
-      <w:proofErr w:type="gramEnd"/>
-      <w:r>
-        <w:rPr>
-          <w:color w:val="00B050"/>
-        </w:rPr>
-        <w:t>_table</w:t>
+        <w:t>options.atoms_table</w:t>
       </w:r>
       <w:proofErr w:type="spellEnd"/>
       <w:r>
@@ -8769,7 +9084,7 @@
     <w:uiPriority w:val="9"/>
     <w:unhideWhenUsed/>
     <w:qFormat/>
-    <w:rsid w:val="00AD1E84"/>
+    <w:rsid w:val="003155A4"/>
     <w:pPr>
       <w:keepNext/>
       <w:keepLines/>
@@ -8884,7 +9199,7 @@
     <w:basedOn w:val="Absatz-Standardschriftart"/>
     <w:link w:val="berschrift2"/>
     <w:uiPriority w:val="9"/>
-    <w:rsid w:val="00AD1E84"/>
+    <w:rsid w:val="003155A4"/>
     <w:rPr>
       <w:rFonts w:asciiTheme="majorHAnsi" w:eastAsiaTheme="majorEastAsia" w:hAnsiTheme="majorHAnsi" w:cstheme="majorBidi"/>
       <w:b/>
@@ -9100,6 +9415,29 @@
       <w:color w:val="44546A" w:themeColor="text2"/>
       <w:sz w:val="18"/>
       <w:szCs w:val="18"/>
+    </w:rPr>
+  </w:style>
+  <w:style w:type="character" w:styleId="Hyperlink">
+    <w:name w:val="Hyperlink"/>
+    <w:basedOn w:val="Absatz-Standardschriftart"/>
+    <w:uiPriority w:val="99"/>
+    <w:unhideWhenUsed/>
+    <w:rsid w:val="00EA79B1"/>
+    <w:rPr>
+      <w:color w:val="0563C1" w:themeColor="hyperlink"/>
+      <w:u w:val="single"/>
+    </w:rPr>
+  </w:style>
+  <w:style w:type="character" w:styleId="NichtaufgelsteErwhnung">
+    <w:name w:val="Unresolved Mention"/>
+    <w:basedOn w:val="Absatz-Standardschriftart"/>
+    <w:uiPriority w:val="99"/>
+    <w:semiHidden/>
+    <w:unhideWhenUsed/>
+    <w:rsid w:val="00EA79B1"/>
+    <w:rPr>
+      <w:color w:val="605E5C"/>
+      <w:shd w:val="clear" w:color="auto" w:fill="E1DFDD"/>
     </w:rPr>
   </w:style>
 </w:styles>

</xml_diff>

<commit_message>
removed report text option from template
</commit_message>
<xml_diff>
--- a/template/template_text.docx
+++ b/template/template_text.docx
@@ -18,71 +18,7 @@
         <w:rPr>
           <w:lang w:val="en-US"/>
         </w:rPr>
-        <w:t xml:space="preserve"> </w:t>
-      </w:r>
-      <w:proofErr w:type="gramStart"/>
-      <w:r>
-        <w:rPr>
-          <w:lang w:val="en-US"/>
-        </w:rPr>
-        <w:t>Tables</w:t>
-      </w:r>
-      <w:r>
-        <w:rPr>
-          <w:lang w:val="en-US"/>
-        </w:rPr>
-        <w:t>{</w:t>
-      </w:r>
-      <w:proofErr w:type="gramEnd"/>
-      <w:r>
-        <w:rPr>
-          <w:sz w:val="18"/>
-          <w:szCs w:val="20"/>
-          <w:lang w:val="en-US"/>
-        </w:rPr>
-        <w:t>%</w:t>
-      </w:r>
-      <w:r>
-        <w:rPr>
-          <w:sz w:val="16"/>
-          <w:szCs w:val="18"/>
-          <w:lang w:val="en-US"/>
-        </w:rPr>
-        <w:t xml:space="preserve">if </w:t>
-      </w:r>
-      <w:proofErr w:type="spellStart"/>
-      <w:r>
-        <w:rPr>
-          <w:color w:val="ED7D31" w:themeColor="accent2"/>
-          <w:sz w:val="16"/>
-          <w:szCs w:val="18"/>
-          <w:lang w:val="en-US"/>
-        </w:rPr>
-        <w:t>options.report_text</w:t>
-      </w:r>
-      <w:proofErr w:type="spellEnd"/>
-      <w:r>
-        <w:rPr>
-          <w:color w:val="ED7D31" w:themeColor="accent2"/>
-          <w:sz w:val="16"/>
-          <w:szCs w:val="18"/>
-          <w:lang w:val="en-US"/>
-        </w:rPr>
-        <w:t xml:space="preserve"> </w:t>
-      </w:r>
-      <w:r>
-        <w:rPr>
-          <w:sz w:val="18"/>
-          <w:szCs w:val="20"/>
-          <w:lang w:val="en-US"/>
-        </w:rPr>
-        <w:t>%</w:t>
-      </w:r>
-      <w:r>
-        <w:rPr>
-          <w:lang w:val="en-US"/>
-        </w:rPr>
-        <w:t>}</w:t>
+        <w:t xml:space="preserve"> Tables</w:t>
       </w:r>
     </w:p>
     <w:p>
@@ -273,6 +209,9 @@
         <w:t>}}</w:t>
       </w:r>
       <w:r>
+        <w:t>.</w:t>
+      </w:r>
+      <w:r>
         <w:t xml:space="preserve"> The </w:t>
       </w:r>
       <w:proofErr w:type="spellStart"/>
@@ -1014,10 +953,22 @@
         <w:rPr>
           <w:vertAlign w:val="superscript"/>
         </w:rPr>
-        <w:t>1,2]</w:t>
-      </w:r>
-      <w:r>
-        <w:t xml:space="preserve"> The </w:t>
+        <w:t>1,2</w:t>
+      </w:r>
+      <w:r>
+        <w:rPr>
+          <w:vertAlign w:val="superscript"/>
+        </w:rPr>
+        <w:t>]</w:t>
+      </w:r>
+      <w:r>
+        <w:rPr>
+          <w:vertAlign w:val="superscript"/>
+        </w:rPr>
+        <w:t xml:space="preserve"> </w:t>
+      </w:r>
+      <w:r>
+        <w:t xml:space="preserve">The </w:t>
       </w:r>
       <w:proofErr w:type="spellStart"/>
       <w:r>
@@ -2184,49 +2135,6 @@
         </w:rPr>
         <w:br w:type="column"/>
       </w:r>
-      <w:r>
-        <w:rPr>
-          <w:lang w:val="en-US"/>
-        </w:rPr>
-        <w:t>{</w:t>
-      </w:r>
-      <w:r>
-        <w:rPr>
-          <w:sz w:val="18"/>
-          <w:szCs w:val="20"/>
-          <w:lang w:val="en-US"/>
-        </w:rPr>
-        <w:t>%</w:t>
-      </w:r>
-      <w:r>
-        <w:rPr>
-          <w:color w:val="ED7D31" w:themeColor="accent2"/>
-          <w:lang w:val="en-US"/>
-        </w:rPr>
-        <w:t xml:space="preserve">endif </w:t>
-      </w:r>
-      <w:r>
-        <w:rPr>
-          <w:sz w:val="18"/>
-          <w:szCs w:val="20"/>
-          <w:lang w:val="en-US"/>
-        </w:rPr>
-        <w:t>%</w:t>
-      </w:r>
-      <w:r>
-        <w:rPr>
-          <w:lang w:val="en-US"/>
-        </w:rPr>
-        <w:t>}</w:t>
-      </w:r>
-    </w:p>
-    <w:p>
-      <w:pPr>
-        <w:pStyle w:val="berschrift2"/>
-        <w:rPr>
-          <w:lang w:val="en-US"/>
-        </w:rPr>
-      </w:pPr>
       <w:r>
         <w:t xml:space="preserve">Table </w:t>
       </w:r>
@@ -5470,83 +5378,6 @@
     </w:tbl>
     <w:p>
       <w:pPr>
-        <w:rPr>
-          <w:color w:val="ED7D31" w:themeColor="accent2"/>
-          <w:sz w:val="16"/>
-          <w:szCs w:val="18"/>
-          <w:lang w:val="en-US"/>
-        </w:rPr>
-      </w:pPr>
-      <w:r>
-        <w:rPr>
-          <w:lang w:val="en-US"/>
-        </w:rPr>
-        <w:t>{</w:t>
-      </w:r>
-      <w:r>
-        <w:rPr>
-          <w:sz w:val="18"/>
-          <w:szCs w:val="20"/>
-          <w:lang w:val="en-US"/>
-        </w:rPr>
-        <w:t>%</w:t>
-      </w:r>
-      <w:r>
-        <w:rPr>
-          <w:sz w:val="16"/>
-          <w:szCs w:val="18"/>
-          <w:lang w:val="en-US"/>
-        </w:rPr>
-        <w:t xml:space="preserve">if </w:t>
-      </w:r>
-      <w:proofErr w:type="spellStart"/>
-      <w:proofErr w:type="gramStart"/>
-      <w:r>
-        <w:rPr>
-          <w:color w:val="C00000"/>
-          <w:sz w:val="16"/>
-          <w:szCs w:val="18"/>
-          <w:lang w:val="en-US"/>
-        </w:rPr>
-        <w:t>options.report</w:t>
-      </w:r>
-      <w:proofErr w:type="gramEnd"/>
-      <w:r>
-        <w:rPr>
-          <w:color w:val="C00000"/>
-          <w:sz w:val="16"/>
-          <w:szCs w:val="18"/>
-          <w:lang w:val="en-US"/>
-        </w:rPr>
-        <w:t>_text</w:t>
-      </w:r>
-      <w:proofErr w:type="spellEnd"/>
-      <w:r>
-        <w:rPr>
-          <w:color w:val="C00000"/>
-          <w:sz w:val="16"/>
-          <w:szCs w:val="18"/>
-          <w:lang w:val="en-US"/>
-        </w:rPr>
-        <w:t xml:space="preserve"> </w:t>
-      </w:r>
-      <w:r>
-        <w:rPr>
-          <w:sz w:val="18"/>
-          <w:szCs w:val="20"/>
-          <w:lang w:val="en-US"/>
-        </w:rPr>
-        <w:t>%</w:t>
-      </w:r>
-      <w:r>
-        <w:rPr>
-          <w:lang w:val="en-US"/>
-        </w:rPr>
-        <w:t>}</w:t>
-      </w:r>
-    </w:p>
-    <w:p>
-      <w:pPr>
         <w:sectPr>
           <w:type w:val="continuous"/>
           <w:pgSz w:w="11900" w:h="16840"/>
@@ -5562,84 +5393,10 @@
     <w:p>
       <w:pPr>
         <w:pStyle w:val="berschrift2"/>
-        <w:rPr>
-          <w:lang w:val="en-US"/>
-        </w:rPr>
       </w:pPr>
       <w:r>
-        <w:rPr>
-          <w:lang w:val="en-US"/>
-        </w:rPr>
         <w:lastRenderedPageBreak/>
-        <w:t>{%</w:t>
-      </w:r>
-      <w:r>
-        <w:rPr>
-          <w:color w:val="C00000"/>
-          <w:lang w:val="en-US"/>
-        </w:rPr>
-        <w:t>else</w:t>
-      </w:r>
-      <w:r>
-        <w:rPr>
-          <w:lang w:val="en-US"/>
-        </w:rPr>
-        <w:t>%}</w:t>
-      </w:r>
-      <w:r>
-        <w:rPr>
-          <w:lang w:val="en-US"/>
-        </w:rPr>
-        <w:br w:type="page"/>
-      </w:r>
-    </w:p>
-    <w:p>
-      <w:pPr>
-        <w:pStyle w:val="berschrift2"/>
-      </w:pPr>
-      <w:r>
-        <w:rPr>
-          <w:lang w:val="en-US"/>
-        </w:rPr>
-        <w:lastRenderedPageBreak/>
-        <w:t>{</w:t>
-      </w:r>
-      <w:r>
-        <w:rPr>
-          <w:sz w:val="18"/>
-          <w:szCs w:val="20"/>
-          <w:lang w:val="en-US"/>
-        </w:rPr>
-        <w:t>%</w:t>
-      </w:r>
-      <w:r>
-        <w:rPr>
-          <w:color w:val="C00000"/>
-          <w:lang w:val="en-US"/>
-        </w:rPr>
-        <w:t xml:space="preserve">endif </w:t>
-      </w:r>
-      <w:proofErr w:type="gramStart"/>
-      <w:r>
-        <w:rPr>
-          <w:sz w:val="18"/>
-          <w:szCs w:val="20"/>
-          <w:lang w:val="en-US"/>
-        </w:rPr>
-        <w:t>%</w:t>
-      </w:r>
-      <w:r>
-        <w:rPr>
-          <w:lang w:val="en-US"/>
-        </w:rPr>
-        <w:t>}</w:t>
-      </w:r>
-      <w:r>
-        <w:t>{</w:t>
-      </w:r>
-      <w:proofErr w:type="gramEnd"/>
-      <w:r>
-        <w:t xml:space="preserve">% </w:t>
+        <w:t xml:space="preserve">{% </w:t>
       </w:r>
       <w:proofErr w:type="spellStart"/>
       <w:r>

</xml_diff>

<commit_message>
small fix in template
</commit_message>
<xml_diff>
--- a/template/template_text.docx
+++ b/template/template_text.docx
@@ -577,7 +577,6 @@
         </w:rPr>
         <w:t xml:space="preserve"> </w:t>
       </w:r>
-      <w:proofErr w:type="gramStart"/>
       <w:r>
         <w:rPr>
           <w:sz w:val="12"/>
@@ -588,11 +587,7 @@
         <w:t>}</w:t>
       </w:r>
       <w:r>
-        <w:t>was</w:t>
-      </w:r>
-      <w:proofErr w:type="gramEnd"/>
-      <w:r>
-        <w:t xml:space="preserve"> </w:t>
+        <w:t xml:space="preserve">was </w:t>
       </w:r>
       <w:proofErr w:type="spellStart"/>
       <w:r>
@@ -769,7 +764,19 @@
         <w:t>%}</w:t>
       </w:r>
       <w:r>
-        <w:t>(λ={{</w:t>
+        <w:t>(λ</w:t>
+      </w:r>
+      <w:r>
+        <w:t> </w:t>
+      </w:r>
+      <w:r>
+        <w:t>=</w:t>
+      </w:r>
+      <w:r>
+        <w:t> </w:t>
+      </w:r>
+      <w:r>
+        <w:t>{{</w:t>
       </w:r>
       <w:proofErr w:type="spellStart"/>
       <w:r>

</xml_diff>

<commit_message>
fixed saving of current template item
</commit_message>
<xml_diff>
--- a/template/template_text.docx
+++ b/template/template_text.docx
@@ -8316,8 +8316,7 @@
     <w:p>
       <w:pPr>
         <w:rPr>
-          <w:sz w:val="16"/>
-          <w:lang w:val="en-US"/>
+          <w:szCs w:val="28"/>
         </w:rPr>
       </w:pPr>
       <w:r>
@@ -8437,6 +8436,102 @@
         <w:rPr>
           <w:szCs w:val="28"/>
         </w:rPr>
+        <w:t>%}</w:t>
+      </w:r>
+    </w:p>
+    <w:p>
+      <w:pPr>
+        <w:pStyle w:val="berschrift2"/>
+      </w:pPr>
+      <w:proofErr w:type="spellStart"/>
+      <w:r>
+        <w:t>Bibliography</w:t>
+      </w:r>
+      <w:proofErr w:type="spellEnd"/>
+    </w:p>
+    <w:p>
+      <w:r>
+        <w:t xml:space="preserve">{% </w:t>
+      </w:r>
+      <w:proofErr w:type="spellStart"/>
+      <w:r>
+        <w:rPr>
+          <w:color w:val="4472C4" w:themeColor="accent1"/>
+        </w:rPr>
+        <w:t>for</w:t>
+      </w:r>
+      <w:proofErr w:type="spellEnd"/>
+      <w:r>
+        <w:rPr>
+          <w:color w:val="4472C4" w:themeColor="accent1"/>
+        </w:rPr>
+        <w:t xml:space="preserve"> </w:t>
+      </w:r>
+      <w:proofErr w:type="spellStart"/>
+      <w:r>
+        <w:rPr>
+          <w:color w:val="4472C4" w:themeColor="accent1"/>
+        </w:rPr>
+        <w:t>citation</w:t>
+      </w:r>
+      <w:proofErr w:type="spellEnd"/>
+      <w:r>
+        <w:rPr>
+          <w:color w:val="4472C4" w:themeColor="accent1"/>
+        </w:rPr>
+        <w:t xml:space="preserve"> in </w:t>
+      </w:r>
+      <w:proofErr w:type="spellStart"/>
+      <w:r>
+        <w:rPr>
+          <w:color w:val="4472C4" w:themeColor="accent1"/>
+        </w:rPr>
+        <w:t>literature</w:t>
+      </w:r>
+      <w:proofErr w:type="spellEnd"/>
+      <w:r>
+        <w:rPr>
+          <w:color w:val="4472C4" w:themeColor="accent1"/>
+        </w:rPr>
+        <w:t xml:space="preserve"> </w:t>
+      </w:r>
+      <w:r>
+        <w:t>%}</w:t>
+      </w:r>
+    </w:p>
+    <w:p>
+      <w:pPr>
+        <w:pStyle w:val="citation1"/>
+      </w:pPr>
+      <w:r>
+        <w:t>{{</w:t>
+      </w:r>
+      <w:proofErr w:type="spellStart"/>
+      <w:r>
+        <w:t>citation</w:t>
+      </w:r>
+      <w:proofErr w:type="spellEnd"/>
+      <w:r>
+        <w:t>}}</w:t>
+      </w:r>
+      <w:r>
+        <w:t xml:space="preserve">{% </w:t>
+      </w:r>
+      <w:proofErr w:type="spellStart"/>
+      <w:r>
+        <w:rPr>
+          <w:color w:val="4472C4" w:themeColor="accent1"/>
+        </w:rPr>
+        <w:t>endfor</w:t>
+      </w:r>
+      <w:proofErr w:type="spellEnd"/>
+      <w:r>
+        <w:rPr>
+          <w:color w:val="4472C4" w:themeColor="accent1"/>
+        </w:rPr>
+        <w:t xml:space="preserve"> </w:t>
+      </w:r>
+      <w:r>
         <w:t>%}</w:t>
       </w:r>
     </w:p>
@@ -8449,6 +8544,503 @@
     </w:sectPr>
   </w:body>
 </w:document>
+</file>
+
+<file path=word/numbering.xml><?xml version="1.0" encoding="utf-8"?>
+<w:numbering xmlns:wpc="http://schemas.microsoft.com/office/word/2010/wordprocessingCanvas" xmlns:cx="http://schemas.microsoft.com/office/drawing/2014/chartex" xmlns:cx1="http://schemas.microsoft.com/office/drawing/2015/9/8/chartex" xmlns:cx2="http://schemas.microsoft.com/office/drawing/2015/10/21/chartex" xmlns:cx3="http://schemas.microsoft.com/office/drawing/2016/5/9/chartex" xmlns:cx4="http://schemas.microsoft.com/office/drawing/2016/5/10/chartex" xmlns:cx5="http://schemas.microsoft.com/office/drawing/2016/5/11/chartex" xmlns:cx6="http://schemas.microsoft.com/office/drawing/2016/5/12/chartex" xmlns:cx7="http://schemas.microsoft.com/office/drawing/2016/5/13/chartex" xmlns:cx8="http://schemas.microsoft.com/office/drawing/2016/5/14/chartex" xmlns:mc="http://schemas.openxmlformats.org/markup-compatibility/2006" xmlns:aink="http://schemas.microsoft.com/office/drawing/2016/ink" xmlns:am3d="http://schemas.microsoft.com/office/drawing/2017/model3d" xmlns:o="urn:schemas-microsoft-com:office:office" xmlns:r="http://schemas.openxmlformats.org/officeDocument/2006/relationships" xmlns:m="http://schemas.openxmlformats.org/officeDocument/2006/math" xmlns:v="urn:schemas-microsoft-com:vml" xmlns:wp14="http://schemas.microsoft.com/office/word/2010/wordprocessingDrawing" xmlns:wp="http://schemas.openxmlformats.org/drawingml/2006/wordprocessingDrawing" xmlns:w10="urn:schemas-microsoft-com:office:word" xmlns:w="http://schemas.openxmlformats.org/wordprocessingml/2006/main" xmlns:w14="http://schemas.microsoft.com/office/word/2010/wordml" xmlns:w15="http://schemas.microsoft.com/office/word/2012/wordml" xmlns:w16cex="http://schemas.microsoft.com/office/word/2018/wordml/cex" xmlns:w16cid="http://schemas.microsoft.com/office/word/2016/wordml/cid" xmlns:w16="http://schemas.microsoft.com/office/word/2018/wordml" xmlns:w16se="http://schemas.microsoft.com/office/word/2015/wordml/symex" xmlns:wpg="http://schemas.microsoft.com/office/word/2010/wordprocessingGroup" xmlns:wpi="http://schemas.microsoft.com/office/word/2010/wordprocessingInk" xmlns:wne="http://schemas.microsoft.com/office/word/2006/wordml" xmlns:wps="http://schemas.microsoft.com/office/word/2010/wordprocessingShape" mc:Ignorable="w14 w15 w16se w16cid w16 w16cex wp14">
+  <w:abstractNum w:abstractNumId="0" w15:restartNumberingAfterBreak="0">
+    <w:nsid w:val="1E816CD0"/>
+    <w:multiLevelType w:val="multilevel"/>
+    <w:tmpl w:val="5688FF60"/>
+    <w:numStyleLink w:val="citation"/>
+  </w:abstractNum>
+  <w:abstractNum w:abstractNumId="1" w15:restartNumberingAfterBreak="0">
+    <w:nsid w:val="28C53769"/>
+    <w:multiLevelType w:val="hybridMultilevel"/>
+    <w:tmpl w:val="DCBA74D6"/>
+    <w:lvl w:ilvl="0" w:tplc="DD6ADD60">
+      <w:start w:val="1"/>
+      <w:numFmt w:val="decimal"/>
+      <w:lvlText w:val="[%1]"/>
+      <w:lvlJc w:val="left"/>
+      <w:pPr>
+        <w:ind w:left="397" w:hanging="397"/>
+      </w:pPr>
+      <w:rPr>
+        <w:rFonts w:hint="default"/>
+      </w:rPr>
+    </w:lvl>
+    <w:lvl w:ilvl="1" w:tplc="04070019" w:tentative="1">
+      <w:start w:val="1"/>
+      <w:numFmt w:val="lowerLetter"/>
+      <w:lvlText w:val="%2."/>
+      <w:lvlJc w:val="left"/>
+      <w:pPr>
+        <w:ind w:left="1440" w:hanging="360"/>
+      </w:pPr>
+    </w:lvl>
+    <w:lvl w:ilvl="2" w:tplc="0407001B" w:tentative="1">
+      <w:start w:val="1"/>
+      <w:numFmt w:val="lowerRoman"/>
+      <w:lvlText w:val="%3."/>
+      <w:lvlJc w:val="right"/>
+      <w:pPr>
+        <w:ind w:left="2160" w:hanging="180"/>
+      </w:pPr>
+    </w:lvl>
+    <w:lvl w:ilvl="3" w:tplc="0407000F" w:tentative="1">
+      <w:start w:val="1"/>
+      <w:numFmt w:val="decimal"/>
+      <w:lvlText w:val="%4."/>
+      <w:lvlJc w:val="left"/>
+      <w:pPr>
+        <w:ind w:left="2880" w:hanging="360"/>
+      </w:pPr>
+    </w:lvl>
+    <w:lvl w:ilvl="4" w:tplc="04070019" w:tentative="1">
+      <w:start w:val="1"/>
+      <w:numFmt w:val="lowerLetter"/>
+      <w:lvlText w:val="%5."/>
+      <w:lvlJc w:val="left"/>
+      <w:pPr>
+        <w:ind w:left="3600" w:hanging="360"/>
+      </w:pPr>
+    </w:lvl>
+    <w:lvl w:ilvl="5" w:tplc="0407001B" w:tentative="1">
+      <w:start w:val="1"/>
+      <w:numFmt w:val="lowerRoman"/>
+      <w:lvlText w:val="%6."/>
+      <w:lvlJc w:val="right"/>
+      <w:pPr>
+        <w:ind w:left="4320" w:hanging="180"/>
+      </w:pPr>
+    </w:lvl>
+    <w:lvl w:ilvl="6" w:tplc="0407000F" w:tentative="1">
+      <w:start w:val="1"/>
+      <w:numFmt w:val="decimal"/>
+      <w:lvlText w:val="%7."/>
+      <w:lvlJc w:val="left"/>
+      <w:pPr>
+        <w:ind w:left="5040" w:hanging="360"/>
+      </w:pPr>
+    </w:lvl>
+    <w:lvl w:ilvl="7" w:tplc="04070019" w:tentative="1">
+      <w:start w:val="1"/>
+      <w:numFmt w:val="lowerLetter"/>
+      <w:lvlText w:val="%8."/>
+      <w:lvlJc w:val="left"/>
+      <w:pPr>
+        <w:ind w:left="5760" w:hanging="360"/>
+      </w:pPr>
+    </w:lvl>
+    <w:lvl w:ilvl="8" w:tplc="0407001B" w:tentative="1">
+      <w:start w:val="1"/>
+      <w:numFmt w:val="lowerRoman"/>
+      <w:lvlText w:val="%9."/>
+      <w:lvlJc w:val="right"/>
+      <w:pPr>
+        <w:ind w:left="6480" w:hanging="180"/>
+      </w:pPr>
+    </w:lvl>
+  </w:abstractNum>
+  <w:abstractNum w:abstractNumId="2" w15:restartNumberingAfterBreak="0">
+    <w:nsid w:val="38C6358A"/>
+    <w:multiLevelType w:val="hybridMultilevel"/>
+    <w:tmpl w:val="E51C176C"/>
+    <w:lvl w:ilvl="0" w:tplc="0318097E">
+      <w:start w:val="1"/>
+      <w:numFmt w:val="decimal"/>
+      <w:pStyle w:val="citation1"/>
+      <w:lvlText w:val="[%1]"/>
+      <w:lvlJc w:val="left"/>
+      <w:pPr>
+        <w:ind w:left="360" w:hanging="360"/>
+      </w:pPr>
+      <w:rPr>
+        <w:rFonts w:hint="default"/>
+      </w:rPr>
+    </w:lvl>
+    <w:lvl w:ilvl="1" w:tplc="04070019" w:tentative="1">
+      <w:start w:val="1"/>
+      <w:numFmt w:val="lowerLetter"/>
+      <w:lvlText w:val="%2."/>
+      <w:lvlJc w:val="left"/>
+      <w:pPr>
+        <w:ind w:left="1080" w:hanging="360"/>
+      </w:pPr>
+    </w:lvl>
+    <w:lvl w:ilvl="2" w:tplc="0407001B" w:tentative="1">
+      <w:start w:val="1"/>
+      <w:numFmt w:val="lowerRoman"/>
+      <w:lvlText w:val="%3."/>
+      <w:lvlJc w:val="right"/>
+      <w:pPr>
+        <w:ind w:left="1800" w:hanging="180"/>
+      </w:pPr>
+    </w:lvl>
+    <w:lvl w:ilvl="3" w:tplc="0407000F" w:tentative="1">
+      <w:start w:val="1"/>
+      <w:numFmt w:val="decimal"/>
+      <w:lvlText w:val="%4."/>
+      <w:lvlJc w:val="left"/>
+      <w:pPr>
+        <w:ind w:left="2520" w:hanging="360"/>
+      </w:pPr>
+    </w:lvl>
+    <w:lvl w:ilvl="4" w:tplc="04070019" w:tentative="1">
+      <w:start w:val="1"/>
+      <w:numFmt w:val="lowerLetter"/>
+      <w:lvlText w:val="%5."/>
+      <w:lvlJc w:val="left"/>
+      <w:pPr>
+        <w:ind w:left="3240" w:hanging="360"/>
+      </w:pPr>
+    </w:lvl>
+    <w:lvl w:ilvl="5" w:tplc="0407001B" w:tentative="1">
+      <w:start w:val="1"/>
+      <w:numFmt w:val="lowerRoman"/>
+      <w:lvlText w:val="%6."/>
+      <w:lvlJc w:val="right"/>
+      <w:pPr>
+        <w:ind w:left="3960" w:hanging="180"/>
+      </w:pPr>
+    </w:lvl>
+    <w:lvl w:ilvl="6" w:tplc="0407000F" w:tentative="1">
+      <w:start w:val="1"/>
+      <w:numFmt w:val="decimal"/>
+      <w:lvlText w:val="%7."/>
+      <w:lvlJc w:val="left"/>
+      <w:pPr>
+        <w:ind w:left="4680" w:hanging="360"/>
+      </w:pPr>
+    </w:lvl>
+    <w:lvl w:ilvl="7" w:tplc="04070019" w:tentative="1">
+      <w:start w:val="1"/>
+      <w:numFmt w:val="lowerLetter"/>
+      <w:lvlText w:val="%8."/>
+      <w:lvlJc w:val="left"/>
+      <w:pPr>
+        <w:ind w:left="5400" w:hanging="360"/>
+      </w:pPr>
+    </w:lvl>
+    <w:lvl w:ilvl="8" w:tplc="0407001B" w:tentative="1">
+      <w:start w:val="1"/>
+      <w:numFmt w:val="lowerRoman"/>
+      <w:lvlText w:val="%9."/>
+      <w:lvlJc w:val="right"/>
+      <w:pPr>
+        <w:ind w:left="6120" w:hanging="180"/>
+      </w:pPr>
+    </w:lvl>
+  </w:abstractNum>
+  <w:abstractNum w:abstractNumId="3" w15:restartNumberingAfterBreak="0">
+    <w:nsid w:val="47D629D4"/>
+    <w:multiLevelType w:val="multilevel"/>
+    <w:tmpl w:val="5688FF60"/>
+    <w:styleLink w:val="citation"/>
+    <w:lvl w:ilvl="0">
+      <w:start w:val="1"/>
+      <w:numFmt w:val="decimal"/>
+      <w:lvlText w:val="[%1]"/>
+      <w:lvlJc w:val="left"/>
+      <w:pPr>
+        <w:ind w:left="425" w:hanging="425"/>
+      </w:pPr>
+      <w:rPr>
+        <w:rFonts w:hint="default"/>
+      </w:rPr>
+    </w:lvl>
+    <w:lvl w:ilvl="1">
+      <w:start w:val="1"/>
+      <w:numFmt w:val="lowerLetter"/>
+      <w:lvlText w:val="%2)"/>
+      <w:lvlJc w:val="left"/>
+      <w:pPr>
+        <w:ind w:left="720" w:hanging="360"/>
+      </w:pPr>
+      <w:rPr>
+        <w:rFonts w:hint="default"/>
+      </w:rPr>
+    </w:lvl>
+    <w:lvl w:ilvl="2">
+      <w:start w:val="1"/>
+      <w:numFmt w:val="lowerRoman"/>
+      <w:lvlText w:val="%3)"/>
+      <w:lvlJc w:val="left"/>
+      <w:pPr>
+        <w:ind w:left="1080" w:hanging="360"/>
+      </w:pPr>
+      <w:rPr>
+        <w:rFonts w:hint="default"/>
+      </w:rPr>
+    </w:lvl>
+    <w:lvl w:ilvl="3">
+      <w:start w:val="1"/>
+      <w:numFmt w:val="decimal"/>
+      <w:lvlText w:val="(%4)"/>
+      <w:lvlJc w:val="left"/>
+      <w:pPr>
+        <w:ind w:left="1440" w:hanging="360"/>
+      </w:pPr>
+      <w:rPr>
+        <w:rFonts w:hint="default"/>
+      </w:rPr>
+    </w:lvl>
+    <w:lvl w:ilvl="4">
+      <w:start w:val="1"/>
+      <w:numFmt w:val="lowerLetter"/>
+      <w:lvlText w:val="(%5)"/>
+      <w:lvlJc w:val="left"/>
+      <w:pPr>
+        <w:ind w:left="1800" w:hanging="360"/>
+      </w:pPr>
+      <w:rPr>
+        <w:rFonts w:hint="default"/>
+      </w:rPr>
+    </w:lvl>
+    <w:lvl w:ilvl="5">
+      <w:start w:val="1"/>
+      <w:numFmt w:val="lowerRoman"/>
+      <w:lvlText w:val="(%6)"/>
+      <w:lvlJc w:val="left"/>
+      <w:pPr>
+        <w:ind w:left="2160" w:hanging="360"/>
+      </w:pPr>
+      <w:rPr>
+        <w:rFonts w:hint="default"/>
+      </w:rPr>
+    </w:lvl>
+    <w:lvl w:ilvl="6">
+      <w:start w:val="1"/>
+      <w:numFmt w:val="decimal"/>
+      <w:lvlText w:val="%7."/>
+      <w:lvlJc w:val="left"/>
+      <w:pPr>
+        <w:ind w:left="2520" w:hanging="360"/>
+      </w:pPr>
+      <w:rPr>
+        <w:rFonts w:hint="default"/>
+      </w:rPr>
+    </w:lvl>
+    <w:lvl w:ilvl="7">
+      <w:start w:val="1"/>
+      <w:numFmt w:val="lowerLetter"/>
+      <w:lvlText w:val="%8."/>
+      <w:lvlJc w:val="left"/>
+      <w:pPr>
+        <w:ind w:left="2880" w:hanging="360"/>
+      </w:pPr>
+      <w:rPr>
+        <w:rFonts w:hint="default"/>
+      </w:rPr>
+    </w:lvl>
+    <w:lvl w:ilvl="8">
+      <w:start w:val="1"/>
+      <w:numFmt w:val="lowerRoman"/>
+      <w:lvlText w:val="%9."/>
+      <w:lvlJc w:val="left"/>
+      <w:pPr>
+        <w:ind w:left="3240" w:hanging="360"/>
+      </w:pPr>
+      <w:rPr>
+        <w:rFonts w:hint="default"/>
+      </w:rPr>
+    </w:lvl>
+  </w:abstractNum>
+  <w:abstractNum w:abstractNumId="4" w15:restartNumberingAfterBreak="0">
+    <w:nsid w:val="5A507015"/>
+    <w:multiLevelType w:val="hybridMultilevel"/>
+    <w:tmpl w:val="6396F4FA"/>
+    <w:lvl w:ilvl="0" w:tplc="DD6ADD60">
+      <w:start w:val="1"/>
+      <w:numFmt w:val="decimal"/>
+      <w:lvlText w:val="[%1]"/>
+      <w:lvlJc w:val="left"/>
+      <w:pPr>
+        <w:ind w:left="397" w:hanging="397"/>
+      </w:pPr>
+      <w:rPr>
+        <w:rFonts w:hint="default"/>
+      </w:rPr>
+    </w:lvl>
+    <w:lvl w:ilvl="1" w:tplc="04070019" w:tentative="1">
+      <w:start w:val="1"/>
+      <w:numFmt w:val="lowerLetter"/>
+      <w:lvlText w:val="%2."/>
+      <w:lvlJc w:val="left"/>
+      <w:pPr>
+        <w:ind w:left="1440" w:hanging="360"/>
+      </w:pPr>
+    </w:lvl>
+    <w:lvl w:ilvl="2" w:tplc="0407001B" w:tentative="1">
+      <w:start w:val="1"/>
+      <w:numFmt w:val="lowerRoman"/>
+      <w:lvlText w:val="%3."/>
+      <w:lvlJc w:val="right"/>
+      <w:pPr>
+        <w:ind w:left="2160" w:hanging="180"/>
+      </w:pPr>
+    </w:lvl>
+    <w:lvl w:ilvl="3" w:tplc="0407000F" w:tentative="1">
+      <w:start w:val="1"/>
+      <w:numFmt w:val="decimal"/>
+      <w:lvlText w:val="%4."/>
+      <w:lvlJc w:val="left"/>
+      <w:pPr>
+        <w:ind w:left="2880" w:hanging="360"/>
+      </w:pPr>
+    </w:lvl>
+    <w:lvl w:ilvl="4" w:tplc="04070019" w:tentative="1">
+      <w:start w:val="1"/>
+      <w:numFmt w:val="lowerLetter"/>
+      <w:lvlText w:val="%5."/>
+      <w:lvlJc w:val="left"/>
+      <w:pPr>
+        <w:ind w:left="3600" w:hanging="360"/>
+      </w:pPr>
+    </w:lvl>
+    <w:lvl w:ilvl="5" w:tplc="0407001B" w:tentative="1">
+      <w:start w:val="1"/>
+      <w:numFmt w:val="lowerRoman"/>
+      <w:lvlText w:val="%6."/>
+      <w:lvlJc w:val="right"/>
+      <w:pPr>
+        <w:ind w:left="4320" w:hanging="180"/>
+      </w:pPr>
+    </w:lvl>
+    <w:lvl w:ilvl="6" w:tplc="0407000F" w:tentative="1">
+      <w:start w:val="1"/>
+      <w:numFmt w:val="decimal"/>
+      <w:lvlText w:val="%7."/>
+      <w:lvlJc w:val="left"/>
+      <w:pPr>
+        <w:ind w:left="5040" w:hanging="360"/>
+      </w:pPr>
+    </w:lvl>
+    <w:lvl w:ilvl="7" w:tplc="04070019" w:tentative="1">
+      <w:start w:val="1"/>
+      <w:numFmt w:val="lowerLetter"/>
+      <w:lvlText w:val="%8."/>
+      <w:lvlJc w:val="left"/>
+      <w:pPr>
+        <w:ind w:left="5760" w:hanging="360"/>
+      </w:pPr>
+    </w:lvl>
+    <w:lvl w:ilvl="8" w:tplc="0407001B" w:tentative="1">
+      <w:start w:val="1"/>
+      <w:numFmt w:val="lowerRoman"/>
+      <w:lvlText w:val="%9."/>
+      <w:lvlJc w:val="right"/>
+      <w:pPr>
+        <w:ind w:left="6480" w:hanging="180"/>
+      </w:pPr>
+    </w:lvl>
+  </w:abstractNum>
+  <w:abstractNum w:abstractNumId="5" w15:restartNumberingAfterBreak="0">
+    <w:nsid w:val="6F090940"/>
+    <w:multiLevelType w:val="multilevel"/>
+    <w:tmpl w:val="0407001D"/>
+    <w:lvl w:ilvl="0">
+      <w:start w:val="1"/>
+      <w:numFmt w:val="decimal"/>
+      <w:lvlText w:val="%1)"/>
+      <w:lvlJc w:val="left"/>
+      <w:pPr>
+        <w:ind w:left="360" w:hanging="360"/>
+      </w:pPr>
+    </w:lvl>
+    <w:lvl w:ilvl="1">
+      <w:start w:val="1"/>
+      <w:numFmt w:val="lowerLetter"/>
+      <w:lvlText w:val="%2)"/>
+      <w:lvlJc w:val="left"/>
+      <w:pPr>
+        <w:ind w:left="720" w:hanging="360"/>
+      </w:pPr>
+    </w:lvl>
+    <w:lvl w:ilvl="2">
+      <w:start w:val="1"/>
+      <w:numFmt w:val="lowerRoman"/>
+      <w:lvlText w:val="%3)"/>
+      <w:lvlJc w:val="left"/>
+      <w:pPr>
+        <w:ind w:left="1080" w:hanging="360"/>
+      </w:pPr>
+    </w:lvl>
+    <w:lvl w:ilvl="3">
+      <w:start w:val="1"/>
+      <w:numFmt w:val="decimal"/>
+      <w:lvlText w:val="(%4)"/>
+      <w:lvlJc w:val="left"/>
+      <w:pPr>
+        <w:ind w:left="1440" w:hanging="360"/>
+      </w:pPr>
+    </w:lvl>
+    <w:lvl w:ilvl="4">
+      <w:start w:val="1"/>
+      <w:numFmt w:val="lowerLetter"/>
+      <w:lvlText w:val="(%5)"/>
+      <w:lvlJc w:val="left"/>
+      <w:pPr>
+        <w:ind w:left="1800" w:hanging="360"/>
+      </w:pPr>
+    </w:lvl>
+    <w:lvl w:ilvl="5">
+      <w:start w:val="1"/>
+      <w:numFmt w:val="lowerRoman"/>
+      <w:lvlText w:val="(%6)"/>
+      <w:lvlJc w:val="left"/>
+      <w:pPr>
+        <w:ind w:left="2160" w:hanging="360"/>
+      </w:pPr>
+    </w:lvl>
+    <w:lvl w:ilvl="6">
+      <w:start w:val="1"/>
+      <w:numFmt w:val="decimal"/>
+      <w:lvlText w:val="%7."/>
+      <w:lvlJc w:val="left"/>
+      <w:pPr>
+        <w:ind w:left="2520" w:hanging="360"/>
+      </w:pPr>
+    </w:lvl>
+    <w:lvl w:ilvl="7">
+      <w:start w:val="1"/>
+      <w:numFmt w:val="lowerLetter"/>
+      <w:lvlText w:val="%8."/>
+      <w:lvlJc w:val="left"/>
+      <w:pPr>
+        <w:ind w:left="2880" w:hanging="360"/>
+      </w:pPr>
+    </w:lvl>
+    <w:lvl w:ilvl="8">
+      <w:start w:val="1"/>
+      <w:numFmt w:val="lowerRoman"/>
+      <w:lvlText w:val="%9."/>
+      <w:lvlJc w:val="left"/>
+      <w:pPr>
+        <w:ind w:left="3240" w:hanging="360"/>
+      </w:pPr>
+    </w:lvl>
+  </w:abstractNum>
+  <w:num w:numId="1">
+    <w:abstractNumId w:val="5"/>
+  </w:num>
+  <w:num w:numId="2">
+    <w:abstractNumId w:val="3"/>
+  </w:num>
+  <w:num w:numId="3">
+    <w:abstractNumId w:val="0"/>
+  </w:num>
+  <w:num w:numId="4">
+    <w:abstractNumId w:val="1"/>
+  </w:num>
+  <w:num w:numId="5">
+    <w:abstractNumId w:val="4"/>
+  </w:num>
+  <w:num w:numId="6">
+    <w:abstractNumId w:val="2"/>
+  </w:num>
+</w:numbering>
 </file>
 
 <file path=word/styles.xml><?xml version="1.0" encoding="utf-8"?>
@@ -9240,6 +9832,38 @@
       <w:shd w:val="clear" w:color="auto" w:fill="E1DFDD"/>
     </w:rPr>
   </w:style>
+  <w:style w:type="numbering" w:customStyle="1" w:styleId="citation">
+    <w:name w:val="citation"/>
+    <w:uiPriority w:val="99"/>
+    <w:rsid w:val="00AA33EB"/>
+    <w:pPr>
+      <w:numPr>
+        <w:numId w:val="2"/>
+      </w:numPr>
+    </w:pPr>
+  </w:style>
+  <w:style w:type="paragraph" w:styleId="Listenabsatz">
+    <w:name w:val="List Paragraph"/>
+    <w:basedOn w:val="Standard"/>
+    <w:uiPriority w:val="34"/>
+    <w:qFormat/>
+    <w:rsid w:val="00AA33EB"/>
+    <w:pPr>
+      <w:ind w:left="720"/>
+      <w:contextualSpacing/>
+    </w:pPr>
+  </w:style>
+  <w:style w:type="paragraph" w:customStyle="1" w:styleId="citation1">
+    <w:name w:val="citation1"/>
+    <w:basedOn w:val="Listenabsatz"/>
+    <w:qFormat/>
+    <w:rsid w:val="00370C19"/>
+    <w:pPr>
+      <w:numPr>
+        <w:numId w:val="6"/>
+      </w:numPr>
+    </w:pPr>
+  </w:style>
 </w:styles>
 </file>
 

</xml_diff>

<commit_message>
added references to templates
</commit_message>
<xml_diff>
--- a/template/template_text.docx
+++ b/template/template_text.docx
@@ -8450,53 +8450,21 @@
       <w:proofErr w:type="spellEnd"/>
     </w:p>
     <w:p>
-      <w:r>
-        <w:t xml:space="preserve">{% </w:t>
-      </w:r>
-      <w:proofErr w:type="spellStart"/>
-      <w:r>
-        <w:rPr>
-          <w:color w:val="4472C4" w:themeColor="accent1"/>
-        </w:rPr>
-        <w:t>for</w:t>
-      </w:r>
-      <w:proofErr w:type="spellEnd"/>
-      <w:r>
-        <w:rPr>
-          <w:color w:val="4472C4" w:themeColor="accent1"/>
-        </w:rPr>
-        <w:t xml:space="preserve"> </w:t>
-      </w:r>
-      <w:proofErr w:type="spellStart"/>
-      <w:r>
-        <w:rPr>
-          <w:color w:val="4472C4" w:themeColor="accent1"/>
-        </w:rPr>
-        <w:t>citation</w:t>
-      </w:r>
-      <w:proofErr w:type="spellEnd"/>
-      <w:r>
-        <w:rPr>
-          <w:color w:val="4472C4" w:themeColor="accent1"/>
-        </w:rPr>
-        <w:t xml:space="preserve"> in </w:t>
-      </w:r>
-      <w:proofErr w:type="spellStart"/>
-      <w:r>
-        <w:rPr>
-          <w:color w:val="4472C4" w:themeColor="accent1"/>
-        </w:rPr>
-        <w:t>literature</w:t>
-      </w:r>
-      <w:proofErr w:type="spellEnd"/>
-      <w:r>
-        <w:rPr>
-          <w:color w:val="4472C4" w:themeColor="accent1"/>
-        </w:rPr>
-        <w:t xml:space="preserve"> </w:t>
-      </w:r>
-      <w:r>
-        <w:t>%}</w:t>
+      <w:pPr>
+        <w:pStyle w:val="citation1"/>
+      </w:pPr>
+      <w:r>
+        <w:t>{{</w:t>
+      </w:r>
+      <w:proofErr w:type="spellStart"/>
+      <w:proofErr w:type="gramStart"/>
+      <w:r>
+        <w:t>literature.integration</w:t>
+      </w:r>
+      <w:proofErr w:type="spellEnd"/>
+      <w:proofErr w:type="gramEnd"/>
+      <w:r>
+        <w:t>}}</w:t>
       </w:r>
     </w:p>
     <w:p>
@@ -8507,33 +8475,114 @@
         <w:t>{{</w:t>
       </w:r>
       <w:proofErr w:type="spellStart"/>
-      <w:r>
-        <w:t>citation</w:t>
-      </w:r>
-      <w:proofErr w:type="spellEnd"/>
+      <w:proofErr w:type="gramStart"/>
+      <w:r>
+        <w:t>literature.absorption</w:t>
+      </w:r>
+      <w:proofErr w:type="spellEnd"/>
+      <w:proofErr w:type="gramEnd"/>
       <w:r>
         <w:t>}}</w:t>
       </w:r>
-      <w:r>
-        <w:t xml:space="preserve">{% </w:t>
-      </w:r>
-      <w:proofErr w:type="spellStart"/>
-      <w:r>
-        <w:rPr>
-          <w:color w:val="4472C4" w:themeColor="accent1"/>
-        </w:rPr>
-        <w:t>endfor</w:t>
-      </w:r>
-      <w:proofErr w:type="spellEnd"/>
-      <w:r>
-        <w:rPr>
-          <w:color w:val="4472C4" w:themeColor="accent1"/>
-        </w:rPr>
-        <w:t xml:space="preserve"> </w:t>
-      </w:r>
-      <w:r>
-        <w:t>%}</w:t>
-      </w:r>
+    </w:p>
+    <w:p>
+      <w:pPr>
+        <w:pStyle w:val="citation1"/>
+      </w:pPr>
+      <w:r>
+        <w:t>{{</w:t>
+      </w:r>
+      <w:proofErr w:type="spellStart"/>
+      <w:proofErr w:type="gramStart"/>
+      <w:r>
+        <w:t>literature.</w:t>
+      </w:r>
+      <w:r>
+        <w:t>solution</w:t>
+      </w:r>
+      <w:proofErr w:type="spellEnd"/>
+      <w:proofErr w:type="gramEnd"/>
+      <w:r>
+        <w:t>}}</w:t>
+      </w:r>
+    </w:p>
+    <w:p>
+      <w:pPr>
+        <w:pStyle w:val="citation1"/>
+      </w:pPr>
+      <w:r>
+        <w:t>{{</w:t>
+      </w:r>
+      <w:proofErr w:type="spellStart"/>
+      <w:proofErr w:type="gramStart"/>
+      <w:r>
+        <w:t>literature.refinement</w:t>
+      </w:r>
+      <w:proofErr w:type="spellEnd"/>
+      <w:proofErr w:type="gramEnd"/>
+      <w:r>
+        <w:t>}}</w:t>
+      </w:r>
+    </w:p>
+    <w:p>
+      <w:pPr>
+        <w:pStyle w:val="citation1"/>
+      </w:pPr>
+      <w:r>
+        <w:t>{{</w:t>
+      </w:r>
+      <w:proofErr w:type="spellStart"/>
+      <w:proofErr w:type="gramStart"/>
+      <w:r>
+        <w:t>literature.</w:t>
+      </w:r>
+      <w:r>
+        <w:t>ccdc</w:t>
+      </w:r>
+      <w:proofErr w:type="spellEnd"/>
+      <w:proofErr w:type="gramEnd"/>
+      <w:r>
+        <w:t>}}</w:t>
+      </w:r>
+    </w:p>
+    <w:p>
+      <w:pPr>
+        <w:pStyle w:val="citation1"/>
+      </w:pPr>
+      <w:r>
+        <w:t>{{</w:t>
+      </w:r>
+      <w:proofErr w:type="spellStart"/>
+      <w:r>
+        <w:t>literature.</w:t>
+      </w:r>
+      <w:r>
+        <w:t>finalcif</w:t>
+      </w:r>
+      <w:proofErr w:type="spellEnd"/>
+      <w:r>
+        <w:t>}}</w:t>
+      </w:r>
+    </w:p>
+    <w:p>
+      <w:pPr>
+        <w:pStyle w:val="citation1"/>
+        <w:numPr>
+          <w:ilvl w:val="0"/>
+          <w:numId w:val="0"/>
+        </w:numPr>
+        <w:ind w:left="360"/>
+      </w:pPr>
+    </w:p>
+    <w:p>
+      <w:pPr>
+        <w:pStyle w:val="citation1"/>
+        <w:numPr>
+          <w:ilvl w:val="0"/>
+          <w:numId w:val="0"/>
+        </w:numPr>
+        <w:ind w:left="360"/>
+      </w:pPr>
     </w:p>
     <w:sectPr>
       <w:type w:val="continuous"/>

</xml_diff>

<commit_message>
tests and small fixes
</commit_message>
<xml_diff>
--- a/template/template_text.docx
+++ b/template/template_text.docx
@@ -8534,10 +8534,7 @@
       <w:proofErr w:type="spellStart"/>
       <w:proofErr w:type="gramStart"/>
       <w:r>
-        <w:t>literature.</w:t>
-      </w:r>
-      <w:r>
-        <w:t>ccdc</w:t>
+        <w:t>literature.ccdc</w:t>
       </w:r>
       <w:proofErr w:type="spellEnd"/>
       <w:proofErr w:type="gramEnd"/>
@@ -8554,10 +8551,7 @@
       </w:r>
       <w:proofErr w:type="spellStart"/>
       <w:r>
-        <w:t>literature.</w:t>
-      </w:r>
-      <w:r>
-        <w:t>finalcif</w:t>
+        <w:t>literature.finalcif</w:t>
       </w:r>
       <w:proofErr w:type="spellEnd"/>
       <w:r>

</xml_diff>

<commit_message>
removed redundant ccdc number and fixed template tests
</commit_message>
<xml_diff>
--- a/template/template_text.docx
+++ b/template/template_text.docx
@@ -1,6 +1,6 @@
 
 <file path=word/document.xml><?xml version="1.0" encoding="utf-8"?>
-<w:document xmlns:wpc="http://schemas.microsoft.com/office/word/2010/wordprocessingCanvas" xmlns:cx="http://schemas.microsoft.com/office/drawing/2014/chartex" xmlns:cx1="http://schemas.microsoft.com/office/drawing/2015/9/8/chartex" xmlns:cx2="http://schemas.microsoft.com/office/drawing/2015/10/21/chartex" xmlns:cx3="http://schemas.microsoft.com/office/drawing/2016/5/9/chartex" xmlns:cx4="http://schemas.microsoft.com/office/drawing/2016/5/10/chartex" xmlns:cx5="http://schemas.microsoft.com/office/drawing/2016/5/11/chartex" xmlns:cx6="http://schemas.microsoft.com/office/drawing/2016/5/12/chartex" xmlns:cx7="http://schemas.microsoft.com/office/drawing/2016/5/13/chartex" xmlns:cx8="http://schemas.microsoft.com/office/drawing/2016/5/14/chartex" xmlns:mc="http://schemas.openxmlformats.org/markup-compatibility/2006" xmlns:aink="http://schemas.microsoft.com/office/drawing/2016/ink" xmlns:am3d="http://schemas.microsoft.com/office/drawing/2017/model3d" xmlns:o="urn:schemas-microsoft-com:office:office" xmlns:r="http://schemas.openxmlformats.org/officeDocument/2006/relationships" xmlns:m="http://schemas.openxmlformats.org/officeDocument/2006/math" xmlns:v="urn:schemas-microsoft-com:vml" xmlns:wp14="http://schemas.microsoft.com/office/word/2010/wordprocessingDrawing" xmlns:wp="http://schemas.openxmlformats.org/drawingml/2006/wordprocessingDrawing" xmlns:w10="urn:schemas-microsoft-com:office:word" xmlns:w="http://schemas.openxmlformats.org/wordprocessingml/2006/main" xmlns:w14="http://schemas.microsoft.com/office/word/2010/wordml" xmlns:w15="http://schemas.microsoft.com/office/word/2012/wordml" xmlns:w16cex="http://schemas.microsoft.com/office/word/2018/wordml/cex" xmlns:w16cid="http://schemas.microsoft.com/office/word/2016/wordml/cid" xmlns:w16="http://schemas.microsoft.com/office/word/2018/wordml" xmlns:w16se="http://schemas.microsoft.com/office/word/2015/wordml/symex" xmlns:wpg="http://schemas.microsoft.com/office/word/2010/wordprocessingGroup" xmlns:wpi="http://schemas.microsoft.com/office/word/2010/wordprocessingInk" xmlns:wne="http://schemas.microsoft.com/office/word/2006/wordml" xmlns:wps="http://schemas.microsoft.com/office/word/2010/wordprocessingShape" mc:Ignorable="w14 w15 w16se w16cid w16 w16cex wp14">
+<w:document xmlns:wpc="http://schemas.microsoft.com/office/word/2010/wordprocessingCanvas" xmlns:cx="http://schemas.microsoft.com/office/drawing/2014/chartex" xmlns:cx1="http://schemas.microsoft.com/office/drawing/2015/9/8/chartex" xmlns:cx2="http://schemas.microsoft.com/office/drawing/2015/10/21/chartex" xmlns:cx3="http://schemas.microsoft.com/office/drawing/2016/5/9/chartex" xmlns:cx4="http://schemas.microsoft.com/office/drawing/2016/5/10/chartex" xmlns:cx5="http://schemas.microsoft.com/office/drawing/2016/5/11/chartex" xmlns:cx6="http://schemas.microsoft.com/office/drawing/2016/5/12/chartex" xmlns:cx7="http://schemas.microsoft.com/office/drawing/2016/5/13/chartex" xmlns:cx8="http://schemas.microsoft.com/office/drawing/2016/5/14/chartex" xmlns:mc="http://schemas.openxmlformats.org/markup-compatibility/2006" xmlns:aink="http://schemas.microsoft.com/office/drawing/2016/ink" xmlns:am3d="http://schemas.microsoft.com/office/drawing/2017/model3d" xmlns:o="urn:schemas-microsoft-com:office:office" xmlns:r="http://schemas.openxmlformats.org/officeDocument/2006/relationships" xmlns:m="http://schemas.openxmlformats.org/officeDocument/2006/math" xmlns:v="urn:schemas-microsoft-com:vml" xmlns:wp14="http://schemas.microsoft.com/office/word/2010/wordprocessingDrawing" xmlns:wp="http://schemas.openxmlformats.org/drawingml/2006/wordprocessingDrawing" xmlns:w10="urn:schemas-microsoft-com:office:word" xmlns:w="http://schemas.openxmlformats.org/wordprocessingml/2006/main" xmlns:w14="http://schemas.microsoft.com/office/word/2010/wordml" xmlns:w15="http://schemas.microsoft.com/office/word/2012/wordml" xmlns:w16cid="http://schemas.microsoft.com/office/word/2016/wordml/cid" xmlns:w16se="http://schemas.microsoft.com/office/word/2015/wordml/symex" xmlns:wpg="http://schemas.microsoft.com/office/word/2010/wordprocessingGroup" xmlns:wpi="http://schemas.microsoft.com/office/word/2010/wordprocessingInk" xmlns:wne="http://schemas.microsoft.com/office/word/2006/wordml" xmlns:wps="http://schemas.microsoft.com/office/word/2010/wordprocessingShape" mc:Ignorable="w14 w15 w16se w16cid wp14">
   <w:body>
     <w:p>
       <w:pPr>
@@ -9,6 +9,8 @@
           <w:lang w:val="en-US"/>
         </w:rPr>
       </w:pPr>
+      <w:bookmarkStart w:id="0" w:name="_GoBack"/>
+      <w:bookmarkEnd w:id="0"/>
       <w:proofErr w:type="spellStart"/>
       <w:r>
         <w:t>Structure</w:t>
@@ -51,19 +53,11 @@
         <w:t>structure_figure</w:t>
       </w:r>
       <w:proofErr w:type="spellEnd"/>
-      <w:proofErr w:type="gramStart"/>
       <w:r>
         <w:rPr>
           <w:lang w:val="en-US"/>
         </w:rPr>
-        <w:t>%}{</w:t>
-      </w:r>
-      <w:proofErr w:type="gramEnd"/>
-      <w:r>
-        <w:rPr>
-          <w:lang w:val="en-US"/>
-        </w:rPr>
-        <w:t>{</w:t>
+        <w:t>%}{{</w:t>
       </w:r>
       <w:proofErr w:type="spellStart"/>
       <w:r>
@@ -181,11 +175,7 @@
         <w:t>:</w:t>
       </w:r>
       <w:r>
-        <w:t xml:space="preserve"> </w:t>
-      </w:r>
-      <w:proofErr w:type="gramStart"/>
-      <w:r>
-        <w:t>{{</w:t>
+        <w:t xml:space="preserve"> {{</w:t>
       </w:r>
       <w:r>
         <w:t xml:space="preserve"> </w:t>
@@ -195,45 +185,38 @@
         <w:rPr>
           <w:sz w:val="14"/>
         </w:rPr>
-        <w:t>crystallization</w:t>
-      </w:r>
-      <w:proofErr w:type="gramEnd"/>
+        <w:t>crystallization_method</w:t>
+      </w:r>
+      <w:proofErr w:type="spellEnd"/>
+      <w:r>
+        <w:t>}}</w:t>
+      </w:r>
+      <w:r>
+        <w:t>.</w:t>
+      </w:r>
+      <w:r>
+        <w:t xml:space="preserve"> The </w:t>
+      </w:r>
+      <w:proofErr w:type="spellStart"/>
+      <w:r>
+        <w:t>data</w:t>
+      </w:r>
+      <w:proofErr w:type="spellEnd"/>
+      <w:r>
+        <w:t xml:space="preserve"> </w:t>
+      </w:r>
+      <w:proofErr w:type="spellStart"/>
+      <w:r>
+        <w:t>for</w:t>
+      </w:r>
+      <w:proofErr w:type="spellEnd"/>
+      <w:r>
+        <w:t xml:space="preserve"> {{</w:t>
+      </w:r>
       <w:r>
         <w:rPr>
           <w:sz w:val="14"/>
         </w:rPr>
-        <w:t>_method</w:t>
-      </w:r>
-      <w:proofErr w:type="spellEnd"/>
-      <w:r>
-        <w:t>}}</w:t>
-      </w:r>
-      <w:r>
-        <w:t>.</w:t>
-      </w:r>
-      <w:r>
-        <w:t xml:space="preserve"> The </w:t>
-      </w:r>
-      <w:proofErr w:type="spellStart"/>
-      <w:r>
-        <w:t>data</w:t>
-      </w:r>
-      <w:proofErr w:type="spellEnd"/>
-      <w:r>
-        <w:t xml:space="preserve"> </w:t>
-      </w:r>
-      <w:proofErr w:type="spellStart"/>
-      <w:r>
-        <w:t>for</w:t>
-      </w:r>
-      <w:proofErr w:type="spellEnd"/>
-      <w:r>
-        <w:t xml:space="preserve"> {{</w:t>
-      </w:r>
-      <w:r>
-        <w:rPr>
-          <w:sz w:val="14"/>
-        </w:rPr>
         <w:t>cif.block.name</w:t>
       </w:r>
       <w:r>
@@ -287,28 +270,19 @@
       <w:r>
         <w:t xml:space="preserve"> at {{</w:t>
       </w:r>
-      <w:proofErr w:type="spellStart"/>
       <w:r>
         <w:rPr>
           <w:sz w:val="10"/>
           <w:lang w:val="en-US"/>
         </w:rPr>
-        <w:t>cif</w:t>
-      </w:r>
-      <w:proofErr w:type="spellEnd"/>
+        <w:t>cif._</w:t>
+      </w:r>
+      <w:proofErr w:type="spellStart"/>
       <w:r>
         <w:rPr>
           <w:sz w:val="10"/>
           <w:lang w:val="en-US"/>
         </w:rPr>
-        <w:t>._</w:t>
-      </w:r>
-      <w:proofErr w:type="spellStart"/>
-      <w:r>
-        <w:rPr>
-          <w:sz w:val="10"/>
-          <w:lang w:val="en-US"/>
-        </w:rPr>
         <w:t>diffrn_ambient_temperature</w:t>
       </w:r>
       <w:proofErr w:type="spellEnd"/>
@@ -434,14 +408,12 @@
       <w:r>
         <w:t>{{</w:t>
       </w:r>
-      <w:proofErr w:type="spellStart"/>
       <w:r>
         <w:rPr>
           <w:sz w:val="14"/>
         </w:rPr>
         <w:t>monochromator</w:t>
       </w:r>
-      <w:proofErr w:type="spellEnd"/>
       <w:r>
         <w:t>}}</w:t>
       </w:r>
@@ -454,23 +426,7 @@
       </w:r>
       <w:proofErr w:type="spellEnd"/>
       <w:r>
-        <w:t xml:space="preserve"> </w:t>
-      </w:r>
-      <w:proofErr w:type="spellStart"/>
-      <w:r>
-        <w:t>monochromator</w:t>
-      </w:r>
-      <w:proofErr w:type="spellEnd"/>
-      <w:r>
-        <w:t xml:space="preserve"> </w:t>
-      </w:r>
-      <w:proofErr w:type="spellStart"/>
-      <w:r>
-        <w:t>and</w:t>
-      </w:r>
-      <w:proofErr w:type="spellEnd"/>
-      <w:r>
-        <w:t xml:space="preserve"> </w:t>
+        <w:t xml:space="preserve"> monochromator and </w:t>
       </w:r>
       <w:r>
         <w:t>{{</w:t>
@@ -667,15 +623,7 @@
       </w:r>
       <w:proofErr w:type="spellEnd"/>
       <w:r>
-        <w:t xml:space="preserve"> </w:t>
-      </w:r>
-      <w:proofErr w:type="spellStart"/>
-      <w:r>
-        <w:t>and</w:t>
-      </w:r>
-      <w:proofErr w:type="spellEnd"/>
-      <w:r>
-        <w:t xml:space="preserve"> </w:t>
+        <w:t xml:space="preserve"> and </w:t>
       </w:r>
       <w:r>
         <w:t>{</w:t>
@@ -870,15 +818,7 @@
         <w:t>}}</w:t>
       </w:r>
       <w:r>
-        <w:t xml:space="preserve"> </w:t>
-      </w:r>
-      <w:proofErr w:type="spellStart"/>
-      <w:r>
-        <w:t>and</w:t>
-      </w:r>
-      <w:proofErr w:type="spellEnd"/>
-      <w:r>
-        <w:t xml:space="preserve"> a </w:t>
+        <w:t xml:space="preserve"> and a </w:t>
       </w:r>
       <w:r>
         <w:t>{{</w:t>
@@ -941,7 +881,6 @@
         <w:t xml:space="preserve"> was </w:t>
       </w:r>
       <w:proofErr w:type="spellStart"/>
-      <w:proofErr w:type="gramStart"/>
       <w:r>
         <w:t>applied</w:t>
       </w:r>
@@ -955,7 +894,6 @@
         </w:rPr>
         <w:t>[</w:t>
       </w:r>
-      <w:proofErr w:type="gramEnd"/>
       <w:r>
         <w:rPr>
           <w:vertAlign w:val="superscript"/>
@@ -1054,13 +992,8 @@
       <w:r>
         <w:t xml:space="preserve">}} </w:t>
       </w:r>
-      <w:proofErr w:type="spellStart"/>
-      <w:r>
-        <w:t>and</w:t>
-      </w:r>
-      <w:proofErr w:type="spellEnd"/>
-      <w:r>
-        <w:t xml:space="preserve"> </w:t>
+      <w:r>
+        <w:t xml:space="preserve">and </w:t>
       </w:r>
       <w:proofErr w:type="spellStart"/>
       <w:r>
@@ -1248,23 +1181,304 @@
         <w:t xml:space="preserve"> </w:t>
       </w:r>
       <w:proofErr w:type="spellStart"/>
-      <w:proofErr w:type="gramStart"/>
       <w:r>
         <w:rPr>
           <w:color w:val="70AD47" w:themeColor="accent6"/>
           <w:sz w:val="15"/>
           <w:szCs w:val="18"/>
         </w:rPr>
-        <w:t>cif.hydrogen</w:t>
-      </w:r>
-      <w:proofErr w:type="gramEnd"/>
+        <w:t>cif.hydrogen_atoms_present</w:t>
+      </w:r>
+      <w:proofErr w:type="spellEnd"/>
+      <w:r>
+        <w:rPr>
+          <w:sz w:val="15"/>
+          <w:szCs w:val="18"/>
+        </w:rPr>
+        <w:t>%</w:t>
+      </w:r>
+      <w:r>
+        <w:t>}</w:t>
+      </w:r>
+      <w:r>
+        <w:t>Th</w:t>
+      </w:r>
+      <w:r>
+        <w:t xml:space="preserve">e hydrogen </w:t>
+      </w:r>
+      <w:proofErr w:type="spellStart"/>
+      <w:r>
+        <w:t>atoms</w:t>
+      </w:r>
+      <w:proofErr w:type="spellEnd"/>
+      <w:r>
+        <w:t xml:space="preserve"> </w:t>
+      </w:r>
+      <w:proofErr w:type="spellStart"/>
+      <w:r>
+        <w:t>were</w:t>
+      </w:r>
+      <w:proofErr w:type="spellEnd"/>
+      <w:r>
+        <w:t xml:space="preserve"> </w:t>
+      </w:r>
+      <w:proofErr w:type="spellStart"/>
+      <w:r>
+        <w:t>refined</w:t>
+      </w:r>
+      <w:proofErr w:type="spellEnd"/>
+      <w:r>
+        <w:t xml:space="preserve"> isotropically on </w:t>
+      </w:r>
+      <w:proofErr w:type="spellStart"/>
+      <w:r>
+        <w:t>calculated</w:t>
+      </w:r>
+      <w:proofErr w:type="spellEnd"/>
+      <w:r>
+        <w:t xml:space="preserve"> </w:t>
+      </w:r>
+      <w:proofErr w:type="spellStart"/>
+      <w:r>
+        <w:t>positions</w:t>
+      </w:r>
+      <w:proofErr w:type="spellEnd"/>
+      <w:r>
+        <w:t xml:space="preserve"> </w:t>
+      </w:r>
+      <w:proofErr w:type="spellStart"/>
+      <w:r>
+        <w:t>using</w:t>
+      </w:r>
+      <w:proofErr w:type="spellEnd"/>
+      <w:r>
+        <w:t xml:space="preserve"> a </w:t>
+      </w:r>
+      <w:proofErr w:type="spellStart"/>
+      <w:r>
+        <w:t>riding</w:t>
+      </w:r>
+      <w:proofErr w:type="spellEnd"/>
+      <w:r>
+        <w:t xml:space="preserve"> </w:t>
+      </w:r>
+      <w:proofErr w:type="spellStart"/>
+      <w:r>
+        <w:t>model</w:t>
+      </w:r>
+      <w:proofErr w:type="spellEnd"/>
+      <w:r>
+        <w:t xml:space="preserve"> </w:t>
+      </w:r>
+      <w:proofErr w:type="spellStart"/>
+      <w:r>
+        <w:t>with</w:t>
+      </w:r>
+      <w:proofErr w:type="spellEnd"/>
+      <w:r>
+        <w:t xml:space="preserve"> </w:t>
+      </w:r>
+      <w:proofErr w:type="spellStart"/>
+      <w:r>
+        <w:t>their</w:t>
+      </w:r>
+      <w:proofErr w:type="spellEnd"/>
+      <w:r>
+        <w:t xml:space="preserve"> </w:t>
+      </w:r>
+      <w:r>
+        <w:rPr>
+          <w:i/>
+        </w:rPr>
+        <w:t>U</w:t>
+      </w:r>
+      <w:r>
+        <w:rPr>
+          <w:vertAlign w:val="subscript"/>
+        </w:rPr>
+        <w:t>iso</w:t>
+      </w:r>
+      <w:r>
+        <w:t xml:space="preserve"> </w:t>
+      </w:r>
+      <w:proofErr w:type="spellStart"/>
+      <w:r>
+        <w:t>values</w:t>
+      </w:r>
+      <w:proofErr w:type="spellEnd"/>
+      <w:r>
+        <w:t xml:space="preserve"> </w:t>
+      </w:r>
+      <w:proofErr w:type="spellStart"/>
+      <w:r>
+        <w:t>constrained</w:t>
+      </w:r>
+      <w:proofErr w:type="spellEnd"/>
+      <w:r>
+        <w:t xml:space="preserve"> </w:t>
+      </w:r>
+      <w:proofErr w:type="spellStart"/>
+      <w:r>
+        <w:t>to</w:t>
+      </w:r>
+      <w:proofErr w:type="spellEnd"/>
+      <w:r>
+        <w:t xml:space="preserve"> 1.5 </w:t>
+      </w:r>
+      <w:proofErr w:type="spellStart"/>
+      <w:r>
+        <w:t>times</w:t>
+      </w:r>
+      <w:proofErr w:type="spellEnd"/>
+      <w:r>
+        <w:t xml:space="preserve"> </w:t>
+      </w:r>
+      <w:proofErr w:type="spellStart"/>
+      <w:r>
+        <w:t>the</w:t>
+      </w:r>
+      <w:proofErr w:type="spellEnd"/>
+      <w:r>
+        <w:t xml:space="preserve"> </w:t>
+      </w:r>
+      <w:r>
+        <w:rPr>
+          <w:i/>
+        </w:rPr>
+        <w:t>U</w:t>
+      </w:r>
+      <w:r>
+        <w:rPr>
+          <w:vertAlign w:val="subscript"/>
+        </w:rPr>
+        <w:t>eq</w:t>
+      </w:r>
+      <w:r>
+        <w:t xml:space="preserve"> </w:t>
+      </w:r>
+      <w:proofErr w:type="spellStart"/>
+      <w:r>
+        <w:t>of</w:t>
+      </w:r>
+      <w:proofErr w:type="spellEnd"/>
+      <w:r>
+        <w:t xml:space="preserve"> </w:t>
+      </w:r>
+      <w:proofErr w:type="spellStart"/>
+      <w:r>
+        <w:t>their</w:t>
+      </w:r>
+      <w:proofErr w:type="spellEnd"/>
+      <w:r>
+        <w:t xml:space="preserve"> </w:t>
+      </w:r>
+      <w:proofErr w:type="spellStart"/>
+      <w:r>
+        <w:t>pivot</w:t>
+      </w:r>
+      <w:proofErr w:type="spellEnd"/>
+      <w:r>
+        <w:t xml:space="preserve"> </w:t>
+      </w:r>
+      <w:proofErr w:type="spellStart"/>
+      <w:r>
+        <w:t>atoms</w:t>
+      </w:r>
+      <w:proofErr w:type="spellEnd"/>
+      <w:r>
+        <w:t xml:space="preserve"> </w:t>
+      </w:r>
+      <w:proofErr w:type="spellStart"/>
+      <w:r>
+        <w:t>for</w:t>
+      </w:r>
+      <w:proofErr w:type="spellEnd"/>
+      <w:r>
+        <w:t xml:space="preserve"> terminal sp</w:t>
+      </w:r>
+      <w:r>
+        <w:rPr>
+          <w:vertAlign w:val="superscript"/>
+        </w:rPr>
+        <w:t>3</w:t>
+      </w:r>
+      <w:r>
+        <w:t xml:space="preserve"> </w:t>
+      </w:r>
+      <w:proofErr w:type="spellStart"/>
+      <w:r>
+        <w:t>carbon</w:t>
+      </w:r>
+      <w:proofErr w:type="spellEnd"/>
+      <w:r>
+        <w:t xml:space="preserve"> </w:t>
+      </w:r>
+      <w:proofErr w:type="spellStart"/>
+      <w:r>
+        <w:t>atoms</w:t>
+      </w:r>
+      <w:proofErr w:type="spellEnd"/>
+      <w:r>
+        <w:t xml:space="preserve"> and 1.2 </w:t>
+      </w:r>
+      <w:proofErr w:type="spellStart"/>
+      <w:r>
+        <w:t>times</w:t>
+      </w:r>
+      <w:proofErr w:type="spellEnd"/>
+      <w:r>
+        <w:t xml:space="preserve"> </w:t>
+      </w:r>
+      <w:proofErr w:type="spellStart"/>
+      <w:r>
+        <w:t>for</w:t>
+      </w:r>
+      <w:proofErr w:type="spellEnd"/>
+      <w:r>
+        <w:t xml:space="preserve"> all </w:t>
+      </w:r>
+      <w:proofErr w:type="spellStart"/>
+      <w:r>
+        <w:t>other</w:t>
+      </w:r>
+      <w:proofErr w:type="spellEnd"/>
+      <w:r>
+        <w:t xml:space="preserve"> </w:t>
+      </w:r>
+      <w:proofErr w:type="spellStart"/>
+      <w:r>
+        <w:t>carbon</w:t>
+      </w:r>
+      <w:proofErr w:type="spellEnd"/>
+      <w:r>
+        <w:t xml:space="preserve"> </w:t>
+      </w:r>
+      <w:proofErr w:type="spellStart"/>
+      <w:r>
+        <w:t>atoms</w:t>
+      </w:r>
+      <w:proofErr w:type="spellEnd"/>
+      <w:r>
+        <w:t xml:space="preserve">. </w:t>
+      </w:r>
+      <w:r>
+        <w:t>{</w:t>
+      </w:r>
+      <w:r>
+        <w:rPr>
+          <w:sz w:val="15"/>
+          <w:szCs w:val="18"/>
+        </w:rPr>
+        <w:t>%</w:t>
+      </w:r>
+      <w:proofErr w:type="spellStart"/>
       <w:r>
         <w:rPr>
           <w:color w:val="70AD47" w:themeColor="accent6"/>
           <w:sz w:val="15"/>
           <w:szCs w:val="18"/>
         </w:rPr>
-        <w:t>_atoms_present</w:t>
+        <w:t>endif</w:t>
       </w:r>
       <w:proofErr w:type="spellEnd"/>
       <w:r>
@@ -1277,324 +1491,11 @@
       <w:r>
         <w:t>}</w:t>
       </w:r>
-      <w:r>
-        <w:t>Th</w:t>
-      </w:r>
-      <w:r>
-        <w:t xml:space="preserve">e hydrogen </w:t>
-      </w:r>
-      <w:proofErr w:type="spellStart"/>
-      <w:r>
-        <w:t>atoms</w:t>
-      </w:r>
-      <w:proofErr w:type="spellEnd"/>
-      <w:r>
-        <w:t xml:space="preserve"> </w:t>
-      </w:r>
-      <w:proofErr w:type="spellStart"/>
-      <w:r>
-        <w:t>were</w:t>
-      </w:r>
-      <w:proofErr w:type="spellEnd"/>
-      <w:r>
-        <w:t xml:space="preserve"> </w:t>
-      </w:r>
-      <w:proofErr w:type="spellStart"/>
-      <w:r>
-        <w:t>refined</w:t>
-      </w:r>
-      <w:proofErr w:type="spellEnd"/>
-      <w:r>
-        <w:t xml:space="preserve"> </w:t>
-      </w:r>
-      <w:proofErr w:type="spellStart"/>
-      <w:r>
-        <w:t>isotropically</w:t>
-      </w:r>
-      <w:proofErr w:type="spellEnd"/>
-      <w:r>
-        <w:t xml:space="preserve"> on </w:t>
-      </w:r>
-      <w:proofErr w:type="spellStart"/>
-      <w:r>
-        <w:t>calculated</w:t>
-      </w:r>
-      <w:proofErr w:type="spellEnd"/>
-      <w:r>
-        <w:t xml:space="preserve"> </w:t>
-      </w:r>
-      <w:proofErr w:type="spellStart"/>
-      <w:r>
-        <w:t>positions</w:t>
-      </w:r>
-      <w:proofErr w:type="spellEnd"/>
-      <w:r>
-        <w:t xml:space="preserve"> </w:t>
-      </w:r>
-      <w:proofErr w:type="spellStart"/>
-      <w:r>
-        <w:t>using</w:t>
-      </w:r>
-      <w:proofErr w:type="spellEnd"/>
-      <w:r>
-        <w:t xml:space="preserve"> a </w:t>
-      </w:r>
-      <w:proofErr w:type="spellStart"/>
-      <w:r>
-        <w:t>riding</w:t>
-      </w:r>
-      <w:proofErr w:type="spellEnd"/>
-      <w:r>
-        <w:t xml:space="preserve"> </w:t>
-      </w:r>
-      <w:proofErr w:type="spellStart"/>
-      <w:r>
-        <w:t>model</w:t>
-      </w:r>
-      <w:proofErr w:type="spellEnd"/>
-      <w:r>
-        <w:t xml:space="preserve"> </w:t>
-      </w:r>
-      <w:proofErr w:type="spellStart"/>
-      <w:r>
-        <w:t>with</w:t>
-      </w:r>
-      <w:proofErr w:type="spellEnd"/>
-      <w:r>
-        <w:t xml:space="preserve"> </w:t>
-      </w:r>
-      <w:proofErr w:type="spellStart"/>
-      <w:r>
-        <w:t>their</w:t>
-      </w:r>
-      <w:proofErr w:type="spellEnd"/>
-      <w:r>
-        <w:t xml:space="preserve"> </w:t>
-      </w:r>
-      <w:proofErr w:type="spellStart"/>
-      <w:r>
-        <w:rPr>
-          <w:i/>
-        </w:rPr>
-        <w:t>U</w:t>
-      </w:r>
-      <w:r>
-        <w:rPr>
-          <w:vertAlign w:val="subscript"/>
-        </w:rPr>
-        <w:t>iso</w:t>
-      </w:r>
-      <w:proofErr w:type="spellEnd"/>
-      <w:r>
-        <w:t xml:space="preserve"> </w:t>
-      </w:r>
-      <w:proofErr w:type="spellStart"/>
-      <w:r>
-        <w:t>values</w:t>
-      </w:r>
-      <w:proofErr w:type="spellEnd"/>
-      <w:r>
-        <w:t xml:space="preserve"> </w:t>
-      </w:r>
-      <w:proofErr w:type="spellStart"/>
-      <w:r>
-        <w:t>constrained</w:t>
-      </w:r>
-      <w:proofErr w:type="spellEnd"/>
-      <w:r>
-        <w:t xml:space="preserve"> </w:t>
-      </w:r>
-      <w:proofErr w:type="spellStart"/>
-      <w:r>
-        <w:t>to</w:t>
-      </w:r>
-      <w:proofErr w:type="spellEnd"/>
-      <w:r>
-        <w:t xml:space="preserve"> 1.5 </w:t>
-      </w:r>
-      <w:proofErr w:type="spellStart"/>
-      <w:r>
-        <w:t>times</w:t>
-      </w:r>
-      <w:proofErr w:type="spellEnd"/>
-      <w:r>
-        <w:t xml:space="preserve"> </w:t>
-      </w:r>
-      <w:proofErr w:type="spellStart"/>
-      <w:r>
-        <w:t>the</w:t>
-      </w:r>
-      <w:proofErr w:type="spellEnd"/>
-      <w:r>
-        <w:t xml:space="preserve"> </w:t>
-      </w:r>
-      <w:proofErr w:type="spellStart"/>
-      <w:r>
-        <w:rPr>
-          <w:i/>
-        </w:rPr>
-        <w:t>U</w:t>
-      </w:r>
-      <w:r>
-        <w:rPr>
-          <w:vertAlign w:val="subscript"/>
-        </w:rPr>
-        <w:t>eq</w:t>
-      </w:r>
-      <w:proofErr w:type="spellEnd"/>
-      <w:r>
-        <w:t xml:space="preserve"> </w:t>
-      </w:r>
-      <w:proofErr w:type="spellStart"/>
-      <w:r>
-        <w:t>of</w:t>
-      </w:r>
-      <w:proofErr w:type="spellEnd"/>
-      <w:r>
-        <w:t xml:space="preserve"> </w:t>
-      </w:r>
-      <w:proofErr w:type="spellStart"/>
-      <w:r>
-        <w:t>their</w:t>
-      </w:r>
-      <w:proofErr w:type="spellEnd"/>
-      <w:r>
-        <w:t xml:space="preserve"> </w:t>
-      </w:r>
-      <w:proofErr w:type="spellStart"/>
-      <w:r>
-        <w:t>pivot</w:t>
-      </w:r>
-      <w:proofErr w:type="spellEnd"/>
-      <w:r>
-        <w:t xml:space="preserve"> </w:t>
-      </w:r>
-      <w:proofErr w:type="spellStart"/>
-      <w:r>
-        <w:t>atoms</w:t>
-      </w:r>
-      <w:proofErr w:type="spellEnd"/>
-      <w:r>
-        <w:t xml:space="preserve"> </w:t>
-      </w:r>
-      <w:proofErr w:type="spellStart"/>
-      <w:r>
-        <w:t>for</w:t>
-      </w:r>
-      <w:proofErr w:type="spellEnd"/>
-      <w:r>
-        <w:t xml:space="preserve"> terminal sp</w:t>
-      </w:r>
-      <w:r>
-        <w:rPr>
-          <w:vertAlign w:val="superscript"/>
-        </w:rPr>
-        <w:t>3</w:t>
-      </w:r>
-      <w:r>
-        <w:t xml:space="preserve"> </w:t>
-      </w:r>
-      <w:proofErr w:type="spellStart"/>
-      <w:r>
-        <w:t>carbon</w:t>
-      </w:r>
-      <w:proofErr w:type="spellEnd"/>
-      <w:r>
-        <w:t xml:space="preserve"> </w:t>
-      </w:r>
-      <w:proofErr w:type="spellStart"/>
-      <w:r>
-        <w:t>atoms</w:t>
-      </w:r>
-      <w:proofErr w:type="spellEnd"/>
-      <w:r>
-        <w:t xml:space="preserve"> </w:t>
-      </w:r>
-      <w:proofErr w:type="spellStart"/>
-      <w:r>
-        <w:t>and</w:t>
-      </w:r>
-      <w:proofErr w:type="spellEnd"/>
-      <w:r>
-        <w:t xml:space="preserve"> 1.2 </w:t>
-      </w:r>
-      <w:proofErr w:type="spellStart"/>
-      <w:r>
-        <w:t>times</w:t>
-      </w:r>
-      <w:proofErr w:type="spellEnd"/>
-      <w:r>
-        <w:t xml:space="preserve"> </w:t>
-      </w:r>
-      <w:proofErr w:type="spellStart"/>
-      <w:r>
-        <w:t>for</w:t>
-      </w:r>
-      <w:proofErr w:type="spellEnd"/>
-      <w:r>
-        <w:t xml:space="preserve"> all </w:t>
-      </w:r>
-      <w:proofErr w:type="spellStart"/>
-      <w:r>
-        <w:t>other</w:t>
-      </w:r>
-      <w:proofErr w:type="spellEnd"/>
-      <w:r>
-        <w:t xml:space="preserve"> </w:t>
-      </w:r>
-      <w:proofErr w:type="spellStart"/>
-      <w:r>
-        <w:t>carbon</w:t>
-      </w:r>
-      <w:proofErr w:type="spellEnd"/>
-      <w:r>
-        <w:t xml:space="preserve"> </w:t>
-      </w:r>
-      <w:proofErr w:type="spellStart"/>
-      <w:r>
-        <w:t>atoms</w:t>
-      </w:r>
-      <w:proofErr w:type="spellEnd"/>
-      <w:r>
-        <w:t xml:space="preserve">. </w:t>
-      </w:r>
-      <w:r>
-        <w:t>{</w:t>
-      </w:r>
-      <w:r>
-        <w:rPr>
-          <w:sz w:val="15"/>
-          <w:szCs w:val="18"/>
-        </w:rPr>
-        <w:t>%</w:t>
-      </w:r>
-      <w:proofErr w:type="spellStart"/>
-      <w:r>
-        <w:rPr>
-          <w:color w:val="70AD47" w:themeColor="accent6"/>
-          <w:sz w:val="15"/>
-          <w:szCs w:val="18"/>
-        </w:rPr>
-        <w:t>endif</w:t>
-      </w:r>
-      <w:proofErr w:type="spellEnd"/>
-      <w:proofErr w:type="gramStart"/>
-      <w:r>
-        <w:rPr>
-          <w:sz w:val="15"/>
-          <w:szCs w:val="18"/>
-        </w:rPr>
-        <w:t>%</w:t>
-      </w:r>
-      <w:r>
-        <w:t>}</w:t>
-      </w:r>
       <w:proofErr w:type="spellStart"/>
       <w:r>
         <w:t>Crystallographic</w:t>
       </w:r>
       <w:proofErr w:type="spellEnd"/>
-      <w:proofErr w:type="gramEnd"/>
       <w:r>
         <w:t xml:space="preserve"> </w:t>
       </w:r>
@@ -1756,7 +1657,6 @@
         </w:rPr>
         <w:t xml:space="preserve"> </w:t>
       </w:r>
-      <w:proofErr w:type="spellStart"/>
       <w:r>
         <w:rPr>
           <w:color w:val="00B0F0"/>
@@ -1764,9 +1664,9 @@
           <w:szCs w:val="13"/>
           <w:lang w:val="en-US"/>
         </w:rPr>
-        <w:t>cif</w:t>
-      </w:r>
-      <w:proofErr w:type="spellEnd"/>
+        <w:t>cif._</w:t>
+      </w:r>
+      <w:proofErr w:type="spellStart"/>
       <w:r>
         <w:rPr>
           <w:color w:val="00B0F0"/>
@@ -1774,54 +1674,34 @@
           <w:szCs w:val="13"/>
           <w:lang w:val="en-US"/>
         </w:rPr>
-        <w:t>._</w:t>
-      </w:r>
-      <w:proofErr w:type="spellStart"/>
-      <w:r>
-        <w:rPr>
-          <w:color w:val="00B0F0"/>
+        <w:t>database_code_depnum_ccdc_archive</w:t>
+      </w:r>
+      <w:proofErr w:type="spellEnd"/>
+      <w:r>
+        <w:rPr>
           <w:sz w:val="13"/>
           <w:szCs w:val="13"/>
-          <w:lang w:val="en-US"/>
-        </w:rPr>
-        <w:t>database_code_depnum_ccdc_archive</w:t>
-      </w:r>
-      <w:proofErr w:type="spellEnd"/>
-      <w:r>
-        <w:rPr>
-          <w:sz w:val="13"/>
-          <w:szCs w:val="13"/>
         </w:rPr>
         <w:t>%</w:t>
       </w:r>
       <w:r>
         <w:t>}{{</w:t>
       </w:r>
-      <w:proofErr w:type="spellStart"/>
       <w:r>
         <w:rPr>
           <w:sz w:val="11"/>
           <w:szCs w:val="22"/>
           <w:lang w:val="en-US"/>
         </w:rPr>
-        <w:t>cif</w:t>
-      </w:r>
-      <w:proofErr w:type="spellEnd"/>
+        <w:t>cif._</w:t>
+      </w:r>
+      <w:proofErr w:type="spellStart"/>
       <w:r>
         <w:rPr>
           <w:sz w:val="11"/>
           <w:szCs w:val="22"/>
           <w:lang w:val="en-US"/>
         </w:rPr>
-        <w:t>._</w:t>
-      </w:r>
-      <w:proofErr w:type="spellStart"/>
-      <w:r>
-        <w:rPr>
-          <w:sz w:val="11"/>
-          <w:szCs w:val="22"/>
-          <w:lang w:val="en-US"/>
-        </w:rPr>
         <w:t>database_code_depnum_ccdc_archive</w:t>
       </w:r>
       <w:proofErr w:type="spellEnd"/>
@@ -2050,23 +1930,7 @@
       </w:r>
       <w:proofErr w:type="spellEnd"/>
       <w:r>
-        <w:t xml:space="preserve">. This </w:t>
-      </w:r>
-      <w:proofErr w:type="spellStart"/>
-      <w:r>
-        <w:t>report</w:t>
-      </w:r>
-      <w:proofErr w:type="spellEnd"/>
-      <w:r>
-        <w:t xml:space="preserve"> </w:t>
-      </w:r>
-      <w:proofErr w:type="spellStart"/>
-      <w:r>
-        <w:t>and</w:t>
-      </w:r>
-      <w:proofErr w:type="spellEnd"/>
-      <w:r>
-        <w:t xml:space="preserve"> </w:t>
+        <w:t xml:space="preserve">. This report and </w:t>
       </w:r>
       <w:proofErr w:type="spellStart"/>
       <w:r>
@@ -2106,15 +1970,7 @@
       </w:r>
       <w:proofErr w:type="spellEnd"/>
       <w:r>
-        <w:t xml:space="preserve"> </w:t>
-      </w:r>
-      <w:proofErr w:type="spellStart"/>
-      <w:r>
-        <w:t>FinalCif</w:t>
-      </w:r>
-      <w:proofErr w:type="spellEnd"/>
-      <w:r>
-        <w:t>.</w:t>
+        <w:t xml:space="preserve"> FinalCif.</w:t>
       </w:r>
       <w:r>
         <w:rPr>
@@ -2193,7 +2049,6 @@
         </w:rPr>
         <w:t xml:space="preserve"> </w:t>
       </w:r>
-      <w:proofErr w:type="gramStart"/>
       <w:r>
         <w:rPr>
           <w:lang w:val="en-US"/>
@@ -2212,7 +2067,6 @@
         </w:rPr>
         <w:t>cif.block.name</w:t>
       </w:r>
-      <w:proofErr w:type="gramEnd"/>
       <w:r>
         <w:rPr>
           <w:lang w:val="en-US"/>
@@ -2269,31 +2123,19 @@
                 <w:lang w:val="en-US"/>
               </w:rPr>
             </w:pPr>
-            <w:proofErr w:type="gramStart"/>
             <w:r>
               <w:rPr>
                 <w:lang w:val="en-US"/>
               </w:rPr>
               <w:t xml:space="preserve">{{ </w:t>
             </w:r>
-            <w:proofErr w:type="spellStart"/>
             <w:r>
               <w:rPr>
                 <w:sz w:val="8"/>
                 <w:szCs w:val="20"/>
                 <w:lang w:val="en-US"/>
               </w:rPr>
-              <w:t>cif</w:t>
-            </w:r>
-            <w:proofErr w:type="spellEnd"/>
-            <w:proofErr w:type="gramEnd"/>
-            <w:r>
-              <w:rPr>
-                <w:sz w:val="8"/>
-                <w:szCs w:val="20"/>
-                <w:lang w:val="en-US"/>
-              </w:rPr>
-              <w:t>._</w:t>
+              <w:t>cif._</w:t>
             </w:r>
             <w:proofErr w:type="spellStart"/>
             <w:r>
@@ -2359,7 +2201,6 @@
                 <w:lang w:val="en-US"/>
               </w:rPr>
             </w:pPr>
-            <w:proofErr w:type="gramStart"/>
             <w:r>
               <w:rPr>
                 <w:lang w:val="en-US"/>
@@ -2372,15 +2213,7 @@
                 <w:sz w:val="12"/>
                 <w:lang w:val="en-US"/>
               </w:rPr>
-              <w:t>sum</w:t>
-            </w:r>
-            <w:proofErr w:type="gramEnd"/>
-            <w:r>
-              <w:rPr>
-                <w:sz w:val="12"/>
-                <w:lang w:val="en-US"/>
-              </w:rPr>
-              <w:t>_formula</w:t>
+              <w:t>sum_formula</w:t>
             </w:r>
             <w:proofErr w:type="spellEnd"/>
             <w:r>
@@ -2404,13 +2237,8 @@
             <w:pPr>
               <w:pStyle w:val="tabletext"/>
             </w:pPr>
-            <w:proofErr w:type="spellStart"/>
-            <w:r>
-              <w:t>Formula</w:t>
-            </w:r>
-            <w:proofErr w:type="spellEnd"/>
-            <w:r>
-              <w:t xml:space="preserve"> </w:t>
+            <w:r>
+              <w:t xml:space="preserve">Formula </w:t>
             </w:r>
             <w:proofErr w:type="spellStart"/>
             <w:r>
@@ -2436,25 +2264,14 @@
               </w:rPr>
               <w:t>{{</w:t>
             </w:r>
-            <w:proofErr w:type="spellStart"/>
-            <w:proofErr w:type="gramStart"/>
             <w:r>
               <w:rPr>
                 <w:sz w:val="10"/>
                 <w:lang w:val="en-US"/>
               </w:rPr>
-              <w:t>cif</w:t>
-            </w:r>
-            <w:proofErr w:type="spellEnd"/>
-            <w:r>
-              <w:rPr>
-                <w:sz w:val="10"/>
-                <w:lang w:val="en-US"/>
-              </w:rPr>
-              <w:t>._</w:t>
-            </w:r>
-            <w:proofErr w:type="spellStart"/>
-            <w:proofErr w:type="gramEnd"/>
+              <w:t>cif._</w:t>
+            </w:r>
+            <w:proofErr w:type="spellStart"/>
             <w:r>
               <w:rPr>
                 <w:sz w:val="10"/>
@@ -2518,25 +2335,14 @@
               </w:rPr>
               <w:t>{{</w:t>
             </w:r>
-            <w:proofErr w:type="spellStart"/>
-            <w:proofErr w:type="gramStart"/>
             <w:r>
               <w:rPr>
                 <w:sz w:val="10"/>
                 <w:lang w:val="en-US"/>
               </w:rPr>
-              <w:t>cif</w:t>
-            </w:r>
-            <w:proofErr w:type="spellEnd"/>
-            <w:r>
-              <w:rPr>
-                <w:sz w:val="10"/>
-                <w:lang w:val="en-US"/>
-              </w:rPr>
-              <w:t>._</w:t>
-            </w:r>
-            <w:proofErr w:type="spellStart"/>
-            <w:proofErr w:type="gramEnd"/>
+              <w:t>cif._</w:t>
+            </w:r>
+            <w:proofErr w:type="spellStart"/>
             <w:r>
               <w:rPr>
                 <w:sz w:val="10"/>
@@ -2587,29 +2393,18 @@
                 <w:lang w:val="en-US"/>
               </w:rPr>
             </w:pPr>
-            <w:proofErr w:type="gramStart"/>
             <w:r>
               <w:rPr>
                 <w:lang w:val="en-US"/>
               </w:rPr>
               <w:t xml:space="preserve">{{ </w:t>
             </w:r>
-            <w:proofErr w:type="spellStart"/>
             <w:r>
               <w:rPr>
                 <w:sz w:val="10"/>
                 <w:lang w:val="en-US"/>
               </w:rPr>
-              <w:t>cif</w:t>
-            </w:r>
-            <w:proofErr w:type="spellEnd"/>
-            <w:proofErr w:type="gramEnd"/>
-            <w:r>
-              <w:rPr>
-                <w:sz w:val="10"/>
-                <w:lang w:val="en-US"/>
-              </w:rPr>
-              <w:t>._</w:t>
+              <w:t>cif._</w:t>
             </w:r>
             <w:proofErr w:type="spellStart"/>
             <w:r>
@@ -2719,7 +2514,6 @@
               </w:rPr>
               <w:t xml:space="preserve"> </w:t>
             </w:r>
-            <w:proofErr w:type="gramStart"/>
             <w:r>
               <w:rPr>
                 <w:lang w:val="en-US"/>
@@ -2742,7 +2536,6 @@
               <w:t>itnum</w:t>
             </w:r>
             <w:proofErr w:type="spellEnd"/>
-            <w:proofErr w:type="gramEnd"/>
             <w:r>
               <w:rPr>
                 <w:sz w:val="16"/>
@@ -2800,25 +2593,14 @@
               </w:rPr>
               <w:t>{{</w:t>
             </w:r>
-            <w:proofErr w:type="spellStart"/>
-            <w:proofErr w:type="gramStart"/>
             <w:r>
               <w:rPr>
                 <w:sz w:val="12"/>
                 <w:lang w:val="en-US"/>
               </w:rPr>
-              <w:t>cif</w:t>
-            </w:r>
-            <w:proofErr w:type="spellEnd"/>
-            <w:r>
-              <w:rPr>
-                <w:sz w:val="12"/>
-                <w:lang w:val="en-US"/>
-              </w:rPr>
-              <w:t>._</w:t>
-            </w:r>
-            <w:proofErr w:type="spellStart"/>
-            <w:proofErr w:type="gramEnd"/>
+              <w:t>cif._</w:t>
+            </w:r>
+            <w:proofErr w:type="spellStart"/>
             <w:r>
               <w:rPr>
                 <w:sz w:val="12"/>
@@ -2883,25 +2665,14 @@
               </w:rPr>
               <w:t>{{</w:t>
             </w:r>
-            <w:proofErr w:type="spellStart"/>
-            <w:proofErr w:type="gramStart"/>
             <w:r>
               <w:rPr>
                 <w:sz w:val="12"/>
                 <w:lang w:val="en-US"/>
               </w:rPr>
-              <w:t>cif</w:t>
-            </w:r>
-            <w:proofErr w:type="spellEnd"/>
-            <w:r>
-              <w:rPr>
-                <w:sz w:val="12"/>
-                <w:lang w:val="en-US"/>
-              </w:rPr>
-              <w:t>._</w:t>
-            </w:r>
-            <w:proofErr w:type="spellStart"/>
-            <w:proofErr w:type="gramEnd"/>
+              <w:t>cif._</w:t>
+            </w:r>
+            <w:proofErr w:type="spellStart"/>
             <w:r>
               <w:rPr>
                 <w:sz w:val="12"/>
@@ -2966,8 +2737,6 @@
               </w:rPr>
               <w:t>{{</w:t>
             </w:r>
-            <w:proofErr w:type="spellStart"/>
-            <w:proofErr w:type="gramStart"/>
             <w:r>
               <w:rPr>
                 <w:sz w:val="12"/>
@@ -2975,7 +2744,6 @@
               </w:rPr>
               <w:t>cif</w:t>
             </w:r>
-            <w:proofErr w:type="spellEnd"/>
             <w:r>
               <w:rPr>
                 <w:sz w:val="12"/>
@@ -2991,7 +2759,6 @@
               <w:t>_</w:t>
             </w:r>
             <w:proofErr w:type="spellStart"/>
-            <w:proofErr w:type="gramEnd"/>
             <w:r>
               <w:rPr>
                 <w:sz w:val="12"/>
@@ -3050,25 +2817,14 @@
               </w:rPr>
               <w:t>{{</w:t>
             </w:r>
-            <w:proofErr w:type="spellStart"/>
-            <w:proofErr w:type="gramStart"/>
             <w:r>
               <w:rPr>
                 <w:sz w:val="12"/>
                 <w:lang w:val="en-US"/>
               </w:rPr>
-              <w:t>cif</w:t>
-            </w:r>
-            <w:proofErr w:type="spellEnd"/>
-            <w:r>
-              <w:rPr>
-                <w:sz w:val="12"/>
-                <w:lang w:val="en-US"/>
-              </w:rPr>
-              <w:t>._</w:t>
-            </w:r>
-            <w:proofErr w:type="spellStart"/>
-            <w:proofErr w:type="gramEnd"/>
+              <w:t>cif._</w:t>
+            </w:r>
+            <w:proofErr w:type="spellStart"/>
             <w:r>
               <w:rPr>
                 <w:sz w:val="12"/>
@@ -3141,25 +2897,14 @@
               </w:rPr>
               <w:t>{{</w:t>
             </w:r>
-            <w:proofErr w:type="spellStart"/>
-            <w:proofErr w:type="gramStart"/>
             <w:r>
               <w:rPr>
                 <w:sz w:val="12"/>
                 <w:lang w:val="en-US"/>
               </w:rPr>
-              <w:t>cif</w:t>
-            </w:r>
-            <w:proofErr w:type="spellEnd"/>
-            <w:r>
-              <w:rPr>
-                <w:sz w:val="12"/>
-                <w:lang w:val="en-US"/>
-              </w:rPr>
-              <w:t>._</w:t>
-            </w:r>
-            <w:proofErr w:type="spellStart"/>
-            <w:proofErr w:type="gramEnd"/>
+              <w:t>cif._</w:t>
+            </w:r>
+            <w:proofErr w:type="spellStart"/>
             <w:r>
               <w:rPr>
                 <w:sz w:val="12"/>
@@ -3241,25 +2986,14 @@
               </w:rPr>
               <w:t>{{</w:t>
             </w:r>
-            <w:proofErr w:type="spellStart"/>
-            <w:proofErr w:type="gramStart"/>
             <w:r>
               <w:rPr>
                 <w:sz w:val="12"/>
                 <w:lang w:val="en-US"/>
               </w:rPr>
-              <w:t>cif</w:t>
-            </w:r>
-            <w:proofErr w:type="spellEnd"/>
-            <w:r>
-              <w:rPr>
-                <w:sz w:val="12"/>
-                <w:lang w:val="en-US"/>
-              </w:rPr>
-              <w:t>._</w:t>
-            </w:r>
-            <w:proofErr w:type="spellStart"/>
-            <w:proofErr w:type="gramEnd"/>
+              <w:t>cif._</w:t>
+            </w:r>
+            <w:proofErr w:type="spellStart"/>
             <w:r>
               <w:rPr>
                 <w:sz w:val="12"/>
@@ -3341,32 +3075,21 @@
               </w:rPr>
               <w:t>{{</w:t>
             </w:r>
-            <w:proofErr w:type="spellStart"/>
-            <w:proofErr w:type="gramStart"/>
             <w:r>
               <w:rPr>
                 <w:sz w:val="12"/>
                 <w:lang w:val="en-US"/>
               </w:rPr>
-              <w:t>cif</w:t>
-            </w:r>
-            <w:proofErr w:type="spellEnd"/>
+              <w:t>cif.</w:t>
+            </w:r>
             <w:r>
               <w:rPr>
                 <w:sz w:val="12"/>
                 <w:lang w:val="en-US"/>
               </w:rPr>
-              <w:t>.</w:t>
-            </w:r>
-            <w:r>
-              <w:rPr>
-                <w:sz w:val="12"/>
-                <w:lang w:val="en-US"/>
-              </w:rPr>
               <w:t>_</w:t>
             </w:r>
             <w:proofErr w:type="spellStart"/>
-            <w:proofErr w:type="gramEnd"/>
             <w:r>
               <w:rPr>
                 <w:sz w:val="12"/>
@@ -3421,32 +3144,21 @@
               </w:rPr>
               <w:t>{{</w:t>
             </w:r>
-            <w:proofErr w:type="spellStart"/>
-            <w:proofErr w:type="gramStart"/>
             <w:r>
               <w:rPr>
                 <w:sz w:val="12"/>
                 <w:lang w:val="en-US"/>
               </w:rPr>
-              <w:t>cif</w:t>
-            </w:r>
-            <w:proofErr w:type="spellEnd"/>
+              <w:t>cif.</w:t>
+            </w:r>
             <w:r>
               <w:rPr>
                 <w:sz w:val="12"/>
                 <w:lang w:val="en-US"/>
               </w:rPr>
-              <w:t>.</w:t>
-            </w:r>
-            <w:r>
-              <w:rPr>
-                <w:sz w:val="12"/>
-                <w:lang w:val="en-US"/>
-              </w:rPr>
               <w:t>_</w:t>
             </w:r>
             <w:proofErr w:type="spellStart"/>
-            <w:proofErr w:type="gramEnd"/>
             <w:r>
               <w:rPr>
                 <w:sz w:val="12"/>
@@ -3528,25 +3240,14 @@
               </w:rPr>
               <w:t>{{</w:t>
             </w:r>
-            <w:proofErr w:type="spellStart"/>
-            <w:proofErr w:type="gramStart"/>
             <w:r>
               <w:rPr>
                 <w:sz w:val="12"/>
                 <w:lang w:val="en-US"/>
               </w:rPr>
-              <w:t>cif</w:t>
-            </w:r>
-            <w:proofErr w:type="spellEnd"/>
-            <w:r>
-              <w:rPr>
-                <w:sz w:val="12"/>
-                <w:lang w:val="en-US"/>
-              </w:rPr>
-              <w:t>._</w:t>
-            </w:r>
-            <w:proofErr w:type="spellStart"/>
-            <w:proofErr w:type="gramEnd"/>
+              <w:t>cif._</w:t>
+            </w:r>
+            <w:proofErr w:type="spellStart"/>
             <w:r>
               <w:rPr>
                 <w:sz w:val="12"/>
@@ -3620,8 +3321,6 @@
               </w:rPr>
               <w:t>{{</w:t>
             </w:r>
-            <w:proofErr w:type="spellStart"/>
-            <w:proofErr w:type="gramStart"/>
             <w:r>
               <w:rPr>
                 <w:sz w:val="12"/>
@@ -3629,7 +3328,6 @@
               </w:rPr>
               <w:t>cif</w:t>
             </w:r>
-            <w:proofErr w:type="spellEnd"/>
             <w:r>
               <w:rPr>
                 <w:sz w:val="12"/>
@@ -3645,7 +3343,6 @@
               <w:t>_</w:t>
             </w:r>
             <w:proofErr w:type="spellStart"/>
-            <w:proofErr w:type="gramEnd"/>
             <w:r>
               <w:rPr>
                 <w:sz w:val="12"/>
@@ -3675,7 +3372,6 @@
             <w:pPr>
               <w:pStyle w:val="tabletext"/>
             </w:pPr>
-            <w:proofErr w:type="gramStart"/>
             <w:r>
               <w:rPr>
                 <w:i/>
@@ -3683,11 +3379,7 @@
               <w:t>F</w:t>
             </w:r>
             <w:r>
-              <w:t>(</w:t>
-            </w:r>
-            <w:proofErr w:type="gramEnd"/>
-            <w:r>
-              <w:t>000)</w:t>
+              <w:t>(000)</w:t>
             </w:r>
           </w:p>
         </w:tc>
@@ -3708,7 +3400,6 @@
               </w:rPr>
               <w:t>{{</w:t>
             </w:r>
-            <w:proofErr w:type="gramStart"/>
             <w:r>
               <w:rPr>
                 <w:sz w:val="12"/>
@@ -3721,15 +3412,7 @@
                 <w:sz w:val="12"/>
                 <w:lang w:val="en-US"/>
               </w:rPr>
-              <w:t>_</w:t>
-            </w:r>
-            <w:proofErr w:type="gramEnd"/>
-            <w:r>
-              <w:rPr>
-                <w:sz w:val="12"/>
-                <w:lang w:val="en-US"/>
-              </w:rPr>
-              <w:t>exptl_crystal_F_000</w:t>
+              <w:t>_exptl_crystal_F_000</w:t>
             </w:r>
             <w:r>
               <w:rPr>
@@ -3991,7 +3674,6 @@
               </w:rPr>
               <w:t>radiation</w:t>
             </w:r>
-            <w:proofErr w:type="gramStart"/>
             <w:r>
               <w:rPr>
                 <w:lang w:val="en-US"/>
@@ -4003,15 +3685,7 @@
                 <w:sz w:val="12"/>
                 <w:lang w:val="en-US"/>
               </w:rPr>
-              <w:t>{</w:t>
-            </w:r>
-            <w:proofErr w:type="gramEnd"/>
-            <w:r>
-              <w:rPr>
-                <w:sz w:val="12"/>
-                <w:lang w:val="en-US"/>
-              </w:rPr>
-              <w:t>%if wavelength%}</w:t>
+              <w:t>{%if wavelength%}</w:t>
             </w:r>
             <w:r>
               <w:rPr>
@@ -4232,25 +3906,14 @@
               </w:rPr>
               <w:t>{{</w:t>
             </w:r>
-            <w:proofErr w:type="spellStart"/>
-            <w:proofErr w:type="gramStart"/>
             <w:r>
               <w:rPr>
                 <w:sz w:val="14"/>
                 <w:lang w:val="en-US"/>
               </w:rPr>
-              <w:t>cif</w:t>
-            </w:r>
-            <w:proofErr w:type="spellEnd"/>
-            <w:r>
-              <w:rPr>
-                <w:sz w:val="14"/>
-                <w:lang w:val="en-US"/>
-              </w:rPr>
-              <w:t>._</w:t>
-            </w:r>
-            <w:proofErr w:type="spellStart"/>
-            <w:proofErr w:type="gramEnd"/>
+              <w:t>cif._</w:t>
+            </w:r>
+            <w:proofErr w:type="spellStart"/>
             <w:r>
               <w:rPr>
                 <w:sz w:val="14"/>
@@ -4406,7 +4069,6 @@
               <w:pStyle w:val="tabletext"/>
             </w:pPr>
             <w:proofErr w:type="spellStart"/>
-            <w:proofErr w:type="gramStart"/>
             <w:r>
               <w:t>Completeness</w:t>
             </w:r>
@@ -4415,14 +4077,7 @@
               <w:rPr>
                 <w:sz w:val="10"/>
               </w:rPr>
-              <w:t>{</w:t>
-            </w:r>
-            <w:proofErr w:type="gramEnd"/>
-            <w:r>
-              <w:rPr>
-                <w:sz w:val="10"/>
-              </w:rPr>
-              <w:t>%</w:t>
+              <w:t>{%</w:t>
             </w:r>
             <w:proofErr w:type="spellStart"/>
             <w:r>
@@ -4663,19 +4318,11 @@
                 <w:lang w:val="en-US"/>
               </w:rPr>
             </w:pPr>
-            <w:proofErr w:type="gramStart"/>
-            <w:r>
-              <w:rPr>
-                <w:lang w:val="en-US"/>
-              </w:rPr>
-              <w:t>{{ goof</w:t>
-            </w:r>
-            <w:proofErr w:type="gramEnd"/>
-            <w:r>
-              <w:rPr>
-                <w:lang w:val="en-US"/>
-              </w:rPr>
-              <w:t xml:space="preserve"> }}</w:t>
+            <w:r>
+              <w:rPr>
+                <w:lang w:val="en-US"/>
+              </w:rPr>
+              <w:t>{{ goof }}</w:t>
             </w:r>
           </w:p>
         </w:tc>
@@ -5021,14 +4668,12 @@
               <w:t>diff_dens_min</w:t>
             </w:r>
             <w:proofErr w:type="spellEnd"/>
-            <w:proofErr w:type="gramStart"/>
             <w:r>
               <w:t>}}</w:t>
             </w:r>
             <w:r>
               <w:t>/</w:t>
             </w:r>
-            <w:proofErr w:type="gramEnd"/>
             <w:r>
               <w:t>{{</w:t>
             </w:r>
@@ -5489,23 +5134,7 @@
       </w:r>
       <w:proofErr w:type="spellEnd"/>
       <w:r>
-        <w:t xml:space="preserve"> </w:t>
-      </w:r>
-      <w:proofErr w:type="spellStart"/>
-      <w:r>
-        <w:t>and</w:t>
-      </w:r>
-      <w:proofErr w:type="spellEnd"/>
-      <w:r>
-        <w:t xml:space="preserve"> </w:t>
-      </w:r>
-      <w:proofErr w:type="spellStart"/>
-      <w:r>
-        <w:t>Ueq</w:t>
-      </w:r>
-      <w:proofErr w:type="spellEnd"/>
-      <w:r>
-        <w:t> [</w:t>
+        <w:t xml:space="preserve"> and Ueq [</w:t>
       </w:r>
       <w:r>
         <w:t>Å</w:t>
@@ -5797,7 +5426,6 @@
             <w:pPr>
               <w:pStyle w:val="fliesstext"/>
             </w:pPr>
-            <w:proofErr w:type="gramStart"/>
             <w:r>
               <w:t xml:space="preserve">{{ </w:t>
             </w:r>
@@ -5809,7 +5437,6 @@
               </w:rPr>
               <w:t>atom</w:t>
             </w:r>
-            <w:proofErr w:type="gramEnd"/>
             <w:r>
               <w:rPr>
                 <w:sz w:val="16"/>
@@ -5836,7 +5463,6 @@
             <w:pPr>
               <w:pStyle w:val="fliesstext"/>
             </w:pPr>
-            <w:proofErr w:type="gramStart"/>
             <w:r>
               <w:t>{{</w:t>
             </w:r>
@@ -5850,7 +5476,6 @@
               </w:rPr>
               <w:t>atom</w:t>
             </w:r>
-            <w:proofErr w:type="gramEnd"/>
             <w:r>
               <w:t>.x</w:t>
             </w:r>
@@ -5871,7 +5496,6 @@
             <w:pPr>
               <w:pStyle w:val="fliesstext"/>
             </w:pPr>
-            <w:proofErr w:type="gramStart"/>
             <w:r>
               <w:t xml:space="preserve">{{ </w:t>
             </w:r>
@@ -5882,7 +5506,6 @@
               </w:rPr>
               <w:t>atom</w:t>
             </w:r>
-            <w:proofErr w:type="gramEnd"/>
             <w:r>
               <w:t>.y</w:t>
             </w:r>
@@ -5900,7 +5523,6 @@
             <w:pPr>
               <w:pStyle w:val="fliesstext"/>
             </w:pPr>
-            <w:proofErr w:type="gramStart"/>
             <w:r>
               <w:t>{{</w:t>
             </w:r>
@@ -5914,7 +5536,6 @@
               </w:rPr>
               <w:t>atom</w:t>
             </w:r>
-            <w:proofErr w:type="gramEnd"/>
             <w:r>
               <w:t>.z</w:t>
             </w:r>
@@ -5935,7 +5556,6 @@
             <w:pPr>
               <w:pStyle w:val="fliesstext"/>
             </w:pPr>
-            <w:proofErr w:type="gramStart"/>
             <w:r>
               <w:t>{{</w:t>
             </w:r>
@@ -5949,7 +5569,6 @@
               </w:rPr>
               <w:t>atom</w:t>
             </w:r>
-            <w:proofErr w:type="gramEnd"/>
             <w:r>
               <w:t>.u_eq</w:t>
             </w:r>
@@ -6056,7 +5675,6 @@
       <w:pPr>
         <w:pStyle w:val="tabunterschr"/>
       </w:pPr>
-      <w:proofErr w:type="spellStart"/>
       <w:r>
         <w:rPr>
           <w:i/>
@@ -6069,7 +5687,6 @@
         </w:rPr>
         <w:t>eq</w:t>
       </w:r>
-      <w:proofErr w:type="spellEnd"/>
       <w:r>
         <w:t xml:space="preserve"> </w:t>
       </w:r>
@@ -6191,16 +5808,11 @@
         </w:rPr>
         <w:t xml:space="preserve"> </w:t>
       </w:r>
-      <w:proofErr w:type="gramStart"/>
       <w:r>
         <w:t>%}</w:t>
       </w:r>
       <w:r>
-        <w:t>{</w:t>
-      </w:r>
-      <w:proofErr w:type="gramEnd"/>
-      <w:r>
-        <w:t xml:space="preserve">% </w:t>
+        <w:t xml:space="preserve">{% </w:t>
       </w:r>
       <w:proofErr w:type="spellStart"/>
       <w:r>
@@ -6328,15 +5940,7 @@
       </w:r>
       <w:proofErr w:type="spellEnd"/>
       <w:r>
-        <w:t xml:space="preserve"> </w:t>
-      </w:r>
-      <w:proofErr w:type="spellStart"/>
-      <w:r>
-        <w:t>and</w:t>
-      </w:r>
-      <w:proofErr w:type="spellEnd"/>
-      <w:r>
-        <w:t xml:space="preserve"> </w:t>
+        <w:t xml:space="preserve"> and </w:t>
       </w:r>
       <w:proofErr w:type="spellStart"/>
       <w:r>
@@ -6354,7 +5958,6 @@
       <w:r>
         <w:t xml:space="preserve"> </w:t>
       </w:r>
-      <w:proofErr w:type="gramStart"/>
       <w:r>
         <w:rPr>
           <w:lang w:val="en-US"/>
@@ -6368,14 +5971,7 @@
         <w:rPr>
           <w:lang w:val="en-US"/>
         </w:rPr>
-        <w:t>cif.block.name</w:t>
-      </w:r>
-      <w:proofErr w:type="gramEnd"/>
-      <w:r>
-        <w:rPr>
-          <w:lang w:val="en-US"/>
-        </w:rPr>
-        <w:t xml:space="preserve"> }}</w:t>
+        <w:t>cif.block.name }}</w:t>
       </w:r>
     </w:p>
     <w:tbl>
@@ -6526,7 +6122,6 @@
               <w:t>{{</w:t>
             </w:r>
             <w:proofErr w:type="spellStart"/>
-            <w:proofErr w:type="gramStart"/>
             <w:r>
               <w:t>b</w:t>
             </w:r>
@@ -6537,7 +6132,6 @@
               <w:t>atoms</w:t>
             </w:r>
             <w:proofErr w:type="spellEnd"/>
-            <w:proofErr w:type="gramEnd"/>
             <w:r>
               <w:t>}}</w:t>
             </w:r>
@@ -6552,12 +6146,10 @@
               <w:t>{{</w:t>
             </w:r>
             <w:proofErr w:type="spellStart"/>
-            <w:proofErr w:type="gramStart"/>
             <w:r>
               <w:t>b.dist</w:t>
             </w:r>
             <w:proofErr w:type="spellEnd"/>
-            <w:proofErr w:type="gramEnd"/>
             <w:r>
               <w:t>}}</w:t>
             </w:r>
@@ -6752,12 +6344,10 @@
               <w:t>{{</w:t>
             </w:r>
             <w:proofErr w:type="spellStart"/>
-            <w:proofErr w:type="gramStart"/>
             <w:r>
               <w:t>a.atoms</w:t>
             </w:r>
             <w:proofErr w:type="spellEnd"/>
-            <w:proofErr w:type="gramEnd"/>
             <w:r>
               <w:t>}}</w:t>
             </w:r>
@@ -6772,12 +6362,10 @@
               <w:t>{{</w:t>
             </w:r>
             <w:proofErr w:type="spellStart"/>
-            <w:proofErr w:type="gramStart"/>
             <w:r>
               <w:t>a.angle</w:t>
             </w:r>
             <w:proofErr w:type="spellEnd"/>
-            <w:proofErr w:type="gramEnd"/>
             <w:r>
               <w:t>}}</w:t>
             </w:r>
@@ -6871,7 +6459,6 @@
         <w:t xml:space="preserve"> </w:t>
       </w:r>
       <w:proofErr w:type="spellStart"/>
-      <w:proofErr w:type="gramStart"/>
       <w:r>
         <w:rPr>
           <w:color w:val="ED7D31" w:themeColor="accent2"/>
@@ -6888,17 +6475,7 @@
           <w:szCs w:val="16"/>
           <w:lang w:val="en-US"/>
         </w:rPr>
-        <w:t>without</w:t>
-      </w:r>
-      <w:proofErr w:type="gramEnd"/>
-      <w:r>
-        <w:rPr>
-          <w:color w:val="ED7D31" w:themeColor="accent2"/>
-          <w:sz w:val="16"/>
-          <w:szCs w:val="16"/>
-          <w:lang w:val="en-US"/>
-        </w:rPr>
-        <w:t>_h</w:t>
+        <w:t>without_h</w:t>
       </w:r>
       <w:proofErr w:type="spellEnd"/>
       <w:r>
@@ -7004,7 +6581,6 @@
           <w:docGrid w:linePitch="360"/>
         </w:sectPr>
       </w:pPr>
-      <w:proofErr w:type="gramStart"/>
       <w:r>
         <w:rPr>
           <w:sz w:val="16"/>
@@ -7022,14 +6598,7 @@
         <w:rPr>
           <w:sz w:val="16"/>
         </w:rPr>
-        <w:t>ba</w:t>
-      </w:r>
-      <w:proofErr w:type="gramEnd"/>
-      <w:r>
-        <w:rPr>
-          <w:sz w:val="16"/>
-        </w:rPr>
-        <w:t>_symminfo</w:t>
+        <w:t>ba_symminfo</w:t>
       </w:r>
       <w:proofErr w:type="spellEnd"/>
       <w:r>
@@ -7096,14 +6665,12 @@
         </w:rPr>
         <w:t xml:space="preserve"> </w:t>
       </w:r>
-      <w:proofErr w:type="gramStart"/>
       <w:r>
         <w:t>%}</w:t>
       </w:r>
       <w:r>
         <w:t>{</w:t>
       </w:r>
-      <w:proofErr w:type="gramEnd"/>
       <w:r>
         <w:rPr>
           <w:color w:val="7030A0"/>
@@ -7198,7 +6765,6 @@
       <w:r>
         <w:t xml:space="preserve"> </w:t>
       </w:r>
-      <w:proofErr w:type="gramStart"/>
       <w:r>
         <w:rPr>
           <w:lang w:val="en-US"/>
@@ -7212,14 +6778,7 @@
         <w:rPr>
           <w:lang w:val="en-US"/>
         </w:rPr>
-        <w:t>cif.block.name</w:t>
-      </w:r>
-      <w:proofErr w:type="gramEnd"/>
-      <w:r>
-        <w:rPr>
-          <w:lang w:val="en-US"/>
-        </w:rPr>
-        <w:t xml:space="preserve"> }}</w:t>
+        <w:t>cif.block.name }}</w:t>
       </w:r>
     </w:p>
     <w:p>
@@ -7359,7 +6918,6 @@
               <w:t>{{</w:t>
             </w:r>
             <w:proofErr w:type="spellStart"/>
-            <w:proofErr w:type="gramStart"/>
             <w:r>
               <w:t>t</w:t>
             </w:r>
@@ -7367,7 +6925,6 @@
               <w:t>.atoms</w:t>
             </w:r>
             <w:proofErr w:type="spellEnd"/>
-            <w:proofErr w:type="gramEnd"/>
             <w:r>
               <w:t>}}</w:t>
             </w:r>
@@ -7382,7 +6939,6 @@
               <w:t>{{</w:t>
             </w:r>
             <w:proofErr w:type="spellStart"/>
-            <w:proofErr w:type="gramStart"/>
             <w:r>
               <w:t>t</w:t>
             </w:r>
@@ -7393,7 +6949,6 @@
               <w:t>angle</w:t>
             </w:r>
             <w:proofErr w:type="spellEnd"/>
-            <w:proofErr w:type="gramEnd"/>
             <w:r>
               <w:t>}}</w:t>
             </w:r>
@@ -7470,7 +7025,6 @@
         <w:t xml:space="preserve">if </w:t>
       </w:r>
       <w:proofErr w:type="spellStart"/>
-      <w:proofErr w:type="gramStart"/>
       <w:r>
         <w:rPr>
           <w:color w:val="ED7D31" w:themeColor="accent2"/>
@@ -7487,9 +7041,9 @@
           <w:szCs w:val="16"/>
           <w:lang w:val="en-US"/>
         </w:rPr>
-        <w:t>without</w:t>
-      </w:r>
-      <w:proofErr w:type="gramEnd"/>
+        <w:t>without_h</w:t>
+      </w:r>
+      <w:proofErr w:type="spellEnd"/>
       <w:r>
         <w:rPr>
           <w:color w:val="ED7D31" w:themeColor="accent2"/>
@@ -7497,9 +7051,32 @@
           <w:szCs w:val="16"/>
           <w:lang w:val="en-US"/>
         </w:rPr>
-        <w:t>_h</w:t>
-      </w:r>
-      <w:proofErr w:type="spellEnd"/>
+        <w:t xml:space="preserve"> </w:t>
+      </w:r>
+      <w:r>
+        <w:rPr>
+          <w:sz w:val="16"/>
+          <w:szCs w:val="16"/>
+          <w:lang w:val="en-US"/>
+        </w:rPr>
+        <w:t xml:space="preserve">%}Bonds </w:t>
+      </w:r>
+      <w:r>
+        <w:rPr>
+          <w:sz w:val="16"/>
+          <w:szCs w:val="16"/>
+          <w:lang w:val="en-US"/>
+        </w:rPr>
+        <w:t xml:space="preserve">and angles </w:t>
+      </w:r>
+      <w:r>
+        <w:rPr>
+          <w:sz w:val="16"/>
+          <w:szCs w:val="16"/>
+          <w:lang w:val="en-US"/>
+        </w:rPr>
+        <w:t xml:space="preserve">to hydrogen atoms were omitted.{% </w:t>
+      </w:r>
       <w:r>
         <w:rPr>
           <w:color w:val="ED7D31" w:themeColor="accent2"/>
@@ -7507,7 +7084,7 @@
           <w:szCs w:val="16"/>
           <w:lang w:val="en-US"/>
         </w:rPr>
-        <w:t xml:space="preserve"> </w:t>
+        <w:t xml:space="preserve">endif </w:t>
       </w:r>
       <w:r>
         <w:rPr>
@@ -7515,39 +7092,6 @@
           <w:szCs w:val="16"/>
           <w:lang w:val="en-US"/>
         </w:rPr>
-        <w:t xml:space="preserve">%}Bonds </w:t>
-      </w:r>
-      <w:r>
-        <w:rPr>
-          <w:sz w:val="16"/>
-          <w:szCs w:val="16"/>
-          <w:lang w:val="en-US"/>
-        </w:rPr>
-        <w:t xml:space="preserve">and angles </w:t>
-      </w:r>
-      <w:r>
-        <w:rPr>
-          <w:sz w:val="16"/>
-          <w:szCs w:val="16"/>
-          <w:lang w:val="en-US"/>
-        </w:rPr>
-        <w:t xml:space="preserve">to hydrogen atoms were omitted.{% </w:t>
-      </w:r>
-      <w:r>
-        <w:rPr>
-          <w:color w:val="ED7D31" w:themeColor="accent2"/>
-          <w:sz w:val="16"/>
-          <w:szCs w:val="16"/>
-          <w:lang w:val="en-US"/>
-        </w:rPr>
-        <w:t xml:space="preserve">endif </w:t>
-      </w:r>
-      <w:r>
-        <w:rPr>
-          <w:sz w:val="16"/>
-          <w:szCs w:val="16"/>
-          <w:lang w:val="en-US"/>
-        </w:rPr>
         <w:t>%}</w:t>
       </w:r>
       <w:r>
@@ -7593,7 +7137,6 @@
           <w:szCs w:val="26"/>
         </w:rPr>
       </w:pPr>
-      <w:proofErr w:type="gramStart"/>
       <w:r>
         <w:rPr>
           <w:sz w:val="16"/>
@@ -7611,14 +7154,7 @@
         <w:rPr>
           <w:sz w:val="16"/>
         </w:rPr>
-        <w:t>torsion</w:t>
-      </w:r>
-      <w:proofErr w:type="gramEnd"/>
-      <w:r>
-        <w:rPr>
-          <w:sz w:val="16"/>
-        </w:rPr>
-        <w:t>_symminfo</w:t>
+        <w:t>torsion_symminfo</w:t>
       </w:r>
       <w:proofErr w:type="spellEnd"/>
       <w:r>
@@ -7730,40 +7266,24 @@
         <w:t xml:space="preserve"> </w:t>
       </w:r>
       <w:proofErr w:type="spellStart"/>
-      <w:proofErr w:type="gramStart"/>
       <w:r>
         <w:rPr>
           <w:color w:val="FFC000"/>
         </w:rPr>
-        <w:t>options.hydrogen</w:t>
-      </w:r>
-      <w:proofErr w:type="gramEnd"/>
+        <w:t>options.hydrogen_bonds</w:t>
+      </w:r>
+      <w:proofErr w:type="spellEnd"/>
       <w:r>
         <w:rPr>
           <w:color w:val="FFC000"/>
         </w:rPr>
-        <w:t>_bonds</w:t>
-      </w:r>
-      <w:proofErr w:type="spellEnd"/>
+        <w:t xml:space="preserve"> </w:t>
+      </w:r>
       <w:r>
         <w:rPr>
           <w:color w:val="FFC000"/>
         </w:rPr>
-        <w:t xml:space="preserve"> </w:t>
-      </w:r>
-      <w:proofErr w:type="spellStart"/>
-      <w:r>
-        <w:rPr>
-          <w:color w:val="FFC000"/>
-        </w:rPr>
-        <w:t>and</w:t>
-      </w:r>
-      <w:proofErr w:type="spellEnd"/>
-      <w:r>
-        <w:rPr>
-          <w:color w:val="FFC000"/>
-        </w:rPr>
-        <w:t xml:space="preserve"> </w:t>
+        <w:t xml:space="preserve">and </w:t>
       </w:r>
       <w:proofErr w:type="spellStart"/>
       <w:r>
@@ -7837,7 +7357,6 @@
       <w:r>
         <w:t xml:space="preserve"> </w:t>
       </w:r>
-      <w:proofErr w:type="gramStart"/>
       <w:r>
         <w:rPr>
           <w:lang w:val="en-US"/>
@@ -7851,14 +7370,7 @@
         <w:rPr>
           <w:lang w:val="en-US"/>
         </w:rPr>
-        <w:t>cif.block.name</w:t>
-      </w:r>
-      <w:proofErr w:type="gramEnd"/>
-      <w:r>
-        <w:rPr>
-          <w:lang w:val="en-US"/>
-        </w:rPr>
-        <w:t xml:space="preserve"> }}</w:t>
+        <w:t>cif.block.name }}</w:t>
       </w:r>
     </w:p>
     <w:tbl>
@@ -8121,12 +7633,10 @@
               <w:t>{{</w:t>
             </w:r>
             <w:proofErr w:type="spellStart"/>
-            <w:proofErr w:type="gramStart"/>
             <w:r>
               <w:t>h.atoms</w:t>
             </w:r>
             <w:proofErr w:type="spellEnd"/>
-            <w:proofErr w:type="gramEnd"/>
             <w:r>
               <w:t>}}</w:t>
             </w:r>
@@ -8141,19 +7651,32 @@
               <w:t>{{</w:t>
             </w:r>
             <w:proofErr w:type="spellStart"/>
-            <w:proofErr w:type="gramStart"/>
             <w:r>
               <w:rPr>
                 <w:sz w:val="16"/>
               </w:rPr>
-              <w:t>h.dist</w:t>
-            </w:r>
-            <w:proofErr w:type="gramEnd"/>
+              <w:t>h.dist_dh</w:t>
+            </w:r>
+            <w:proofErr w:type="spellEnd"/>
+            <w:r>
+              <w:t>}}</w:t>
+            </w:r>
+          </w:p>
+        </w:tc>
+        <w:tc>
+          <w:tcPr>
+            <w:tcW w:w="1417" w:type="dxa"/>
+          </w:tcPr>
+          <w:p>
+            <w:r>
+              <w:t>{{</w:t>
+            </w:r>
+            <w:proofErr w:type="spellStart"/>
             <w:r>
               <w:rPr>
                 <w:sz w:val="16"/>
               </w:rPr>
-              <w:t>_dh</w:t>
+              <w:t>h.dist_ha</w:t>
             </w:r>
             <w:proofErr w:type="spellEnd"/>
             <w:r>
@@ -8170,77 +7693,32 @@
               <w:t>{{</w:t>
             </w:r>
             <w:proofErr w:type="spellStart"/>
-            <w:proofErr w:type="gramStart"/>
             <w:r>
               <w:rPr>
                 <w:sz w:val="16"/>
               </w:rPr>
-              <w:t>h.dist</w:t>
-            </w:r>
-            <w:proofErr w:type="gramEnd"/>
+              <w:t>h.dist_da</w:t>
+            </w:r>
+            <w:proofErr w:type="spellEnd"/>
+            <w:r>
+              <w:t>}}</w:t>
+            </w:r>
+          </w:p>
+        </w:tc>
+        <w:tc>
+          <w:tcPr>
+            <w:tcW w:w="1417" w:type="dxa"/>
+          </w:tcPr>
+          <w:p>
+            <w:r>
+              <w:t>{{</w:t>
+            </w:r>
+            <w:proofErr w:type="spellStart"/>
             <w:r>
               <w:rPr>
                 <w:sz w:val="16"/>
               </w:rPr>
-              <w:t>_ha</w:t>
-            </w:r>
-            <w:proofErr w:type="spellEnd"/>
-            <w:r>
-              <w:t>}}</w:t>
-            </w:r>
-          </w:p>
-        </w:tc>
-        <w:tc>
-          <w:tcPr>
-            <w:tcW w:w="1417" w:type="dxa"/>
-          </w:tcPr>
-          <w:p>
-            <w:r>
-              <w:t>{{</w:t>
-            </w:r>
-            <w:proofErr w:type="spellStart"/>
-            <w:proofErr w:type="gramStart"/>
-            <w:r>
-              <w:rPr>
-                <w:sz w:val="16"/>
-              </w:rPr>
-              <w:t>h.dist</w:t>
-            </w:r>
-            <w:proofErr w:type="gramEnd"/>
-            <w:r>
-              <w:rPr>
-                <w:sz w:val="16"/>
-              </w:rPr>
-              <w:t>_da</w:t>
-            </w:r>
-            <w:proofErr w:type="spellEnd"/>
-            <w:r>
-              <w:t>}}</w:t>
-            </w:r>
-          </w:p>
-        </w:tc>
-        <w:tc>
-          <w:tcPr>
-            <w:tcW w:w="1417" w:type="dxa"/>
-          </w:tcPr>
-          <w:p>
-            <w:r>
-              <w:t>{{</w:t>
-            </w:r>
-            <w:proofErr w:type="spellStart"/>
-            <w:proofErr w:type="gramStart"/>
-            <w:r>
-              <w:rPr>
-                <w:sz w:val="16"/>
-              </w:rPr>
-              <w:t>h.angle</w:t>
-            </w:r>
-            <w:proofErr w:type="gramEnd"/>
-            <w:r>
-              <w:rPr>
-                <w:sz w:val="16"/>
-              </w:rPr>
-              <w:t>_dha</w:t>
+              <w:t>h.angle_dha</w:t>
             </w:r>
             <w:proofErr w:type="spellEnd"/>
             <w:r>
@@ -8362,19 +7840,11 @@
         <w:t>info</w:t>
       </w:r>
       <w:proofErr w:type="spellEnd"/>
-      <w:proofErr w:type="gramStart"/>
       <w:r>
         <w:rPr>
           <w:sz w:val="16"/>
         </w:rPr>
-        <w:t>%}{</w:t>
-      </w:r>
-      <w:proofErr w:type="gramEnd"/>
-      <w:r>
-        <w:rPr>
-          <w:sz w:val="16"/>
-        </w:rPr>
-        <w:t>{</w:t>
+        <w:t>%}{{</w:t>
       </w:r>
       <w:proofErr w:type="spellStart"/>
       <w:r>
@@ -8457,12 +7927,10 @@
         <w:t>{{</w:t>
       </w:r>
       <w:proofErr w:type="spellStart"/>
-      <w:proofErr w:type="gramStart"/>
       <w:r>
         <w:t>literature.integration</w:t>
       </w:r>
       <w:proofErr w:type="spellEnd"/>
-      <w:proofErr w:type="gramEnd"/>
       <w:r>
         <w:t>}}</w:t>
       </w:r>
@@ -8475,12 +7943,10 @@
         <w:t>{{</w:t>
       </w:r>
       <w:proofErr w:type="spellStart"/>
-      <w:proofErr w:type="gramStart"/>
       <w:r>
         <w:t>literature.absorption</w:t>
       </w:r>
       <w:proofErr w:type="spellEnd"/>
-      <w:proofErr w:type="gramEnd"/>
       <w:r>
         <w:t>}}</w:t>
       </w:r>
@@ -8493,7 +7959,6 @@
         <w:t>{{</w:t>
       </w:r>
       <w:proofErr w:type="spellStart"/>
-      <w:proofErr w:type="gramStart"/>
       <w:r>
         <w:t>literature.</w:t>
       </w:r>
@@ -8501,7 +7966,6 @@
         <w:t>solution</w:t>
       </w:r>
       <w:proofErr w:type="spellEnd"/>
-      <w:proofErr w:type="gramEnd"/>
       <w:r>
         <w:t>}}</w:t>
       </w:r>
@@ -8514,12 +7978,10 @@
         <w:t>{{</w:t>
       </w:r>
       <w:proofErr w:type="spellStart"/>
-      <w:proofErr w:type="gramStart"/>
       <w:r>
         <w:t>literature.refinement</w:t>
       </w:r>
       <w:proofErr w:type="spellEnd"/>
-      <w:proofErr w:type="gramEnd"/>
       <w:r>
         <w:t>}}</w:t>
       </w:r>
@@ -8532,12 +7994,10 @@
         <w:t>{{</w:t>
       </w:r>
       <w:proofErr w:type="spellStart"/>
-      <w:proofErr w:type="gramStart"/>
       <w:r>
         <w:t>literature.ccdc</w:t>
       </w:r>
       <w:proofErr w:type="spellEnd"/>
-      <w:proofErr w:type="gramEnd"/>
       <w:r>
         <w:t>}}</w:t>
       </w:r>
@@ -8590,7 +8050,7 @@
 </file>
 
 <file path=word/numbering.xml><?xml version="1.0" encoding="utf-8"?>
-<w:numbering xmlns:wpc="http://schemas.microsoft.com/office/word/2010/wordprocessingCanvas" xmlns:cx="http://schemas.microsoft.com/office/drawing/2014/chartex" xmlns:cx1="http://schemas.microsoft.com/office/drawing/2015/9/8/chartex" xmlns:cx2="http://schemas.microsoft.com/office/drawing/2015/10/21/chartex" xmlns:cx3="http://schemas.microsoft.com/office/drawing/2016/5/9/chartex" xmlns:cx4="http://schemas.microsoft.com/office/drawing/2016/5/10/chartex" xmlns:cx5="http://schemas.microsoft.com/office/drawing/2016/5/11/chartex" xmlns:cx6="http://schemas.microsoft.com/office/drawing/2016/5/12/chartex" xmlns:cx7="http://schemas.microsoft.com/office/drawing/2016/5/13/chartex" xmlns:cx8="http://schemas.microsoft.com/office/drawing/2016/5/14/chartex" xmlns:mc="http://schemas.openxmlformats.org/markup-compatibility/2006" xmlns:aink="http://schemas.microsoft.com/office/drawing/2016/ink" xmlns:am3d="http://schemas.microsoft.com/office/drawing/2017/model3d" xmlns:o="urn:schemas-microsoft-com:office:office" xmlns:r="http://schemas.openxmlformats.org/officeDocument/2006/relationships" xmlns:m="http://schemas.openxmlformats.org/officeDocument/2006/math" xmlns:v="urn:schemas-microsoft-com:vml" xmlns:wp14="http://schemas.microsoft.com/office/word/2010/wordprocessingDrawing" xmlns:wp="http://schemas.openxmlformats.org/drawingml/2006/wordprocessingDrawing" xmlns:w10="urn:schemas-microsoft-com:office:word" xmlns:w="http://schemas.openxmlformats.org/wordprocessingml/2006/main" xmlns:w14="http://schemas.microsoft.com/office/word/2010/wordml" xmlns:w15="http://schemas.microsoft.com/office/word/2012/wordml" xmlns:w16cex="http://schemas.microsoft.com/office/word/2018/wordml/cex" xmlns:w16cid="http://schemas.microsoft.com/office/word/2016/wordml/cid" xmlns:w16="http://schemas.microsoft.com/office/word/2018/wordml" xmlns:w16se="http://schemas.microsoft.com/office/word/2015/wordml/symex" xmlns:wpg="http://schemas.microsoft.com/office/word/2010/wordprocessingGroup" xmlns:wpi="http://schemas.microsoft.com/office/word/2010/wordprocessingInk" xmlns:wne="http://schemas.microsoft.com/office/word/2006/wordml" xmlns:wps="http://schemas.microsoft.com/office/word/2010/wordprocessingShape" mc:Ignorable="w14 w15 w16se w16cid w16 w16cex wp14">
+<w:numbering xmlns:wpc="http://schemas.microsoft.com/office/word/2010/wordprocessingCanvas" xmlns:cx="http://schemas.microsoft.com/office/drawing/2014/chartex" xmlns:cx1="http://schemas.microsoft.com/office/drawing/2015/9/8/chartex" xmlns:cx2="http://schemas.microsoft.com/office/drawing/2015/10/21/chartex" xmlns:cx3="http://schemas.microsoft.com/office/drawing/2016/5/9/chartex" xmlns:cx4="http://schemas.microsoft.com/office/drawing/2016/5/10/chartex" xmlns:cx5="http://schemas.microsoft.com/office/drawing/2016/5/11/chartex" xmlns:cx6="http://schemas.microsoft.com/office/drawing/2016/5/12/chartex" xmlns:cx7="http://schemas.microsoft.com/office/drawing/2016/5/13/chartex" xmlns:cx8="http://schemas.microsoft.com/office/drawing/2016/5/14/chartex" xmlns:mc="http://schemas.openxmlformats.org/markup-compatibility/2006" xmlns:aink="http://schemas.microsoft.com/office/drawing/2016/ink" xmlns:am3d="http://schemas.microsoft.com/office/drawing/2017/model3d" xmlns:o="urn:schemas-microsoft-com:office:office" xmlns:r="http://schemas.openxmlformats.org/officeDocument/2006/relationships" xmlns:m="http://schemas.openxmlformats.org/officeDocument/2006/math" xmlns:v="urn:schemas-microsoft-com:vml" xmlns:wp14="http://schemas.microsoft.com/office/word/2010/wordprocessingDrawing" xmlns:wp="http://schemas.openxmlformats.org/drawingml/2006/wordprocessingDrawing" xmlns:w10="urn:schemas-microsoft-com:office:word" xmlns:w="http://schemas.openxmlformats.org/wordprocessingml/2006/main" xmlns:w14="http://schemas.microsoft.com/office/word/2010/wordml" xmlns:w15="http://schemas.microsoft.com/office/word/2012/wordml" xmlns:w16cid="http://schemas.microsoft.com/office/word/2016/wordml/cid" xmlns:w16se="http://schemas.microsoft.com/office/word/2015/wordml/symex" xmlns:wpg="http://schemas.microsoft.com/office/word/2010/wordprocessingGroup" xmlns:wpi="http://schemas.microsoft.com/office/word/2010/wordprocessingInk" xmlns:wne="http://schemas.microsoft.com/office/word/2006/wordml" xmlns:wps="http://schemas.microsoft.com/office/word/2010/wordprocessingShape" mc:Ignorable="w14 w15 w16se w16cid wp14">
   <w:abstractNum w:abstractNumId="0" w15:restartNumberingAfterBreak="0">
     <w:nsid w:val="1E816CD0"/>
     <w:multiLevelType w:val="multilevel"/>
@@ -9087,7 +8547,7 @@
 </file>
 
 <file path=word/styles.xml><?xml version="1.0" encoding="utf-8"?>
-<w:styles xmlns:mc="http://schemas.openxmlformats.org/markup-compatibility/2006" xmlns:r="http://schemas.openxmlformats.org/officeDocument/2006/relationships" xmlns:w="http://schemas.openxmlformats.org/wordprocessingml/2006/main" xmlns:w14="http://schemas.microsoft.com/office/word/2010/wordml" xmlns:w15="http://schemas.microsoft.com/office/word/2012/wordml" xmlns:w16cex="http://schemas.microsoft.com/office/word/2018/wordml/cex" xmlns:w16cid="http://schemas.microsoft.com/office/word/2016/wordml/cid" xmlns:w16="http://schemas.microsoft.com/office/word/2018/wordml" xmlns:w16se="http://schemas.microsoft.com/office/word/2015/wordml/symex" mc:Ignorable="w14 w15 w16se w16cid w16 w16cex">
+<w:styles xmlns:mc="http://schemas.openxmlformats.org/markup-compatibility/2006" xmlns:r="http://schemas.openxmlformats.org/officeDocument/2006/relationships" xmlns:w="http://schemas.openxmlformats.org/wordprocessingml/2006/main" xmlns:w14="http://schemas.microsoft.com/office/word/2010/wordml" xmlns:w15="http://schemas.microsoft.com/office/word/2012/wordml" xmlns:w16cid="http://schemas.microsoft.com/office/word/2016/wordml/cid" xmlns:w16se="http://schemas.microsoft.com/office/word/2015/wordml/symex" mc:Ignorable="w14 w15 w16se w16cid">
   <w:docDefaults>
     <w:rPrDefault>
       <w:rPr>
@@ -9099,7 +8559,7 @@
     </w:rPrDefault>
     <w:pPrDefault/>
   </w:docDefaults>
-  <w:latentStyles w:defLockedState="0" w:defUIPriority="99" w:defSemiHidden="0" w:defUnhideWhenUsed="0" w:defQFormat="0" w:count="376">
+  <w:latentStyles w:defLockedState="0" w:defUIPriority="99" w:defSemiHidden="0" w:defUnhideWhenUsed="0" w:defQFormat="0" w:count="375">
     <w:lsdException w:name="Normal" w:uiPriority="0" w:qFormat="1"/>
     <w:lsdException w:name="heading 1" w:uiPriority="9" w:qFormat="1"/>
     <w:lsdException w:name="heading 2" w:semiHidden="1" w:uiPriority="9" w:unhideWhenUsed="1" w:qFormat="1"/>
@@ -9475,7 +8935,6 @@
     <w:lsdException w:name="Smart Hyperlink" w:semiHidden="1" w:unhideWhenUsed="1"/>
     <w:lsdException w:name="Hashtag" w:semiHidden="1" w:unhideWhenUsed="1"/>
     <w:lsdException w:name="Unresolved Mention" w:semiHidden="1" w:unhideWhenUsed="1"/>
-    <w:lsdException w:name="Smart Link" w:semiHidden="1" w:unhideWhenUsed="1"/>
   </w:latentStyles>
   <w:style w:type="paragraph" w:default="1" w:styleId="Standard">
     <w:name w:val="Normal"/>
@@ -10176,7 +9635,7 @@
 </file>
 
 <file path=customXml/itemProps1.xml><?xml version="1.0" encoding="utf-8"?>
-<ds:datastoreItem xmlns:ds="http://schemas.openxmlformats.org/officeDocument/2006/customXml" ds:itemID="{E931F7DF-9658-4C82-9A4C-EF12673BD94C}">
+<ds:datastoreItem xmlns:ds="http://schemas.openxmlformats.org/officeDocument/2006/customXml" ds:itemID="{828E6149-565E-4879-9CD6-1D0E8E1CD186}">
   <ds:schemaRefs>
     <ds:schemaRef ds:uri="http://schemas.openxmlformats.org/officeDocument/2006/bibliography"/>
   </ds:schemaRefs>

</xml_diff>

<commit_message>
fixed several small things in report tables
</commit_message>
<xml_diff>
--- a/template/template_text.docx
+++ b/template/template_text.docx
@@ -9,8 +9,6 @@
           <w:lang w:val="en-US"/>
         </w:rPr>
       </w:pPr>
-      <w:bookmarkStart w:id="0" w:name="_GoBack"/>
-      <w:bookmarkEnd w:id="0"/>
       <w:proofErr w:type="spellStart"/>
       <w:r>
         <w:t>Structure</w:t>
@@ -2796,7 +2794,13 @@
               <w:pStyle w:val="tabletext"/>
             </w:pPr>
             <w:r>
-              <w:t>α [Å]</w:t>
+              <w:t>α [</w:t>
+            </w:r>
+            <w:r>
+              <w:t>°</w:t>
+            </w:r>
+            <w:r>
+              <w:t>]</w:t>
             </w:r>
           </w:p>
         </w:tc>
@@ -2876,7 +2880,13 @@
               <w:pStyle w:val="tabletext"/>
             </w:pPr>
             <w:r>
-              <w:t>β [Å]</w:t>
+              <w:t>β [</w:t>
+            </w:r>
+            <w:r>
+              <w:t>°</w:t>
+            </w:r>
+            <w:r>
+              <w:t>]</w:t>
             </w:r>
           </w:p>
         </w:tc>
@@ -2959,11 +2969,10 @@
               <w:t>γ [</w:t>
             </w:r>
             <w:r>
-              <w:rPr>
-                <w:rFonts w:cstheme="minorHAnsi"/>
-              </w:rPr>
-              <w:t>Å</w:t>
-            </w:r>
+              <w:t>°</w:t>
+            </w:r>
+            <w:bookmarkStart w:id="0" w:name="_GoBack"/>
+            <w:bookmarkEnd w:id="0"/>
             <w:r>
               <w:t>]</w:t>
             </w:r>
@@ -9635,7 +9644,7 @@
 </file>
 
 <file path=customXml/itemProps1.xml><?xml version="1.0" encoding="utf-8"?>
-<ds:datastoreItem xmlns:ds="http://schemas.openxmlformats.org/officeDocument/2006/customXml" ds:itemID="{828E6149-565E-4879-9CD6-1D0E8E1CD186}">
+<ds:datastoreItem xmlns:ds="http://schemas.openxmlformats.org/officeDocument/2006/customXml" ds:itemID="{6C10567A-F701-4E6D-BDF1-9F912E723FBE}">
   <ds:schemaRefs>
     <ds:schemaRef ds:uri="http://schemas.openxmlformats.org/officeDocument/2006/bibliography"/>
   </ds:schemaRefs>

</xml_diff>